<commit_message>
uploading homework #4 modifications.
</commit_message>
<xml_diff>
--- a/Assignment #4/CS156 - Assignment #4 Written Questions.docx
+++ b/Assignment #4/CS156 - Assignment #4 Written Questions.docx
@@ -155,6 +155,12 @@
                   <w:rFonts w:ascii="Cambria Math" w:hAnsi="Cambria Math"/>
                 </w:rPr>
                 <m:t>∧</m:t>
+              </m:r>
+              <m:r>
+                <w:rPr>
+                  <w:rFonts w:ascii="Cambria Math" w:hAnsi="Cambria Math"/>
+                </w:rPr>
+                <m:t>Son</m:t>
               </m:r>
               <m:d>
                 <m:dPr>
@@ -194,669 +200,13 @@
                     <w:rPr>
                       <w:rFonts w:ascii="Cambria Math" w:hAnsi="Cambria Math"/>
                     </w:rPr>
-                    <m:t>⇔Son</m:t>
+                    <m:t xml:space="preserve">, </m:t>
                   </m:r>
-                  <m:d>
-                    <m:dPr>
-                      <m:ctrlPr>
-                        <w:rPr>
-                          <w:rFonts w:ascii="Cambria Math" w:hAnsi="Cambria Math"/>
-                          <w:i/>
-                        </w:rPr>
-                      </m:ctrlPr>
-                    </m:dPr>
-                    <m:e>
-                      <m:r>
-                        <w:rPr>
-                          <w:rFonts w:ascii="Cambria Math" w:hAnsi="Cambria Math"/>
-                        </w:rPr>
-                        <m:t>Father</m:t>
-                      </m:r>
-                      <m:d>
-                        <m:dPr>
-                          <m:ctrlPr>
-                            <w:rPr>
-                              <w:rFonts w:ascii="Cambria Math" w:hAnsi="Cambria Math"/>
-                              <w:i/>
-                            </w:rPr>
-                          </m:ctrlPr>
-                        </m:dPr>
-                        <m:e>
-                          <m:r>
-                            <w:rPr>
-                              <w:rFonts w:ascii="Cambria Math" w:hAnsi="Cambria Math"/>
-                            </w:rPr>
-                            <m:t>me</m:t>
-                          </m:r>
-                        </m:e>
-                      </m:d>
-                    </m:e>
-                  </m:d>
-                </m:e>
-              </m:d>
-            </m:e>
-          </m:d>
-        </m:oMath>
-      </m:oMathPara>
-    </w:p>
-    <w:p>
-      <w:pPr>
-        <w:pStyle w:val="NoSpacing"/>
-        <w:rPr>
-          <w:rFonts w:eastAsiaTheme="minorEastAsia"/>
-          <w:b/>
-        </w:rPr>
-      </w:pPr>
-    </w:p>
-    <w:p>
-      <w:pPr>
-        <w:pStyle w:val="NoSpacing"/>
-      </w:pPr>
-      <w:r>
-        <w:t xml:space="preserve">In </w:t>
-      </w:r>
-      <w:proofErr w:type="spellStart"/>
-      <w:r>
-        <w:t>prenex</w:t>
-      </w:r>
-      <w:proofErr w:type="spellEnd"/>
-      <w:r>
-        <w:t xml:space="preserve"> normal form, all quantifiers are on the outside of the expression as above.</w:t>
-      </w:r>
-      <w:r>
-        <w:t xml:space="preserve">  This can be made into CNF by </w:t>
-      </w:r>
-      <w:proofErr w:type="spellStart"/>
-      <w:r>
-        <w:t>biconditional</w:t>
-      </w:r>
-      <w:proofErr w:type="spellEnd"/>
-      <w:r>
-        <w:t xml:space="preserve"> elimination.  Hence:</w:t>
-      </w:r>
-    </w:p>
-    <w:p>
-      <w:pPr>
-        <w:pStyle w:val="NoSpacing"/>
-      </w:pPr>
-    </w:p>
-    <w:p>
-      <w:pPr>
-        <w:pStyle w:val="NoSpacing"/>
-        <w:rPr>
-          <w:rFonts w:eastAsiaTheme="minorEastAsia"/>
-        </w:rPr>
-      </w:pPr>
-      <m:oMathPara>
-        <m:oMath>
-          <m:r>
-            <w:rPr>
-              <w:rFonts w:ascii="Cambria Math" w:hAnsi="Cambria Math"/>
-            </w:rPr>
-            <m:t xml:space="preserve">∀x∀y∃z </m:t>
-          </m:r>
-          <m:d>
-            <m:dPr>
-              <m:ctrlPr>
-                <w:rPr>
-                  <w:rFonts w:ascii="Cambria Math" w:hAnsi="Cambria Math"/>
-                  <w:i/>
-                </w:rPr>
-              </m:ctrlPr>
-            </m:dPr>
-            <m:e>
-              <m:r>
-                <w:rPr>
-                  <w:rFonts w:ascii="Cambria Math" w:hAnsi="Cambria Math"/>
-                </w:rPr>
-                <m:t>⇁Brother</m:t>
-              </m:r>
-              <m:d>
-                <m:dPr>
-                  <m:ctrlPr>
+                  <m:r>
                     <w:rPr>
                       <w:rFonts w:ascii="Cambria Math" w:hAnsi="Cambria Math"/>
-                      <w:i/>
-                    </w:rPr>
-                  </m:ctrlPr>
-                </m:dPr>
-                <m:e>
-                  <m:r>
-                    <w:rPr>
-                      <w:rFonts w:ascii="Cambria Math" w:hAnsi="Cambria Math"/>
-                    </w:rPr>
-                    <m:t>me,x</m:t>
-                  </m:r>
-                </m:e>
-              </m:d>
-              <m:r>
-                <w:rPr>
-                  <w:rFonts w:ascii="Cambria Math" w:hAnsi="Cambria Math"/>
-                </w:rPr>
-                <m:t>∧⇁Sister</m:t>
-              </m:r>
-              <m:d>
-                <m:dPr>
-                  <m:ctrlPr>
-                    <w:rPr>
-                      <w:rFonts w:ascii="Cambria Math" w:hAnsi="Cambria Math"/>
-                      <w:i/>
-                    </w:rPr>
-                  </m:ctrlPr>
-                </m:dPr>
-                <m:e>
-                  <m:r>
-                    <w:rPr>
-                      <w:rFonts w:ascii="Cambria Math" w:hAnsi="Cambria Math"/>
-                    </w:rPr>
-                    <m:t>me,y</m:t>
-                  </m:r>
-                </m:e>
-              </m:d>
-              <m:r>
-                <w:rPr>
-                  <w:rFonts w:ascii="Cambria Math" w:hAnsi="Cambria Math"/>
-                </w:rPr>
-                <m:t>∧</m:t>
-              </m:r>
-              <m:d>
-                <m:dPr>
-                  <m:ctrlPr>
-                    <w:rPr>
-                      <w:rFonts w:ascii="Cambria Math" w:hAnsi="Cambria Math"/>
-                      <w:i/>
-                    </w:rPr>
-                  </m:ctrlPr>
-                </m:dPr>
-                <m:e>
-                  <m:acc>
-                    <m:accPr>
-                      <m:chr m:val="̅"/>
-                      <m:ctrlPr>
-                        <w:rPr>
-                          <w:rFonts w:ascii="Cambria Math" w:hAnsi="Cambria Math"/>
-                          <w:i/>
-                        </w:rPr>
-                      </m:ctrlPr>
-                    </m:accPr>
-                    <m:e>
-                      <m:r>
-                        <w:rPr>
-                          <w:rFonts w:ascii="Cambria Math" w:hAnsi="Cambria Math"/>
-                        </w:rPr>
-                        <m:t>Father</m:t>
-                      </m:r>
-                      <m:d>
-                        <m:dPr>
-                          <m:ctrlPr>
-                            <w:rPr>
-                              <w:rFonts w:ascii="Cambria Math" w:hAnsi="Cambria Math"/>
-                              <w:i/>
-                            </w:rPr>
-                          </m:ctrlPr>
-                        </m:dPr>
-                        <m:e>
-                          <m:r>
-                            <w:rPr>
-                              <w:rFonts w:ascii="Cambria Math" w:hAnsi="Cambria Math"/>
-                            </w:rPr>
-                            <m:t>z</m:t>
-                          </m:r>
-                        </m:e>
-                      </m:d>
-                    </m:e>
-                  </m:acc>
-                  <m:r>
-                    <w:rPr>
-                      <w:rFonts w:ascii="Cambria Math" w:hAnsi="Cambria Math"/>
-                    </w:rPr>
-                    <m:t>∨Son</m:t>
-                  </m:r>
-                  <m:d>
-                    <m:dPr>
-                      <m:ctrlPr>
-                        <w:rPr>
-                          <w:rFonts w:ascii="Cambria Math" w:hAnsi="Cambria Math"/>
-                          <w:i/>
-                        </w:rPr>
-                      </m:ctrlPr>
-                    </m:dPr>
-                    <m:e>
-                      <m:r>
-                        <w:rPr>
-                          <w:rFonts w:ascii="Cambria Math" w:hAnsi="Cambria Math"/>
-                        </w:rPr>
-                        <m:t>Father</m:t>
-                      </m:r>
-                      <m:d>
-                        <m:dPr>
-                          <m:ctrlPr>
-                            <w:rPr>
-                              <w:rFonts w:ascii="Cambria Math" w:hAnsi="Cambria Math"/>
-                              <w:i/>
-                            </w:rPr>
-                          </m:ctrlPr>
-                        </m:dPr>
-                        <m:e>
-                          <m:r>
-                            <w:rPr>
-                              <w:rFonts w:ascii="Cambria Math" w:hAnsi="Cambria Math"/>
-                            </w:rPr>
-                            <m:t>m</m:t>
-                          </m:r>
-                          <m:r>
-                            <w:rPr>
-                              <w:rFonts w:ascii="Cambria Math" w:hAnsi="Cambria Math"/>
-                            </w:rPr>
-                            <m:t>e</m:t>
-                          </m:r>
-                        </m:e>
-                      </m:d>
-                    </m:e>
-                  </m:d>
-                </m:e>
-              </m:d>
-              <m:r>
-                <w:rPr>
-                  <w:rFonts w:ascii="Cambria Math" w:hAnsi="Cambria Math"/>
-                </w:rPr>
-                <m:t>∧</m:t>
-              </m:r>
-              <m:d>
-                <m:dPr>
-                  <m:ctrlPr>
-                    <w:rPr>
-                      <w:rFonts w:ascii="Cambria Math" w:hAnsi="Cambria Math"/>
-                      <w:i/>
-                    </w:rPr>
-                  </m:ctrlPr>
-                </m:dPr>
-                <m:e>
-                  <m:r>
-                    <w:rPr>
-                      <w:rFonts w:ascii="Cambria Math" w:hAnsi="Cambria Math"/>
                     </w:rPr>
                     <m:t>Father</m:t>
-                  </m:r>
-                  <m:d>
-                    <m:dPr>
-                      <m:ctrlPr>
-                        <w:rPr>
-                          <w:rFonts w:ascii="Cambria Math" w:hAnsi="Cambria Math"/>
-                          <w:i/>
-                        </w:rPr>
-                      </m:ctrlPr>
-                    </m:dPr>
-                    <m:e>
-                      <m:r>
-                        <w:rPr>
-                          <w:rFonts w:ascii="Cambria Math" w:hAnsi="Cambria Math"/>
-                        </w:rPr>
-                        <m:t>z</m:t>
-                      </m:r>
-                    </m:e>
-                  </m:d>
-                  <m:r>
-                    <w:rPr>
-                      <w:rFonts w:ascii="Cambria Math" w:hAnsi="Cambria Math"/>
-                    </w:rPr>
-                    <m:t>∨</m:t>
-                  </m:r>
-                  <m:acc>
-                    <m:accPr>
-                      <m:chr m:val="̅"/>
-                      <m:ctrlPr>
-                        <w:rPr>
-                          <w:rFonts w:ascii="Cambria Math" w:hAnsi="Cambria Math"/>
-                          <w:i/>
-                        </w:rPr>
-                      </m:ctrlPr>
-                    </m:accPr>
-                    <m:e>
-                      <m:r>
-                        <w:rPr>
-                          <w:rFonts w:ascii="Cambria Math" w:hAnsi="Cambria Math"/>
-                        </w:rPr>
-                        <m:t>Son</m:t>
-                      </m:r>
-                      <m:d>
-                        <m:dPr>
-                          <m:ctrlPr>
-                            <w:rPr>
-                              <w:rFonts w:ascii="Cambria Math" w:hAnsi="Cambria Math"/>
-                              <w:i/>
-                            </w:rPr>
-                          </m:ctrlPr>
-                        </m:dPr>
-                        <m:e>
-                          <m:r>
-                            <w:rPr>
-                              <w:rFonts w:ascii="Cambria Math" w:hAnsi="Cambria Math"/>
-                            </w:rPr>
-                            <m:t>Father</m:t>
-                          </m:r>
-                          <m:d>
-                            <m:dPr>
-                              <m:ctrlPr>
-                                <w:rPr>
-                                  <w:rFonts w:ascii="Cambria Math" w:hAnsi="Cambria Math"/>
-                                  <w:i/>
-                                </w:rPr>
-                              </m:ctrlPr>
-                            </m:dPr>
-                            <m:e>
-                              <m:r>
-                                <w:rPr>
-                                  <w:rFonts w:ascii="Cambria Math" w:hAnsi="Cambria Math"/>
-                                </w:rPr>
-                                <m:t>me</m:t>
-                              </m:r>
-                            </m:e>
-                          </m:d>
-                        </m:e>
-                      </m:d>
-                    </m:e>
-                  </m:acc>
-                </m:e>
-              </m:d>
-            </m:e>
-          </m:d>
-        </m:oMath>
-      </m:oMathPara>
-    </w:p>
-    <w:p>
-      <w:pPr>
-        <w:pStyle w:val="NoSpacing"/>
-      </w:pPr>
-    </w:p>
-    <w:p>
-      <w:pPr>
-        <w:pStyle w:val="NoSpacing"/>
-      </w:pPr>
-    </w:p>
-    <w:p>
-      <w:pPr>
-        <w:pStyle w:val="NoSpacing"/>
-        <w:rPr>
-          <w:vertAlign w:val="subscript"/>
-        </w:rPr>
-      </w:pPr>
-      <w:r>
-        <w:t xml:space="preserve">The term </w:t>
-      </w:r>
-      <m:oMath>
-        <m:r>
-          <w:rPr>
-            <w:rFonts w:ascii="Cambria Math" w:hAnsi="Cambria Math"/>
-          </w:rPr>
-          <m:t>Son</m:t>
-        </m:r>
-        <m:d>
-          <m:dPr>
-            <m:ctrlPr>
-              <w:rPr>
-                <w:rFonts w:ascii="Cambria Math" w:hAnsi="Cambria Math"/>
-                <w:i/>
-              </w:rPr>
-            </m:ctrlPr>
-          </m:dPr>
-          <m:e>
-            <m:r>
-              <w:rPr>
-                <w:rFonts w:ascii="Cambria Math" w:hAnsi="Cambria Math"/>
-              </w:rPr>
-              <m:t>Father</m:t>
-            </m:r>
-            <m:d>
-              <m:dPr>
-                <m:ctrlPr>
-                  <w:rPr>
-                    <w:rFonts w:ascii="Cambria Math" w:hAnsi="Cambria Math"/>
-                    <w:i/>
-                  </w:rPr>
-                </m:ctrlPr>
-              </m:dPr>
-              <m:e>
-                <m:r>
-                  <w:rPr>
-                    <w:rFonts w:ascii="Cambria Math" w:hAnsi="Cambria Math"/>
-                  </w:rPr>
-                  <m:t>me</m:t>
-                </m:r>
-              </m:e>
-            </m:d>
-          </m:e>
-        </m:d>
-      </m:oMath>
-      <w:r>
-        <w:rPr>
-          <w:rFonts w:eastAsiaTheme="minorEastAsia"/>
-        </w:rPr>
-        <w:t xml:space="preserve"> can be </w:t>
-      </w:r>
-    </w:p>
-    <w:p>
-      <w:pPr>
-        <w:pStyle w:val="NoSpacing"/>
-      </w:pPr>
-    </w:p>
-    <w:p>
-      <w:pPr>
-        <w:pStyle w:val="NoSpacing"/>
-      </w:pPr>
-      <m:oMathPara>
-        <m:oMath>
-          <m:r>
-            <w:rPr>
-              <w:rFonts w:ascii="Cambria Math" w:hAnsi="Cambria Math"/>
-            </w:rPr>
-            <m:t>Son</m:t>
-          </m:r>
-          <m:d>
-            <m:dPr>
-              <m:ctrlPr>
-                <w:rPr>
-                  <w:rFonts w:ascii="Cambria Math" w:hAnsi="Cambria Math"/>
-                  <w:i/>
-                </w:rPr>
-              </m:ctrlPr>
-            </m:dPr>
-            <m:e>
-              <m:r>
-                <w:rPr>
-                  <w:rFonts w:ascii="Cambria Math" w:hAnsi="Cambria Math"/>
-                </w:rPr>
-                <m:t>Father</m:t>
-              </m:r>
-              <m:d>
-                <m:dPr>
-                  <m:ctrlPr>
-                    <w:rPr>
-                      <w:rFonts w:ascii="Cambria Math" w:hAnsi="Cambria Math"/>
-                      <w:i/>
-                    </w:rPr>
-                  </m:ctrlPr>
-                </m:dPr>
-                <m:e>
-                  <m:r>
-                    <w:rPr>
-                      <w:rFonts w:ascii="Cambria Math" w:hAnsi="Cambria Math"/>
-                    </w:rPr>
-                    <m:t>me</m:t>
-                  </m:r>
-                </m:e>
-              </m:d>
-            </m:e>
-          </m:d>
-          <m:r>
-            <w:rPr>
-              <w:rFonts w:ascii="Cambria Math" w:hAnsi="Cambria Math"/>
-            </w:rPr>
-            <m:t>⇔me∨Brother(me)</m:t>
-          </m:r>
-        </m:oMath>
-      </m:oMathPara>
-    </w:p>
-    <w:p>
-      <w:pPr>
-        <w:pStyle w:val="NoSpacing"/>
-        <w:rPr>
-          <w:rFonts w:eastAsiaTheme="minorEastAsia"/>
-        </w:rPr>
-      </w:pPr>
-    </w:p>
-    <w:p>
-      <w:pPr>
-        <w:pStyle w:val="NoSpacing"/>
-        <w:rPr>
-          <w:rFonts w:eastAsiaTheme="minorEastAsia"/>
-        </w:rPr>
-      </w:pPr>
-      <w:r>
-        <w:rPr>
-          <w:rFonts w:eastAsiaTheme="minorEastAsia"/>
-        </w:rPr>
-        <w:t xml:space="preserve">This simplifies the </w:t>
-      </w:r>
-      <w:r>
-        <w:rPr>
-          <w:rFonts w:eastAsiaTheme="minorEastAsia"/>
-        </w:rPr>
-        <w:t xml:space="preserve">original </w:t>
-      </w:r>
-      <w:r>
-        <w:rPr>
-          <w:rFonts w:eastAsiaTheme="minorEastAsia"/>
-        </w:rPr>
-        <w:t>equation to:</w:t>
-      </w:r>
-    </w:p>
-    <w:p>
-      <w:pPr>
-        <w:pStyle w:val="NoSpacing"/>
-        <w:rPr>
-          <w:rFonts w:eastAsiaTheme="minorEastAsia"/>
-        </w:rPr>
-      </w:pPr>
-    </w:p>
-    <w:p>
-      <w:pPr>
-        <w:pStyle w:val="NoSpacing"/>
-        <w:rPr>
-          <w:rFonts w:eastAsiaTheme="minorEastAsia"/>
-        </w:rPr>
-      </w:pPr>
-      <m:oMathPara>
-        <m:oMath>
-          <m:r>
-            <w:rPr>
-              <w:rFonts w:ascii="Cambria Math" w:hAnsi="Cambria Math"/>
-            </w:rPr>
-            <m:t xml:space="preserve">∀x∀y∃z </m:t>
-          </m:r>
-          <m:d>
-            <m:dPr>
-              <m:ctrlPr>
-                <w:rPr>
-                  <w:rFonts w:ascii="Cambria Math" w:hAnsi="Cambria Math"/>
-                  <w:i/>
-                </w:rPr>
-              </m:ctrlPr>
-            </m:dPr>
-            <m:e>
-              <m:r>
-                <w:rPr>
-                  <w:rFonts w:ascii="Cambria Math" w:hAnsi="Cambria Math"/>
-                </w:rPr>
-                <m:t>⇁Brother</m:t>
-              </m:r>
-              <m:d>
-                <m:dPr>
-                  <m:ctrlPr>
-                    <w:rPr>
-                      <w:rFonts w:ascii="Cambria Math" w:hAnsi="Cambria Math"/>
-                      <w:i/>
-                    </w:rPr>
-                  </m:ctrlPr>
-                </m:dPr>
-                <m:e>
-                  <m:r>
-                    <w:rPr>
-                      <w:rFonts w:ascii="Cambria Math" w:hAnsi="Cambria Math"/>
-                    </w:rPr>
-                    <m:t>me,x</m:t>
-                  </m:r>
-                </m:e>
-              </m:d>
-              <m:r>
-                <w:rPr>
-                  <w:rFonts w:ascii="Cambria Math" w:hAnsi="Cambria Math"/>
-                </w:rPr>
-                <m:t>∧⇁Sister</m:t>
-              </m:r>
-              <m:d>
-                <m:dPr>
-                  <m:ctrlPr>
-                    <w:rPr>
-                      <w:rFonts w:ascii="Cambria Math" w:hAnsi="Cambria Math"/>
-                      <w:i/>
-                    </w:rPr>
-                  </m:ctrlPr>
-                </m:dPr>
-                <m:e>
-                  <m:r>
-                    <w:rPr>
-                      <w:rFonts w:ascii="Cambria Math" w:hAnsi="Cambria Math"/>
-                    </w:rPr>
-                    <m:t>me,y</m:t>
-                  </m:r>
-                </m:e>
-              </m:d>
-              <m:r>
-                <w:rPr>
-                  <w:rFonts w:ascii="Cambria Math" w:hAnsi="Cambria Math"/>
-                </w:rPr>
-                <m:t>∧</m:t>
-              </m:r>
-              <m:d>
-                <m:dPr>
-                  <m:ctrlPr>
-                    <w:rPr>
-                      <w:rFonts w:ascii="Cambria Math" w:hAnsi="Cambria Math"/>
-                      <w:i/>
-                    </w:rPr>
-                  </m:ctrlPr>
-                </m:dPr>
-                <m:e>
-                  <m:r>
-                    <w:rPr>
-                      <w:rFonts w:ascii="Cambria Math" w:hAnsi="Cambria Math"/>
-                    </w:rPr>
-                    <m:t>Father</m:t>
-                  </m:r>
-                  <m:d>
-                    <m:dPr>
-                      <m:ctrlPr>
-                        <w:rPr>
-                          <w:rFonts w:ascii="Cambria Math" w:hAnsi="Cambria Math"/>
-                          <w:i/>
-                        </w:rPr>
-                      </m:ctrlPr>
-                    </m:dPr>
-                    <m:e>
-                      <m:r>
-                        <w:rPr>
-                          <w:rFonts w:ascii="Cambria Math" w:hAnsi="Cambria Math"/>
-                        </w:rPr>
-                        <m:t>z</m:t>
-                      </m:r>
-                    </m:e>
-                  </m:d>
-                  <m:r>
-                    <w:rPr>
-                      <w:rFonts w:ascii="Cambria Math" w:hAnsi="Cambria Math"/>
-                    </w:rPr>
-                    <m:t>⇔me∨Brother</m:t>
                   </m:r>
                   <m:d>
                     <m:dPr>
@@ -898,57 +248,47 @@
           <w:rFonts w:eastAsiaTheme="minorEastAsia"/>
         </w:rPr>
       </w:pPr>
+      <w:r>
+        <w:rPr>
+          <w:rFonts w:eastAsiaTheme="minorEastAsia"/>
+        </w:rPr>
+        <w:t>This is in conjunctive normal form.</w:t>
+      </w:r>
+    </w:p>
+    <w:p>
+      <w:pPr>
+        <w:pStyle w:val="NoSpacing"/>
+        <w:rPr>
+          <w:rFonts w:eastAsiaTheme="minorEastAsia"/>
+        </w:rPr>
+      </w:pPr>
+    </w:p>
+    <w:p>
+      <w:pPr>
+        <w:pStyle w:val="NoSpacing"/>
+        <w:rPr>
+          <w:rFonts w:eastAsiaTheme="minorEastAsia"/>
+        </w:rPr>
+      </w:pPr>
+      <w:r>
+        <w:rPr>
+          <w:rFonts w:eastAsiaTheme="minorEastAsia"/>
+        </w:rPr>
+        <w:t xml:space="preserve">The existential quantifier can be removed by making </w:t>
+      </w:r>
       <m:oMath>
         <m:r>
           <w:rPr>
-            <w:rFonts w:ascii="Cambria Math" w:hAnsi="Cambria Math"/>
+            <w:rFonts w:ascii="Cambria Math" w:eastAsiaTheme="minorEastAsia" w:hAnsi="Cambria Math"/>
           </w:rPr>
-          <m:t>Brother</m:t>
+          <m:t>z</m:t>
         </m:r>
-        <m:d>
-          <m:dPr>
-            <m:ctrlPr>
-              <w:rPr>
-                <w:rFonts w:ascii="Cambria Math" w:hAnsi="Cambria Math"/>
-                <w:i/>
-              </w:rPr>
-            </m:ctrlPr>
-          </m:dPr>
-          <m:e>
-            <m:r>
-              <w:rPr>
-                <w:rFonts w:ascii="Cambria Math" w:hAnsi="Cambria Math"/>
-              </w:rPr>
-              <m:t>me,x</m:t>
-            </m:r>
-          </m:e>
-        </m:d>
       </m:oMath>
       <w:r>
         <w:rPr>
           <w:rFonts w:eastAsiaTheme="minorEastAsia"/>
         </w:rPr>
-        <w:t xml:space="preserve"> </w:t>
-      </w:r>
-      <w:proofErr w:type="gramStart"/>
-      <w:r>
-        <w:rPr>
-          <w:rFonts w:eastAsiaTheme="minorEastAsia"/>
-        </w:rPr>
-        <w:t>is</w:t>
-      </w:r>
-      <w:proofErr w:type="gramEnd"/>
-      <w:r>
-        <w:rPr>
-          <w:rFonts w:eastAsiaTheme="minorEastAsia"/>
-        </w:rPr>
-        <w:t xml:space="preserve"> false </w:t>
-      </w:r>
-      <w:r>
-        <w:rPr>
-          <w:rFonts w:eastAsiaTheme="minorEastAsia"/>
-        </w:rPr>
-        <w:t xml:space="preserve">for all </w:t>
+        <w:t xml:space="preserve"> into a function of </w:t>
       </w:r>
       <m:oMath>
         <m:r>
@@ -964,11 +304,33 @@
         </w:rPr>
         <w:t xml:space="preserve"> </w:t>
       </w:r>
+      <w:proofErr w:type="gramStart"/>
       <w:r>
         <w:rPr>
           <w:rFonts w:eastAsiaTheme="minorEastAsia"/>
         </w:rPr>
-        <w:t>so this simplifies to:</w:t>
+        <w:t xml:space="preserve">and </w:t>
+      </w:r>
+      <m:oMath>
+        <w:proofErr w:type="gramEnd"/>
+        <m:r>
+          <w:rPr>
+            <w:rFonts w:ascii="Cambria Math" w:eastAsiaTheme="minorEastAsia" w:hAnsi="Cambria Math"/>
+          </w:rPr>
+          <m:t>y</m:t>
+        </m:r>
+      </m:oMath>
+      <w:r>
+        <w:rPr>
+          <w:rFonts w:eastAsiaTheme="minorEastAsia"/>
+        </w:rPr>
+        <w:t>.</w:t>
+      </w:r>
+      <w:r>
+        <w:rPr>
+          <w:rFonts w:eastAsiaTheme="minorEastAsia"/>
+        </w:rPr>
+        <w:t xml:space="preserve">  Hence:</w:t>
       </w:r>
     </w:p>
     <w:p>
@@ -992,7 +354,7 @@
             <w:rPr>
               <w:rFonts w:ascii="Cambria Math" w:hAnsi="Cambria Math"/>
             </w:rPr>
-            <m:t xml:space="preserve">∀x∀y∃z </m:t>
+            <m:t>∀x∀y</m:t>
           </m:r>
           <m:d>
             <m:dPr>
@@ -1056,7 +418,7 @@
                 <w:rPr>
                   <w:rFonts w:ascii="Cambria Math" w:hAnsi="Cambria Math"/>
                 </w:rPr>
-                <m:t>∧</m:t>
+                <m:t>∧Son</m:t>
               </m:r>
               <m:d>
                 <m:dPr>
@@ -1088,16 +450,58 @@
                         <w:rPr>
                           <w:rFonts w:ascii="Cambria Math" w:hAnsi="Cambria Math"/>
                         </w:rPr>
-                        <m:t>z</m:t>
+                        <m:t>f</m:t>
+                      </m:r>
+                      <m:d>
+                        <m:dPr>
+                          <m:ctrlPr>
+                            <w:rPr>
+                              <w:rFonts w:ascii="Cambria Math" w:hAnsi="Cambria Math"/>
+                              <w:i/>
+                            </w:rPr>
+                          </m:ctrlPr>
+                        </m:dPr>
+                        <m:e>
+                          <m:r>
+                            <w:rPr>
+                              <w:rFonts w:ascii="Cambria Math" w:hAnsi="Cambria Math"/>
+                            </w:rPr>
+                            <m:t>x,y</m:t>
+                          </m:r>
+                        </m:e>
+                      </m:d>
+                    </m:e>
+                  </m:d>
+                  <m:r>
+                    <w:rPr>
+                      <w:rFonts w:ascii="Cambria Math" w:hAnsi="Cambria Math"/>
+                    </w:rPr>
+                    <m:t>,</m:t>
+                  </m:r>
+                  <m:r>
+                    <w:rPr>
+                      <w:rFonts w:ascii="Cambria Math" w:hAnsi="Cambria Math"/>
+                    </w:rPr>
+                    <m:t>Father</m:t>
+                  </m:r>
+                  <m:d>
+                    <m:dPr>
+                      <m:ctrlPr>
+                        <w:rPr>
+                          <w:rFonts w:ascii="Cambria Math" w:hAnsi="Cambria Math"/>
+                          <w:i/>
+                        </w:rPr>
+                      </m:ctrlPr>
+                    </m:dPr>
+                    <m:e>
+                      <m:r>
+                        <w:rPr>
+                          <w:rFonts w:ascii="Cambria Math" w:hAnsi="Cambria Math"/>
+                        </w:rPr>
+                        <m:t>me</m:t>
                       </m:r>
                     </m:e>
                   </m:d>
-                  <m:r>
-                    <w:rPr>
-                      <w:rFonts w:ascii="Cambria Math" w:hAnsi="Cambria Math"/>
-                    </w:rPr>
-                    <m:t>⇔me</m:t>
-                  </m:r>
                 </m:e>
               </m:d>
             </m:e>
@@ -1124,13 +528,7 @@
         <w:rPr>
           <w:rFonts w:eastAsiaTheme="minorEastAsia"/>
         </w:rPr>
-        <w:t xml:space="preserve">By And </w:t>
-      </w:r>
-      <w:r>
-        <w:rPr>
-          <w:rFonts w:eastAsiaTheme="minorEastAsia"/>
-        </w:rPr>
-        <w:t>Elimination, this simplifies to:</w:t>
+        <w:t>Since there are only universal quantifiers remaining, these can be dropped resulting in:</w:t>
       </w:r>
     </w:p>
     <w:p>
@@ -1152,15 +550,15 @@
         <m:oMath>
           <m:r>
             <w:rPr>
-              <w:rFonts w:ascii="Cambria Math" w:eastAsiaTheme="minorEastAsia" w:hAnsi="Cambria Math"/>
+              <w:rFonts w:ascii="Cambria Math" w:hAnsi="Cambria Math"/>
             </w:rPr>
-            <m:t>∃z Father</m:t>
+            <m:t>⇁Brother</m:t>
           </m:r>
           <m:d>
             <m:dPr>
               <m:ctrlPr>
                 <w:rPr>
-                  <w:rFonts w:ascii="Cambria Math" w:eastAsiaTheme="minorEastAsia" w:hAnsi="Cambria Math"/>
+                  <w:rFonts w:ascii="Cambria Math" w:hAnsi="Cambria Math"/>
                   <w:i/>
                 </w:rPr>
               </m:ctrlPr>
@@ -1168,18 +566,120 @@
             <m:e>
               <m:r>
                 <w:rPr>
-                  <w:rFonts w:ascii="Cambria Math" w:eastAsiaTheme="minorEastAsia" w:hAnsi="Cambria Math"/>
-                </w:rPr>
-                <m:t>z</m:t>
+                  <w:rFonts w:ascii="Cambria Math" w:hAnsi="Cambria Math"/>
+                </w:rPr>
+                <m:t>me,x</m:t>
               </m:r>
             </m:e>
           </m:d>
           <m:r>
             <w:rPr>
-              <w:rFonts w:ascii="Cambria Math" w:eastAsiaTheme="minorEastAsia" w:hAnsi="Cambria Math"/>
+              <w:rFonts w:ascii="Cambria Math" w:hAnsi="Cambria Math"/>
             </w:rPr>
-            <m:t>⇔me</m:t>
+            <m:t>∧⇁Sister</m:t>
           </m:r>
+          <m:d>
+            <m:dPr>
+              <m:ctrlPr>
+                <w:rPr>
+                  <w:rFonts w:ascii="Cambria Math" w:hAnsi="Cambria Math"/>
+                  <w:i/>
+                </w:rPr>
+              </m:ctrlPr>
+            </m:dPr>
+            <m:e>
+              <m:r>
+                <w:rPr>
+                  <w:rFonts w:ascii="Cambria Math" w:hAnsi="Cambria Math"/>
+                </w:rPr>
+                <m:t>me,y</m:t>
+              </m:r>
+            </m:e>
+          </m:d>
+          <m:r>
+            <w:rPr>
+              <w:rFonts w:ascii="Cambria Math" w:hAnsi="Cambria Math"/>
+            </w:rPr>
+            <m:t>∧Son</m:t>
+          </m:r>
+          <m:d>
+            <m:dPr>
+              <m:ctrlPr>
+                <w:rPr>
+                  <w:rFonts w:ascii="Cambria Math" w:hAnsi="Cambria Math"/>
+                  <w:i/>
+                </w:rPr>
+              </m:ctrlPr>
+            </m:dPr>
+            <m:e>
+              <m:r>
+                <w:rPr>
+                  <w:rFonts w:ascii="Cambria Math" w:hAnsi="Cambria Math"/>
+                </w:rPr>
+                <m:t>Father</m:t>
+              </m:r>
+              <m:d>
+                <m:dPr>
+                  <m:ctrlPr>
+                    <w:rPr>
+                      <w:rFonts w:ascii="Cambria Math" w:hAnsi="Cambria Math"/>
+                      <w:i/>
+                    </w:rPr>
+                  </m:ctrlPr>
+                </m:dPr>
+                <m:e>
+                  <m:r>
+                    <w:rPr>
+                      <w:rFonts w:ascii="Cambria Math" w:hAnsi="Cambria Math"/>
+                    </w:rPr>
+                    <m:t>f</m:t>
+                  </m:r>
+                  <m:d>
+                    <m:dPr>
+                      <m:ctrlPr>
+                        <w:rPr>
+                          <w:rFonts w:ascii="Cambria Math" w:hAnsi="Cambria Math"/>
+                          <w:i/>
+                        </w:rPr>
+                      </m:ctrlPr>
+                    </m:dPr>
+                    <m:e>
+                      <m:r>
+                        <w:rPr>
+                          <w:rFonts w:ascii="Cambria Math" w:hAnsi="Cambria Math"/>
+                        </w:rPr>
+                        <m:t>x,y</m:t>
+                      </m:r>
+                    </m:e>
+                  </m:d>
+                </m:e>
+              </m:d>
+              <m:r>
+                <w:rPr>
+                  <w:rFonts w:ascii="Cambria Math" w:hAnsi="Cambria Math"/>
+                </w:rPr>
+                <m:t>,Father</m:t>
+              </m:r>
+              <m:d>
+                <m:dPr>
+                  <m:ctrlPr>
+                    <w:rPr>
+                      <w:rFonts w:ascii="Cambria Math" w:hAnsi="Cambria Math"/>
+                      <w:i/>
+                    </w:rPr>
+                  </m:ctrlPr>
+                </m:dPr>
+                <m:e>
+                  <m:r>
+                    <w:rPr>
+                      <w:rFonts w:ascii="Cambria Math" w:hAnsi="Cambria Math"/>
+                    </w:rPr>
+                    <m:t>me</m:t>
+                  </m:r>
+                </m:e>
+              </m:d>
+            </m:e>
+          </m:d>
         </m:oMath>
       </m:oMathPara>
     </w:p>
@@ -2090,7 +1590,19 @@
         <w:rPr>
           <w:rFonts w:eastAsiaTheme="minorEastAsia"/>
         </w:rPr>
-        <w:t>This can be made into CNF through implication elimination.</w:t>
+        <w:t xml:space="preserve">This can be made into </w:t>
+      </w:r>
+      <w:r>
+        <w:rPr>
+          <w:rFonts w:eastAsiaTheme="minorEastAsia"/>
+        </w:rPr>
+        <w:t>a single clause</w:t>
+      </w:r>
+      <w:r>
+        <w:rPr>
+          <w:rFonts w:eastAsiaTheme="minorEastAsia"/>
+        </w:rPr>
+        <w:t xml:space="preserve"> through implication elimination.</w:t>
       </w:r>
     </w:p>
     <w:p>
@@ -2110,15 +1622,16 @@
       </w:pPr>
       <m:oMathPara>
         <m:oMath>
-          <m:d>
-            <m:dPr>
+          <m:acc>
+            <m:accPr>
+              <m:chr m:val="̅"/>
               <m:ctrlPr>
                 <w:rPr>
                   <w:rFonts w:ascii="Cambria Math" w:eastAsiaTheme="minorEastAsia" w:hAnsi="Cambria Math"/>
                   <w:i/>
                 </w:rPr>
               </m:ctrlPr>
-            </m:dPr>
+            </m:accPr>
             <m:e>
               <m:r>
                 <w:rPr>
@@ -2144,56 +1657,13 @@
                   </m:r>
                 </m:e>
               </m:d>
-              <m:r>
-                <w:rPr>
-                  <w:rFonts w:ascii="Cambria Math" w:eastAsiaTheme="minorEastAsia" w:hAnsi="Cambria Math"/>
-                </w:rPr>
-                <m:t>∨</m:t>
-              </m:r>
-              <m:acc>
-                <m:accPr>
-                  <m:chr m:val="̅"/>
-                  <m:ctrlPr>
-                    <w:rPr>
-                      <w:rFonts w:ascii="Cambria Math" w:eastAsiaTheme="minorEastAsia" w:hAnsi="Cambria Math"/>
-                      <w:i/>
-                    </w:rPr>
-                  </m:ctrlPr>
-                </m:accPr>
-                <m:e>
-                  <m:r>
-                    <w:rPr>
-                      <w:rFonts w:ascii="Cambria Math" w:eastAsiaTheme="minorEastAsia" w:hAnsi="Cambria Math"/>
-                    </w:rPr>
-                    <m:t>Animal</m:t>
-                  </m:r>
-                  <m:d>
-                    <m:dPr>
-                      <m:ctrlPr>
-                        <w:rPr>
-                          <w:rFonts w:ascii="Cambria Math" w:eastAsiaTheme="minorEastAsia" w:hAnsi="Cambria Math"/>
-                          <w:i/>
-                        </w:rPr>
-                      </m:ctrlPr>
-                    </m:dPr>
-                    <m:e>
-                      <m:r>
-                        <w:rPr>
-                          <w:rFonts w:ascii="Cambria Math" w:eastAsiaTheme="minorEastAsia" w:hAnsi="Cambria Math"/>
-                        </w:rPr>
-                        <m:t>x</m:t>
-                      </m:r>
-                    </m:e>
-                  </m:d>
-                </m:e>
-              </m:acc>
             </m:e>
-          </m:d>
+          </m:acc>
           <m:r>
             <w:rPr>
               <w:rFonts w:ascii="Cambria Math" w:eastAsiaTheme="minorEastAsia" w:hAnsi="Cambria Math"/>
             </w:rPr>
-            <m:t>∧</m:t>
+            <m:t>∨Animal</m:t>
           </m:r>
           <m:d>
             <m:dPr>
@@ -2205,67 +1675,12 @@
               </m:ctrlPr>
             </m:dPr>
             <m:e>
-              <m:acc>
-                <m:accPr>
-                  <m:chr m:val="̅"/>
-                  <m:ctrlPr>
-                    <w:rPr>
-                      <w:rFonts w:ascii="Cambria Math" w:eastAsiaTheme="minorEastAsia" w:hAnsi="Cambria Math"/>
-                      <w:i/>
-                    </w:rPr>
-                  </m:ctrlPr>
-                </m:accPr>
-                <m:e>
-                  <m:r>
-                    <w:rPr>
-                      <w:rFonts w:ascii="Cambria Math" w:eastAsiaTheme="minorEastAsia" w:hAnsi="Cambria Math"/>
-                    </w:rPr>
-                    <m:t>Horse</m:t>
-                  </m:r>
-                  <m:d>
-                    <m:dPr>
-                      <m:ctrlPr>
-                        <w:rPr>
-                          <w:rFonts w:ascii="Cambria Math" w:eastAsiaTheme="minorEastAsia" w:hAnsi="Cambria Math"/>
-                          <w:i/>
-                        </w:rPr>
-                      </m:ctrlPr>
-                    </m:dPr>
-                    <m:e>
-                      <m:r>
-                        <w:rPr>
-                          <w:rFonts w:ascii="Cambria Math" w:eastAsiaTheme="minorEastAsia" w:hAnsi="Cambria Math"/>
-                        </w:rPr>
-                        <m:t>x</m:t>
-                      </m:r>
-                    </m:e>
-                  </m:d>
-                </m:e>
-              </m:acc>
               <m:r>
                 <w:rPr>
                   <w:rFonts w:ascii="Cambria Math" w:eastAsiaTheme="minorEastAsia" w:hAnsi="Cambria Math"/>
                 </w:rPr>
-                <m:t>∨Animal</m:t>
+                <m:t>x</m:t>
               </m:r>
-              <m:d>
-                <m:dPr>
-                  <m:ctrlPr>
-                    <w:rPr>
-                      <w:rFonts w:ascii="Cambria Math" w:eastAsiaTheme="minorEastAsia" w:hAnsi="Cambria Math"/>
-                      <w:i/>
-                    </w:rPr>
-                  </m:ctrlPr>
-                </m:dPr>
-                <m:e>
-                  <m:r>
-                    <w:rPr>
-                      <w:rFonts w:ascii="Cambria Math" w:eastAsiaTheme="minorEastAsia" w:hAnsi="Cambria Math"/>
-                    </w:rPr>
-                    <m:t>x</m:t>
-                  </m:r>
-                </m:e>
-              </m:d>
             </m:e>
           </m:d>
         </m:oMath>
@@ -2291,7 +1706,7 @@
         <w:rPr>
           <w:rFonts w:eastAsiaTheme="minorEastAsia"/>
         </w:rPr>
-        <w:t xml:space="preserve">In the conclusion clause, the existential quantifier can be replaced by making </w:t>
+        <w:t xml:space="preserve">In the conclusion, the existential quantifier can be replaced by making </w:t>
       </w:r>
       <m:oMath>
         <m:r>
@@ -2925,6 +2340,548 @@
           <w:rFonts w:eastAsiaTheme="minorEastAsia"/>
         </w:rPr>
       </w:pPr>
+      <w:r>
+        <w:rPr>
+          <w:rFonts w:eastAsiaTheme="minorEastAsia"/>
+        </w:rPr>
+        <w:lastRenderedPageBreak/>
+        <w:t>To perform resolution refutation, the conclusion is negated.  This results in:</w:t>
+      </w:r>
+    </w:p>
+    <w:p>
+      <w:pPr>
+        <w:pStyle w:val="NoSpacing"/>
+        <w:rPr>
+          <w:rFonts w:eastAsiaTheme="minorEastAsia"/>
+        </w:rPr>
+      </w:pPr>
+    </w:p>
+    <w:p>
+      <w:pPr>
+        <w:pStyle w:val="NoSpacing"/>
+        <w:rPr>
+          <w:rFonts w:eastAsiaTheme="minorEastAsia"/>
+        </w:rPr>
+      </w:pPr>
+      <m:oMathPara>
+        <m:oMath>
+          <m:r>
+            <w:rPr>
+              <w:rFonts w:ascii="Cambria Math" w:eastAsiaTheme="minorEastAsia" w:hAnsi="Cambria Math"/>
+            </w:rPr>
+            <m:t>HeadOf</m:t>
+          </m:r>
+          <m:d>
+            <m:dPr>
+              <m:ctrlPr>
+                <w:rPr>
+                  <w:rFonts w:ascii="Cambria Math" w:eastAsiaTheme="minorEastAsia" w:hAnsi="Cambria Math"/>
+                  <w:i/>
+                </w:rPr>
+              </m:ctrlPr>
+            </m:dPr>
+            <m:e>
+              <m:r>
+                <w:rPr>
+                  <w:rFonts w:ascii="Cambria Math" w:eastAsiaTheme="minorEastAsia" w:hAnsi="Cambria Math"/>
+                </w:rPr>
+                <m:t>h,y</m:t>
+              </m:r>
+            </m:e>
+          </m:d>
+          <m:r>
+            <w:rPr>
+              <w:rFonts w:ascii="Cambria Math" w:eastAsiaTheme="minorEastAsia" w:hAnsi="Cambria Math"/>
+            </w:rPr>
+            <m:t>∧Horse</m:t>
+          </m:r>
+          <m:d>
+            <m:dPr>
+              <m:ctrlPr>
+                <w:rPr>
+                  <w:rFonts w:ascii="Cambria Math" w:eastAsiaTheme="minorEastAsia" w:hAnsi="Cambria Math"/>
+                  <w:i/>
+                </w:rPr>
+              </m:ctrlPr>
+            </m:dPr>
+            <m:e>
+              <m:r>
+                <w:rPr>
+                  <w:rFonts w:ascii="Cambria Math" w:eastAsiaTheme="minorEastAsia" w:hAnsi="Cambria Math"/>
+                </w:rPr>
+                <m:t>y</m:t>
+              </m:r>
+            </m:e>
+          </m:d>
+          <m:r>
+            <w:rPr>
+              <w:rFonts w:ascii="Cambria Math" w:eastAsiaTheme="minorEastAsia" w:hAnsi="Cambria Math"/>
+            </w:rPr>
+            <m:t>∧</m:t>
+          </m:r>
+          <m:d>
+            <m:dPr>
+              <m:ctrlPr>
+                <w:rPr>
+                  <w:rFonts w:ascii="Cambria Math" w:eastAsiaTheme="minorEastAsia" w:hAnsi="Cambria Math"/>
+                  <w:i/>
+                </w:rPr>
+              </m:ctrlPr>
+            </m:dPr>
+            <m:e>
+              <m:acc>
+                <m:accPr>
+                  <m:chr m:val="̅"/>
+                  <m:ctrlPr>
+                    <w:rPr>
+                      <w:rFonts w:ascii="Cambria Math" w:eastAsiaTheme="minorEastAsia" w:hAnsi="Cambria Math"/>
+                      <w:i/>
+                    </w:rPr>
+                  </m:ctrlPr>
+                </m:accPr>
+                <m:e>
+                  <m:r>
+                    <w:rPr>
+                      <w:rFonts w:ascii="Cambria Math" w:eastAsiaTheme="minorEastAsia" w:hAnsi="Cambria Math"/>
+                    </w:rPr>
+                    <m:t>HeadOf</m:t>
+                  </m:r>
+                  <m:d>
+                    <m:dPr>
+                      <m:ctrlPr>
+                        <w:rPr>
+                          <w:rFonts w:ascii="Cambria Math" w:eastAsiaTheme="minorEastAsia" w:hAnsi="Cambria Math"/>
+                          <w:i/>
+                        </w:rPr>
+                      </m:ctrlPr>
+                    </m:dPr>
+                    <m:e>
+                      <m:r>
+                        <w:rPr>
+                          <w:rFonts w:ascii="Cambria Math" w:eastAsiaTheme="minorEastAsia" w:hAnsi="Cambria Math"/>
+                        </w:rPr>
+                        <m:t>h,f</m:t>
+                      </m:r>
+                      <m:d>
+                        <m:dPr>
+                          <m:ctrlPr>
+                            <w:rPr>
+                              <w:rFonts w:ascii="Cambria Math" w:eastAsiaTheme="minorEastAsia" w:hAnsi="Cambria Math"/>
+                              <w:i/>
+                            </w:rPr>
+                          </m:ctrlPr>
+                        </m:dPr>
+                        <m:e>
+                          <m:r>
+                            <w:rPr>
+                              <w:rFonts w:ascii="Cambria Math" w:eastAsiaTheme="minorEastAsia" w:hAnsi="Cambria Math"/>
+                            </w:rPr>
+                            <m:t>y</m:t>
+                          </m:r>
+                        </m:e>
+                      </m:d>
+                    </m:e>
+                  </m:d>
+                </m:e>
+              </m:acc>
+              <m:r>
+                <w:rPr>
+                  <w:rFonts w:ascii="Cambria Math" w:eastAsiaTheme="minorEastAsia" w:hAnsi="Cambria Math"/>
+                </w:rPr>
+                <m:t>∨</m:t>
+              </m:r>
+              <m:acc>
+                <m:accPr>
+                  <m:chr m:val="̅"/>
+                  <m:ctrlPr>
+                    <w:rPr>
+                      <w:rFonts w:ascii="Cambria Math" w:eastAsiaTheme="minorEastAsia" w:hAnsi="Cambria Math"/>
+                      <w:i/>
+                    </w:rPr>
+                  </m:ctrlPr>
+                </m:accPr>
+                <m:e>
+                  <m:r>
+                    <w:rPr>
+                      <w:rFonts w:ascii="Cambria Math" w:eastAsiaTheme="minorEastAsia" w:hAnsi="Cambria Math"/>
+                    </w:rPr>
+                    <m:t>Animal</m:t>
+                  </m:r>
+                  <m:d>
+                    <m:dPr>
+                      <m:ctrlPr>
+                        <w:rPr>
+                          <w:rFonts w:ascii="Cambria Math" w:eastAsiaTheme="minorEastAsia" w:hAnsi="Cambria Math"/>
+                          <w:i/>
+                        </w:rPr>
+                      </m:ctrlPr>
+                    </m:dPr>
+                    <m:e>
+                      <m:r>
+                        <w:rPr>
+                          <w:rFonts w:ascii="Cambria Math" w:eastAsiaTheme="minorEastAsia" w:hAnsi="Cambria Math"/>
+                        </w:rPr>
+                        <m:t>f</m:t>
+                      </m:r>
+                      <m:d>
+                        <m:dPr>
+                          <m:ctrlPr>
+                            <w:rPr>
+                              <w:rFonts w:ascii="Cambria Math" w:eastAsiaTheme="minorEastAsia" w:hAnsi="Cambria Math"/>
+                              <w:i/>
+                            </w:rPr>
+                          </m:ctrlPr>
+                        </m:dPr>
+                        <m:e>
+                          <m:r>
+                            <w:rPr>
+                              <w:rFonts w:ascii="Cambria Math" w:eastAsiaTheme="minorEastAsia" w:hAnsi="Cambria Math"/>
+                            </w:rPr>
+                            <m:t>y</m:t>
+                          </m:r>
+                        </m:e>
+                      </m:d>
+                    </m:e>
+                  </m:d>
+                </m:e>
+              </m:acc>
+            </m:e>
+          </m:d>
+        </m:oMath>
+      </m:oMathPara>
+    </w:p>
+    <w:p>
+      <w:pPr>
+        <w:pStyle w:val="NoSpacing"/>
+        <w:rPr>
+          <w:rFonts w:eastAsiaTheme="minorEastAsia"/>
+        </w:rPr>
+      </w:pPr>
+    </w:p>
+    <w:p>
+      <w:pPr>
+        <w:pStyle w:val="NoSpacing"/>
+        <w:rPr>
+          <w:rFonts w:eastAsiaTheme="minorEastAsia"/>
+        </w:rPr>
+      </w:pPr>
+      <w:r>
+        <w:rPr>
+          <w:rFonts w:eastAsiaTheme="minorEastAsia"/>
+        </w:rPr>
+        <w:t xml:space="preserve">The conjunction of the premise and the negation of the conclusion </w:t>
+      </w:r>
+      <w:proofErr w:type="gramStart"/>
+      <w:r>
+        <w:rPr>
+          <w:rFonts w:eastAsiaTheme="minorEastAsia"/>
+        </w:rPr>
+        <w:t>is</w:t>
+      </w:r>
+      <w:proofErr w:type="gramEnd"/>
+      <w:r>
+        <w:rPr>
+          <w:rFonts w:eastAsiaTheme="minorEastAsia"/>
+        </w:rPr>
+        <w:t xml:space="preserve"> taken.  It results in:</w:t>
+      </w:r>
+    </w:p>
+    <w:p>
+      <w:pPr>
+        <w:pStyle w:val="NoSpacing"/>
+        <w:rPr>
+          <w:rFonts w:eastAsiaTheme="minorEastAsia"/>
+        </w:rPr>
+      </w:pPr>
+    </w:p>
+    <w:p>
+      <w:pPr>
+        <w:pStyle w:val="NoSpacing"/>
+        <w:rPr>
+          <w:rFonts w:eastAsiaTheme="minorEastAsia"/>
+        </w:rPr>
+      </w:pPr>
+      <m:oMathPara>
+        <m:oMath>
+          <m:d>
+            <m:dPr>
+              <m:ctrlPr>
+                <w:rPr>
+                  <w:rFonts w:ascii="Cambria Math" w:eastAsiaTheme="minorEastAsia" w:hAnsi="Cambria Math"/>
+                  <w:i/>
+                </w:rPr>
+              </m:ctrlPr>
+            </m:dPr>
+            <m:e>
+              <m:acc>
+                <m:accPr>
+                  <m:chr m:val="̅"/>
+                  <m:ctrlPr>
+                    <w:rPr>
+                      <w:rFonts w:ascii="Cambria Math" w:eastAsiaTheme="minorEastAsia" w:hAnsi="Cambria Math"/>
+                      <w:i/>
+                    </w:rPr>
+                  </m:ctrlPr>
+                </m:accPr>
+                <m:e>
+                  <m:r>
+                    <w:rPr>
+                      <w:rFonts w:ascii="Cambria Math" w:eastAsiaTheme="minorEastAsia" w:hAnsi="Cambria Math"/>
+                    </w:rPr>
+                    <m:t>Horse</m:t>
+                  </m:r>
+                  <m:d>
+                    <m:dPr>
+                      <m:ctrlPr>
+                        <w:rPr>
+                          <w:rFonts w:ascii="Cambria Math" w:eastAsiaTheme="minorEastAsia" w:hAnsi="Cambria Math"/>
+                          <w:i/>
+                        </w:rPr>
+                      </m:ctrlPr>
+                    </m:dPr>
+                    <m:e>
+                      <m:r>
+                        <w:rPr>
+                          <w:rFonts w:ascii="Cambria Math" w:eastAsiaTheme="minorEastAsia" w:hAnsi="Cambria Math"/>
+                        </w:rPr>
+                        <m:t>x</m:t>
+                      </m:r>
+                    </m:e>
+                  </m:d>
+                </m:e>
+              </m:acc>
+              <m:r>
+                <w:rPr>
+                  <w:rFonts w:ascii="Cambria Math" w:eastAsiaTheme="minorEastAsia" w:hAnsi="Cambria Math"/>
+                </w:rPr>
+                <m:t>∨Animal</m:t>
+              </m:r>
+              <m:d>
+                <m:dPr>
+                  <m:ctrlPr>
+                    <w:rPr>
+                      <w:rFonts w:ascii="Cambria Math" w:eastAsiaTheme="minorEastAsia" w:hAnsi="Cambria Math"/>
+                      <w:i/>
+                    </w:rPr>
+                  </m:ctrlPr>
+                </m:dPr>
+                <m:e>
+                  <m:r>
+                    <w:rPr>
+                      <w:rFonts w:ascii="Cambria Math" w:eastAsiaTheme="minorEastAsia" w:hAnsi="Cambria Math"/>
+                    </w:rPr>
+                    <m:t>x</m:t>
+                  </m:r>
+                </m:e>
+              </m:d>
+            </m:e>
+          </m:d>
+          <m:r>
+            <w:rPr>
+              <w:rFonts w:ascii="Cambria Math" w:eastAsiaTheme="minorEastAsia" w:hAnsi="Cambria Math"/>
+            </w:rPr>
+            <m:t>∧HeadOf</m:t>
+          </m:r>
+          <m:d>
+            <m:dPr>
+              <m:ctrlPr>
+                <w:rPr>
+                  <w:rFonts w:ascii="Cambria Math" w:eastAsiaTheme="minorEastAsia" w:hAnsi="Cambria Math"/>
+                  <w:i/>
+                </w:rPr>
+              </m:ctrlPr>
+            </m:dPr>
+            <m:e>
+              <m:r>
+                <w:rPr>
+                  <w:rFonts w:ascii="Cambria Math" w:eastAsiaTheme="minorEastAsia" w:hAnsi="Cambria Math"/>
+                </w:rPr>
+                <m:t>h,y</m:t>
+              </m:r>
+            </m:e>
+          </m:d>
+          <m:r>
+            <w:rPr>
+              <w:rFonts w:ascii="Cambria Math" w:eastAsiaTheme="minorEastAsia" w:hAnsi="Cambria Math"/>
+            </w:rPr>
+            <m:t>∧Horse</m:t>
+          </m:r>
+          <m:d>
+            <m:dPr>
+              <m:ctrlPr>
+                <w:rPr>
+                  <w:rFonts w:ascii="Cambria Math" w:eastAsiaTheme="minorEastAsia" w:hAnsi="Cambria Math"/>
+                  <w:i/>
+                </w:rPr>
+              </m:ctrlPr>
+            </m:dPr>
+            <m:e>
+              <m:r>
+                <w:rPr>
+                  <w:rFonts w:ascii="Cambria Math" w:eastAsiaTheme="minorEastAsia" w:hAnsi="Cambria Math"/>
+                </w:rPr>
+                <m:t>y</m:t>
+              </m:r>
+            </m:e>
+          </m:d>
+          <m:r>
+            <w:rPr>
+              <w:rFonts w:ascii="Cambria Math" w:eastAsiaTheme="minorEastAsia" w:hAnsi="Cambria Math"/>
+            </w:rPr>
+            <m:t>∧</m:t>
+          </m:r>
+          <m:d>
+            <m:dPr>
+              <m:ctrlPr>
+                <w:rPr>
+                  <w:rFonts w:ascii="Cambria Math" w:eastAsiaTheme="minorEastAsia" w:hAnsi="Cambria Math"/>
+                  <w:i/>
+                </w:rPr>
+              </m:ctrlPr>
+            </m:dPr>
+            <m:e>
+              <m:acc>
+                <m:accPr>
+                  <m:chr m:val="̅"/>
+                  <m:ctrlPr>
+                    <w:rPr>
+                      <w:rFonts w:ascii="Cambria Math" w:eastAsiaTheme="minorEastAsia" w:hAnsi="Cambria Math"/>
+                      <w:i/>
+                    </w:rPr>
+                  </m:ctrlPr>
+                </m:accPr>
+                <m:e>
+                  <m:r>
+                    <w:rPr>
+                      <w:rFonts w:ascii="Cambria Math" w:eastAsiaTheme="minorEastAsia" w:hAnsi="Cambria Math"/>
+                    </w:rPr>
+                    <m:t>HeadOf</m:t>
+                  </m:r>
+                  <m:d>
+                    <m:dPr>
+                      <m:ctrlPr>
+                        <w:rPr>
+                          <w:rFonts w:ascii="Cambria Math" w:eastAsiaTheme="minorEastAsia" w:hAnsi="Cambria Math"/>
+                          <w:i/>
+                        </w:rPr>
+                      </m:ctrlPr>
+                    </m:dPr>
+                    <m:e>
+                      <m:r>
+                        <w:rPr>
+                          <w:rFonts w:ascii="Cambria Math" w:eastAsiaTheme="minorEastAsia" w:hAnsi="Cambria Math"/>
+                        </w:rPr>
+                        <m:t>h,f</m:t>
+                      </m:r>
+                      <m:d>
+                        <m:dPr>
+                          <m:ctrlPr>
+                            <w:rPr>
+                              <w:rFonts w:ascii="Cambria Math" w:eastAsiaTheme="minorEastAsia" w:hAnsi="Cambria Math"/>
+                              <w:i/>
+                            </w:rPr>
+                          </m:ctrlPr>
+                        </m:dPr>
+                        <m:e>
+                          <m:r>
+                            <w:rPr>
+                              <w:rFonts w:ascii="Cambria Math" w:eastAsiaTheme="minorEastAsia" w:hAnsi="Cambria Math"/>
+                            </w:rPr>
+                            <m:t>y</m:t>
+                          </m:r>
+                        </m:e>
+                      </m:d>
+                    </m:e>
+                  </m:d>
+                </m:e>
+              </m:acc>
+              <m:r>
+                <w:rPr>
+                  <w:rFonts w:ascii="Cambria Math" w:eastAsiaTheme="minorEastAsia" w:hAnsi="Cambria Math"/>
+                </w:rPr>
+                <m:t>∨</m:t>
+              </m:r>
+              <m:acc>
+                <m:accPr>
+                  <m:chr m:val="̅"/>
+                  <m:ctrlPr>
+                    <w:rPr>
+                      <w:rFonts w:ascii="Cambria Math" w:eastAsiaTheme="minorEastAsia" w:hAnsi="Cambria Math"/>
+                      <w:i/>
+                    </w:rPr>
+                  </m:ctrlPr>
+                </m:accPr>
+                <m:e>
+                  <m:r>
+                    <w:rPr>
+                      <w:rFonts w:ascii="Cambria Math" w:eastAsiaTheme="minorEastAsia" w:hAnsi="Cambria Math"/>
+                    </w:rPr>
+                    <m:t>Animal</m:t>
+                  </m:r>
+                  <m:d>
+                    <m:dPr>
+                      <m:ctrlPr>
+                        <w:rPr>
+                          <w:rFonts w:ascii="Cambria Math" w:eastAsiaTheme="minorEastAsia" w:hAnsi="Cambria Math"/>
+                          <w:i/>
+                        </w:rPr>
+                      </m:ctrlPr>
+                    </m:dPr>
+                    <m:e>
+                      <m:r>
+                        <w:rPr>
+                          <w:rFonts w:ascii="Cambria Math" w:eastAsiaTheme="minorEastAsia" w:hAnsi="Cambria Math"/>
+                        </w:rPr>
+                        <m:t>f</m:t>
+                      </m:r>
+                      <m:d>
+                        <m:dPr>
+                          <m:ctrlPr>
+                            <w:rPr>
+                              <w:rFonts w:ascii="Cambria Math" w:eastAsiaTheme="minorEastAsia" w:hAnsi="Cambria Math"/>
+                              <w:i/>
+                            </w:rPr>
+                          </m:ctrlPr>
+                        </m:dPr>
+                        <m:e>
+                          <m:r>
+                            <w:rPr>
+                              <w:rFonts w:ascii="Cambria Math" w:eastAsiaTheme="minorEastAsia" w:hAnsi="Cambria Math"/>
+                            </w:rPr>
+                            <m:t>y</m:t>
+                          </m:r>
+                        </m:e>
+                      </m:d>
+                    </m:e>
+                  </m:d>
+                </m:e>
+              </m:acc>
+            </m:e>
+          </m:d>
+        </m:oMath>
+      </m:oMathPara>
+    </w:p>
+    <w:p>
+      <w:pPr>
+        <w:pStyle w:val="NoSpacing"/>
+        <w:rPr>
+          <w:rFonts w:eastAsiaTheme="minorEastAsia"/>
+        </w:rPr>
+      </w:pPr>
+    </w:p>
+    <w:p>
+      <w:pPr>
+        <w:pStyle w:val="NoSpacing"/>
+        <w:rPr>
+          <w:rFonts w:eastAsiaTheme="minorEastAsia"/>
+        </w:rPr>
+      </w:pPr>
+      <w:r>
+        <w:rPr>
+          <w:rFonts w:eastAsiaTheme="minorEastAsia"/>
+        </w:rPr>
+        <w:t>This is in CNF format.</w:t>
+      </w:r>
     </w:p>
     <w:sectPr>
       <w:footerReference w:type="default" r:id="rId8"/>
@@ -6353,7 +6310,7 @@
 </file>
 
 <file path=customXml/itemProps1.xml><?xml version="1.0" encoding="utf-8"?>
-<ds:datastoreItem xmlns:ds="http://schemas.openxmlformats.org/officeDocument/2006/customXml" ds:itemID="{266B63A3-7D2D-496E-86D9-1CDF84BA9995}">
+<ds:datastoreItem xmlns:ds="http://schemas.openxmlformats.org/officeDocument/2006/customXml" ds:itemID="{8F053D87-7754-4F29-A30B-7EEF577171D1}">
   <ds:schemaRefs>
     <ds:schemaRef ds:uri="http://schemas.openxmlformats.org/officeDocument/2006/bibliography"/>
   </ds:schemaRefs>

</xml_diff>

<commit_message>
Uploading assignment #4 written questions new version.
</commit_message>
<xml_diff>
--- a/Assignment #4/CS156 - Assignment #4 Written Questions.docx
+++ b/Assignment #4/CS156 - Assignment #4 Written Questions.docx
@@ -34,42 +34,32 @@
         <w:rPr>
           <w:b/>
         </w:rPr>
-        <w:t xml:space="preserve">A popular children’s riddle is “Brothers and sisters I have none, but that man’s father is my father’s son.”  Use the rules of family domain (Section 8.3.2 on page 301) to show </w:t>
-      </w:r>
-      <w:proofErr w:type="gramStart"/>
+        <w:t xml:space="preserve">A popular children’s riddle is “Brothers and sisters </w:t>
+      </w:r>
       <w:r>
         <w:rPr>
           <w:b/>
         </w:rPr>
-        <w:t>who</w:t>
-      </w:r>
-      <w:proofErr w:type="gramEnd"/>
+        <w:t xml:space="preserve">have </w:t>
+      </w:r>
       <w:r>
         <w:rPr>
           <w:b/>
         </w:rPr>
-        <w:t xml:space="preserve"> that man is.  You may apply any of the inference methods described in this chapter.  Why do you think that this riddle is difficult?</w:t>
-      </w:r>
-    </w:p>
-    <w:p>
-      <w:pPr>
-        <w:pStyle w:val="NoSpacing"/>
-      </w:pPr>
-    </w:p>
-    <w:p>
-      <w:pPr>
-        <w:pStyle w:val="NoSpacing"/>
-      </w:pPr>
-      <w:r>
-        <w:t xml:space="preserve">This problem in </w:t>
-      </w:r>
-      <w:proofErr w:type="spellStart"/>
-      <w:r>
-        <w:t>prenex</w:t>
-      </w:r>
-      <w:proofErr w:type="spellEnd"/>
-      <w:r>
-        <w:t xml:space="preserve"> normal form is:</w:t>
+        <w:t>I none, but that man’s father is my father’s son.”  Use the rules of family domain (Section 8.3.2 on page 301) to show who that man is.  You may apply any of the inference methods described in this chapter.  Why do you think that this riddle is difficult?</w:t>
+      </w:r>
+    </w:p>
+    <w:p>
+      <w:pPr>
+        <w:pStyle w:val="NoSpacing"/>
+      </w:pPr>
+    </w:p>
+    <w:p>
+      <w:pPr>
+        <w:pStyle w:val="NoSpacing"/>
+      </w:pPr>
+      <w:r>
+        <w:t>This problem in prenex normal form is:</w:t>
       </w:r>
     </w:p>
     <w:p>
@@ -154,13 +144,7 @@
                 <w:rPr>
                   <w:rFonts w:ascii="Cambria Math" w:hAnsi="Cambria Math"/>
                 </w:rPr>
-                <m:t>∧</m:t>
-              </m:r>
-              <m:r>
-                <w:rPr>
-                  <w:rFonts w:ascii="Cambria Math" w:hAnsi="Cambria Math"/>
-                </w:rPr>
-                <m:t>Son</m:t>
+                <m:t>∧Son</m:t>
               </m:r>
               <m:d>
                 <m:dPr>
@@ -200,13 +184,7 @@
                     <w:rPr>
                       <w:rFonts w:ascii="Cambria Math" w:hAnsi="Cambria Math"/>
                     </w:rPr>
-                    <m:t xml:space="preserve">, </m:t>
-                  </m:r>
-                  <m:r>
-                    <w:rPr>
-                      <w:rFonts w:ascii="Cambria Math" w:hAnsi="Cambria Math"/>
-                    </w:rPr>
-                    <m:t>Father</m:t>
+                    <m:t>, Father</m:t>
                   </m:r>
                   <m:d>
                     <m:dPr>
@@ -302,17 +280,9 @@
         <w:rPr>
           <w:rFonts w:eastAsiaTheme="minorEastAsia"/>
         </w:rPr>
-        <w:t xml:space="preserve"> </w:t>
-      </w:r>
-      <w:proofErr w:type="gramStart"/>
-      <w:r>
-        <w:rPr>
-          <w:rFonts w:eastAsiaTheme="minorEastAsia"/>
-        </w:rPr>
-        <w:t xml:space="preserve">and </w:t>
+        <w:t xml:space="preserve"> and </w:t>
       </w:r>
       <m:oMath>
-        <w:proofErr w:type="gramEnd"/>
         <m:r>
           <w:rPr>
             <w:rFonts w:ascii="Cambria Math" w:eastAsiaTheme="minorEastAsia" w:hAnsi="Cambria Math"/>
@@ -476,13 +446,7 @@
                     <w:rPr>
                       <w:rFonts w:ascii="Cambria Math" w:hAnsi="Cambria Math"/>
                     </w:rPr>
-                    <m:t>,</m:t>
-                  </m:r>
-                  <m:r>
-                    <w:rPr>
-                      <w:rFonts w:ascii="Cambria Math" w:hAnsi="Cambria Math"/>
-                    </w:rPr>
-                    <m:t>Father</m:t>
+                    <m:t>,Father</m:t>
                   </m:r>
                   <m:d>
                     <m:dPr>
@@ -702,72 +666,28 @@
         <w:rPr>
           <w:rFonts w:eastAsiaTheme="minorEastAsia"/>
         </w:rPr>
-        <w:t xml:space="preserve">The only value assignment to </w:t>
+        <w:t xml:space="preserve">If a person </w:t>
       </w:r>
       <m:oMath>
         <m:r>
           <w:rPr>
             <w:rFonts w:ascii="Cambria Math" w:eastAsiaTheme="minorEastAsia" w:hAnsi="Cambria Math"/>
           </w:rPr>
-          <m:t>z</m:t>
+          <m:t>a</m:t>
         </m:r>
       </m:oMath>
       <w:r>
         <w:rPr>
           <w:rFonts w:eastAsiaTheme="minorEastAsia"/>
         </w:rPr>
-        <w:t xml:space="preserve"> that will make this statement true is if </w:t>
+        <w:t xml:space="preserve"> is the son of person b (i.e. </w:t>
       </w:r>
       <m:oMath>
         <m:r>
           <w:rPr>
             <w:rFonts w:ascii="Cambria Math" w:eastAsiaTheme="minorEastAsia" w:hAnsi="Cambria Math"/>
           </w:rPr>
-          <m:t>z</m:t>
-        </m:r>
-      </m:oMath>
-      <w:proofErr w:type="gramStart"/>
-      <w:r>
-        <w:rPr>
-          <w:rFonts w:eastAsiaTheme="minorEastAsia"/>
-        </w:rPr>
-        <w:t xml:space="preserve"> is my son</w:t>
-      </w:r>
-      <w:proofErr w:type="gramEnd"/>
-      <w:r>
-        <w:rPr>
-          <w:rFonts w:eastAsiaTheme="minorEastAsia"/>
-        </w:rPr>
-        <w:t>.</w:t>
-      </w:r>
-    </w:p>
-    <w:p>
-      <w:pPr>
-        <w:pStyle w:val="NoSpacing"/>
-        <w:rPr>
-          <w:rFonts w:eastAsiaTheme="minorEastAsia"/>
-        </w:rPr>
-      </w:pPr>
-    </w:p>
-    <w:p>
-      <w:pPr>
-        <w:pStyle w:val="NoSpacing"/>
-        <w:rPr>
-          <w:rFonts w:eastAsiaTheme="minorEastAsia"/>
-        </w:rPr>
-      </w:pPr>
-      <w:r>
-        <w:rPr>
-          <w:rFonts w:eastAsiaTheme="minorEastAsia"/>
-        </w:rPr>
-        <w:t xml:space="preserve">This riddle is not terribly difficult.  However, it obfuscates </w:t>
-      </w:r>
-      <m:oMath>
-        <m:r>
-          <w:rPr>
-            <w:rFonts w:ascii="Cambria Math" w:eastAsiaTheme="minorEastAsia" w:hAnsi="Cambria Math"/>
-          </w:rPr>
-          <m:t>Father</m:t>
+          <m:t>Son</m:t>
         </m:r>
         <m:d>
           <m:dPr>
@@ -783,67 +703,899 @@
               <w:rPr>
                 <w:rFonts w:ascii="Cambria Math" w:eastAsiaTheme="minorEastAsia" w:hAnsi="Cambria Math"/>
               </w:rPr>
+              <m:t>a,b</m:t>
+            </m:r>
+          </m:e>
+        </m:d>
+      </m:oMath>
+      <w:r>
+        <w:rPr>
+          <w:rFonts w:eastAsiaTheme="minorEastAsia"/>
+        </w:rPr>
+        <w:t xml:space="preserve"> is true), then the relation can be rewritten:</w:t>
+      </w:r>
+    </w:p>
+    <w:p>
+      <w:pPr>
+        <w:pStyle w:val="NoSpacing"/>
+        <w:rPr>
+          <w:rFonts w:eastAsiaTheme="minorEastAsia"/>
+        </w:rPr>
+      </w:pPr>
+    </w:p>
+    <w:p>
+      <w:pPr>
+        <w:pStyle w:val="NoSpacing"/>
+        <w:rPr>
+          <w:rFonts w:eastAsiaTheme="minorEastAsia"/>
+        </w:rPr>
+      </w:pPr>
+      <m:oMathPara>
+        <m:oMath>
+          <m:r>
+            <w:rPr>
+              <w:rFonts w:ascii="Cambria Math" w:eastAsiaTheme="minorEastAsia" w:hAnsi="Cambria Math"/>
+            </w:rPr>
+            <m:t>Father</m:t>
+          </m:r>
+          <m:d>
+            <m:dPr>
+              <m:ctrlPr>
+                <w:rPr>
+                  <w:rFonts w:ascii="Cambria Math" w:eastAsiaTheme="minorEastAsia" w:hAnsi="Cambria Math"/>
+                  <w:i/>
+                </w:rPr>
+              </m:ctrlPr>
+            </m:dPr>
+            <m:e>
+              <m:r>
+                <w:rPr>
+                  <w:rFonts w:ascii="Cambria Math" w:eastAsiaTheme="minorEastAsia" w:hAnsi="Cambria Math"/>
+                </w:rPr>
+                <m:t>a</m:t>
+              </m:r>
+            </m:e>
+          </m:d>
+          <m:r>
+            <w:rPr>
+              <w:rFonts w:ascii="Cambria Math" w:eastAsiaTheme="minorEastAsia" w:hAnsi="Cambria Math"/>
+            </w:rPr>
+            <m:t>=b</m:t>
+          </m:r>
+        </m:oMath>
+      </m:oMathPara>
+    </w:p>
+    <w:p>
+      <w:pPr>
+        <w:pStyle w:val="NoSpacing"/>
+        <w:rPr>
+          <w:rFonts w:eastAsiaTheme="minorEastAsia"/>
+        </w:rPr>
+      </w:pPr>
+    </w:p>
+    <w:p>
+      <w:pPr>
+        <w:pStyle w:val="NoSpacing"/>
+        <w:rPr>
+          <w:rFonts w:eastAsiaTheme="minorEastAsia"/>
+        </w:rPr>
+      </w:pPr>
+      <w:r>
+        <w:rPr>
+          <w:rFonts w:eastAsiaTheme="minorEastAsia"/>
+        </w:rPr>
+        <w:t xml:space="preserve">This is still a binary expression since if a different constant other than </w:t>
+      </w:r>
+      <m:oMath>
+        <m:r>
+          <w:rPr>
+            <w:rFonts w:ascii="Cambria Math" w:eastAsiaTheme="minorEastAsia" w:hAnsi="Cambria Math"/>
+          </w:rPr>
+          <m:t>a</m:t>
+        </m:r>
+      </m:oMath>
+      <w:r>
+        <w:rPr>
+          <w:rFonts w:eastAsiaTheme="minorEastAsia"/>
+        </w:rPr>
+        <w:t xml:space="preserve"> was inside the </w:t>
+      </w:r>
+      <m:oMath>
+        <m:r>
+          <w:rPr>
+            <w:rFonts w:ascii="Cambria Math" w:eastAsiaTheme="minorEastAsia" w:hAnsi="Cambria Math"/>
+          </w:rPr>
+          <m:t>Father</m:t>
+        </m:r>
+      </m:oMath>
+      <w:r>
+        <w:rPr>
+          <w:rFonts w:eastAsiaTheme="minorEastAsia"/>
+        </w:rPr>
+        <w:t xml:space="preserve"> function, then the relation may not be true.  This substitution allows us to rewrite the riddle expression as:</w:t>
+      </w:r>
+    </w:p>
+    <w:p>
+      <w:pPr>
+        <w:pStyle w:val="NoSpacing"/>
+        <w:rPr>
+          <w:rFonts w:eastAsiaTheme="minorEastAsia"/>
+        </w:rPr>
+      </w:pPr>
+    </w:p>
+    <w:p>
+      <w:pPr>
+        <w:pStyle w:val="NoSpacing"/>
+        <w:rPr>
+          <w:rFonts w:eastAsiaTheme="minorEastAsia"/>
+        </w:rPr>
+      </w:pPr>
+      <m:oMathPara>
+        <m:oMath>
+          <m:r>
+            <w:rPr>
+              <w:rFonts w:ascii="Cambria Math" w:hAnsi="Cambria Math"/>
+            </w:rPr>
+            <m:t>⇁Brother</m:t>
+          </m:r>
+          <m:d>
+            <m:dPr>
+              <m:ctrlPr>
+                <w:rPr>
+                  <w:rFonts w:ascii="Cambria Math" w:hAnsi="Cambria Math"/>
+                  <w:i/>
+                </w:rPr>
+              </m:ctrlPr>
+            </m:dPr>
+            <m:e>
+              <m:r>
+                <w:rPr>
+                  <w:rFonts w:ascii="Cambria Math" w:hAnsi="Cambria Math"/>
+                </w:rPr>
+                <m:t>me,x</m:t>
+              </m:r>
+            </m:e>
+          </m:d>
+          <m:r>
+            <w:rPr>
+              <w:rFonts w:ascii="Cambria Math" w:hAnsi="Cambria Math"/>
+            </w:rPr>
+            <m:t>∧⇁Sister</m:t>
+          </m:r>
+          <m:d>
+            <m:dPr>
+              <m:ctrlPr>
+                <w:rPr>
+                  <w:rFonts w:ascii="Cambria Math" w:hAnsi="Cambria Math"/>
+                  <w:i/>
+                </w:rPr>
+              </m:ctrlPr>
+            </m:dPr>
+            <m:e>
+              <m:r>
+                <w:rPr>
+                  <w:rFonts w:ascii="Cambria Math" w:hAnsi="Cambria Math"/>
+                </w:rPr>
+                <m:t>me,y</m:t>
+              </m:r>
+            </m:e>
+          </m:d>
+          <m:r>
+            <w:rPr>
+              <w:rFonts w:ascii="Cambria Math" w:hAnsi="Cambria Math"/>
+            </w:rPr>
+            <m:t>∧</m:t>
+          </m:r>
+          <m:d>
+            <m:dPr>
+              <m:ctrlPr>
+                <w:rPr>
+                  <w:rFonts w:ascii="Cambria Math" w:hAnsi="Cambria Math"/>
+                  <w:i/>
+                </w:rPr>
+              </m:ctrlPr>
+            </m:dPr>
+            <m:e>
+              <m:r>
+                <w:rPr>
+                  <w:rFonts w:ascii="Cambria Math" w:hAnsi="Cambria Math"/>
+                </w:rPr>
+                <m:t>Father</m:t>
+              </m:r>
+              <m:d>
+                <m:dPr>
+                  <m:ctrlPr>
+                    <w:rPr>
+                      <w:rFonts w:ascii="Cambria Math" w:hAnsi="Cambria Math"/>
+                      <w:i/>
+                    </w:rPr>
+                  </m:ctrlPr>
+                </m:dPr>
+                <m:e>
+                  <m:r>
+                    <w:rPr>
+                      <w:rFonts w:ascii="Cambria Math" w:hAnsi="Cambria Math"/>
+                    </w:rPr>
+                    <m:t>Father</m:t>
+                  </m:r>
+                  <m:d>
+                    <m:dPr>
+                      <m:ctrlPr>
+                        <w:rPr>
+                          <w:rFonts w:ascii="Cambria Math" w:hAnsi="Cambria Math"/>
+                          <w:i/>
+                        </w:rPr>
+                      </m:ctrlPr>
+                    </m:dPr>
+                    <m:e>
+                      <m:r>
+                        <w:rPr>
+                          <w:rFonts w:ascii="Cambria Math" w:hAnsi="Cambria Math"/>
+                        </w:rPr>
+                        <m:t>f</m:t>
+                      </m:r>
+                      <m:d>
+                        <m:dPr>
+                          <m:ctrlPr>
+                            <w:rPr>
+                              <w:rFonts w:ascii="Cambria Math" w:hAnsi="Cambria Math"/>
+                              <w:i/>
+                            </w:rPr>
+                          </m:ctrlPr>
+                        </m:dPr>
+                        <m:e>
+                          <m:r>
+                            <w:rPr>
+                              <w:rFonts w:ascii="Cambria Math" w:hAnsi="Cambria Math"/>
+                            </w:rPr>
+                            <m:t>x,y</m:t>
+                          </m:r>
+                        </m:e>
+                      </m:d>
+                    </m:e>
+                  </m:d>
+                </m:e>
+              </m:d>
+              <m:r>
+                <w:rPr>
+                  <w:rFonts w:ascii="Cambria Math" w:hAnsi="Cambria Math"/>
+                </w:rPr>
+                <m:t>=Father</m:t>
+              </m:r>
+              <m:d>
+                <m:dPr>
+                  <m:ctrlPr>
+                    <w:rPr>
+                      <w:rFonts w:ascii="Cambria Math" w:hAnsi="Cambria Math"/>
+                      <w:i/>
+                    </w:rPr>
+                  </m:ctrlPr>
+                </m:dPr>
+                <m:e>
+                  <m:r>
+                    <w:rPr>
+                      <w:rFonts w:ascii="Cambria Math" w:hAnsi="Cambria Math"/>
+                    </w:rPr>
+                    <m:t>me</m:t>
+                  </m:r>
+                </m:e>
+              </m:d>
+            </m:e>
+          </m:d>
+        </m:oMath>
+      </m:oMathPara>
+    </w:p>
+    <w:p>
+      <w:pPr>
+        <w:pStyle w:val="NoSpacing"/>
+        <w:rPr>
+          <w:rFonts w:eastAsiaTheme="minorEastAsia"/>
+        </w:rPr>
+      </w:pPr>
+    </w:p>
+    <w:p>
+      <w:pPr>
+        <w:pStyle w:val="NoSpacing"/>
+        <w:rPr>
+          <w:rFonts w:eastAsiaTheme="minorEastAsia"/>
+        </w:rPr>
+      </w:pPr>
+      <w:r>
+        <w:rPr>
+          <w:rFonts w:eastAsiaTheme="minorEastAsia"/>
+        </w:rPr>
+        <w:t xml:space="preserve">Note the requirement of the </w:t>
+      </w:r>
+      <m:oMath>
+        <m:r>
+          <w:rPr>
+            <w:rFonts w:ascii="Cambria Math" w:eastAsiaTheme="minorEastAsia" w:hAnsi="Cambria Math"/>
+          </w:rPr>
+          <m:t>Father</m:t>
+        </m:r>
+      </m:oMath>
+      <w:r>
+        <w:rPr>
+          <w:rFonts w:eastAsiaTheme="minorEastAsia"/>
+        </w:rPr>
+        <w:t xml:space="preserve">s being </w:t>
+      </w:r>
+      <m:oMath>
+        <m:r>
+          <w:rPr>
+            <w:rFonts w:ascii="Cambria Math" w:eastAsiaTheme="minorEastAsia" w:hAnsi="Cambria Math"/>
+          </w:rPr>
+          <m:t>Male</m:t>
+        </m:r>
+      </m:oMath>
+      <w:r>
+        <w:rPr>
+          <w:rFonts w:eastAsiaTheme="minorEastAsia"/>
+        </w:rPr>
+        <w:t xml:space="preserve"> is not included for brevity.</w:t>
+      </w:r>
+    </w:p>
+    <w:p>
+      <w:pPr>
+        <w:pStyle w:val="NoSpacing"/>
+        <w:rPr>
+          <w:rFonts w:eastAsiaTheme="minorEastAsia"/>
+        </w:rPr>
+      </w:pPr>
+    </w:p>
+    <w:p>
+      <w:pPr>
+        <w:pStyle w:val="NoSpacing"/>
+        <w:rPr>
+          <w:rFonts w:eastAsiaTheme="minorEastAsia"/>
+        </w:rPr>
+      </w:pPr>
+      <w:r>
+        <w:rPr>
+          <w:rFonts w:eastAsiaTheme="minorEastAsia"/>
+        </w:rPr>
+        <w:t xml:space="preserve">Any person only has one </w:t>
+      </w:r>
+      <m:oMath>
+        <m:r>
+          <w:rPr>
+            <w:rFonts w:ascii="Cambria Math" w:eastAsiaTheme="minorEastAsia" w:hAnsi="Cambria Math"/>
+          </w:rPr>
+          <m:t>Father</m:t>
+        </m:r>
+      </m:oMath>
+      <w:r>
+        <w:rPr>
+          <w:rFonts w:eastAsiaTheme="minorEastAsia"/>
+        </w:rPr>
+        <w:t>; w</w:t>
+      </w:r>
+      <w:r>
+        <w:rPr>
+          <w:rFonts w:eastAsiaTheme="minorEastAsia"/>
+        </w:rPr>
+        <w:t xml:space="preserve">hat is more, I have no </w:t>
+      </w:r>
+      <w:r>
+        <w:rPr>
+          <w:rFonts w:eastAsiaTheme="minorEastAsia"/>
+        </w:rPr>
+        <w:t>siblings</w:t>
+      </w:r>
+      <w:r>
+        <w:rPr>
+          <w:rFonts w:eastAsiaTheme="minorEastAsia"/>
+        </w:rPr>
+        <w:t xml:space="preserve"> who could also have the same father</w:t>
+      </w:r>
+      <w:r>
+        <w:rPr>
+          <w:rFonts w:eastAsiaTheme="minorEastAsia"/>
+        </w:rPr>
+        <w:t>.</w:t>
+      </w:r>
+      <w:r>
+        <w:rPr>
+          <w:rFonts w:eastAsiaTheme="minorEastAsia"/>
+        </w:rPr>
+        <w:t xml:space="preserve">  Hence, the outer </w:t>
+      </w:r>
+      <m:oMath>
+        <m:r>
+          <w:rPr>
+            <w:rFonts w:ascii="Cambria Math" w:eastAsiaTheme="minorEastAsia" w:hAnsi="Cambria Math"/>
+          </w:rPr>
+          <m:t>Father</m:t>
+        </m:r>
+      </m:oMath>
+      <w:r>
+        <w:rPr>
+          <w:rFonts w:eastAsiaTheme="minorEastAsia"/>
+        </w:rPr>
+        <w:t xml:space="preserve"> functions can be dropped.  This simplifies the equation to:</w:t>
+      </w:r>
+    </w:p>
+    <w:p>
+      <w:pPr>
+        <w:pStyle w:val="NoSpacing"/>
+        <w:rPr>
+          <w:rFonts w:eastAsiaTheme="minorEastAsia"/>
+        </w:rPr>
+      </w:pPr>
+    </w:p>
+    <w:p>
+      <w:pPr>
+        <w:pStyle w:val="NoSpacing"/>
+        <w:rPr>
+          <w:rFonts w:eastAsiaTheme="minorEastAsia"/>
+        </w:rPr>
+      </w:pPr>
+      <m:oMathPara>
+        <m:oMath>
+          <m:r>
+            <w:rPr>
+              <w:rFonts w:ascii="Cambria Math" w:hAnsi="Cambria Math"/>
+            </w:rPr>
+            <m:t>⇁Brother</m:t>
+          </m:r>
+          <m:d>
+            <m:dPr>
+              <m:ctrlPr>
+                <w:rPr>
+                  <w:rFonts w:ascii="Cambria Math" w:hAnsi="Cambria Math"/>
+                  <w:i/>
+                </w:rPr>
+              </m:ctrlPr>
+            </m:dPr>
+            <m:e>
+              <m:r>
+                <w:rPr>
+                  <w:rFonts w:ascii="Cambria Math" w:hAnsi="Cambria Math"/>
+                </w:rPr>
+                <m:t>me,x</m:t>
+              </m:r>
+            </m:e>
+          </m:d>
+          <m:r>
+            <w:rPr>
+              <w:rFonts w:ascii="Cambria Math" w:hAnsi="Cambria Math"/>
+            </w:rPr>
+            <m:t>∧⇁Sister</m:t>
+          </m:r>
+          <m:d>
+            <m:dPr>
+              <m:ctrlPr>
+                <w:rPr>
+                  <w:rFonts w:ascii="Cambria Math" w:hAnsi="Cambria Math"/>
+                  <w:i/>
+                </w:rPr>
+              </m:ctrlPr>
+            </m:dPr>
+            <m:e>
+              <m:r>
+                <w:rPr>
+                  <w:rFonts w:ascii="Cambria Math" w:hAnsi="Cambria Math"/>
+                </w:rPr>
+                <m:t>me,y</m:t>
+              </m:r>
+            </m:e>
+          </m:d>
+          <m:r>
+            <w:rPr>
+              <w:rFonts w:ascii="Cambria Math" w:hAnsi="Cambria Math"/>
+            </w:rPr>
+            <m:t>∧</m:t>
+          </m:r>
+          <m:d>
+            <m:dPr>
+              <m:ctrlPr>
+                <w:rPr>
+                  <w:rFonts w:ascii="Cambria Math" w:hAnsi="Cambria Math"/>
+                  <w:i/>
+                </w:rPr>
+              </m:ctrlPr>
+            </m:dPr>
+            <m:e>
+              <m:r>
+                <w:rPr>
+                  <w:rFonts w:ascii="Cambria Math" w:hAnsi="Cambria Math"/>
+                </w:rPr>
+                <m:t>Father</m:t>
+              </m:r>
+              <m:d>
+                <m:dPr>
+                  <m:ctrlPr>
+                    <w:rPr>
+                      <w:rFonts w:ascii="Cambria Math" w:hAnsi="Cambria Math"/>
+                      <w:i/>
+                    </w:rPr>
+                  </m:ctrlPr>
+                </m:dPr>
+                <m:e>
+                  <m:r>
+                    <w:rPr>
+                      <w:rFonts w:ascii="Cambria Math" w:hAnsi="Cambria Math"/>
+                    </w:rPr>
+                    <m:t>f</m:t>
+                  </m:r>
+                  <m:d>
+                    <m:dPr>
+                      <m:ctrlPr>
+                        <w:rPr>
+                          <w:rFonts w:ascii="Cambria Math" w:hAnsi="Cambria Math"/>
+                          <w:i/>
+                        </w:rPr>
+                      </m:ctrlPr>
+                    </m:dPr>
+                    <m:e>
+                      <m:r>
+                        <w:rPr>
+                          <w:rFonts w:ascii="Cambria Math" w:hAnsi="Cambria Math"/>
+                        </w:rPr>
+                        <m:t>x,y</m:t>
+                      </m:r>
+                    </m:e>
+                  </m:d>
+                </m:e>
+              </m:d>
+              <m:r>
+                <w:rPr>
+                  <w:rFonts w:ascii="Cambria Math" w:hAnsi="Cambria Math"/>
+                </w:rPr>
+                <m:t>=me</m:t>
+              </m:r>
+            </m:e>
+          </m:d>
+        </m:oMath>
+      </m:oMathPara>
+    </w:p>
+    <w:p>
+      <w:pPr>
+        <w:pStyle w:val="NoSpacing"/>
+        <w:rPr>
+          <w:rFonts w:eastAsiaTheme="minorEastAsia"/>
+        </w:rPr>
+      </w:pPr>
+    </w:p>
+    <w:p>
+      <w:pPr>
+        <w:pStyle w:val="NoSpacing"/>
+        <w:rPr>
+          <w:rFonts w:eastAsiaTheme="minorEastAsia"/>
+        </w:rPr>
+      </w:pPr>
+      <w:r>
+        <w:rPr>
+          <w:rFonts w:eastAsiaTheme="minorEastAsia"/>
+        </w:rPr>
+        <w:t>Using the previously described relation, the last clause can be written as:</w:t>
+      </w:r>
+    </w:p>
+    <w:p>
+      <w:pPr>
+        <w:pStyle w:val="NoSpacing"/>
+        <w:rPr>
+          <w:rFonts w:eastAsiaTheme="minorEastAsia"/>
+        </w:rPr>
+      </w:pPr>
+    </w:p>
+    <w:p>
+      <w:pPr>
+        <w:pStyle w:val="NoSpacing"/>
+        <w:rPr>
+          <w:rFonts w:eastAsiaTheme="minorEastAsia"/>
+        </w:rPr>
+      </w:pPr>
+      <m:oMathPara>
+        <m:oMath>
+          <m:r>
+            <w:rPr>
+              <w:rFonts w:ascii="Cambria Math" w:hAnsi="Cambria Math"/>
+            </w:rPr>
+            <m:t>⇁Brother</m:t>
+          </m:r>
+          <m:d>
+            <m:dPr>
+              <m:ctrlPr>
+                <w:rPr>
+                  <w:rFonts w:ascii="Cambria Math" w:hAnsi="Cambria Math"/>
+                  <w:i/>
+                </w:rPr>
+              </m:ctrlPr>
+            </m:dPr>
+            <m:e>
+              <m:r>
+                <w:rPr>
+                  <w:rFonts w:ascii="Cambria Math" w:hAnsi="Cambria Math"/>
+                </w:rPr>
+                <m:t>me,x</m:t>
+              </m:r>
+            </m:e>
+          </m:d>
+          <m:r>
+            <w:rPr>
+              <w:rFonts w:ascii="Cambria Math" w:hAnsi="Cambria Math"/>
+            </w:rPr>
+            <m:t>∧⇁Sister</m:t>
+          </m:r>
+          <m:d>
+            <m:dPr>
+              <m:ctrlPr>
+                <w:rPr>
+                  <w:rFonts w:ascii="Cambria Math" w:hAnsi="Cambria Math"/>
+                  <w:i/>
+                </w:rPr>
+              </m:ctrlPr>
+            </m:dPr>
+            <m:e>
+              <m:r>
+                <w:rPr>
+                  <w:rFonts w:ascii="Cambria Math" w:hAnsi="Cambria Math"/>
+                </w:rPr>
+                <m:t>me,y</m:t>
+              </m:r>
+            </m:e>
+          </m:d>
+          <m:r>
+            <w:rPr>
+              <w:rFonts w:ascii="Cambria Math" w:hAnsi="Cambria Math"/>
+            </w:rPr>
+            <m:t>∧Son</m:t>
+          </m:r>
+          <m:d>
+            <m:dPr>
+              <m:ctrlPr>
+                <w:rPr>
+                  <w:rFonts w:ascii="Cambria Math" w:hAnsi="Cambria Math"/>
+                  <w:i/>
+                </w:rPr>
+              </m:ctrlPr>
+            </m:dPr>
+            <m:e>
+              <m:r>
+                <w:rPr>
+                  <w:rFonts w:ascii="Cambria Math" w:hAnsi="Cambria Math"/>
+                </w:rPr>
+                <m:t>f</m:t>
+              </m:r>
+              <m:d>
+                <m:dPr>
+                  <m:ctrlPr>
+                    <w:rPr>
+                      <w:rFonts w:ascii="Cambria Math" w:hAnsi="Cambria Math"/>
+                      <w:i/>
+                    </w:rPr>
+                  </m:ctrlPr>
+                </m:dPr>
+                <m:e>
+                  <m:r>
+                    <w:rPr>
+                      <w:rFonts w:ascii="Cambria Math" w:hAnsi="Cambria Math"/>
+                    </w:rPr>
+                    <m:t>x,y</m:t>
+                  </m:r>
+                </m:e>
+              </m:d>
+              <m:r>
+                <w:rPr>
+                  <w:rFonts w:ascii="Cambria Math" w:hAnsi="Cambria Math"/>
+                </w:rPr>
+                <m:t>,me</m:t>
+              </m:r>
+            </m:e>
+          </m:d>
+        </m:oMath>
+      </m:oMathPara>
+    </w:p>
+    <w:p>
+      <w:pPr>
+        <w:pStyle w:val="NoSpacing"/>
+        <w:rPr>
+          <w:rFonts w:eastAsiaTheme="minorEastAsia"/>
+        </w:rPr>
+      </w:pPr>
+    </w:p>
+    <w:p>
+      <w:pPr>
+        <w:pStyle w:val="NoSpacing"/>
+        <w:rPr>
+          <w:rFonts w:eastAsiaTheme="minorEastAsia"/>
+        </w:rPr>
+      </w:pPr>
+      <w:r>
+        <w:rPr>
+          <w:rFonts w:eastAsiaTheme="minorEastAsia"/>
+        </w:rPr>
+        <w:t xml:space="preserve">Therefore, </w:t>
+      </w:r>
+      <m:oMath>
+        <m:r>
+          <w:rPr>
+            <w:rFonts w:ascii="Cambria Math" w:eastAsiaTheme="minorEastAsia" w:hAnsi="Cambria Math"/>
+          </w:rPr>
+          <m:t>f</m:t>
+        </m:r>
+        <m:d>
+          <m:dPr>
+            <m:ctrlPr>
+              <w:rPr>
+                <w:rFonts w:ascii="Cambria Math" w:eastAsiaTheme="minorEastAsia" w:hAnsi="Cambria Math"/>
+                <w:i/>
+              </w:rPr>
+            </m:ctrlPr>
+          </m:dPr>
+          <m:e>
+            <m:r>
+              <w:rPr>
+                <w:rFonts w:ascii="Cambria Math" w:eastAsiaTheme="minorEastAsia" w:hAnsi="Cambria Math"/>
+              </w:rPr>
+              <m:t>x,y</m:t>
+            </m:r>
+          </m:e>
+        </m:d>
+      </m:oMath>
+      <w:r>
+        <w:rPr>
+          <w:rFonts w:eastAsiaTheme="minorEastAsia"/>
+        </w:rPr>
+        <w:t xml:space="preserve"> (which was the original </w:t>
+      </w:r>
+      <m:oMath>
+        <m:r>
+          <w:rPr>
+            <w:rFonts w:ascii="Cambria Math" w:eastAsiaTheme="minorEastAsia" w:hAnsi="Cambria Math"/>
+          </w:rPr>
+          <m:t>z</m:t>
+        </m:r>
+      </m:oMath>
+      <w:r>
+        <w:rPr>
+          <w:rFonts w:eastAsiaTheme="minorEastAsia"/>
+        </w:rPr>
+        <w:t xml:space="preserve">) is simply the my son (by </w:t>
+      </w:r>
+      <w:r>
+        <w:rPr>
+          <w:rFonts w:eastAsiaTheme="minorEastAsia"/>
+        </w:rPr>
+        <w:t>substitution</w:t>
+      </w:r>
+      <w:r>
+        <w:rPr>
+          <w:rFonts w:eastAsiaTheme="minorEastAsia"/>
+        </w:rPr>
+        <w:t xml:space="preserve">).  </w:t>
+      </w:r>
+    </w:p>
+    <w:p>
+      <w:pPr>
+        <w:autoSpaceDE w:val="0"/>
+        <w:autoSpaceDN w:val="0"/>
+        <w:adjustRightInd w:val="0"/>
+        <w:rPr>
+          <w:rFonts w:ascii="Calibri" w:hAnsi="Calibri" w:cs="Calibri"/>
+        </w:rPr>
+      </w:pPr>
+    </w:p>
+    <w:p>
+      <w:pPr>
+        <w:autoSpaceDE w:val="0"/>
+        <w:autoSpaceDN w:val="0"/>
+        <w:adjustRightInd w:val="0"/>
+        <w:rPr>
+          <w:rFonts w:ascii="Calibri" w:hAnsi="Calibri" w:cs="Calibri"/>
+        </w:rPr>
+      </w:pPr>
+      <w:r>
+        <w:rPr>
+          <w:rFonts w:ascii="Calibri" w:hAnsi="Calibri" w:cs="Calibri"/>
+        </w:rPr>
+        <w:t xml:space="preserve">This riddle is not terribly difficult. However, it obfuscates </w:t>
+      </w:r>
+      <m:oMath>
+        <m:r>
+          <w:rPr>
+            <w:rFonts w:ascii="Cambria Math" w:hAnsi="Cambria Math" w:cs="Calibri"/>
+          </w:rPr>
+          <m:t>Father</m:t>
+        </m:r>
+        <m:d>
+          <m:dPr>
+            <m:ctrlPr>
+              <w:rPr>
+                <w:rFonts w:ascii="Cambria Math" w:hAnsi="Cambria Math" w:cs="Calibri"/>
+                <w:i/>
+              </w:rPr>
+            </m:ctrlPr>
+          </m:dPr>
+          <m:e>
+            <m:r>
+              <w:rPr>
+                <w:rFonts w:ascii="Cambria Math" w:hAnsi="Cambria Math" w:cs="Calibri"/>
+              </w:rPr>
               <m:t>z</m:t>
             </m:r>
           </m:e>
         </m:d>
         <m:r>
           <w:rPr>
-            <w:rFonts w:ascii="Cambria Math" w:eastAsiaTheme="minorEastAsia" w:hAnsi="Cambria Math"/>
+            <w:rFonts w:ascii="Cambria Math" w:hAnsi="Cambria Math" w:cs="Calibri"/>
           </w:rPr>
-          <m:t>⇔me</m:t>
+          <m:t>=me</m:t>
         </m:r>
       </m:oMath>
       <w:r>
         <w:rPr>
-          <w:rFonts w:eastAsiaTheme="minorEastAsia"/>
-        </w:rPr>
-        <w:t xml:space="preserve"> by wrapping the </w:t>
+          <w:rFonts w:ascii="Calibri" w:eastAsiaTheme="minorEastAsia" w:hAnsi="Calibri" w:cs="Calibri"/>
+        </w:rPr>
+        <w:t xml:space="preserve"> </w:t>
+      </w:r>
+      <w:r>
+        <w:rPr>
+          <w:rFonts w:ascii="Calibri" w:hAnsi="Calibri" w:cs="Calibri"/>
+        </w:rPr>
+        <w:t xml:space="preserve">by wrapping the </w:t>
       </w:r>
       <m:oMath>
         <m:r>
           <w:rPr>
-            <w:rFonts w:ascii="Cambria Math" w:eastAsiaTheme="minorEastAsia" w:hAnsi="Cambria Math"/>
+            <w:rFonts w:ascii="Cambria Math" w:hAnsi="Cambria Math" w:cs="Cambria Math"/>
           </w:rPr>
           <m:t>me</m:t>
         </m:r>
       </m:oMath>
       <w:r>
         <w:rPr>
-          <w:rFonts w:eastAsiaTheme="minorEastAsia"/>
-        </w:rPr>
-        <w:t xml:space="preserve"> object in what are compliementary operations since </w:t>
+          <w:rFonts w:ascii="Cambria" w:hAnsi="Cambria" w:cs="Cambria"/>
+        </w:rPr>
+        <w:t xml:space="preserve"> </w:t>
+      </w:r>
+      <w:r>
+        <w:rPr>
+          <w:rFonts w:ascii="Calibri" w:hAnsi="Calibri" w:cs="Calibri"/>
+        </w:rPr>
+        <w:t>object in what are</w:t>
+      </w:r>
+    </w:p>
+    <w:p>
+      <w:pPr>
+        <w:spacing w:after="200" w:line="276" w:lineRule="auto"/>
+        <w:rPr>
+          <w:rFonts w:eastAsiaTheme="minorEastAsia"/>
+        </w:rPr>
+      </w:pPr>
+      <w:r>
+        <w:rPr>
+          <w:rFonts w:ascii="Calibri" w:hAnsi="Calibri" w:cs="Calibri"/>
+        </w:rPr>
+        <w:t xml:space="preserve">complementary operations since </w:t>
       </w:r>
       <m:oMath>
         <m:r>
           <w:rPr>
-            <w:rFonts w:ascii="Cambria Math" w:eastAsiaTheme="minorEastAsia" w:hAnsi="Cambria Math"/>
+            <w:rFonts w:ascii="Cambria Math" w:hAnsi="Cambria Math" w:cs="Cambria Math"/>
           </w:rPr>
           <m:t>me</m:t>
         </m:r>
       </m:oMath>
       <w:r>
         <w:rPr>
-          <w:rFonts w:eastAsiaTheme="minorEastAsia"/>
-        </w:rPr>
-        <w:t xml:space="preserve"> has no brothers.</w:t>
-      </w:r>
-    </w:p>
-    <w:p>
-      <w:pPr>
-        <w:pStyle w:val="NoSpacing"/>
-        <w:rPr>
-          <w:rFonts w:eastAsiaTheme="minorEastAsia"/>
-        </w:rPr>
-      </w:pPr>
-    </w:p>
-    <w:p>
-      <w:pPr>
-        <w:spacing w:after="200" w:line="276" w:lineRule="auto"/>
-        <w:rPr>
-          <w:rFonts w:eastAsiaTheme="minorEastAsia"/>
-        </w:rPr>
-      </w:pPr>
+          <w:rFonts w:ascii="Cambria" w:hAnsi="Cambria" w:cs="Cambria"/>
+        </w:rPr>
+        <w:t xml:space="preserve"> </w:t>
+      </w:r>
+      <w:r>
+        <w:rPr>
+          <w:rFonts w:ascii="Calibri" w:hAnsi="Calibri" w:cs="Calibri"/>
+        </w:rPr>
+        <w:t>has no brothers.</w:t>
+      </w:r>
+      <w:r>
+        <w:rPr>
+          <w:rFonts w:eastAsiaTheme="minorEastAsia"/>
+        </w:rPr>
+        <w:t xml:space="preserve"> </w:t>
+      </w:r>
       <w:r>
         <w:rPr>
           <w:rFonts w:eastAsiaTheme="minorEastAsia"/>
@@ -968,18 +1720,9 @@
           <w:rFonts w:eastAsiaTheme="minorEastAsia"/>
           <w:b/>
         </w:rPr>
-        <w:t xml:space="preserve"> is the head </w:t>
-      </w:r>
-      <w:proofErr w:type="gramStart"/>
-      <w:r>
-        <w:rPr>
-          <w:rFonts w:eastAsiaTheme="minorEastAsia"/>
-          <w:b/>
-        </w:rPr>
-        <w:t xml:space="preserve">of </w:t>
+        <w:t xml:space="preserve"> is the head of </w:t>
       </w:r>
       <m:oMath>
-        <w:proofErr w:type="gramEnd"/>
         <m:r>
           <m:rPr>
             <m:sty m:val="bi"/>
@@ -1229,7 +1972,19 @@
             <w:rPr>
               <w:rFonts w:ascii="Cambria Math" w:eastAsiaTheme="minorEastAsia" w:hAnsi="Cambria Math"/>
             </w:rPr>
-            <m:t>∀y∃z</m:t>
+            <m:t>∀y</m:t>
+          </m:r>
+          <m:r>
+            <w:rPr>
+              <w:rFonts w:ascii="Cambria Math" w:eastAsiaTheme="minorEastAsia" w:hAnsi="Cambria Math"/>
+            </w:rPr>
+            <m:t>∀h</m:t>
+          </m:r>
+          <m:r>
+            <w:rPr>
+              <w:rFonts w:ascii="Cambria Math" w:eastAsiaTheme="minorEastAsia" w:hAnsi="Cambria Math"/>
+            </w:rPr>
+            <m:t>∃z</m:t>
           </m:r>
           <m:d>
             <m:dPr>
@@ -1486,21 +2241,7 @@
         <w:rPr>
           <w:rFonts w:eastAsiaTheme="minorEastAsia"/>
         </w:rPr>
-        <w:t xml:space="preserve">The premise is already in </w:t>
-      </w:r>
-      <w:proofErr w:type="spellStart"/>
-      <w:r>
-        <w:rPr>
-          <w:rFonts w:eastAsiaTheme="minorEastAsia"/>
-        </w:rPr>
-        <w:t>prenex</w:t>
-      </w:r>
-      <w:proofErr w:type="spellEnd"/>
-      <w:r>
-        <w:rPr>
-          <w:rFonts w:eastAsiaTheme="minorEastAsia"/>
-        </w:rPr>
-        <w:t xml:space="preserve"> normal form so the quantifiers can be dropped resulting in:</w:t>
+        <w:t>The premise is already in prenex normal form so the quantifiers can be dropped resulting in:</w:t>
       </w:r>
     </w:p>
     <w:p>
@@ -1734,17 +2475,29 @@
         <w:rPr>
           <w:rFonts w:eastAsiaTheme="minorEastAsia"/>
         </w:rPr>
-        <w:t xml:space="preserve"> (i.e</w:t>
-      </w:r>
-      <w:proofErr w:type="gramStart"/>
-      <w:r>
-        <w:rPr>
-          <w:rFonts w:eastAsiaTheme="minorEastAsia"/>
-        </w:rPr>
-        <w:t xml:space="preserve">. </w:t>
+        <w:t xml:space="preserve"> </w:t>
+      </w:r>
+      <w:r>
+        <w:rPr>
+          <w:rFonts w:eastAsiaTheme="minorEastAsia"/>
+        </w:rPr>
+        <w:t xml:space="preserve">and </w:t>
       </w:r>
       <m:oMath>
-        <w:proofErr w:type="gramEnd"/>
+        <m:r>
+          <w:rPr>
+            <w:rFonts w:ascii="Cambria Math" w:eastAsiaTheme="minorEastAsia" w:hAnsi="Cambria Math"/>
+          </w:rPr>
+          <m:t xml:space="preserve">h </m:t>
+        </m:r>
+      </m:oMath>
+      <w:r>
+        <w:rPr>
+          <w:rFonts w:eastAsiaTheme="minorEastAsia"/>
+        </w:rPr>
+        <w:t xml:space="preserve">(i.e. </w:t>
+      </w:r>
+      <m:oMath>
         <m:r>
           <w:rPr>
             <w:rFonts w:ascii="Cambria Math" w:eastAsiaTheme="minorEastAsia" w:hAnsi="Cambria Math"/>
@@ -1767,6 +2520,12 @@
               </w:rPr>
               <m:t>y</m:t>
             </m:r>
+            <m:r>
+              <w:rPr>
+                <w:rFonts w:ascii="Cambria Math" w:eastAsiaTheme="minorEastAsia" w:hAnsi="Cambria Math"/>
+              </w:rPr>
+              <m:t>,h</m:t>
+            </m:r>
           </m:e>
         </m:d>
       </m:oMath>
@@ -1800,6 +2559,12 @@
               <w:rFonts w:ascii="Cambria Math" w:eastAsiaTheme="minorEastAsia" w:hAnsi="Cambria Math"/>
             </w:rPr>
             <m:t>∀y</m:t>
+          </m:r>
+          <m:r>
+            <w:rPr>
+              <w:rFonts w:ascii="Cambria Math" w:eastAsiaTheme="minorEastAsia" w:hAnsi="Cambria Math"/>
+            </w:rPr>
+            <m:t>∀h</m:t>
           </m:r>
           <m:d>
             <m:dPr>
@@ -1897,6 +2662,12 @@
                         </w:rPr>
                         <m:t>y</m:t>
                       </m:r>
+                      <m:r>
+                        <w:rPr>
+                          <w:rFonts w:ascii="Cambria Math" w:eastAsiaTheme="minorEastAsia" w:hAnsi="Cambria Math"/>
+                        </w:rPr>
+                        <m:t>,h</m:t>
+                      </m:r>
                     </m:e>
                   </m:d>
                 </m:e>
@@ -1939,6 +2710,12 @@
                         </w:rPr>
                         <m:t>y</m:t>
                       </m:r>
+                      <m:r>
+                        <w:rPr>
+                          <w:rFonts w:ascii="Cambria Math" w:eastAsiaTheme="minorEastAsia" w:hAnsi="Cambria Math"/>
+                        </w:rPr>
+                        <m:t>,h</m:t>
+                      </m:r>
                     </m:e>
                   </m:d>
                 </m:e>
@@ -2065,6 +2842,12 @@
                       <w:rFonts w:ascii="Cambria Math" w:eastAsiaTheme="minorEastAsia" w:hAnsi="Cambria Math"/>
                     </w:rPr>
                     <m:t>y</m:t>
+                  </m:r>
+                  <m:r>
+                    <w:rPr>
+                      <w:rFonts w:ascii="Cambria Math" w:eastAsiaTheme="minorEastAsia" w:hAnsi="Cambria Math"/>
+                    </w:rPr>
+                    <m:t>,h</m:t>
                   </m:r>
                 </m:e>
               </m:d>
@@ -2107,6 +2890,12 @@
                       <w:rFonts w:ascii="Cambria Math" w:eastAsiaTheme="minorEastAsia" w:hAnsi="Cambria Math"/>
                     </w:rPr>
                     <m:t>y</m:t>
+                  </m:r>
+                  <m:r>
+                    <w:rPr>
+                      <w:rFonts w:ascii="Cambria Math" w:eastAsiaTheme="minorEastAsia" w:hAnsi="Cambria Math"/>
+                    </w:rPr>
+                    <m:t>,h</m:t>
                   </m:r>
                 </m:e>
               </m:d>
@@ -2274,6 +3063,12 @@
                         </w:rPr>
                         <m:t>y</m:t>
                       </m:r>
+                      <m:r>
+                        <w:rPr>
+                          <w:rFonts w:ascii="Cambria Math" w:eastAsiaTheme="minorEastAsia" w:hAnsi="Cambria Math"/>
+                        </w:rPr>
+                        <m:t>,h</m:t>
+                      </m:r>
                     </m:e>
                   </m:d>
                 </m:e>
@@ -2316,6 +3111,12 @@
                         </w:rPr>
                         <m:t>y</m:t>
                       </m:r>
+                      <m:r>
+                        <w:rPr>
+                          <w:rFonts w:ascii="Cambria Math" w:eastAsiaTheme="minorEastAsia" w:hAnsi="Cambria Math"/>
+                        </w:rPr>
+                        <m:t>,h</m:t>
+                      </m:r>
                     </m:e>
                   </m:d>
                 </m:e>
@@ -2340,11 +3141,18 @@
           <w:rFonts w:eastAsiaTheme="minorEastAsia"/>
         </w:rPr>
       </w:pPr>
-      <w:r>
-        <w:rPr>
-          <w:rFonts w:eastAsiaTheme="minorEastAsia"/>
-        </w:rPr>
-        <w:lastRenderedPageBreak/>
+    </w:p>
+    <w:p>
+      <w:pPr>
+        <w:pStyle w:val="NoSpacing"/>
+        <w:rPr>
+          <w:rFonts w:eastAsiaTheme="minorEastAsia"/>
+        </w:rPr>
+      </w:pPr>
+      <w:r>
+        <w:rPr>
+          <w:rFonts w:eastAsiaTheme="minorEastAsia"/>
+        </w:rPr>
         <w:t>To perform resolution refutation, the conclusion is negated.  This results in:</w:t>
       </w:r>
     </w:p>
@@ -2478,6 +3286,12 @@
                             </w:rPr>
                             <m:t>y</m:t>
                           </m:r>
+                          <m:r>
+                            <w:rPr>
+                              <w:rFonts w:ascii="Cambria Math" w:eastAsiaTheme="minorEastAsia" w:hAnsi="Cambria Math"/>
+                            </w:rPr>
+                            <m:t>,h</m:t>
+                          </m:r>
                         </m:e>
                       </m:d>
                     </m:e>
@@ -2539,6 +3353,12 @@
                             </w:rPr>
                             <m:t>y</m:t>
                           </m:r>
+                          <m:r>
+                            <w:rPr>
+                              <w:rFonts w:ascii="Cambria Math" w:eastAsiaTheme="minorEastAsia" w:hAnsi="Cambria Math"/>
+                            </w:rPr>
+                            <m:t>,h</m:t>
+                          </m:r>
                         </m:e>
                       </m:d>
                     </m:e>
@@ -2569,21 +3389,7 @@
         <w:rPr>
           <w:rFonts w:eastAsiaTheme="minorEastAsia"/>
         </w:rPr>
-        <w:t xml:space="preserve">The conjunction of the premise and the negation of the conclusion </w:t>
-      </w:r>
-      <w:proofErr w:type="gramStart"/>
-      <w:r>
-        <w:rPr>
-          <w:rFonts w:eastAsiaTheme="minorEastAsia"/>
-        </w:rPr>
-        <w:t>is</w:t>
-      </w:r>
-      <w:proofErr w:type="gramEnd"/>
-      <w:r>
-        <w:rPr>
-          <w:rFonts w:eastAsiaTheme="minorEastAsia"/>
-        </w:rPr>
-        <w:t xml:space="preserve"> taken.  It results in:</w:t>
+        <w:t>The conjunction of the premise and the negation of the conclusion is taken.  It results in:</w:t>
       </w:r>
     </w:p>
     <w:p>
@@ -2789,6 +3595,12 @@
                             </w:rPr>
                             <m:t>y</m:t>
                           </m:r>
+                          <m:r>
+                            <w:rPr>
+                              <w:rFonts w:ascii="Cambria Math" w:eastAsiaTheme="minorEastAsia" w:hAnsi="Cambria Math"/>
+                            </w:rPr>
+                            <m:t>,h</m:t>
+                          </m:r>
                         </m:e>
                       </m:d>
                     </m:e>
@@ -2850,6 +3662,12 @@
                             </w:rPr>
                             <m:t>y</m:t>
                           </m:r>
+                          <m:r>
+                            <w:rPr>
+                              <w:rFonts w:ascii="Cambria Math" w:eastAsiaTheme="minorEastAsia" w:hAnsi="Cambria Math"/>
+                            </w:rPr>
+                            <m:t>,h</m:t>
+                          </m:r>
                         </m:e>
                       </m:d>
                     </m:e>
@@ -2882,6 +3700,2447 @@
         </w:rPr>
         <w:t>This is in CNF format.</w:t>
       </w:r>
+    </w:p>
+    <w:p>
+      <w:pPr>
+        <w:pStyle w:val="NoSpacing"/>
+        <w:rPr>
+          <w:rFonts w:eastAsiaTheme="minorEastAsia"/>
+        </w:rPr>
+      </w:pPr>
+    </w:p>
+    <w:p>
+      <w:pPr>
+        <w:pStyle w:val="NoSpacing"/>
+        <w:numPr>
+          <w:ilvl w:val="0"/>
+          <w:numId w:val="25"/>
+        </w:numPr>
+        <w:rPr>
+          <w:rFonts w:eastAsiaTheme="minorEastAsia"/>
+          <w:b/>
+        </w:rPr>
+      </w:pPr>
+      <w:r>
+        <w:rPr>
+          <w:rFonts w:eastAsiaTheme="minorEastAsia"/>
+          <w:b/>
+        </w:rPr>
+        <w:t>Use resolution to show that the conclusion follows from the premise.</w:t>
+      </w:r>
+    </w:p>
+    <w:p>
+      <w:pPr>
+        <w:pStyle w:val="NoSpacing"/>
+        <w:rPr>
+          <w:rFonts w:eastAsiaTheme="minorEastAsia"/>
+        </w:rPr>
+      </w:pPr>
+    </w:p>
+    <w:p>
+      <w:pPr>
+        <w:pStyle w:val="NoSpacing"/>
+        <w:rPr>
+          <w:rFonts w:eastAsiaTheme="minorEastAsia"/>
+        </w:rPr>
+      </w:pPr>
+      <w:r>
+        <w:rPr>
+          <w:rFonts w:eastAsiaTheme="minorEastAsia"/>
+        </w:rPr>
+        <w:t>Unification involves applying su</w:t>
+      </w:r>
+      <w:r>
+        <w:rPr>
+          <w:rFonts w:eastAsiaTheme="minorEastAsia"/>
+        </w:rPr>
+        <w:t xml:space="preserve">bstitutions to the clauses in an expression in order to use resolution.  </w:t>
+      </w:r>
+    </w:p>
+    <w:p>
+      <w:pPr>
+        <w:pStyle w:val="NoSpacing"/>
+        <w:rPr>
+          <w:rFonts w:eastAsiaTheme="minorEastAsia"/>
+        </w:rPr>
+      </w:pPr>
+    </w:p>
+    <w:p>
+      <w:pPr>
+        <w:pStyle w:val="NoSpacing"/>
+        <w:rPr>
+          <w:rFonts w:eastAsiaTheme="minorEastAsia"/>
+        </w:rPr>
+      </w:pPr>
+      <w:r>
+        <w:rPr>
+          <w:rFonts w:eastAsiaTheme="minorEastAsia"/>
+          <w:b/>
+        </w:rPr>
+        <w:t>Step #1:</w:t>
+      </w:r>
+      <w:r>
+        <w:rPr>
+          <w:rFonts w:eastAsiaTheme="minorEastAsia"/>
+        </w:rPr>
+        <w:t xml:space="preserve"> Apply substitution </w:t>
+      </w:r>
+      <m:oMath>
+        <m:d>
+          <m:dPr>
+            <m:begChr m:val="{"/>
+            <m:endChr m:val="}"/>
+            <m:ctrlPr>
+              <w:rPr>
+                <w:rFonts w:ascii="Cambria Math" w:eastAsiaTheme="minorEastAsia" w:hAnsi="Cambria Math"/>
+                <w:i/>
+              </w:rPr>
+            </m:ctrlPr>
+          </m:dPr>
+          <m:e>
+            <m:r>
+              <w:rPr>
+                <w:rFonts w:ascii="Cambria Math" w:eastAsiaTheme="minorEastAsia" w:hAnsi="Cambria Math"/>
+              </w:rPr>
+              <m:t>f</m:t>
+            </m:r>
+            <m:d>
+              <m:dPr>
+                <m:ctrlPr>
+                  <w:rPr>
+                    <w:rFonts w:ascii="Cambria Math" w:eastAsiaTheme="minorEastAsia" w:hAnsi="Cambria Math"/>
+                    <w:i/>
+                  </w:rPr>
+                </m:ctrlPr>
+              </m:dPr>
+              <m:e>
+                <m:r>
+                  <w:rPr>
+                    <w:rFonts w:ascii="Cambria Math" w:eastAsiaTheme="minorEastAsia" w:hAnsi="Cambria Math"/>
+                  </w:rPr>
+                  <m:t>y</m:t>
+                </m:r>
+                <m:r>
+                  <w:rPr>
+                    <w:rFonts w:ascii="Cambria Math" w:eastAsiaTheme="minorEastAsia" w:hAnsi="Cambria Math"/>
+                  </w:rPr>
+                  <m:t>,h</m:t>
+                </m:r>
+              </m:e>
+            </m:d>
+            <m:r>
+              <w:rPr>
+                <w:rFonts w:ascii="Cambria Math" w:eastAsiaTheme="minorEastAsia" w:hAnsi="Cambria Math"/>
+              </w:rPr>
+              <m:t>/y</m:t>
+            </m:r>
+          </m:e>
+        </m:d>
+      </m:oMath>
+      <w:r>
+        <w:rPr>
+          <w:rFonts w:eastAsiaTheme="minorEastAsia"/>
+        </w:rPr>
+        <w:t>.  This simplifies the expression to:</w:t>
+      </w:r>
+    </w:p>
+    <w:p>
+      <w:pPr>
+        <w:pStyle w:val="NoSpacing"/>
+        <w:rPr>
+          <w:rFonts w:eastAsiaTheme="minorEastAsia"/>
+        </w:rPr>
+      </w:pPr>
+    </w:p>
+    <w:p>
+      <w:pPr>
+        <w:pStyle w:val="NoSpacing"/>
+        <w:rPr>
+          <w:rFonts w:eastAsiaTheme="minorEastAsia"/>
+        </w:rPr>
+      </w:pPr>
+      <m:oMathPara>
+        <m:oMath>
+          <m:d>
+            <m:dPr>
+              <m:ctrlPr>
+                <w:rPr>
+                  <w:rFonts w:ascii="Cambria Math" w:eastAsiaTheme="minorEastAsia" w:hAnsi="Cambria Math"/>
+                  <w:i/>
+                </w:rPr>
+              </m:ctrlPr>
+            </m:dPr>
+            <m:e>
+              <m:acc>
+                <m:accPr>
+                  <m:chr m:val="̅"/>
+                  <m:ctrlPr>
+                    <w:rPr>
+                      <w:rFonts w:ascii="Cambria Math" w:eastAsiaTheme="minorEastAsia" w:hAnsi="Cambria Math"/>
+                      <w:i/>
+                    </w:rPr>
+                  </m:ctrlPr>
+                </m:accPr>
+                <m:e>
+                  <m:r>
+                    <w:rPr>
+                      <w:rFonts w:ascii="Cambria Math" w:eastAsiaTheme="minorEastAsia" w:hAnsi="Cambria Math"/>
+                    </w:rPr>
+                    <m:t>Horse</m:t>
+                  </m:r>
+                  <m:d>
+                    <m:dPr>
+                      <m:ctrlPr>
+                        <w:rPr>
+                          <w:rFonts w:ascii="Cambria Math" w:eastAsiaTheme="minorEastAsia" w:hAnsi="Cambria Math"/>
+                          <w:i/>
+                        </w:rPr>
+                      </m:ctrlPr>
+                    </m:dPr>
+                    <m:e>
+                      <m:r>
+                        <w:rPr>
+                          <w:rFonts w:ascii="Cambria Math" w:eastAsiaTheme="minorEastAsia" w:hAnsi="Cambria Math"/>
+                        </w:rPr>
+                        <m:t>x</m:t>
+                      </m:r>
+                    </m:e>
+                  </m:d>
+                </m:e>
+              </m:acc>
+              <m:r>
+                <w:rPr>
+                  <w:rFonts w:ascii="Cambria Math" w:eastAsiaTheme="minorEastAsia" w:hAnsi="Cambria Math"/>
+                </w:rPr>
+                <m:t>∨Animal</m:t>
+              </m:r>
+              <m:d>
+                <m:dPr>
+                  <m:ctrlPr>
+                    <w:rPr>
+                      <w:rFonts w:ascii="Cambria Math" w:eastAsiaTheme="minorEastAsia" w:hAnsi="Cambria Math"/>
+                      <w:i/>
+                    </w:rPr>
+                  </m:ctrlPr>
+                </m:dPr>
+                <m:e>
+                  <m:r>
+                    <w:rPr>
+                      <w:rFonts w:ascii="Cambria Math" w:eastAsiaTheme="minorEastAsia" w:hAnsi="Cambria Math"/>
+                    </w:rPr>
+                    <m:t>x</m:t>
+                  </m:r>
+                </m:e>
+              </m:d>
+            </m:e>
+          </m:d>
+          <m:r>
+            <w:rPr>
+              <w:rFonts w:ascii="Cambria Math" w:eastAsiaTheme="minorEastAsia" w:hAnsi="Cambria Math"/>
+            </w:rPr>
+            <m:t>∧HeadOf</m:t>
+          </m:r>
+          <m:d>
+            <m:dPr>
+              <m:ctrlPr>
+                <w:rPr>
+                  <w:rFonts w:ascii="Cambria Math" w:eastAsiaTheme="minorEastAsia" w:hAnsi="Cambria Math"/>
+                  <w:i/>
+                </w:rPr>
+              </m:ctrlPr>
+            </m:dPr>
+            <m:e>
+              <m:r>
+                <w:rPr>
+                  <w:rFonts w:ascii="Cambria Math" w:eastAsiaTheme="minorEastAsia" w:hAnsi="Cambria Math"/>
+                </w:rPr>
+                <m:t>h,y</m:t>
+              </m:r>
+            </m:e>
+          </m:d>
+          <m:r>
+            <w:rPr>
+              <w:rFonts w:ascii="Cambria Math" w:eastAsiaTheme="minorEastAsia" w:hAnsi="Cambria Math"/>
+            </w:rPr>
+            <m:t>∧Horse</m:t>
+          </m:r>
+          <m:d>
+            <m:dPr>
+              <m:ctrlPr>
+                <w:rPr>
+                  <w:rFonts w:ascii="Cambria Math" w:eastAsiaTheme="minorEastAsia" w:hAnsi="Cambria Math"/>
+                  <w:i/>
+                </w:rPr>
+              </m:ctrlPr>
+            </m:dPr>
+            <m:e>
+              <m:r>
+                <w:rPr>
+                  <w:rFonts w:ascii="Cambria Math" w:eastAsiaTheme="minorEastAsia" w:hAnsi="Cambria Math"/>
+                </w:rPr>
+                <m:t>y</m:t>
+              </m:r>
+            </m:e>
+          </m:d>
+          <m:r>
+            <w:rPr>
+              <w:rFonts w:ascii="Cambria Math" w:eastAsiaTheme="minorEastAsia" w:hAnsi="Cambria Math"/>
+            </w:rPr>
+            <m:t>∧</m:t>
+          </m:r>
+          <m:d>
+            <m:dPr>
+              <m:ctrlPr>
+                <w:rPr>
+                  <w:rFonts w:ascii="Cambria Math" w:eastAsiaTheme="minorEastAsia" w:hAnsi="Cambria Math"/>
+                  <w:i/>
+                </w:rPr>
+              </m:ctrlPr>
+            </m:dPr>
+            <m:e>
+              <m:acc>
+                <m:accPr>
+                  <m:chr m:val="̅"/>
+                  <m:ctrlPr>
+                    <w:rPr>
+                      <w:rFonts w:ascii="Cambria Math" w:eastAsiaTheme="minorEastAsia" w:hAnsi="Cambria Math"/>
+                      <w:i/>
+                    </w:rPr>
+                  </m:ctrlPr>
+                </m:accPr>
+                <m:e>
+                  <m:r>
+                    <w:rPr>
+                      <w:rFonts w:ascii="Cambria Math" w:eastAsiaTheme="minorEastAsia" w:hAnsi="Cambria Math"/>
+                    </w:rPr>
+                    <m:t>HeadOf</m:t>
+                  </m:r>
+                  <m:d>
+                    <m:dPr>
+                      <m:ctrlPr>
+                        <w:rPr>
+                          <w:rFonts w:ascii="Cambria Math" w:eastAsiaTheme="minorEastAsia" w:hAnsi="Cambria Math"/>
+                          <w:i/>
+                        </w:rPr>
+                      </m:ctrlPr>
+                    </m:dPr>
+                    <m:e>
+                      <m:r>
+                        <w:rPr>
+                          <w:rFonts w:ascii="Cambria Math" w:eastAsiaTheme="minorEastAsia" w:hAnsi="Cambria Math"/>
+                        </w:rPr>
+                        <m:t>h,y</m:t>
+                      </m:r>
+                    </m:e>
+                  </m:d>
+                </m:e>
+              </m:acc>
+              <m:r>
+                <w:rPr>
+                  <w:rFonts w:ascii="Cambria Math" w:eastAsiaTheme="minorEastAsia" w:hAnsi="Cambria Math"/>
+                </w:rPr>
+                <m:t>∨</m:t>
+              </m:r>
+              <m:acc>
+                <m:accPr>
+                  <m:chr m:val="̅"/>
+                  <m:ctrlPr>
+                    <w:rPr>
+                      <w:rFonts w:ascii="Cambria Math" w:eastAsiaTheme="minorEastAsia" w:hAnsi="Cambria Math"/>
+                      <w:i/>
+                    </w:rPr>
+                  </m:ctrlPr>
+                </m:accPr>
+                <m:e>
+                  <m:r>
+                    <w:rPr>
+                      <w:rFonts w:ascii="Cambria Math" w:eastAsiaTheme="minorEastAsia" w:hAnsi="Cambria Math"/>
+                    </w:rPr>
+                    <m:t>Animal</m:t>
+                  </m:r>
+                  <m:d>
+                    <m:dPr>
+                      <m:ctrlPr>
+                        <w:rPr>
+                          <w:rFonts w:ascii="Cambria Math" w:eastAsiaTheme="minorEastAsia" w:hAnsi="Cambria Math"/>
+                          <w:i/>
+                        </w:rPr>
+                      </m:ctrlPr>
+                    </m:dPr>
+                    <m:e>
+                      <m:r>
+                        <w:rPr>
+                          <w:rFonts w:ascii="Cambria Math" w:eastAsiaTheme="minorEastAsia" w:hAnsi="Cambria Math"/>
+                        </w:rPr>
+                        <m:t>y</m:t>
+                      </m:r>
+                    </m:e>
+                  </m:d>
+                </m:e>
+              </m:acc>
+            </m:e>
+          </m:d>
+        </m:oMath>
+      </m:oMathPara>
+    </w:p>
+    <w:p>
+      <w:pPr>
+        <w:pStyle w:val="NoSpacing"/>
+        <w:rPr>
+          <w:rFonts w:eastAsiaTheme="minorEastAsia"/>
+        </w:rPr>
+      </w:pPr>
+    </w:p>
+    <w:p>
+      <w:pPr>
+        <w:pStyle w:val="NoSpacing"/>
+        <w:rPr>
+          <w:rFonts w:eastAsiaTheme="minorEastAsia"/>
+        </w:rPr>
+      </w:pPr>
+      <w:r>
+        <w:rPr>
+          <w:rFonts w:eastAsiaTheme="minorEastAsia"/>
+          <w:b/>
+        </w:rPr>
+        <w:t>Step #2:</w:t>
+      </w:r>
+      <w:r>
+        <w:rPr>
+          <w:rFonts w:eastAsiaTheme="minorEastAsia"/>
+        </w:rPr>
+        <w:t xml:space="preserve"> The second and fourth clauses can be resolved to achieve the new clause:</w:t>
+      </w:r>
+    </w:p>
+    <w:p>
+      <w:pPr>
+        <w:pStyle w:val="NoSpacing"/>
+        <w:rPr>
+          <w:rFonts w:eastAsiaTheme="minorEastAsia"/>
+        </w:rPr>
+      </w:pPr>
+    </w:p>
+    <w:p>
+      <w:pPr>
+        <w:pStyle w:val="NoSpacing"/>
+        <w:rPr>
+          <w:rFonts w:eastAsiaTheme="minorEastAsia"/>
+        </w:rPr>
+      </w:pPr>
+      <m:oMathPara>
+        <m:oMath>
+          <m:f>
+            <m:fPr>
+              <m:ctrlPr>
+                <w:rPr>
+                  <w:rFonts w:ascii="Cambria Math" w:eastAsiaTheme="minorEastAsia" w:hAnsi="Cambria Math"/>
+                  <w:i/>
+                </w:rPr>
+              </m:ctrlPr>
+            </m:fPr>
+            <m:num>
+              <m:r>
+                <w:rPr>
+                  <w:rFonts w:ascii="Cambria Math" w:eastAsiaTheme="minorEastAsia" w:hAnsi="Cambria Math"/>
+                </w:rPr>
+                <m:t>HeadOf</m:t>
+              </m:r>
+              <m:d>
+                <m:dPr>
+                  <m:ctrlPr>
+                    <w:rPr>
+                      <w:rFonts w:ascii="Cambria Math" w:eastAsiaTheme="minorEastAsia" w:hAnsi="Cambria Math"/>
+                      <w:i/>
+                    </w:rPr>
+                  </m:ctrlPr>
+                </m:dPr>
+                <m:e>
+                  <m:r>
+                    <w:rPr>
+                      <w:rFonts w:ascii="Cambria Math" w:eastAsiaTheme="minorEastAsia" w:hAnsi="Cambria Math"/>
+                    </w:rPr>
+                    <m:t>h,y</m:t>
+                  </m:r>
+                </m:e>
+              </m:d>
+              <m:r>
+                <w:rPr>
+                  <w:rFonts w:ascii="Cambria Math" w:eastAsiaTheme="minorEastAsia" w:hAnsi="Cambria Math"/>
+                </w:rPr>
+                <m:t xml:space="preserve">,  </m:t>
+              </m:r>
+              <m:acc>
+                <m:accPr>
+                  <m:chr m:val="̅"/>
+                  <m:ctrlPr>
+                    <w:rPr>
+                      <w:rFonts w:ascii="Cambria Math" w:eastAsiaTheme="minorEastAsia" w:hAnsi="Cambria Math"/>
+                      <w:i/>
+                    </w:rPr>
+                  </m:ctrlPr>
+                </m:accPr>
+                <m:e>
+                  <m:r>
+                    <w:rPr>
+                      <w:rFonts w:ascii="Cambria Math" w:eastAsiaTheme="minorEastAsia" w:hAnsi="Cambria Math"/>
+                    </w:rPr>
+                    <m:t>HeadOf</m:t>
+                  </m:r>
+                  <m:d>
+                    <m:dPr>
+                      <m:ctrlPr>
+                        <w:rPr>
+                          <w:rFonts w:ascii="Cambria Math" w:eastAsiaTheme="minorEastAsia" w:hAnsi="Cambria Math"/>
+                          <w:i/>
+                        </w:rPr>
+                      </m:ctrlPr>
+                    </m:dPr>
+                    <m:e>
+                      <m:r>
+                        <w:rPr>
+                          <w:rFonts w:ascii="Cambria Math" w:eastAsiaTheme="minorEastAsia" w:hAnsi="Cambria Math"/>
+                        </w:rPr>
+                        <m:t>h,y</m:t>
+                      </m:r>
+                    </m:e>
+                  </m:d>
+                </m:e>
+              </m:acc>
+              <m:r>
+                <w:rPr>
+                  <w:rFonts w:ascii="Cambria Math" w:eastAsiaTheme="minorEastAsia" w:hAnsi="Cambria Math"/>
+                </w:rPr>
+                <m:t>∨</m:t>
+              </m:r>
+              <m:acc>
+                <m:accPr>
+                  <m:chr m:val="̅"/>
+                  <m:ctrlPr>
+                    <w:rPr>
+                      <w:rFonts w:ascii="Cambria Math" w:eastAsiaTheme="minorEastAsia" w:hAnsi="Cambria Math"/>
+                      <w:i/>
+                    </w:rPr>
+                  </m:ctrlPr>
+                </m:accPr>
+                <m:e>
+                  <m:r>
+                    <w:rPr>
+                      <w:rFonts w:ascii="Cambria Math" w:eastAsiaTheme="minorEastAsia" w:hAnsi="Cambria Math"/>
+                    </w:rPr>
+                    <m:t>Animal</m:t>
+                  </m:r>
+                  <m:d>
+                    <m:dPr>
+                      <m:ctrlPr>
+                        <w:rPr>
+                          <w:rFonts w:ascii="Cambria Math" w:eastAsiaTheme="minorEastAsia" w:hAnsi="Cambria Math"/>
+                          <w:i/>
+                        </w:rPr>
+                      </m:ctrlPr>
+                    </m:dPr>
+                    <m:e>
+                      <m:r>
+                        <w:rPr>
+                          <w:rFonts w:ascii="Cambria Math" w:eastAsiaTheme="minorEastAsia" w:hAnsi="Cambria Math"/>
+                        </w:rPr>
+                        <m:t>y</m:t>
+                      </m:r>
+                    </m:e>
+                  </m:d>
+                </m:e>
+              </m:acc>
+              <m:r>
+                <w:rPr>
+                  <w:rFonts w:ascii="Cambria Math" w:eastAsiaTheme="minorEastAsia" w:hAnsi="Cambria Math"/>
+                </w:rPr>
+                <m:t xml:space="preserve"> </m:t>
+              </m:r>
+            </m:num>
+            <m:den>
+              <m:acc>
+                <m:accPr>
+                  <m:chr m:val="̅"/>
+                  <m:ctrlPr>
+                    <w:rPr>
+                      <w:rFonts w:ascii="Cambria Math" w:eastAsiaTheme="minorEastAsia" w:hAnsi="Cambria Math"/>
+                      <w:i/>
+                    </w:rPr>
+                  </m:ctrlPr>
+                </m:accPr>
+                <m:e>
+                  <m:r>
+                    <w:rPr>
+                      <w:rFonts w:ascii="Cambria Math" w:eastAsiaTheme="minorEastAsia" w:hAnsi="Cambria Math"/>
+                    </w:rPr>
+                    <m:t>Animal</m:t>
+                  </m:r>
+                  <m:d>
+                    <m:dPr>
+                      <m:ctrlPr>
+                        <w:rPr>
+                          <w:rFonts w:ascii="Cambria Math" w:eastAsiaTheme="minorEastAsia" w:hAnsi="Cambria Math"/>
+                          <w:i/>
+                        </w:rPr>
+                      </m:ctrlPr>
+                    </m:dPr>
+                    <m:e>
+                      <m:r>
+                        <w:rPr>
+                          <w:rFonts w:ascii="Cambria Math" w:eastAsiaTheme="minorEastAsia" w:hAnsi="Cambria Math"/>
+                        </w:rPr>
+                        <m:t>y</m:t>
+                      </m:r>
+                    </m:e>
+                  </m:d>
+                </m:e>
+              </m:acc>
+            </m:den>
+          </m:f>
+        </m:oMath>
+      </m:oMathPara>
+    </w:p>
+    <w:p>
+      <w:pPr>
+        <w:pStyle w:val="NoSpacing"/>
+        <w:rPr>
+          <w:rFonts w:eastAsiaTheme="minorEastAsia"/>
+        </w:rPr>
+      </w:pPr>
+    </w:p>
+    <w:p>
+      <w:pPr>
+        <w:pStyle w:val="NoSpacing"/>
+        <w:rPr>
+          <w:rFonts w:eastAsiaTheme="minorEastAsia"/>
+        </w:rPr>
+      </w:pPr>
+      <w:r>
+        <w:rPr>
+          <w:rFonts w:eastAsiaTheme="minorEastAsia"/>
+          <w:b/>
+        </w:rPr>
+        <w:t>Step #</w:t>
+      </w:r>
+      <w:r>
+        <w:rPr>
+          <w:rFonts w:eastAsiaTheme="minorEastAsia"/>
+          <w:b/>
+        </w:rPr>
+        <w:t>3</w:t>
+      </w:r>
+      <w:r>
+        <w:rPr>
+          <w:rFonts w:eastAsiaTheme="minorEastAsia"/>
+          <w:b/>
+        </w:rPr>
+        <w:t>:</w:t>
+      </w:r>
+      <w:r>
+        <w:rPr>
+          <w:rFonts w:eastAsiaTheme="minorEastAsia"/>
+        </w:rPr>
+        <w:t xml:space="preserve"> Apply substitution </w:t>
+      </w:r>
+      <m:oMath>
+        <m:d>
+          <m:dPr>
+            <m:begChr m:val="{"/>
+            <m:endChr m:val="}"/>
+            <m:ctrlPr>
+              <w:rPr>
+                <w:rFonts w:ascii="Cambria Math" w:eastAsiaTheme="minorEastAsia" w:hAnsi="Cambria Math"/>
+                <w:i/>
+              </w:rPr>
+            </m:ctrlPr>
+          </m:dPr>
+          <m:e>
+            <m:r>
+              <w:rPr>
+                <w:rFonts w:ascii="Cambria Math" w:eastAsiaTheme="minorEastAsia" w:hAnsi="Cambria Math"/>
+              </w:rPr>
+              <m:t>y/x</m:t>
+            </m:r>
+          </m:e>
+        </m:d>
+      </m:oMath>
+      <w:r>
+        <w:rPr>
+          <w:rFonts w:eastAsiaTheme="minorEastAsia"/>
+        </w:rPr>
+        <w:t>.  This simplifies the expression to:</w:t>
+      </w:r>
+    </w:p>
+    <w:p>
+      <w:pPr>
+        <w:pStyle w:val="NoSpacing"/>
+        <w:rPr>
+          <w:rFonts w:eastAsiaTheme="minorEastAsia"/>
+        </w:rPr>
+      </w:pPr>
+    </w:p>
+    <w:p>
+      <w:pPr>
+        <w:pStyle w:val="NoSpacing"/>
+        <w:rPr>
+          <w:rFonts w:eastAsiaTheme="minorEastAsia"/>
+        </w:rPr>
+      </w:pPr>
+      <m:oMathPara>
+        <m:oMath>
+          <m:d>
+            <m:dPr>
+              <m:ctrlPr>
+                <w:rPr>
+                  <w:rFonts w:ascii="Cambria Math" w:eastAsiaTheme="minorEastAsia" w:hAnsi="Cambria Math"/>
+                  <w:i/>
+                </w:rPr>
+              </m:ctrlPr>
+            </m:dPr>
+            <m:e>
+              <m:acc>
+                <m:accPr>
+                  <m:chr m:val="̅"/>
+                  <m:ctrlPr>
+                    <w:rPr>
+                      <w:rFonts w:ascii="Cambria Math" w:eastAsiaTheme="minorEastAsia" w:hAnsi="Cambria Math"/>
+                      <w:i/>
+                    </w:rPr>
+                  </m:ctrlPr>
+                </m:accPr>
+                <m:e>
+                  <m:r>
+                    <w:rPr>
+                      <w:rFonts w:ascii="Cambria Math" w:eastAsiaTheme="minorEastAsia" w:hAnsi="Cambria Math"/>
+                    </w:rPr>
+                    <m:t>Horse</m:t>
+                  </m:r>
+                  <m:d>
+                    <m:dPr>
+                      <m:ctrlPr>
+                        <w:rPr>
+                          <w:rFonts w:ascii="Cambria Math" w:eastAsiaTheme="minorEastAsia" w:hAnsi="Cambria Math"/>
+                          <w:i/>
+                        </w:rPr>
+                      </m:ctrlPr>
+                    </m:dPr>
+                    <m:e>
+                      <m:r>
+                        <w:rPr>
+                          <w:rFonts w:ascii="Cambria Math" w:eastAsiaTheme="minorEastAsia" w:hAnsi="Cambria Math"/>
+                        </w:rPr>
+                        <m:t>x</m:t>
+                      </m:r>
+                    </m:e>
+                  </m:d>
+                </m:e>
+              </m:acc>
+              <m:r>
+                <w:rPr>
+                  <w:rFonts w:ascii="Cambria Math" w:eastAsiaTheme="minorEastAsia" w:hAnsi="Cambria Math"/>
+                </w:rPr>
+                <m:t>∨Animal</m:t>
+              </m:r>
+              <m:d>
+                <m:dPr>
+                  <m:ctrlPr>
+                    <w:rPr>
+                      <w:rFonts w:ascii="Cambria Math" w:eastAsiaTheme="minorEastAsia" w:hAnsi="Cambria Math"/>
+                      <w:i/>
+                    </w:rPr>
+                  </m:ctrlPr>
+                </m:dPr>
+                <m:e>
+                  <m:r>
+                    <w:rPr>
+                      <w:rFonts w:ascii="Cambria Math" w:eastAsiaTheme="minorEastAsia" w:hAnsi="Cambria Math"/>
+                    </w:rPr>
+                    <m:t>x</m:t>
+                  </m:r>
+                </m:e>
+              </m:d>
+            </m:e>
+          </m:d>
+          <m:r>
+            <w:rPr>
+              <w:rFonts w:ascii="Cambria Math" w:eastAsiaTheme="minorEastAsia" w:hAnsi="Cambria Math"/>
+            </w:rPr>
+            <m:t>∧HeadOf</m:t>
+          </m:r>
+          <m:d>
+            <m:dPr>
+              <m:ctrlPr>
+                <w:rPr>
+                  <w:rFonts w:ascii="Cambria Math" w:eastAsiaTheme="minorEastAsia" w:hAnsi="Cambria Math"/>
+                  <w:i/>
+                </w:rPr>
+              </m:ctrlPr>
+            </m:dPr>
+            <m:e>
+              <m:r>
+                <w:rPr>
+                  <w:rFonts w:ascii="Cambria Math" w:eastAsiaTheme="minorEastAsia" w:hAnsi="Cambria Math"/>
+                </w:rPr>
+                <m:t>h,x</m:t>
+              </m:r>
+            </m:e>
+          </m:d>
+          <m:r>
+            <w:rPr>
+              <w:rFonts w:ascii="Cambria Math" w:eastAsiaTheme="minorEastAsia" w:hAnsi="Cambria Math"/>
+            </w:rPr>
+            <m:t>∧Horse</m:t>
+          </m:r>
+          <m:d>
+            <m:dPr>
+              <m:ctrlPr>
+                <w:rPr>
+                  <w:rFonts w:ascii="Cambria Math" w:eastAsiaTheme="minorEastAsia" w:hAnsi="Cambria Math"/>
+                  <w:i/>
+                </w:rPr>
+              </m:ctrlPr>
+            </m:dPr>
+            <m:e>
+              <m:r>
+                <w:rPr>
+                  <w:rFonts w:ascii="Cambria Math" w:eastAsiaTheme="minorEastAsia" w:hAnsi="Cambria Math"/>
+                </w:rPr>
+                <m:t>x</m:t>
+              </m:r>
+            </m:e>
+          </m:d>
+          <m:r>
+            <w:rPr>
+              <w:rFonts w:ascii="Cambria Math" w:eastAsiaTheme="minorEastAsia" w:hAnsi="Cambria Math"/>
+            </w:rPr>
+            <m:t>∧</m:t>
+          </m:r>
+          <m:d>
+            <m:dPr>
+              <m:ctrlPr>
+                <w:rPr>
+                  <w:rFonts w:ascii="Cambria Math" w:eastAsiaTheme="minorEastAsia" w:hAnsi="Cambria Math"/>
+                  <w:i/>
+                </w:rPr>
+              </m:ctrlPr>
+            </m:dPr>
+            <m:e>
+              <m:acc>
+                <m:accPr>
+                  <m:chr m:val="̅"/>
+                  <m:ctrlPr>
+                    <w:rPr>
+                      <w:rFonts w:ascii="Cambria Math" w:eastAsiaTheme="minorEastAsia" w:hAnsi="Cambria Math"/>
+                      <w:i/>
+                    </w:rPr>
+                  </m:ctrlPr>
+                </m:accPr>
+                <m:e>
+                  <m:r>
+                    <w:rPr>
+                      <w:rFonts w:ascii="Cambria Math" w:eastAsiaTheme="minorEastAsia" w:hAnsi="Cambria Math"/>
+                    </w:rPr>
+                    <m:t>HeadOf</m:t>
+                  </m:r>
+                  <m:d>
+                    <m:dPr>
+                      <m:ctrlPr>
+                        <w:rPr>
+                          <w:rFonts w:ascii="Cambria Math" w:eastAsiaTheme="minorEastAsia" w:hAnsi="Cambria Math"/>
+                          <w:i/>
+                        </w:rPr>
+                      </m:ctrlPr>
+                    </m:dPr>
+                    <m:e>
+                      <m:r>
+                        <w:rPr>
+                          <w:rFonts w:ascii="Cambria Math" w:eastAsiaTheme="minorEastAsia" w:hAnsi="Cambria Math"/>
+                        </w:rPr>
+                        <m:t>h,x</m:t>
+                      </m:r>
+                    </m:e>
+                  </m:d>
+                </m:e>
+              </m:acc>
+              <m:r>
+                <w:rPr>
+                  <w:rFonts w:ascii="Cambria Math" w:eastAsiaTheme="minorEastAsia" w:hAnsi="Cambria Math"/>
+                </w:rPr>
+                <m:t>∨</m:t>
+              </m:r>
+              <m:acc>
+                <m:accPr>
+                  <m:chr m:val="̅"/>
+                  <m:ctrlPr>
+                    <w:rPr>
+                      <w:rFonts w:ascii="Cambria Math" w:eastAsiaTheme="minorEastAsia" w:hAnsi="Cambria Math"/>
+                      <w:i/>
+                    </w:rPr>
+                  </m:ctrlPr>
+                </m:accPr>
+                <m:e>
+                  <m:r>
+                    <w:rPr>
+                      <w:rFonts w:ascii="Cambria Math" w:eastAsiaTheme="minorEastAsia" w:hAnsi="Cambria Math"/>
+                    </w:rPr>
+                    <m:t>Animal</m:t>
+                  </m:r>
+                  <m:d>
+                    <m:dPr>
+                      <m:ctrlPr>
+                        <w:rPr>
+                          <w:rFonts w:ascii="Cambria Math" w:eastAsiaTheme="minorEastAsia" w:hAnsi="Cambria Math"/>
+                          <w:i/>
+                        </w:rPr>
+                      </m:ctrlPr>
+                    </m:dPr>
+                    <m:e>
+                      <m:r>
+                        <w:rPr>
+                          <w:rFonts w:ascii="Cambria Math" w:eastAsiaTheme="minorEastAsia" w:hAnsi="Cambria Math"/>
+                        </w:rPr>
+                        <m:t>y</m:t>
+                      </m:r>
+                    </m:e>
+                  </m:d>
+                </m:e>
+              </m:acc>
+            </m:e>
+          </m:d>
+          <m:r>
+            <w:rPr>
+              <w:rFonts w:ascii="Cambria Math" w:eastAsiaTheme="minorEastAsia" w:hAnsi="Cambria Math"/>
+            </w:rPr>
+            <m:t>∧</m:t>
+          </m:r>
+          <m:acc>
+            <m:accPr>
+              <m:chr m:val="̅"/>
+              <m:ctrlPr>
+                <w:rPr>
+                  <w:rFonts w:ascii="Cambria Math" w:eastAsiaTheme="minorEastAsia" w:hAnsi="Cambria Math"/>
+                  <w:i/>
+                </w:rPr>
+              </m:ctrlPr>
+            </m:accPr>
+            <m:e>
+              <m:r>
+                <w:rPr>
+                  <w:rFonts w:ascii="Cambria Math" w:eastAsiaTheme="minorEastAsia" w:hAnsi="Cambria Math"/>
+                </w:rPr>
+                <m:t>Animal</m:t>
+              </m:r>
+              <m:d>
+                <m:dPr>
+                  <m:ctrlPr>
+                    <w:rPr>
+                      <w:rFonts w:ascii="Cambria Math" w:eastAsiaTheme="minorEastAsia" w:hAnsi="Cambria Math"/>
+                      <w:i/>
+                    </w:rPr>
+                  </m:ctrlPr>
+                </m:dPr>
+                <m:e>
+                  <m:r>
+                    <w:rPr>
+                      <w:rFonts w:ascii="Cambria Math" w:eastAsiaTheme="minorEastAsia" w:hAnsi="Cambria Math"/>
+                    </w:rPr>
+                    <m:t>x</m:t>
+                  </m:r>
+                </m:e>
+              </m:d>
+            </m:e>
+          </m:acc>
+        </m:oMath>
+      </m:oMathPara>
+    </w:p>
+    <w:p>
+      <w:pPr>
+        <w:pStyle w:val="NoSpacing"/>
+        <w:rPr>
+          <w:rFonts w:eastAsiaTheme="minorEastAsia"/>
+        </w:rPr>
+      </w:pPr>
+    </w:p>
+    <w:p>
+      <w:pPr>
+        <w:pStyle w:val="NoSpacing"/>
+        <w:rPr>
+          <w:rFonts w:eastAsiaTheme="minorEastAsia"/>
+        </w:rPr>
+      </w:pPr>
+      <w:r>
+        <w:rPr>
+          <w:rFonts w:eastAsiaTheme="minorEastAsia"/>
+          <w:b/>
+        </w:rPr>
+        <w:t>Step #</w:t>
+      </w:r>
+      <w:r>
+        <w:rPr>
+          <w:rFonts w:eastAsiaTheme="minorEastAsia"/>
+          <w:b/>
+        </w:rPr>
+        <w:t>4</w:t>
+      </w:r>
+      <w:r>
+        <w:rPr>
+          <w:rFonts w:eastAsiaTheme="minorEastAsia"/>
+          <w:b/>
+        </w:rPr>
+        <w:t>:</w:t>
+      </w:r>
+      <w:r>
+        <w:rPr>
+          <w:rFonts w:eastAsiaTheme="minorEastAsia"/>
+        </w:rPr>
+        <w:t xml:space="preserve"> The first and third clauses can be combined to achieve the new clause:</w:t>
+      </w:r>
+    </w:p>
+    <w:p>
+      <w:pPr>
+        <w:pStyle w:val="NoSpacing"/>
+        <w:rPr>
+          <w:rFonts w:eastAsiaTheme="minorEastAsia"/>
+        </w:rPr>
+      </w:pPr>
+    </w:p>
+    <w:p>
+      <w:pPr>
+        <w:pStyle w:val="NoSpacing"/>
+        <w:rPr>
+          <w:rFonts w:eastAsiaTheme="minorEastAsia"/>
+        </w:rPr>
+      </w:pPr>
+      <m:oMathPara>
+        <m:oMath>
+          <m:f>
+            <m:fPr>
+              <m:ctrlPr>
+                <w:rPr>
+                  <w:rFonts w:ascii="Cambria Math" w:eastAsiaTheme="minorEastAsia" w:hAnsi="Cambria Math"/>
+                  <w:i/>
+                </w:rPr>
+              </m:ctrlPr>
+            </m:fPr>
+            <m:num>
+              <m:acc>
+                <m:accPr>
+                  <m:chr m:val="̅"/>
+                  <m:ctrlPr>
+                    <w:rPr>
+                      <w:rFonts w:ascii="Cambria Math" w:eastAsiaTheme="minorEastAsia" w:hAnsi="Cambria Math"/>
+                      <w:i/>
+                    </w:rPr>
+                  </m:ctrlPr>
+                </m:accPr>
+                <m:e>
+                  <m:r>
+                    <w:rPr>
+                      <w:rFonts w:ascii="Cambria Math" w:eastAsiaTheme="minorEastAsia" w:hAnsi="Cambria Math"/>
+                    </w:rPr>
+                    <m:t>Horse</m:t>
+                  </m:r>
+                  <m:d>
+                    <m:dPr>
+                      <m:ctrlPr>
+                        <w:rPr>
+                          <w:rFonts w:ascii="Cambria Math" w:eastAsiaTheme="minorEastAsia" w:hAnsi="Cambria Math"/>
+                          <w:i/>
+                        </w:rPr>
+                      </m:ctrlPr>
+                    </m:dPr>
+                    <m:e>
+                      <m:r>
+                        <w:rPr>
+                          <w:rFonts w:ascii="Cambria Math" w:eastAsiaTheme="minorEastAsia" w:hAnsi="Cambria Math"/>
+                        </w:rPr>
+                        <m:t>x</m:t>
+                      </m:r>
+                    </m:e>
+                  </m:d>
+                </m:e>
+              </m:acc>
+              <m:r>
+                <w:rPr>
+                  <w:rFonts w:ascii="Cambria Math" w:eastAsiaTheme="minorEastAsia" w:hAnsi="Cambria Math"/>
+                </w:rPr>
+                <m:t>∨Animal</m:t>
+              </m:r>
+              <m:d>
+                <m:dPr>
+                  <m:ctrlPr>
+                    <w:rPr>
+                      <w:rFonts w:ascii="Cambria Math" w:eastAsiaTheme="minorEastAsia" w:hAnsi="Cambria Math"/>
+                      <w:i/>
+                    </w:rPr>
+                  </m:ctrlPr>
+                </m:dPr>
+                <m:e>
+                  <m:r>
+                    <w:rPr>
+                      <w:rFonts w:ascii="Cambria Math" w:eastAsiaTheme="minorEastAsia" w:hAnsi="Cambria Math"/>
+                    </w:rPr>
+                    <m:t>x</m:t>
+                  </m:r>
+                </m:e>
+              </m:d>
+              <m:r>
+                <w:rPr>
+                  <w:rFonts w:ascii="Cambria Math" w:eastAsiaTheme="minorEastAsia" w:hAnsi="Cambria Math"/>
+                </w:rPr>
+                <m:t>,   Horse</m:t>
+              </m:r>
+              <m:d>
+                <m:dPr>
+                  <m:ctrlPr>
+                    <w:rPr>
+                      <w:rFonts w:ascii="Cambria Math" w:eastAsiaTheme="minorEastAsia" w:hAnsi="Cambria Math"/>
+                      <w:i/>
+                    </w:rPr>
+                  </m:ctrlPr>
+                </m:dPr>
+                <m:e>
+                  <m:r>
+                    <w:rPr>
+                      <w:rFonts w:ascii="Cambria Math" w:eastAsiaTheme="minorEastAsia" w:hAnsi="Cambria Math"/>
+                    </w:rPr>
+                    <m:t>x</m:t>
+                  </m:r>
+                </m:e>
+              </m:d>
+            </m:num>
+            <m:den>
+              <m:r>
+                <w:rPr>
+                  <w:rFonts w:ascii="Cambria Math" w:eastAsiaTheme="minorEastAsia" w:hAnsi="Cambria Math"/>
+                </w:rPr>
+                <m:t>Animal</m:t>
+              </m:r>
+              <m:d>
+                <m:dPr>
+                  <m:ctrlPr>
+                    <w:rPr>
+                      <w:rFonts w:ascii="Cambria Math" w:eastAsiaTheme="minorEastAsia" w:hAnsi="Cambria Math"/>
+                      <w:i/>
+                    </w:rPr>
+                  </m:ctrlPr>
+                </m:dPr>
+                <m:e>
+                  <m:r>
+                    <w:rPr>
+                      <w:rFonts w:ascii="Cambria Math" w:eastAsiaTheme="minorEastAsia" w:hAnsi="Cambria Math"/>
+                    </w:rPr>
+                    <m:t>x</m:t>
+                  </m:r>
+                </m:e>
+              </m:d>
+            </m:den>
+          </m:f>
+        </m:oMath>
+      </m:oMathPara>
+    </w:p>
+    <w:p>
+      <w:pPr>
+        <w:pStyle w:val="NoSpacing"/>
+        <w:rPr>
+          <w:rFonts w:eastAsiaTheme="minorEastAsia"/>
+          <w:b/>
+        </w:rPr>
+      </w:pPr>
+    </w:p>
+    <w:p>
+      <w:pPr>
+        <w:pStyle w:val="NoSpacing"/>
+        <w:rPr>
+          <w:rFonts w:eastAsiaTheme="minorEastAsia"/>
+        </w:rPr>
+      </w:pPr>
+      <w:r>
+        <w:rPr>
+          <w:rFonts w:eastAsiaTheme="minorEastAsia"/>
+          <w:b/>
+        </w:rPr>
+        <w:t>Step #</w:t>
+      </w:r>
+      <w:r>
+        <w:rPr>
+          <w:rFonts w:eastAsiaTheme="minorEastAsia"/>
+          <w:b/>
+        </w:rPr>
+        <w:t>5</w:t>
+      </w:r>
+      <w:r>
+        <w:rPr>
+          <w:rFonts w:eastAsiaTheme="minorEastAsia"/>
+          <w:b/>
+        </w:rPr>
+        <w:t>:</w:t>
+      </w:r>
+      <w:r>
+        <w:rPr>
+          <w:rFonts w:eastAsiaTheme="minorEastAsia"/>
+          <w:b/>
+        </w:rPr>
+        <w:t xml:space="preserve"> </w:t>
+      </w:r>
+      <w:r>
+        <w:rPr>
+          <w:rFonts w:eastAsiaTheme="minorEastAsia"/>
+        </w:rPr>
+        <w:t>The clauses from step #2 and step #5 resolve to the empty set proving this statement by resolution.</w:t>
+      </w:r>
+    </w:p>
+    <w:p>
+      <w:pPr>
+        <w:pStyle w:val="NoSpacing"/>
+        <w:rPr>
+          <w:rFonts w:eastAsiaTheme="minorEastAsia"/>
+        </w:rPr>
+      </w:pPr>
+    </w:p>
+    <w:p>
+      <w:pPr>
+        <w:pStyle w:val="NoSpacing"/>
+        <w:rPr>
+          <w:rFonts w:eastAsiaTheme="minorEastAsia"/>
+        </w:rPr>
+      </w:pPr>
+      <m:oMathPara>
+        <m:oMath>
+          <m:f>
+            <m:fPr>
+              <m:ctrlPr>
+                <w:rPr>
+                  <w:rFonts w:ascii="Cambria Math" w:eastAsiaTheme="minorEastAsia" w:hAnsi="Cambria Math"/>
+                  <w:i/>
+                </w:rPr>
+              </m:ctrlPr>
+            </m:fPr>
+            <m:num>
+              <m:r>
+                <w:rPr>
+                  <w:rFonts w:ascii="Cambria Math" w:eastAsiaTheme="minorEastAsia" w:hAnsi="Cambria Math"/>
+                </w:rPr>
+                <m:t>Animal</m:t>
+              </m:r>
+              <m:d>
+                <m:dPr>
+                  <m:ctrlPr>
+                    <w:rPr>
+                      <w:rFonts w:ascii="Cambria Math" w:eastAsiaTheme="minorEastAsia" w:hAnsi="Cambria Math"/>
+                      <w:i/>
+                    </w:rPr>
+                  </m:ctrlPr>
+                </m:dPr>
+                <m:e>
+                  <m:r>
+                    <w:rPr>
+                      <w:rFonts w:ascii="Cambria Math" w:eastAsiaTheme="minorEastAsia" w:hAnsi="Cambria Math"/>
+                    </w:rPr>
+                    <m:t>x</m:t>
+                  </m:r>
+                </m:e>
+              </m:d>
+              <m:r>
+                <w:rPr>
+                  <w:rFonts w:ascii="Cambria Math" w:eastAsiaTheme="minorEastAsia" w:hAnsi="Cambria Math"/>
+                </w:rPr>
+                <m:t xml:space="preserve">,  </m:t>
+              </m:r>
+              <m:acc>
+                <m:accPr>
+                  <m:chr m:val="̅"/>
+                  <m:ctrlPr>
+                    <w:rPr>
+                      <w:rFonts w:ascii="Cambria Math" w:eastAsiaTheme="minorEastAsia" w:hAnsi="Cambria Math"/>
+                      <w:i/>
+                    </w:rPr>
+                  </m:ctrlPr>
+                </m:accPr>
+                <m:e>
+                  <m:r>
+                    <w:rPr>
+                      <w:rFonts w:ascii="Cambria Math" w:eastAsiaTheme="minorEastAsia" w:hAnsi="Cambria Math"/>
+                    </w:rPr>
+                    <m:t>Animal</m:t>
+                  </m:r>
+                  <m:d>
+                    <m:dPr>
+                      <m:ctrlPr>
+                        <w:rPr>
+                          <w:rFonts w:ascii="Cambria Math" w:eastAsiaTheme="minorEastAsia" w:hAnsi="Cambria Math"/>
+                          <w:i/>
+                        </w:rPr>
+                      </m:ctrlPr>
+                    </m:dPr>
+                    <m:e>
+                      <m:r>
+                        <w:rPr>
+                          <w:rFonts w:ascii="Cambria Math" w:eastAsiaTheme="minorEastAsia" w:hAnsi="Cambria Math"/>
+                        </w:rPr>
+                        <m:t>x</m:t>
+                      </m:r>
+                    </m:e>
+                  </m:d>
+                </m:e>
+              </m:acc>
+              <m:r>
+                <w:rPr>
+                  <w:rFonts w:ascii="Cambria Math" w:eastAsiaTheme="minorEastAsia" w:hAnsi="Cambria Math"/>
+                </w:rPr>
+                <m:t xml:space="preserve"> </m:t>
+              </m:r>
+            </m:num>
+            <m:den>
+              <m:r>
+                <w:rPr>
+                  <w:rFonts w:ascii="Cambria Math" w:eastAsiaTheme="minorEastAsia" w:hAnsi="Cambria Math"/>
+                </w:rPr>
+                <m:t xml:space="preserve">{} </m:t>
+              </m:r>
+            </m:den>
+          </m:f>
+        </m:oMath>
+      </m:oMathPara>
+    </w:p>
+    <w:p>
+      <w:pPr>
+        <w:pStyle w:val="NoSpacing"/>
+        <w:rPr>
+          <w:rFonts w:eastAsiaTheme="minorEastAsia"/>
+        </w:rPr>
+      </w:pPr>
+    </w:p>
+    <w:p>
+      <w:pPr>
+        <w:pStyle w:val="NoSpacing"/>
+        <w:rPr>
+          <w:rFonts w:eastAsiaTheme="minorEastAsia"/>
+        </w:rPr>
+      </w:pPr>
+    </w:p>
+    <w:p>
+      <w:pPr>
+        <w:spacing w:after="200" w:line="276" w:lineRule="auto"/>
+        <w:rPr>
+          <w:rFonts w:eastAsiaTheme="minorEastAsia"/>
+        </w:rPr>
+      </w:pPr>
+      <w:r>
+        <w:rPr>
+          <w:rFonts w:eastAsiaTheme="minorEastAsia"/>
+        </w:rPr>
+        <w:br w:type="page"/>
+      </w:r>
+    </w:p>
+    <w:p>
+      <w:pPr>
+        <w:pStyle w:val="Heading1"/>
+      </w:pPr>
+      <w:r>
+        <w:lastRenderedPageBreak/>
+        <w:t>Additional Problem #1</w:t>
+      </w:r>
+    </w:p>
+    <w:p>
+      <w:pPr>
+        <w:pStyle w:val="NoSpacing"/>
+        <w:rPr>
+          <w:rFonts w:eastAsiaTheme="minorEastAsia"/>
+        </w:rPr>
+      </w:pPr>
+    </w:p>
+    <w:p>
+      <w:pPr>
+        <w:pStyle w:val="NoSpacing"/>
+        <w:rPr>
+          <w:rFonts w:eastAsiaTheme="minorEastAsia"/>
+          <w:b/>
+        </w:rPr>
+      </w:pPr>
+      <w:r>
+        <w:rPr>
+          <w:rFonts w:eastAsiaTheme="minorEastAsia"/>
+          <w:b/>
+        </w:rPr>
+        <w:t>Draw the planning graph for the problem in figure 10.3 in the book.  Solve the problem step-by-step using the GraphPlan algorithm.</w:t>
+      </w:r>
+    </w:p>
+    <w:p>
+      <w:pPr>
+        <w:pStyle w:val="NoSpacing"/>
+        <w:rPr>
+          <w:rFonts w:eastAsiaTheme="minorEastAsia"/>
+          <w:b/>
+        </w:rPr>
+      </w:pPr>
+    </w:p>
+    <w:p>
+      <w:pPr>
+        <w:pStyle w:val="NoSpacing"/>
+        <w:rPr>
+          <w:rFonts w:eastAsiaTheme="minorEastAsia"/>
+        </w:rPr>
+      </w:pPr>
+      <w:r>
+        <w:rPr>
+          <w:rFonts w:eastAsiaTheme="minorEastAsia"/>
+        </w:rPr>
+        <w:t xml:space="preserve">The </w:t>
+      </w:r>
+      <w:r>
+        <w:rPr>
+          <w:rFonts w:eastAsiaTheme="minorEastAsia"/>
+        </w:rPr>
+        <w:t>predicates and functions in this relation are shown below.</w:t>
+      </w:r>
+    </w:p>
+    <w:p>
+      <w:pPr>
+        <w:pStyle w:val="NoSpacing"/>
+        <w:rPr>
+          <w:rFonts w:eastAsiaTheme="minorEastAsia"/>
+        </w:rPr>
+      </w:pPr>
+    </w:p>
+    <w:p>
+      <w:pPr>
+        <w:pStyle w:val="NoSpacing"/>
+        <w:rPr>
+          <w:rFonts w:eastAsiaTheme="minorEastAsia"/>
+        </w:rPr>
+      </w:pPr>
+      <w:r>
+        <w:rPr>
+          <w:rFonts w:eastAsiaTheme="minorEastAsia"/>
+        </w:rPr>
+        <w:t xml:space="preserve">Predicates: </w:t>
+      </w:r>
+    </w:p>
+    <w:p>
+      <w:pPr>
+        <w:pStyle w:val="NoSpacing"/>
+        <w:numPr>
+          <w:ilvl w:val="0"/>
+          <w:numId w:val="26"/>
+        </w:numPr>
+        <w:rPr>
+          <w:rFonts w:eastAsiaTheme="minorEastAsia"/>
+        </w:rPr>
+      </w:pPr>
+      <m:oMath>
+        <m:r>
+          <w:rPr>
+            <w:rFonts w:ascii="Cambria Math" w:eastAsiaTheme="minorEastAsia" w:hAnsi="Cambria Math"/>
+          </w:rPr>
+          <m:t>Block</m:t>
+        </m:r>
+        <m:d>
+          <m:dPr>
+            <m:ctrlPr>
+              <w:rPr>
+                <w:rFonts w:ascii="Cambria Math" w:eastAsiaTheme="minorEastAsia" w:hAnsi="Cambria Math"/>
+                <w:i/>
+              </w:rPr>
+            </m:ctrlPr>
+          </m:dPr>
+          <m:e>
+            <m:r>
+              <w:rPr>
+                <w:rFonts w:ascii="Cambria Math" w:eastAsiaTheme="minorEastAsia" w:hAnsi="Cambria Math"/>
+              </w:rPr>
+              <m:t>x</m:t>
+            </m:r>
+          </m:e>
+        </m:d>
+      </m:oMath>
+      <w:r>
+        <w:rPr>
+          <w:rFonts w:eastAsiaTheme="minorEastAsia"/>
+        </w:rPr>
+        <w:t xml:space="preserve"> – A predicate for whether </w:t>
+      </w:r>
+      <m:oMath>
+        <m:r>
+          <w:rPr>
+            <w:rFonts w:ascii="Cambria Math" w:eastAsiaTheme="minorEastAsia" w:hAnsi="Cambria Math"/>
+          </w:rPr>
+          <m:t>x</m:t>
+        </m:r>
+      </m:oMath>
+      <w:r>
+        <w:rPr>
+          <w:rFonts w:eastAsiaTheme="minorEastAsia"/>
+        </w:rPr>
+        <w:t xml:space="preserve"> is a block.  </w:t>
+      </w:r>
+    </w:p>
+    <w:p>
+      <w:pPr>
+        <w:pStyle w:val="NoSpacing"/>
+        <w:numPr>
+          <w:ilvl w:val="0"/>
+          <w:numId w:val="26"/>
+        </w:numPr>
+        <w:rPr>
+          <w:rFonts w:eastAsiaTheme="minorEastAsia"/>
+        </w:rPr>
+      </w:pPr>
+      <m:oMath>
+        <m:r>
+          <w:rPr>
+            <w:rFonts w:ascii="Cambria Math" w:eastAsiaTheme="minorEastAsia" w:hAnsi="Cambria Math"/>
+          </w:rPr>
+          <m:t>On</m:t>
+        </m:r>
+        <m:d>
+          <m:dPr>
+            <m:ctrlPr>
+              <w:rPr>
+                <w:rFonts w:ascii="Cambria Math" w:eastAsiaTheme="minorEastAsia" w:hAnsi="Cambria Math"/>
+                <w:i/>
+              </w:rPr>
+            </m:ctrlPr>
+          </m:dPr>
+          <m:e>
+            <m:r>
+              <w:rPr>
+                <w:rFonts w:ascii="Cambria Math" w:eastAsiaTheme="minorEastAsia" w:hAnsi="Cambria Math"/>
+              </w:rPr>
+              <m:t>x,y</m:t>
+            </m:r>
+          </m:e>
+        </m:d>
+      </m:oMath>
+      <w:r>
+        <w:rPr>
+          <w:rFonts w:eastAsiaTheme="minorEastAsia"/>
+        </w:rPr>
+        <w:t xml:space="preserve"> – A predicate for whether block </w:t>
+      </w:r>
+      <m:oMath>
+        <m:r>
+          <w:rPr>
+            <w:rFonts w:ascii="Cambria Math" w:eastAsiaTheme="minorEastAsia" w:hAnsi="Cambria Math"/>
+          </w:rPr>
+          <m:t>x</m:t>
+        </m:r>
+      </m:oMath>
+      <w:r>
+        <w:rPr>
+          <w:rFonts w:eastAsiaTheme="minorEastAsia"/>
+        </w:rPr>
+        <w:t xml:space="preserve"> is on top of </w:t>
+      </w:r>
+      <m:oMath>
+        <m:r>
+          <w:rPr>
+            <w:rFonts w:ascii="Cambria Math" w:eastAsiaTheme="minorEastAsia" w:hAnsi="Cambria Math"/>
+          </w:rPr>
+          <m:t>y</m:t>
+        </m:r>
+      </m:oMath>
+      <w:r>
+        <w:rPr>
+          <w:rFonts w:eastAsiaTheme="minorEastAsia"/>
+        </w:rPr>
+        <w:t xml:space="preserve">, where </w:t>
+      </w:r>
+      <m:oMath>
+        <m:r>
+          <w:rPr>
+            <w:rFonts w:ascii="Cambria Math" w:eastAsiaTheme="minorEastAsia" w:hAnsi="Cambria Math"/>
+          </w:rPr>
+          <m:t>y</m:t>
+        </m:r>
+      </m:oMath>
+      <w:r>
+        <w:rPr>
+          <w:rFonts w:eastAsiaTheme="minorEastAsia"/>
+        </w:rPr>
+        <w:t xml:space="preserve"> can be another block or the </w:t>
+      </w:r>
+      <m:oMath>
+        <m:r>
+          <w:rPr>
+            <w:rFonts w:ascii="Cambria Math" w:eastAsiaTheme="minorEastAsia" w:hAnsi="Cambria Math"/>
+          </w:rPr>
+          <m:t>Table</m:t>
+        </m:r>
+      </m:oMath>
+      <w:r>
+        <w:rPr>
+          <w:rFonts w:eastAsiaTheme="minorEastAsia"/>
+        </w:rPr>
+        <w:t>.</w:t>
+      </w:r>
+    </w:p>
+    <w:p>
+      <w:pPr>
+        <w:pStyle w:val="NoSpacing"/>
+        <w:numPr>
+          <w:ilvl w:val="0"/>
+          <w:numId w:val="26"/>
+        </w:numPr>
+        <w:rPr>
+          <w:rFonts w:eastAsiaTheme="minorEastAsia"/>
+        </w:rPr>
+      </w:pPr>
+      <m:oMath>
+        <m:r>
+          <w:rPr>
+            <w:rFonts w:ascii="Cambria Math" w:eastAsiaTheme="minorEastAsia" w:hAnsi="Cambria Math"/>
+          </w:rPr>
+          <m:t>Clear(x)</m:t>
+        </m:r>
+      </m:oMath>
+      <w:r>
+        <w:rPr>
+          <w:rFonts w:eastAsiaTheme="minorEastAsia"/>
+        </w:rPr>
+        <w:t xml:space="preserve"> – A predicate for whether </w:t>
+      </w:r>
+      <w:r>
+        <w:rPr>
+          <w:rFonts w:eastAsiaTheme="minorEastAsia"/>
+        </w:rPr>
+        <w:t xml:space="preserve">there </w:t>
+      </w:r>
+      <w:r>
+        <w:rPr>
+          <w:rFonts w:eastAsiaTheme="minorEastAsia"/>
+        </w:rPr>
+        <w:t xml:space="preserve">is a clear space above block </w:t>
+      </w:r>
+      <m:oMath>
+        <m:r>
+          <w:rPr>
+            <w:rFonts w:ascii="Cambria Math" w:eastAsiaTheme="minorEastAsia" w:hAnsi="Cambria Math"/>
+          </w:rPr>
+          <m:t>x</m:t>
+        </m:r>
+      </m:oMath>
+      <w:r>
+        <w:rPr>
+          <w:rFonts w:eastAsiaTheme="minorEastAsia"/>
+        </w:rPr>
+        <w:t xml:space="preserve"> </w:t>
+      </w:r>
+      <w:r>
+        <w:rPr>
+          <w:rFonts w:eastAsiaTheme="minorEastAsia"/>
+        </w:rPr>
+        <w:t>where another block could be placed</w:t>
+      </w:r>
+      <w:r>
+        <w:rPr>
+          <w:rFonts w:eastAsiaTheme="minorEastAsia"/>
+        </w:rPr>
+        <w:t>.</w:t>
+      </w:r>
+    </w:p>
+    <w:p>
+      <w:pPr>
+        <w:pStyle w:val="NoSpacing"/>
+        <w:rPr>
+          <w:rFonts w:eastAsiaTheme="minorEastAsia"/>
+        </w:rPr>
+      </w:pPr>
+    </w:p>
+    <w:p>
+      <w:pPr>
+        <w:pStyle w:val="NoSpacing"/>
+        <w:rPr>
+          <w:rFonts w:eastAsiaTheme="minorEastAsia"/>
+        </w:rPr>
+      </w:pPr>
+      <w:r>
+        <w:rPr>
+          <w:rFonts w:eastAsiaTheme="minorEastAsia"/>
+        </w:rPr>
+        <w:t>Action</w:t>
+      </w:r>
+      <w:r>
+        <w:rPr>
+          <w:rFonts w:eastAsiaTheme="minorEastAsia"/>
+        </w:rPr>
+        <w:t>s</w:t>
+      </w:r>
+      <w:r>
+        <w:rPr>
+          <w:rFonts w:eastAsiaTheme="minorEastAsia"/>
+        </w:rPr>
+        <w:t>:</w:t>
+      </w:r>
+    </w:p>
+    <w:p>
+      <w:pPr>
+        <w:pStyle w:val="NoSpacing"/>
+        <w:numPr>
+          <w:ilvl w:val="0"/>
+          <w:numId w:val="26"/>
+        </w:numPr>
+        <w:rPr>
+          <w:rFonts w:eastAsiaTheme="minorEastAsia"/>
+        </w:rPr>
+      </w:pPr>
+      <m:oMath>
+        <m:r>
+          <w:rPr>
+            <w:rFonts w:ascii="Cambria Math" w:eastAsiaTheme="minorEastAsia" w:hAnsi="Cambria Math"/>
+          </w:rPr>
+          <m:t>Move</m:t>
+        </m:r>
+        <m:d>
+          <m:dPr>
+            <m:ctrlPr>
+              <w:rPr>
+                <w:rFonts w:ascii="Cambria Math" w:eastAsiaTheme="minorEastAsia" w:hAnsi="Cambria Math"/>
+                <w:i/>
+              </w:rPr>
+            </m:ctrlPr>
+          </m:dPr>
+          <m:e>
+            <m:r>
+              <w:rPr>
+                <w:rFonts w:ascii="Cambria Math" w:eastAsiaTheme="minorEastAsia" w:hAnsi="Cambria Math"/>
+              </w:rPr>
+              <m:t>x,y,z</m:t>
+            </m:r>
+          </m:e>
+        </m:d>
+      </m:oMath>
+      <w:r>
+        <w:rPr>
+          <w:rFonts w:eastAsiaTheme="minorEastAsia"/>
+        </w:rPr>
+        <w:t xml:space="preserve"> </w:t>
+      </w:r>
+      <w:r>
+        <w:rPr>
+          <w:rFonts w:eastAsiaTheme="minorEastAsia"/>
+        </w:rPr>
+        <w:t>–</w:t>
+      </w:r>
+      <w:r>
+        <w:rPr>
+          <w:rFonts w:eastAsiaTheme="minorEastAsia"/>
+        </w:rPr>
+        <w:t xml:space="preserve"> Moves block </w:t>
+      </w:r>
+      <m:oMath>
+        <m:r>
+          <w:rPr>
+            <w:rFonts w:ascii="Cambria Math" w:eastAsiaTheme="minorEastAsia" w:hAnsi="Cambria Math"/>
+          </w:rPr>
+          <m:t>x</m:t>
+        </m:r>
+      </m:oMath>
+      <w:r>
+        <w:rPr>
+          <w:rFonts w:eastAsiaTheme="minorEastAsia"/>
+        </w:rPr>
+        <w:t xml:space="preserve"> from </w:t>
+      </w:r>
+      <m:oMath>
+        <m:r>
+          <w:rPr>
+            <w:rFonts w:ascii="Cambria Math" w:eastAsiaTheme="minorEastAsia" w:hAnsi="Cambria Math"/>
+          </w:rPr>
+          <m:t>y</m:t>
+        </m:r>
+      </m:oMath>
+      <w:r>
+        <w:rPr>
+          <w:rFonts w:eastAsiaTheme="minorEastAsia"/>
+        </w:rPr>
+        <w:t xml:space="preserve"> to </w:t>
+      </w:r>
+      <m:oMath>
+        <m:r>
+          <w:rPr>
+            <w:rFonts w:ascii="Cambria Math" w:eastAsiaTheme="minorEastAsia" w:hAnsi="Cambria Math"/>
+          </w:rPr>
+          <m:t>z</m:t>
+        </m:r>
+      </m:oMath>
+      <w:r>
+        <w:rPr>
+          <w:rFonts w:eastAsiaTheme="minorEastAsia"/>
+        </w:rPr>
+        <w:t>.</w:t>
+      </w:r>
+    </w:p>
+    <w:p>
+      <w:pPr>
+        <w:pStyle w:val="NoSpacing"/>
+        <w:numPr>
+          <w:ilvl w:val="0"/>
+          <w:numId w:val="26"/>
+        </w:numPr>
+        <w:rPr>
+          <w:rFonts w:eastAsiaTheme="minorEastAsia"/>
+        </w:rPr>
+      </w:pPr>
+      <m:oMath>
+        <m:r>
+          <w:rPr>
+            <w:rFonts w:ascii="Cambria Math" w:eastAsiaTheme="minorEastAsia" w:hAnsi="Cambria Math"/>
+          </w:rPr>
+          <m:t>MoveToTable</m:t>
+        </m:r>
+        <m:d>
+          <m:dPr>
+            <m:ctrlPr>
+              <w:rPr>
+                <w:rFonts w:ascii="Cambria Math" w:eastAsiaTheme="minorEastAsia" w:hAnsi="Cambria Math"/>
+                <w:i/>
+              </w:rPr>
+            </m:ctrlPr>
+          </m:dPr>
+          <m:e>
+            <m:r>
+              <w:rPr>
+                <w:rFonts w:ascii="Cambria Math" w:eastAsiaTheme="minorEastAsia" w:hAnsi="Cambria Math"/>
+              </w:rPr>
+              <m:t>x,y</m:t>
+            </m:r>
+          </m:e>
+        </m:d>
+      </m:oMath>
+      <w:r>
+        <w:rPr>
+          <w:rFonts w:ascii="Cambria Math" w:eastAsiaTheme="minorEastAsia" w:hAnsi="Cambria Math"/>
+        </w:rPr>
+        <w:t xml:space="preserve"> </w:t>
+      </w:r>
+      <w:r>
+        <w:rPr>
+          <w:rFonts w:eastAsiaTheme="minorEastAsia"/>
+        </w:rPr>
+        <w:t>– Moves</w:t>
+      </w:r>
+      <w:r>
+        <w:rPr>
+          <w:rFonts w:eastAsiaTheme="minorEastAsia"/>
+        </w:rPr>
+        <w:t xml:space="preserve"> block</w:t>
+      </w:r>
+      <w:r>
+        <w:rPr>
+          <w:rFonts w:eastAsiaTheme="minorEastAsia"/>
+        </w:rPr>
+        <w:t xml:space="preserve"> </w:t>
+      </w:r>
+      <m:oMath>
+        <m:r>
+          <w:rPr>
+            <w:rFonts w:ascii="Cambria Math" w:eastAsiaTheme="minorEastAsia" w:hAnsi="Cambria Math"/>
+          </w:rPr>
+          <m:t>x</m:t>
+        </m:r>
+      </m:oMath>
+      <w:r>
+        <w:rPr>
+          <w:rFonts w:eastAsiaTheme="minorEastAsia"/>
+        </w:rPr>
+        <w:t xml:space="preserve"> from</w:t>
+      </w:r>
+      <w:r>
+        <w:rPr>
+          <w:rFonts w:eastAsiaTheme="minorEastAsia"/>
+        </w:rPr>
+        <w:t xml:space="preserve"> block</w:t>
+      </w:r>
+      <w:r>
+        <w:rPr>
+          <w:rFonts w:eastAsiaTheme="minorEastAsia"/>
+        </w:rPr>
+        <w:t xml:space="preserve"> </w:t>
+      </w:r>
+      <m:oMath>
+        <m:r>
+          <w:rPr>
+            <w:rFonts w:ascii="Cambria Math" w:eastAsiaTheme="minorEastAsia" w:hAnsi="Cambria Math"/>
+          </w:rPr>
+          <m:t>y</m:t>
+        </m:r>
+      </m:oMath>
+      <w:r>
+        <w:rPr>
+          <w:rFonts w:eastAsiaTheme="minorEastAsia"/>
+        </w:rPr>
+        <w:t xml:space="preserve"> to the </w:t>
+      </w:r>
+      <m:oMath>
+        <m:r>
+          <w:rPr>
+            <w:rFonts w:ascii="Cambria Math" w:eastAsiaTheme="minorEastAsia" w:hAnsi="Cambria Math"/>
+          </w:rPr>
+          <m:t>Table</m:t>
+        </m:r>
+      </m:oMath>
+      <w:r>
+        <w:rPr>
+          <w:rFonts w:eastAsiaTheme="minorEastAsia"/>
+        </w:rPr>
+        <w:t>.</w:t>
+      </w:r>
+    </w:p>
+    <w:p>
+      <w:pPr>
+        <w:pStyle w:val="NoSpacing"/>
+        <w:rPr>
+          <w:rFonts w:eastAsiaTheme="minorEastAsia"/>
+        </w:rPr>
+      </w:pPr>
+    </w:p>
+    <w:p>
+      <w:pPr>
+        <w:pStyle w:val="NoSpacing"/>
+        <w:rPr>
+          <w:rFonts w:eastAsiaTheme="minorEastAsia"/>
+        </w:rPr>
+      </w:pPr>
+    </w:p>
+    <w:p>
+      <w:pPr>
+        <w:spacing w:after="200" w:line="276" w:lineRule="auto"/>
+        <w:rPr>
+          <w:rFonts w:eastAsiaTheme="minorEastAsia"/>
+        </w:rPr>
+      </w:pPr>
+      <w:r>
+        <w:rPr>
+          <w:rFonts w:eastAsiaTheme="minorEastAsia"/>
+        </w:rPr>
+        <w:br w:type="page"/>
+      </w:r>
+    </w:p>
+    <w:p>
+      <w:pPr>
+        <w:pStyle w:val="Heading1"/>
+      </w:pPr>
+      <w:r>
+        <w:lastRenderedPageBreak/>
+        <w:t>Additional Problem #</w:t>
+      </w:r>
+      <w:r>
+        <w:t>2</w:t>
+      </w:r>
+    </w:p>
+    <w:p>
+      <w:pPr>
+        <w:pStyle w:val="NoSpacing"/>
+        <w:rPr>
+          <w:rFonts w:eastAsiaTheme="minorEastAsia"/>
+        </w:rPr>
+      </w:pPr>
+    </w:p>
+    <w:p>
+      <w:pPr>
+        <w:pStyle w:val="NoSpacing"/>
+        <w:rPr>
+          <w:rFonts w:eastAsiaTheme="minorEastAsia"/>
+          <w:b/>
+        </w:rPr>
+      </w:pPr>
+      <w:r>
+        <w:rPr>
+          <w:rFonts w:eastAsiaTheme="minorEastAsia"/>
+          <w:b/>
+        </w:rPr>
+        <w:t>Briefly explain how PDDL solves the frame problem.  Given some disadvantages of formulating problems in PDDL.</w:t>
+      </w:r>
+    </w:p>
+    <w:p>
+      <w:pPr>
+        <w:pStyle w:val="NoSpacing"/>
+        <w:rPr>
+          <w:rFonts w:eastAsiaTheme="minorEastAsia"/>
+        </w:rPr>
+      </w:pPr>
+    </w:p>
+    <w:p>
+      <w:pPr>
+        <w:pStyle w:val="NoSpacing"/>
+        <w:ind w:firstLine="360"/>
+        <w:rPr>
+          <w:rFonts w:eastAsiaTheme="minorEastAsia"/>
+        </w:rPr>
+      </w:pPr>
+      <w:r>
+        <w:rPr>
+          <w:rFonts w:eastAsiaTheme="minorEastAsia"/>
+        </w:rPr>
+        <w:t xml:space="preserve">As with the previous definition of a search problem, the four </w:t>
+      </w:r>
+      <w:r>
+        <w:rPr>
+          <w:rFonts w:eastAsiaTheme="minorEastAsia"/>
+        </w:rPr>
+        <w:t>core items that</w:t>
+      </w:r>
+      <w:r>
+        <w:rPr>
+          <w:rFonts w:eastAsiaTheme="minorEastAsia"/>
+        </w:rPr>
+        <w:t xml:space="preserve"> that t</w:t>
+      </w:r>
+      <w:r>
+        <w:rPr>
+          <w:rFonts w:eastAsiaTheme="minorEastAsia"/>
+        </w:rPr>
+        <w:t xml:space="preserve">he Planning Domain Definition Language (PDDL) </w:t>
+      </w:r>
+      <w:r>
+        <w:rPr>
+          <w:rFonts w:eastAsiaTheme="minorEastAsia"/>
+        </w:rPr>
+        <w:t>utilizes are</w:t>
+      </w:r>
+      <w:r>
+        <w:rPr>
+          <w:rFonts w:eastAsiaTheme="minorEastAsia"/>
+        </w:rPr>
+        <w:t>:</w:t>
+      </w:r>
+    </w:p>
+    <w:p>
+      <w:pPr>
+        <w:pStyle w:val="NoSpacing"/>
+        <w:rPr>
+          <w:rFonts w:eastAsiaTheme="minorEastAsia"/>
+        </w:rPr>
+      </w:pPr>
+    </w:p>
+    <w:p>
+      <w:pPr>
+        <w:pStyle w:val="NoSpacing"/>
+        <w:numPr>
+          <w:ilvl w:val="0"/>
+          <w:numId w:val="27"/>
+        </w:numPr>
+        <w:rPr>
+          <w:rFonts w:eastAsiaTheme="minorEastAsia"/>
+        </w:rPr>
+      </w:pPr>
+      <w:r>
+        <w:rPr>
+          <w:rFonts w:eastAsiaTheme="minorEastAsia"/>
+        </w:rPr>
+        <w:t>Initial State</w:t>
+      </w:r>
+    </w:p>
+    <w:p>
+      <w:pPr>
+        <w:pStyle w:val="NoSpacing"/>
+        <w:numPr>
+          <w:ilvl w:val="0"/>
+          <w:numId w:val="27"/>
+        </w:numPr>
+        <w:rPr>
+          <w:rFonts w:eastAsiaTheme="minorEastAsia"/>
+        </w:rPr>
+      </w:pPr>
+      <w:r>
+        <w:rPr>
+          <w:rFonts w:eastAsiaTheme="minorEastAsia"/>
+        </w:rPr>
+        <w:t>Actions available in each state</w:t>
+      </w:r>
+    </w:p>
+    <w:p>
+      <w:pPr>
+        <w:pStyle w:val="NoSpacing"/>
+        <w:numPr>
+          <w:ilvl w:val="0"/>
+          <w:numId w:val="27"/>
+        </w:numPr>
+        <w:tabs>
+          <w:tab w:val="left" w:pos="360"/>
+        </w:tabs>
+        <w:rPr>
+          <w:rFonts w:eastAsiaTheme="minorEastAsia"/>
+        </w:rPr>
+      </w:pPr>
+      <w:r>
+        <w:rPr>
+          <w:rFonts w:eastAsiaTheme="minorEastAsia"/>
+        </w:rPr>
+        <w:t>Result of applying an action</w:t>
+      </w:r>
+    </w:p>
+    <w:p>
+      <w:pPr>
+        <w:pStyle w:val="NoSpacing"/>
+        <w:numPr>
+          <w:ilvl w:val="0"/>
+          <w:numId w:val="27"/>
+        </w:numPr>
+        <w:tabs>
+          <w:tab w:val="left" w:pos="360"/>
+        </w:tabs>
+        <w:rPr>
+          <w:rFonts w:eastAsiaTheme="minorEastAsia"/>
+        </w:rPr>
+      </w:pPr>
+      <w:r>
+        <w:rPr>
+          <w:rFonts w:eastAsiaTheme="minorEastAsia"/>
+        </w:rPr>
+        <w:t>Goal Test</w:t>
+      </w:r>
+    </w:p>
+    <w:p>
+      <w:pPr>
+        <w:pStyle w:val="NoSpacing"/>
+        <w:tabs>
+          <w:tab w:val="left" w:pos="360"/>
+        </w:tabs>
+        <w:rPr>
+          <w:rFonts w:eastAsiaTheme="minorEastAsia"/>
+        </w:rPr>
+      </w:pPr>
+    </w:p>
+    <w:p>
+      <w:pPr>
+        <w:pStyle w:val="NoSpacing"/>
+        <w:tabs>
+          <w:tab w:val="left" w:pos="360"/>
+        </w:tabs>
+        <w:rPr>
+          <w:rFonts w:eastAsiaTheme="minorEastAsia"/>
+        </w:rPr>
+      </w:pPr>
+      <w:r>
+        <w:rPr>
+          <w:rFonts w:eastAsiaTheme="minorEastAsia"/>
+        </w:rPr>
+        <w:tab/>
+      </w:r>
+      <w:r>
+        <w:rPr>
+          <w:rFonts w:eastAsiaTheme="minorEastAsia"/>
+        </w:rPr>
+        <w:t xml:space="preserve">A state is a conjunction of fluents (i.e. facts that my change from situation to situation).  </w:t>
+      </w:r>
+      <w:r>
+        <w:rPr>
+          <w:rFonts w:eastAsiaTheme="minorEastAsia"/>
+        </w:rPr>
+        <w:t>The fluents are ground in that they do not rely on variables.</w:t>
+      </w:r>
+    </w:p>
+    <w:p>
+      <w:pPr>
+        <w:pStyle w:val="NoSpacing"/>
+        <w:tabs>
+          <w:tab w:val="left" w:pos="360"/>
+        </w:tabs>
+        <w:rPr>
+          <w:rFonts w:eastAsiaTheme="minorEastAsia"/>
+        </w:rPr>
+      </w:pPr>
+    </w:p>
+    <w:p>
+      <w:pPr>
+        <w:pStyle w:val="NoSpacing"/>
+        <w:tabs>
+          <w:tab w:val="left" w:pos="360"/>
+          <w:tab w:val="left" w:pos="720"/>
+        </w:tabs>
+        <w:rPr>
+          <w:rFonts w:eastAsiaTheme="minorEastAsia"/>
+        </w:rPr>
+      </w:pPr>
+      <w:r>
+        <w:rPr>
+          <w:rFonts w:eastAsiaTheme="minorEastAsia"/>
+        </w:rPr>
+        <w:tab/>
+        <w:t xml:space="preserve">When performing an action, the result must explicitly define those aspects of the state that changed and those which stayed the same.  The frame problem encapsulates the issue of defining what stayed the same.  </w:t>
+      </w:r>
+    </w:p>
+    <w:p>
+      <w:pPr>
+        <w:pStyle w:val="NoSpacing"/>
+        <w:tabs>
+          <w:tab w:val="left" w:pos="360"/>
+        </w:tabs>
+        <w:rPr>
+          <w:rFonts w:eastAsiaTheme="minorEastAsia"/>
+        </w:rPr>
+      </w:pPr>
+    </w:p>
+    <w:p>
+      <w:pPr>
+        <w:pStyle w:val="NoSpacing"/>
+        <w:tabs>
+          <w:tab w:val="left" w:pos="360"/>
+        </w:tabs>
+        <w:rPr>
+          <w:rFonts w:eastAsiaTheme="minorEastAsia"/>
+        </w:rPr>
+      </w:pPr>
+      <w:r>
+        <w:rPr>
+          <w:rFonts w:eastAsiaTheme="minorEastAsia"/>
+        </w:rPr>
+        <w:tab/>
+        <w:t>By definition, classical planning focuses on those types of problems where most aspects of a state do not change when an action is performed.  As such, for each action, PDDL only enumerates those aspects of the state that change</w:t>
+      </w:r>
+      <w:r>
+        <w:rPr>
+          <w:rFonts w:eastAsiaTheme="minorEastAsia"/>
+        </w:rPr>
+        <w:t xml:space="preserve">.  Any unmentioned aspect of the state is </w:t>
+      </w:r>
+      <w:r>
+        <w:rPr>
+          <w:rFonts w:eastAsiaTheme="minorEastAsia"/>
+        </w:rPr>
+        <w:t>unchanged by the action</w:t>
+      </w:r>
+      <w:r>
+        <w:rPr>
+          <w:rFonts w:eastAsiaTheme="minorEastAsia"/>
+        </w:rPr>
+        <w:t xml:space="preserve">.  </w:t>
+      </w:r>
+    </w:p>
+    <w:p>
+      <w:pPr>
+        <w:pStyle w:val="NoSpacing"/>
+        <w:tabs>
+          <w:tab w:val="left" w:pos="360"/>
+        </w:tabs>
+        <w:rPr>
+          <w:rFonts w:eastAsiaTheme="minorEastAsia"/>
+        </w:rPr>
+      </w:pPr>
+    </w:p>
+    <w:p>
+      <w:pPr>
+        <w:pStyle w:val="NoSpacing"/>
+        <w:tabs>
+          <w:tab w:val="left" w:pos="360"/>
+        </w:tabs>
+        <w:rPr>
+          <w:rFonts w:eastAsiaTheme="minorEastAsia"/>
+        </w:rPr>
+      </w:pPr>
+      <w:r>
+        <w:rPr>
+          <w:rFonts w:eastAsiaTheme="minorEastAsia"/>
+        </w:rPr>
+        <w:tab/>
+        <w:t xml:space="preserve">The </w:t>
+      </w:r>
+      <w:r>
+        <w:rPr>
+          <w:rFonts w:eastAsiaTheme="minorEastAsia"/>
+          <w:b/>
+        </w:rPr>
+        <w:t>qualification problem</w:t>
+      </w:r>
+      <w:r>
+        <w:rPr>
+          <w:rFonts w:eastAsiaTheme="minorEastAsia"/>
+        </w:rPr>
+        <w:t xml:space="preserve"> in planning systems is that there are some aspects of the environment that may cause an action to fail</w:t>
+      </w:r>
+      <w:r>
+        <w:rPr>
+          <w:rFonts w:eastAsiaTheme="minorEastAsia"/>
+        </w:rPr>
+        <w:t>.  What is more, these implicit</w:t>
+      </w:r>
+      <w:r>
+        <w:rPr>
+          <w:rFonts w:eastAsiaTheme="minorEastAsia"/>
+        </w:rPr>
+        <w:t xml:space="preserve"> and necessary preconditions for the success of an action</w:t>
+      </w:r>
+      <w:r>
+        <w:rPr>
+          <w:rFonts w:eastAsiaTheme="minorEastAsia"/>
+        </w:rPr>
+        <w:t xml:space="preserve"> can be innumerable </w:t>
+      </w:r>
+      <w:r>
+        <w:rPr>
+          <w:rFonts w:eastAsiaTheme="minorEastAsia"/>
+        </w:rPr>
+        <w:t xml:space="preserve">and unknowable </w:t>
+      </w:r>
+      <w:r>
+        <w:rPr>
+          <w:rFonts w:eastAsiaTheme="minorEastAsia"/>
+        </w:rPr>
+        <w:t>for practical purposes</w:t>
+      </w:r>
+      <w:r>
+        <w:rPr>
+          <w:rFonts w:eastAsiaTheme="minorEastAsia"/>
+        </w:rPr>
+        <w:t xml:space="preserve">.  </w:t>
+      </w:r>
+      <w:r>
+        <w:rPr>
+          <w:rFonts w:eastAsiaTheme="minorEastAsia"/>
+        </w:rPr>
+        <w:t>For example</w:t>
+      </w:r>
+      <w:r>
+        <w:rPr>
+          <w:rFonts w:eastAsiaTheme="minorEastAsia"/>
+        </w:rPr>
+        <w:t xml:space="preserve">, </w:t>
+      </w:r>
+      <w:r>
+        <w:rPr>
+          <w:rFonts w:eastAsiaTheme="minorEastAsia"/>
+        </w:rPr>
+        <w:t xml:space="preserve">the </w:t>
+      </w:r>
+      <m:oMath>
+        <m:r>
+          <w:rPr>
+            <w:rFonts w:ascii="Cambria Math" w:eastAsiaTheme="minorEastAsia" w:hAnsi="Cambria Math"/>
+          </w:rPr>
+          <m:t>Fly</m:t>
+        </m:r>
+      </m:oMath>
+      <w:r>
+        <w:rPr>
+          <w:rFonts w:eastAsiaTheme="minorEastAsia"/>
+        </w:rPr>
+        <w:t xml:space="preserve"> action in </w:t>
+      </w:r>
+      <w:r>
+        <w:rPr>
+          <w:rFonts w:eastAsiaTheme="minorEastAsia"/>
+        </w:rPr>
+        <w:t xml:space="preserve">the </w:t>
+      </w:r>
+      <w:r>
+        <w:rPr>
+          <w:rFonts w:eastAsiaTheme="minorEastAsia"/>
+        </w:rPr>
+        <w:t xml:space="preserve">“Air Cargo Transport” problem </w:t>
+      </w:r>
+      <w:r>
+        <w:rPr>
+          <w:rFonts w:eastAsiaTheme="minorEastAsia"/>
+        </w:rPr>
+        <w:t>requires sufficient fuel in the tank and a competent pilot or the action will fail</w:t>
+      </w:r>
+      <w:r>
+        <w:rPr>
+          <w:rFonts w:eastAsiaTheme="minorEastAsia"/>
+        </w:rPr>
+        <w:t>.  However, the</w:t>
+      </w:r>
+      <w:r>
+        <w:rPr>
+          <w:rFonts w:eastAsiaTheme="minorEastAsia"/>
+        </w:rPr>
+        <w:t xml:space="preserve"> textbook’s</w:t>
+      </w:r>
+      <w:r>
+        <w:rPr>
+          <w:rFonts w:eastAsiaTheme="minorEastAsia"/>
+        </w:rPr>
+        <w:t xml:space="preserve"> PDDL description of this action does not capture this fact.</w:t>
+      </w:r>
+    </w:p>
+    <w:p>
+      <w:pPr>
+        <w:pStyle w:val="NoSpacing"/>
+        <w:tabs>
+          <w:tab w:val="left" w:pos="360"/>
+        </w:tabs>
+        <w:rPr>
+          <w:rFonts w:eastAsiaTheme="minorEastAsia"/>
+        </w:rPr>
+      </w:pPr>
+    </w:p>
+    <w:p>
+      <w:pPr>
+        <w:pStyle w:val="NoSpacing"/>
+        <w:tabs>
+          <w:tab w:val="left" w:pos="360"/>
+        </w:tabs>
+        <w:rPr>
+          <w:rFonts w:eastAsiaTheme="minorEastAsia"/>
+          <w:i/>
+        </w:rPr>
+      </w:pPr>
+      <w:r>
+        <w:rPr>
+          <w:rFonts w:eastAsiaTheme="minorEastAsia"/>
+        </w:rPr>
+        <w:tab/>
+        <w:t xml:space="preserve">The </w:t>
+      </w:r>
+      <w:r>
+        <w:rPr>
+          <w:rFonts w:eastAsiaTheme="minorEastAsia"/>
+          <w:b/>
+        </w:rPr>
+        <w:t>ramification problem</w:t>
+      </w:r>
+      <w:r>
+        <w:rPr>
+          <w:rFonts w:eastAsiaTheme="minorEastAsia"/>
+        </w:rPr>
+        <w:t xml:space="preserve"> is another limitation of PDDL.  When performing an action, there are many secondary effects that are not captured by the PDDL description.  </w:t>
+      </w:r>
+      <w:r>
+        <w:rPr>
+          <w:rFonts w:eastAsiaTheme="minorEastAsia"/>
+        </w:rPr>
+        <w:t xml:space="preserve">For example, when the </w:t>
+      </w:r>
+      <m:oMath>
+        <m:r>
+          <w:rPr>
+            <w:rFonts w:ascii="Cambria Math" w:eastAsiaTheme="minorEastAsia" w:hAnsi="Cambria Math"/>
+          </w:rPr>
+          <m:t>Fly</m:t>
+        </m:r>
+      </m:oMath>
+      <w:r>
+        <w:rPr>
+          <w:rFonts w:eastAsiaTheme="minorEastAsia"/>
+        </w:rPr>
+        <w:t xml:space="preserve"> action is performed, some of the airline’s gasoline reserve is consumed.  Moreover, after a </w:t>
+      </w:r>
+      <m:oMath>
+        <m:r>
+          <w:rPr>
+            <w:rFonts w:ascii="Cambria Math" w:eastAsiaTheme="minorEastAsia" w:hAnsi="Cambria Math"/>
+          </w:rPr>
+          <m:t>Fly</m:t>
+        </m:r>
+      </m:oMath>
+      <w:r>
+        <w:rPr>
+          <w:rFonts w:eastAsiaTheme="minorEastAsia"/>
+        </w:rPr>
+        <w:t xml:space="preserve"> action, in addition to the movement of a package, some airline staff as well as possibly customers are moved to a new location.  However, this is not captured by the PDDL description.</w:t>
+      </w:r>
+    </w:p>
+    <w:p>
+      <w:pPr>
+        <w:pStyle w:val="NoSpacing"/>
+        <w:tabs>
+          <w:tab w:val="left" w:pos="360"/>
+        </w:tabs>
+        <w:rPr>
+          <w:rFonts w:eastAsiaTheme="minorEastAsia"/>
+        </w:rPr>
+      </w:pPr>
     </w:p>
     <w:sectPr>
       <w:footerReference w:type="default" r:id="rId8"/>
@@ -2949,7 +6208,7 @@
         <w:rPr>
           <w:noProof/>
         </w:rPr>
-        <w:t>1</w:t>
+        <w:t>5</w:t>
       </w:r>
     </w:fldSimple>
   </w:p>
@@ -4005,6 +7264,119 @@
     </w:lvl>
   </w:abstractNum>
   <w:abstractNum w:abstractNumId="11">
+    <w:nsid w:val="2D55609F"/>
+    <w:multiLevelType w:val="hybridMultilevel"/>
+    <w:tmpl w:val="9BCE977E"/>
+    <w:lvl w:ilvl="0" w:tplc="428448F0">
+      <w:start w:val="3"/>
+      <w:numFmt w:val="bullet"/>
+      <w:lvlText w:val=""/>
+      <w:lvlJc w:val="left"/>
+      <w:pPr>
+        <w:ind w:left="720" w:hanging="360"/>
+      </w:pPr>
+      <w:rPr>
+        <w:rFonts w:ascii="Symbol" w:eastAsiaTheme="minorEastAsia" w:hAnsi="Symbol" w:cstheme="minorBidi" w:hint="default"/>
+      </w:rPr>
+    </w:lvl>
+    <w:lvl w:ilvl="1" w:tplc="04090003" w:tentative="1">
+      <w:start w:val="1"/>
+      <w:numFmt w:val="bullet"/>
+      <w:lvlText w:val="o"/>
+      <w:lvlJc w:val="left"/>
+      <w:pPr>
+        <w:ind w:left="1440" w:hanging="360"/>
+      </w:pPr>
+      <w:rPr>
+        <w:rFonts w:ascii="Courier New" w:hAnsi="Courier New" w:cs="Courier New" w:hint="default"/>
+      </w:rPr>
+    </w:lvl>
+    <w:lvl w:ilvl="2" w:tplc="04090005" w:tentative="1">
+      <w:start w:val="1"/>
+      <w:numFmt w:val="bullet"/>
+      <w:lvlText w:val=""/>
+      <w:lvlJc w:val="left"/>
+      <w:pPr>
+        <w:ind w:left="2160" w:hanging="360"/>
+      </w:pPr>
+      <w:rPr>
+        <w:rFonts w:ascii="Wingdings" w:hAnsi="Wingdings" w:hint="default"/>
+      </w:rPr>
+    </w:lvl>
+    <w:lvl w:ilvl="3" w:tplc="04090001" w:tentative="1">
+      <w:start w:val="1"/>
+      <w:numFmt w:val="bullet"/>
+      <w:lvlText w:val=""/>
+      <w:lvlJc w:val="left"/>
+      <w:pPr>
+        <w:ind w:left="2880" w:hanging="360"/>
+      </w:pPr>
+      <w:rPr>
+        <w:rFonts w:ascii="Symbol" w:hAnsi="Symbol" w:hint="default"/>
+      </w:rPr>
+    </w:lvl>
+    <w:lvl w:ilvl="4" w:tplc="04090003" w:tentative="1">
+      <w:start w:val="1"/>
+      <w:numFmt w:val="bullet"/>
+      <w:lvlText w:val="o"/>
+      <w:lvlJc w:val="left"/>
+      <w:pPr>
+        <w:ind w:left="3600" w:hanging="360"/>
+      </w:pPr>
+      <w:rPr>
+        <w:rFonts w:ascii="Courier New" w:hAnsi="Courier New" w:cs="Courier New" w:hint="default"/>
+      </w:rPr>
+    </w:lvl>
+    <w:lvl w:ilvl="5" w:tplc="04090005" w:tentative="1">
+      <w:start w:val="1"/>
+      <w:numFmt w:val="bullet"/>
+      <w:lvlText w:val=""/>
+      <w:lvlJc w:val="left"/>
+      <w:pPr>
+        <w:ind w:left="4320" w:hanging="360"/>
+      </w:pPr>
+      <w:rPr>
+        <w:rFonts w:ascii="Wingdings" w:hAnsi="Wingdings" w:hint="default"/>
+      </w:rPr>
+    </w:lvl>
+    <w:lvl w:ilvl="6" w:tplc="04090001" w:tentative="1">
+      <w:start w:val="1"/>
+      <w:numFmt w:val="bullet"/>
+      <w:lvlText w:val=""/>
+      <w:lvlJc w:val="left"/>
+      <w:pPr>
+        <w:ind w:left="5040" w:hanging="360"/>
+      </w:pPr>
+      <w:rPr>
+        <w:rFonts w:ascii="Symbol" w:hAnsi="Symbol" w:hint="default"/>
+      </w:rPr>
+    </w:lvl>
+    <w:lvl w:ilvl="7" w:tplc="04090003" w:tentative="1">
+      <w:start w:val="1"/>
+      <w:numFmt w:val="bullet"/>
+      <w:lvlText w:val="o"/>
+      <w:lvlJc w:val="left"/>
+      <w:pPr>
+        <w:ind w:left="5760" w:hanging="360"/>
+      </w:pPr>
+      <w:rPr>
+        <w:rFonts w:ascii="Courier New" w:hAnsi="Courier New" w:cs="Courier New" w:hint="default"/>
+      </w:rPr>
+    </w:lvl>
+    <w:lvl w:ilvl="8" w:tplc="04090005" w:tentative="1">
+      <w:start w:val="1"/>
+      <w:numFmt w:val="bullet"/>
+      <w:lvlText w:val=""/>
+      <w:lvlJc w:val="left"/>
+      <w:pPr>
+        <w:ind w:left="6480" w:hanging="360"/>
+      </w:pPr>
+      <w:rPr>
+        <w:rFonts w:ascii="Wingdings" w:hAnsi="Wingdings" w:hint="default"/>
+      </w:rPr>
+    </w:lvl>
+  </w:abstractNum>
+  <w:abstractNum w:abstractNumId="12">
     <w:nsid w:val="2E71638F"/>
     <w:multiLevelType w:val="hybridMultilevel"/>
     <w:tmpl w:val="9FCE2828"/>
@@ -4114,7 +7486,7 @@
       </w:pPr>
     </w:lvl>
   </w:abstractNum>
-  <w:abstractNum w:abstractNumId="12">
+  <w:abstractNum w:abstractNumId="13">
     <w:nsid w:val="2F19071A"/>
     <w:multiLevelType w:val="hybridMultilevel"/>
     <w:tmpl w:val="7F24F6D2"/>
@@ -4203,7 +7575,7 @@
       </w:pPr>
     </w:lvl>
   </w:abstractNum>
-  <w:abstractNum w:abstractNumId="13">
+  <w:abstractNum w:abstractNumId="14">
     <w:nsid w:val="33DF2222"/>
     <w:multiLevelType w:val="hybridMultilevel"/>
     <w:tmpl w:val="FB2A4044"/>
@@ -4292,7 +7664,7 @@
       </w:pPr>
     </w:lvl>
   </w:abstractNum>
-  <w:abstractNum w:abstractNumId="14">
+  <w:abstractNum w:abstractNumId="15">
     <w:nsid w:val="359C5767"/>
     <w:multiLevelType w:val="hybridMultilevel"/>
     <w:tmpl w:val="522854A6"/>
@@ -4381,7 +7753,7 @@
       </w:pPr>
     </w:lvl>
   </w:abstractNum>
-  <w:abstractNum w:abstractNumId="15">
+  <w:abstractNum w:abstractNumId="16">
     <w:nsid w:val="42D3523B"/>
     <w:multiLevelType w:val="hybridMultilevel"/>
     <w:tmpl w:val="F3629CBE"/>
@@ -4470,7 +7842,7 @@
       </w:pPr>
     </w:lvl>
   </w:abstractNum>
-  <w:abstractNum w:abstractNumId="16">
+  <w:abstractNum w:abstractNumId="17">
     <w:nsid w:val="46130CC7"/>
     <w:multiLevelType w:val="hybridMultilevel"/>
     <w:tmpl w:val="13CCE4C6"/>
@@ -4583,7 +7955,7 @@
       </w:rPr>
     </w:lvl>
   </w:abstractNum>
-  <w:abstractNum w:abstractNumId="17">
+  <w:abstractNum w:abstractNumId="18">
     <w:nsid w:val="4DDF2BBE"/>
     <w:multiLevelType w:val="multilevel"/>
     <w:tmpl w:val="BB18024A"/>
@@ -4696,7 +8068,7 @@
       </w:pPr>
     </w:lvl>
   </w:abstractNum>
-  <w:abstractNum w:abstractNumId="18">
+  <w:abstractNum w:abstractNumId="19">
     <w:nsid w:val="4E5848E0"/>
     <w:multiLevelType w:val="hybridMultilevel"/>
     <w:tmpl w:val="3CD6572C"/>
@@ -4785,7 +8157,7 @@
       </w:pPr>
     </w:lvl>
   </w:abstractNum>
-  <w:abstractNum w:abstractNumId="19">
+  <w:abstractNum w:abstractNumId="20">
     <w:nsid w:val="4E9901FB"/>
     <w:multiLevelType w:val="hybridMultilevel"/>
     <w:tmpl w:val="D1B6D938"/>
@@ -4874,7 +8246,7 @@
       </w:pPr>
     </w:lvl>
   </w:abstractNum>
-  <w:abstractNum w:abstractNumId="20">
+  <w:abstractNum w:abstractNumId="21">
     <w:nsid w:val="583F221A"/>
     <w:multiLevelType w:val="hybridMultilevel"/>
     <w:tmpl w:val="6F8479D8"/>
@@ -4963,7 +8335,96 @@
       </w:pPr>
     </w:lvl>
   </w:abstractNum>
-  <w:abstractNum w:abstractNumId="21">
+  <w:abstractNum w:abstractNumId="22">
+    <w:nsid w:val="58B26564"/>
+    <w:multiLevelType w:val="hybridMultilevel"/>
+    <w:tmpl w:val="4E600C84"/>
+    <w:lvl w:ilvl="0" w:tplc="0409000F">
+      <w:start w:val="1"/>
+      <w:numFmt w:val="decimal"/>
+      <w:lvlText w:val="%1."/>
+      <w:lvlJc w:val="left"/>
+      <w:pPr>
+        <w:ind w:left="720" w:hanging="360"/>
+      </w:pPr>
+      <w:rPr>
+        <w:rFonts w:hint="default"/>
+      </w:rPr>
+    </w:lvl>
+    <w:lvl w:ilvl="1" w:tplc="04090019" w:tentative="1">
+      <w:start w:val="1"/>
+      <w:numFmt w:val="lowerLetter"/>
+      <w:lvlText w:val="%2."/>
+      <w:lvlJc w:val="left"/>
+      <w:pPr>
+        <w:ind w:left="1440" w:hanging="360"/>
+      </w:pPr>
+    </w:lvl>
+    <w:lvl w:ilvl="2" w:tplc="0409001B" w:tentative="1">
+      <w:start w:val="1"/>
+      <w:numFmt w:val="lowerRoman"/>
+      <w:lvlText w:val="%3."/>
+      <w:lvlJc w:val="right"/>
+      <w:pPr>
+        <w:ind w:left="2160" w:hanging="180"/>
+      </w:pPr>
+    </w:lvl>
+    <w:lvl w:ilvl="3" w:tplc="0409000F" w:tentative="1">
+      <w:start w:val="1"/>
+      <w:numFmt w:val="decimal"/>
+      <w:lvlText w:val="%4."/>
+      <w:lvlJc w:val="left"/>
+      <w:pPr>
+        <w:ind w:left="2880" w:hanging="360"/>
+      </w:pPr>
+    </w:lvl>
+    <w:lvl w:ilvl="4" w:tplc="04090019" w:tentative="1">
+      <w:start w:val="1"/>
+      <w:numFmt w:val="lowerLetter"/>
+      <w:lvlText w:val="%5."/>
+      <w:lvlJc w:val="left"/>
+      <w:pPr>
+        <w:ind w:left="3600" w:hanging="360"/>
+      </w:pPr>
+    </w:lvl>
+    <w:lvl w:ilvl="5" w:tplc="0409001B" w:tentative="1">
+      <w:start w:val="1"/>
+      <w:numFmt w:val="lowerRoman"/>
+      <w:lvlText w:val="%6."/>
+      <w:lvlJc w:val="right"/>
+      <w:pPr>
+        <w:ind w:left="4320" w:hanging="180"/>
+      </w:pPr>
+    </w:lvl>
+    <w:lvl w:ilvl="6" w:tplc="0409000F" w:tentative="1">
+      <w:start w:val="1"/>
+      <w:numFmt w:val="decimal"/>
+      <w:lvlText w:val="%7."/>
+      <w:lvlJc w:val="left"/>
+      <w:pPr>
+        <w:ind w:left="5040" w:hanging="360"/>
+      </w:pPr>
+    </w:lvl>
+    <w:lvl w:ilvl="7" w:tplc="04090019" w:tentative="1">
+      <w:start w:val="1"/>
+      <w:numFmt w:val="lowerLetter"/>
+      <w:lvlText w:val="%8."/>
+      <w:lvlJc w:val="left"/>
+      <w:pPr>
+        <w:ind w:left="5760" w:hanging="360"/>
+      </w:pPr>
+    </w:lvl>
+    <w:lvl w:ilvl="8" w:tplc="0409001B" w:tentative="1">
+      <w:start w:val="1"/>
+      <w:numFmt w:val="lowerRoman"/>
+      <w:lvlText w:val="%9."/>
+      <w:lvlJc w:val="right"/>
+      <w:pPr>
+        <w:ind w:left="6480" w:hanging="180"/>
+      </w:pPr>
+    </w:lvl>
+  </w:abstractNum>
+  <w:abstractNum w:abstractNumId="23">
     <w:nsid w:val="604D24B3"/>
     <w:multiLevelType w:val="hybridMultilevel"/>
     <w:tmpl w:val="00028B1E"/>
@@ -5052,7 +8513,7 @@
       </w:pPr>
     </w:lvl>
   </w:abstractNum>
-  <w:abstractNum w:abstractNumId="22">
+  <w:abstractNum w:abstractNumId="24">
     <w:nsid w:val="6C233A33"/>
     <w:multiLevelType w:val="hybridMultilevel"/>
     <w:tmpl w:val="6608D7CC"/>
@@ -5141,7 +8602,7 @@
       </w:pPr>
     </w:lvl>
   </w:abstractNum>
-  <w:abstractNum w:abstractNumId="23">
+  <w:abstractNum w:abstractNumId="25">
     <w:nsid w:val="7B430448"/>
     <w:multiLevelType w:val="hybridMultilevel"/>
     <w:tmpl w:val="3DE874E0"/>
@@ -5230,7 +8691,7 @@
       </w:pPr>
     </w:lvl>
   </w:abstractNum>
-  <w:abstractNum w:abstractNumId="24">
+  <w:abstractNum w:abstractNumId="26">
     <w:nsid w:val="7B984DAE"/>
     <w:multiLevelType w:val="hybridMultilevel"/>
     <w:tmpl w:val="8BBACD94"/>
@@ -5320,7 +8781,7 @@
     </w:lvl>
   </w:abstractNum>
   <w:num w:numId="1">
-    <w:abstractNumId w:val="18"/>
+    <w:abstractNumId w:val="19"/>
   </w:num>
   <w:num w:numId="2">
     <w:abstractNumId w:val="9"/>
@@ -5332,40 +8793,40 @@
     <w:abstractNumId w:val="5"/>
   </w:num>
   <w:num w:numId="5">
-    <w:abstractNumId w:val="23"/>
+    <w:abstractNumId w:val="25"/>
   </w:num>
   <w:num w:numId="6">
-    <w:abstractNumId w:val="13"/>
+    <w:abstractNumId w:val="14"/>
   </w:num>
   <w:num w:numId="7">
     <w:abstractNumId w:val="1"/>
   </w:num>
   <w:num w:numId="8">
-    <w:abstractNumId w:val="22"/>
+    <w:abstractNumId w:val="24"/>
   </w:num>
   <w:num w:numId="9">
     <w:abstractNumId w:val="6"/>
   </w:num>
   <w:num w:numId="10">
-    <w:abstractNumId w:val="15"/>
+    <w:abstractNumId w:val="16"/>
   </w:num>
   <w:num w:numId="11">
-    <w:abstractNumId w:val="16"/>
+    <w:abstractNumId w:val="17"/>
   </w:num>
   <w:num w:numId="12">
-    <w:abstractNumId w:val="21"/>
+    <w:abstractNumId w:val="23"/>
   </w:num>
   <w:num w:numId="13">
-    <w:abstractNumId w:val="14"/>
+    <w:abstractNumId w:val="15"/>
   </w:num>
   <w:num w:numId="14">
     <w:abstractNumId w:val="0"/>
   </w:num>
   <w:num w:numId="15">
-    <w:abstractNumId w:val="12"/>
+    <w:abstractNumId w:val="13"/>
   </w:num>
   <w:num w:numId="16">
-    <w:abstractNumId w:val="24"/>
+    <w:abstractNumId w:val="26"/>
   </w:num>
   <w:num w:numId="17">
     <w:abstractNumId w:val="8"/>
@@ -5374,7 +8835,7 @@
     <w:abstractNumId w:val="2"/>
   </w:num>
   <w:num w:numId="19">
-    <w:abstractNumId w:val="11"/>
+    <w:abstractNumId w:val="12"/>
     <w:lvlOverride w:ilvl="0">
       <w:startOverride w:val="1"/>
     </w:lvlOverride>
@@ -5407,19 +8868,25 @@
     <w:abstractNumId w:val="7"/>
   </w:num>
   <w:num w:numId="21">
-    <w:abstractNumId w:val="17"/>
+    <w:abstractNumId w:val="18"/>
   </w:num>
   <w:num w:numId="22">
     <w:abstractNumId w:val="4"/>
   </w:num>
   <w:num w:numId="23">
-    <w:abstractNumId w:val="19"/>
+    <w:abstractNumId w:val="20"/>
   </w:num>
   <w:num w:numId="24">
     <w:abstractNumId w:val="3"/>
   </w:num>
   <w:num w:numId="25">
-    <w:abstractNumId w:val="20"/>
+    <w:abstractNumId w:val="21"/>
+  </w:num>
+  <w:num w:numId="26">
+    <w:abstractNumId w:val="11"/>
+  </w:num>
+  <w:num w:numId="27">
+    <w:abstractNumId w:val="22"/>
   </w:num>
 </w:numbering>
 </file>
@@ -6310,7 +9777,7 @@
 </file>
 
 <file path=customXml/itemProps1.xml><?xml version="1.0" encoding="utf-8"?>
-<ds:datastoreItem xmlns:ds="http://schemas.openxmlformats.org/officeDocument/2006/customXml" ds:itemID="{8F053D87-7754-4F29-A30B-7EEF577171D1}">
+<ds:datastoreItem xmlns:ds="http://schemas.openxmlformats.org/officeDocument/2006/customXml" ds:itemID="{14DD6B80-BCCE-4E8F-92C1-34FB96BE3C29}">
   <ds:schemaRefs>
     <ds:schemaRef ds:uri="http://schemas.openxmlformats.org/officeDocument/2006/bibliography"/>
   </ds:schemaRefs>

</xml_diff>

<commit_message>
Uploading modification to the assignment #4 written problems to include information on lack of time in PDDL representation.
</commit_message>
<xml_diff>
--- a/Assignment #4/CS156 - Assignment #4 Written Questions.docx
+++ b/Assignment #4/CS156 - Assignment #4 Written Questions.docx
@@ -1972,19 +1972,7 @@
             <w:rPr>
               <w:rFonts w:ascii="Cambria Math" w:eastAsiaTheme="minorEastAsia" w:hAnsi="Cambria Math"/>
             </w:rPr>
-            <m:t>∀y</m:t>
-          </m:r>
-          <m:r>
-            <w:rPr>
-              <w:rFonts w:ascii="Cambria Math" w:eastAsiaTheme="minorEastAsia" w:hAnsi="Cambria Math"/>
-            </w:rPr>
-            <m:t>∀h</m:t>
-          </m:r>
-          <m:r>
-            <w:rPr>
-              <w:rFonts w:ascii="Cambria Math" w:eastAsiaTheme="minorEastAsia" w:hAnsi="Cambria Math"/>
-            </w:rPr>
-            <m:t>∃z</m:t>
+            <m:t>∀y∀h∃z</m:t>
           </m:r>
           <m:d>
             <m:dPr>
@@ -2404,7 +2392,13 @@
             <w:rPr>
               <w:rFonts w:ascii="Cambria Math" w:eastAsiaTheme="minorEastAsia" w:hAnsi="Cambria Math"/>
             </w:rPr>
-            <m:t>∨Animal</m:t>
+            <m:t>∨Ani</m:t>
+          </m:r>
+          <m:r>
+            <w:rPr>
+              <w:rFonts w:ascii="Cambria Math" w:eastAsiaTheme="minorEastAsia" w:hAnsi="Cambria Math"/>
+            </w:rPr>
+            <m:t>mal</m:t>
           </m:r>
           <m:d>
             <m:dPr>
@@ -2518,13 +2512,7 @@
               <w:rPr>
                 <w:rFonts w:ascii="Cambria Math" w:eastAsiaTheme="minorEastAsia" w:hAnsi="Cambria Math"/>
               </w:rPr>
-              <m:t>y</m:t>
-            </m:r>
-            <m:r>
-              <w:rPr>
-                <w:rFonts w:ascii="Cambria Math" w:eastAsiaTheme="minorEastAsia" w:hAnsi="Cambria Math"/>
-              </w:rPr>
-              <m:t>,h</m:t>
+              <m:t>y,h</m:t>
             </m:r>
           </m:e>
         </m:d>
@@ -2558,13 +2546,7 @@
             <w:rPr>
               <w:rFonts w:ascii="Cambria Math" w:eastAsiaTheme="minorEastAsia" w:hAnsi="Cambria Math"/>
             </w:rPr>
-            <m:t>∀y</m:t>
-          </m:r>
-          <m:r>
-            <w:rPr>
-              <w:rFonts w:ascii="Cambria Math" w:eastAsiaTheme="minorEastAsia" w:hAnsi="Cambria Math"/>
-            </w:rPr>
-            <m:t>∀h</m:t>
+            <m:t>∀y∀h</m:t>
           </m:r>
           <m:d>
             <m:dPr>
@@ -2660,13 +2642,7 @@
                         <w:rPr>
                           <w:rFonts w:ascii="Cambria Math" w:eastAsiaTheme="minorEastAsia" w:hAnsi="Cambria Math"/>
                         </w:rPr>
-                        <m:t>y</m:t>
-                      </m:r>
-                      <m:r>
-                        <w:rPr>
-                          <w:rFonts w:ascii="Cambria Math" w:eastAsiaTheme="minorEastAsia" w:hAnsi="Cambria Math"/>
-                        </w:rPr>
-                        <m:t>,h</m:t>
+                        <m:t>y,h</m:t>
                       </m:r>
                     </m:e>
                   </m:d>
@@ -2708,13 +2684,7 @@
                         <w:rPr>
                           <w:rFonts w:ascii="Cambria Math" w:eastAsiaTheme="minorEastAsia" w:hAnsi="Cambria Math"/>
                         </w:rPr>
-                        <m:t>y</m:t>
-                      </m:r>
-                      <m:r>
-                        <w:rPr>
-                          <w:rFonts w:ascii="Cambria Math" w:eastAsiaTheme="minorEastAsia" w:hAnsi="Cambria Math"/>
-                        </w:rPr>
-                        <m:t>,h</m:t>
+                        <m:t>y,h</m:t>
                       </m:r>
                     </m:e>
                   </m:d>
@@ -2841,13 +2811,7 @@
                     <w:rPr>
                       <w:rFonts w:ascii="Cambria Math" w:eastAsiaTheme="minorEastAsia" w:hAnsi="Cambria Math"/>
                     </w:rPr>
-                    <m:t>y</m:t>
-                  </m:r>
-                  <m:r>
-                    <w:rPr>
-                      <w:rFonts w:ascii="Cambria Math" w:eastAsiaTheme="minorEastAsia" w:hAnsi="Cambria Math"/>
-                    </w:rPr>
-                    <m:t>,h</m:t>
+                    <m:t>y,h</m:t>
                   </m:r>
                 </m:e>
               </m:d>
@@ -2889,13 +2853,7 @@
                     <w:rPr>
                       <w:rFonts w:ascii="Cambria Math" w:eastAsiaTheme="minorEastAsia" w:hAnsi="Cambria Math"/>
                     </w:rPr>
-                    <m:t>y</m:t>
-                  </m:r>
-                  <m:r>
-                    <w:rPr>
-                      <w:rFonts w:ascii="Cambria Math" w:eastAsiaTheme="minorEastAsia" w:hAnsi="Cambria Math"/>
-                    </w:rPr>
-                    <m:t>,h</m:t>
+                    <m:t>y,h</m:t>
                   </m:r>
                 </m:e>
               </m:d>
@@ -3061,13 +3019,7 @@
                         <w:rPr>
                           <w:rFonts w:ascii="Cambria Math" w:eastAsiaTheme="minorEastAsia" w:hAnsi="Cambria Math"/>
                         </w:rPr>
-                        <m:t>y</m:t>
-                      </m:r>
-                      <m:r>
-                        <w:rPr>
-                          <w:rFonts w:ascii="Cambria Math" w:eastAsiaTheme="minorEastAsia" w:hAnsi="Cambria Math"/>
-                        </w:rPr>
-                        <m:t>,h</m:t>
+                        <m:t>y,h</m:t>
                       </m:r>
                     </m:e>
                   </m:d>
@@ -3109,13 +3061,7 @@
                         <w:rPr>
                           <w:rFonts w:ascii="Cambria Math" w:eastAsiaTheme="minorEastAsia" w:hAnsi="Cambria Math"/>
                         </w:rPr>
-                        <m:t>y</m:t>
-                      </m:r>
-                      <m:r>
-                        <w:rPr>
-                          <w:rFonts w:ascii="Cambria Math" w:eastAsiaTheme="minorEastAsia" w:hAnsi="Cambria Math"/>
-                        </w:rPr>
-                        <m:t>,h</m:t>
+                        <m:t>y,h</m:t>
                       </m:r>
                     </m:e>
                   </m:d>
@@ -3284,13 +3230,7 @@
                             <w:rPr>
                               <w:rFonts w:ascii="Cambria Math" w:eastAsiaTheme="minorEastAsia" w:hAnsi="Cambria Math"/>
                             </w:rPr>
-                            <m:t>y</m:t>
-                          </m:r>
-                          <m:r>
-                            <w:rPr>
-                              <w:rFonts w:ascii="Cambria Math" w:eastAsiaTheme="minorEastAsia" w:hAnsi="Cambria Math"/>
-                            </w:rPr>
-                            <m:t>,h</m:t>
+                            <m:t>y,h</m:t>
                           </m:r>
                         </m:e>
                       </m:d>
@@ -3351,13 +3291,7 @@
                             <w:rPr>
                               <w:rFonts w:ascii="Cambria Math" w:eastAsiaTheme="minorEastAsia" w:hAnsi="Cambria Math"/>
                             </w:rPr>
-                            <m:t>y</m:t>
-                          </m:r>
-                          <m:r>
-                            <w:rPr>
-                              <w:rFonts w:ascii="Cambria Math" w:eastAsiaTheme="minorEastAsia" w:hAnsi="Cambria Math"/>
-                            </w:rPr>
-                            <m:t>,h</m:t>
+                            <m:t>y,h</m:t>
                           </m:r>
                         </m:e>
                       </m:d>
@@ -3593,13 +3527,7 @@
                             <w:rPr>
                               <w:rFonts w:ascii="Cambria Math" w:eastAsiaTheme="minorEastAsia" w:hAnsi="Cambria Math"/>
                             </w:rPr>
-                            <m:t>y</m:t>
-                          </m:r>
-                          <m:r>
-                            <w:rPr>
-                              <w:rFonts w:ascii="Cambria Math" w:eastAsiaTheme="minorEastAsia" w:hAnsi="Cambria Math"/>
-                            </w:rPr>
-                            <m:t>,h</m:t>
+                            <m:t>y,h</m:t>
                           </m:r>
                         </m:e>
                       </m:d>
@@ -3660,13 +3588,7 @@
                             <w:rPr>
                               <w:rFonts w:ascii="Cambria Math" w:eastAsiaTheme="minorEastAsia" w:hAnsi="Cambria Math"/>
                             </w:rPr>
-                            <m:t>y</m:t>
-                          </m:r>
-                          <m:r>
-                            <w:rPr>
-                              <w:rFonts w:ascii="Cambria Math" w:eastAsiaTheme="minorEastAsia" w:hAnsi="Cambria Math"/>
-                            </w:rPr>
-                            <m:t>,h</m:t>
+                            <m:t>y,h</m:t>
                           </m:r>
                         </m:e>
                       </m:d>
@@ -3818,13 +3740,7 @@
                   <w:rPr>
                     <w:rFonts w:ascii="Cambria Math" w:eastAsiaTheme="minorEastAsia" w:hAnsi="Cambria Math"/>
                   </w:rPr>
-                  <m:t>y</m:t>
-                </m:r>
-                <m:r>
-                  <w:rPr>
-                    <w:rFonts w:ascii="Cambria Math" w:eastAsiaTheme="minorEastAsia" w:hAnsi="Cambria Math"/>
-                  </w:rPr>
-                  <m:t>,h</m:t>
+                  <m:t>y,h</m:t>
                 </m:r>
               </m:e>
             </m:d>
@@ -6073,7 +5989,6 @@
         </w:tabs>
         <w:rPr>
           <w:rFonts w:eastAsiaTheme="minorEastAsia"/>
-          <w:i/>
         </w:rPr>
       </w:pPr>
       <w:r>
@@ -6101,6 +6016,26 @@
           <w:rFonts w:eastAsiaTheme="minorEastAsia"/>
         </w:rPr>
         <w:t xml:space="preserve">For example, when the </w:t>
+      </w:r>
+      <m:oMath>
+        <m:r>
+          <w:rPr>
+            <w:rFonts w:ascii="Cambria Math" w:eastAsiaTheme="minorEastAsia" w:hAnsi="Cambria Math"/>
+          </w:rPr>
+          <m:t>Fl</m:t>
+        </m:r>
+        <m:r>
+          <w:rPr>
+            <w:rFonts w:ascii="Cambria Math" w:eastAsiaTheme="minorEastAsia" w:hAnsi="Cambria Math"/>
+          </w:rPr>
+          <m:t>y</m:t>
+        </m:r>
+      </m:oMath>
+      <w:r>
+        <w:rPr>
+          <w:rFonts w:eastAsiaTheme="minorEastAsia"/>
+        </w:rPr>
+        <w:t xml:space="preserve"> action is performed, some of the airline’s gasoline reserve is consumed.  Moreover, after a </w:t>
       </w:r>
       <m:oMath>
         <m:r>
@@ -6114,21 +6049,89 @@
         <w:rPr>
           <w:rFonts w:eastAsiaTheme="minorEastAsia"/>
         </w:rPr>
-        <w:t xml:space="preserve"> action is performed, some of the airline’s gasoline reserve is consumed.  Moreover, after a </w:t>
+        <w:t xml:space="preserve"> action, in addition to the movement of a package, some airline staff as well as possibly customers are moved to a new location.  However, this is not captured by the PDDL description.</w:t>
+      </w:r>
+    </w:p>
+    <w:p>
+      <w:pPr>
+        <w:pStyle w:val="NoSpacing"/>
+        <w:tabs>
+          <w:tab w:val="left" w:pos="360"/>
+        </w:tabs>
+        <w:rPr>
+          <w:rFonts w:eastAsiaTheme="minorEastAsia"/>
+        </w:rPr>
+      </w:pPr>
+    </w:p>
+    <w:p>
+      <w:pPr>
+        <w:pStyle w:val="NoSpacing"/>
+        <w:tabs>
+          <w:tab w:val="left" w:pos="360"/>
+        </w:tabs>
+        <w:rPr>
+          <w:rFonts w:eastAsiaTheme="minorEastAsia"/>
+          <w:i/>
+        </w:rPr>
+      </w:pPr>
+      <w:r>
+        <w:rPr>
+          <w:rFonts w:eastAsiaTheme="minorEastAsia"/>
+        </w:rPr>
+        <w:tab/>
+        <w:t xml:space="preserve">PDDL fluents also do not explicitly include time.  While preconditions refer to a time </w:t>
       </w:r>
       <m:oMath>
         <m:r>
           <w:rPr>
             <w:rFonts w:ascii="Cambria Math" w:eastAsiaTheme="minorEastAsia" w:hAnsi="Cambria Math"/>
           </w:rPr>
-          <m:t>Fly</m:t>
+          <m:t>t</m:t>
         </m:r>
       </m:oMath>
       <w:r>
         <w:rPr>
           <w:rFonts w:eastAsiaTheme="minorEastAsia"/>
         </w:rPr>
-        <w:t xml:space="preserve"> action, in addition to the movement of a package, some airline staff as well as possibly customers are moved to a new location.  However, this is not captured by the PDDL description.</w:t>
+        <w:t xml:space="preserve"> and effects to a time </w:t>
+      </w:r>
+      <m:oMath>
+        <m:r>
+          <w:rPr>
+            <w:rFonts w:ascii="Cambria Math" w:eastAsiaTheme="minorEastAsia" w:hAnsi="Cambria Math"/>
+          </w:rPr>
+          <m:t>t+1</m:t>
+        </m:r>
+      </m:oMath>
+      <w:r>
+        <w:rPr>
+          <w:rFonts w:eastAsiaTheme="minorEastAsia"/>
+        </w:rPr>
+        <w:t xml:space="preserve">, this discretized representation of time will not be sufficient for all types of problems.  Scheduling problems require information about time including how long an action takes and when it occurs.  For example, </w:t>
+      </w:r>
+      <w:r>
+        <w:rPr>
+          <w:rFonts w:eastAsiaTheme="minorEastAsia"/>
+        </w:rPr>
+        <w:t>with</w:t>
+      </w:r>
+      <w:r>
+        <w:rPr>
+          <w:rFonts w:eastAsiaTheme="minorEastAsia"/>
+        </w:rPr>
+        <w:t xml:space="preserve"> the “Air Cargo Transport” problem, actions can be ordered</w:t>
+      </w:r>
+      <w:r>
+        <w:rPr>
+          <w:rFonts w:eastAsiaTheme="minorEastAsia"/>
+        </w:rPr>
+        <w:t>,</w:t>
+      </w:r>
+      <w:r>
+        <w:rPr>
+          <w:rFonts w:eastAsiaTheme="minorEastAsia"/>
+        </w:rPr>
+        <w:t xml:space="preserve"> but the PDDL representation has no sense of things like departure and arrival times of the aircraft.</w:t>
       </w:r>
     </w:p>
     <w:p>
@@ -9777,7 +9780,7 @@
 </file>
 
 <file path=customXml/itemProps1.xml><?xml version="1.0" encoding="utf-8"?>
-<ds:datastoreItem xmlns:ds="http://schemas.openxmlformats.org/officeDocument/2006/customXml" ds:itemID="{14DD6B80-BCCE-4E8F-92C1-34FB96BE3C29}">
+<ds:datastoreItem xmlns:ds="http://schemas.openxmlformats.org/officeDocument/2006/customXml" ds:itemID="{6D909604-4155-4EAC-8C34-CCB5EBFBCDE2}">
   <ds:schemaRefs>
     <ds:schemaRef ds:uri="http://schemas.openxmlformats.org/officeDocument/2006/bibliography"/>
   </ds:schemaRefs>

</xml_diff>

<commit_message>
Working on homework #4 and uploading figures for the assignment #4 written questions.
</commit_message>
<xml_diff>
--- a/Assignment #4/CS156 - Assignment #4 Written Questions.docx
+++ b/Assignment #4/CS156 - Assignment #4 Written Questions.docx
@@ -46,20 +46,56 @@
         <w:rPr>
           <w:b/>
         </w:rPr>
-        <w:t>I none, but that man’s father is my father’s son.”  Use the rules of family domain (Section 8.3.2 on page 301) to show who that man is.  You may apply any of the inference methods described in this chapter.  Why do you think that this riddle is difficult?</w:t>
-      </w:r>
-    </w:p>
-    <w:p>
-      <w:pPr>
-        <w:pStyle w:val="NoSpacing"/>
-      </w:pPr>
-    </w:p>
-    <w:p>
-      <w:pPr>
-        <w:pStyle w:val="NoSpacing"/>
-      </w:pPr>
-      <w:r>
-        <w:t>This problem in prenex normal form is:</w:t>
+        <w:t xml:space="preserve">I </w:t>
+      </w:r>
+      <w:proofErr w:type="spellStart"/>
+      <w:r>
+        <w:rPr>
+          <w:b/>
+        </w:rPr>
+        <w:t>none</w:t>
+      </w:r>
+      <w:proofErr w:type="spellEnd"/>
+      <w:r>
+        <w:rPr>
+          <w:b/>
+        </w:rPr>
+        <w:t xml:space="preserve">, but that man’s father is my father’s son.”  Use the rules of family domain (Section 8.3.2 on page 301) to show </w:t>
+      </w:r>
+      <w:proofErr w:type="gramStart"/>
+      <w:r>
+        <w:rPr>
+          <w:b/>
+        </w:rPr>
+        <w:t>who</w:t>
+      </w:r>
+      <w:proofErr w:type="gramEnd"/>
+      <w:r>
+        <w:rPr>
+          <w:b/>
+        </w:rPr>
+        <w:t xml:space="preserve"> that man is.  You may apply any of the inference methods described in this chapter.  Why do you think that this riddle is difficult?</w:t>
+      </w:r>
+    </w:p>
+    <w:p>
+      <w:pPr>
+        <w:pStyle w:val="NoSpacing"/>
+      </w:pPr>
+    </w:p>
+    <w:p>
+      <w:pPr>
+        <w:pStyle w:val="NoSpacing"/>
+      </w:pPr>
+      <w:r>
+        <w:t xml:space="preserve">This problem in </w:t>
+      </w:r>
+      <w:proofErr w:type="spellStart"/>
+      <w:r>
+        <w:t>prenex</w:t>
+      </w:r>
+      <w:proofErr w:type="spellEnd"/>
+      <w:r>
+        <w:t xml:space="preserve"> normal form is:</w:t>
       </w:r>
     </w:p>
     <w:p>
@@ -280,9 +316,17 @@
         <w:rPr>
           <w:rFonts w:eastAsiaTheme="minorEastAsia"/>
         </w:rPr>
-        <w:t xml:space="preserve"> and </w:t>
+        <w:t xml:space="preserve"> </w:t>
+      </w:r>
+      <w:proofErr w:type="gramStart"/>
+      <w:r>
+        <w:rPr>
+          <w:rFonts w:eastAsiaTheme="minorEastAsia"/>
+        </w:rPr>
+        <w:t xml:space="preserve">and </w:t>
       </w:r>
       <m:oMath>
+        <w:proofErr w:type="gramEnd"/>
         <m:r>
           <w:rPr>
             <w:rFonts w:ascii="Cambria Math" w:eastAsiaTheme="minorEastAsia" w:hAnsi="Cambria Math"/>
@@ -1054,9 +1098,17 @@
         <w:rPr>
           <w:rFonts w:eastAsiaTheme="minorEastAsia"/>
         </w:rPr>
-        <w:t xml:space="preserve">Any person only has one </w:t>
+        <w:t xml:space="preserve">Any person only has </w:t>
+      </w:r>
+      <w:proofErr w:type="gramStart"/>
+      <w:r>
+        <w:rPr>
+          <w:rFonts w:eastAsiaTheme="minorEastAsia"/>
+        </w:rPr>
+        <w:t xml:space="preserve">one </w:t>
       </w:r>
       <m:oMath>
+        <w:proofErr w:type="gramEnd"/>
         <m:r>
           <w:rPr>
             <w:rFonts w:ascii="Cambria Math" w:eastAsiaTheme="minorEastAsia" w:hAnsi="Cambria Math"/>
@@ -1268,7 +1320,47 @@
         <w:rPr>
           <w:rFonts w:eastAsiaTheme="minorEastAsia"/>
         </w:rPr>
-        <w:t>Using the previously described relation, the last clause can be written as:</w:t>
+        <w:t>Using the previously described relation</w:t>
+      </w:r>
+      <w:r>
+        <w:rPr>
+          <w:rFonts w:eastAsiaTheme="minorEastAsia"/>
+        </w:rPr>
+        <w:t xml:space="preserve"> that transformed the </w:t>
+      </w:r>
+      <m:oMath>
+        <m:r>
+          <w:rPr>
+            <w:rFonts w:ascii="Cambria Math" w:eastAsiaTheme="minorEastAsia" w:hAnsi="Cambria Math"/>
+          </w:rPr>
+          <m:t>Son</m:t>
+        </m:r>
+      </m:oMath>
+      <w:r>
+        <w:rPr>
+          <w:rFonts w:eastAsiaTheme="minorEastAsia"/>
+        </w:rPr>
+        <w:t xml:space="preserve"> predicate to the </w:t>
+      </w:r>
+      <m:oMath>
+        <m:r>
+          <w:rPr>
+            <w:rFonts w:ascii="Cambria Math" w:eastAsiaTheme="minorEastAsia" w:hAnsi="Cambria Math"/>
+          </w:rPr>
+          <m:t>Father</m:t>
+        </m:r>
+      </m:oMath>
+      <w:r>
+        <w:rPr>
+          <w:rFonts w:eastAsiaTheme="minorEastAsia"/>
+        </w:rPr>
+        <w:t xml:space="preserve"> function, this operation can be reversed to change the expression to</w:t>
+      </w:r>
+      <w:r>
+        <w:rPr>
+          <w:rFonts w:eastAsiaTheme="minorEastAsia"/>
+        </w:rPr>
+        <w:t>:</w:t>
       </w:r>
     </w:p>
     <w:p>
@@ -1438,9 +1530,17 @@
         <w:rPr>
           <w:rFonts w:eastAsiaTheme="minorEastAsia"/>
         </w:rPr>
-        <w:t xml:space="preserve"> (which was the original </w:t>
+        <w:t xml:space="preserve"> (which was the </w:t>
+      </w:r>
+      <w:proofErr w:type="gramStart"/>
+      <w:r>
+        <w:rPr>
+          <w:rFonts w:eastAsiaTheme="minorEastAsia"/>
+        </w:rPr>
+        <w:t xml:space="preserve">original </w:t>
       </w:r>
       <m:oMath>
+        <w:proofErr w:type="gramEnd"/>
         <m:r>
           <w:rPr>
             <w:rFonts w:ascii="Cambria Math" w:eastAsiaTheme="minorEastAsia" w:hAnsi="Cambria Math"/>
@@ -1464,7 +1564,57 @@
         <w:rPr>
           <w:rFonts w:eastAsiaTheme="minorEastAsia"/>
         </w:rPr>
-        <w:t xml:space="preserve">).  </w:t>
+        <w:t>)</w:t>
+      </w:r>
+      <w:r>
+        <w:rPr>
+          <w:rFonts w:eastAsiaTheme="minorEastAsia"/>
+        </w:rPr>
+        <w:t xml:space="preserve"> (i.e. </w:t>
+      </w:r>
+      <m:oMath>
+        <m:r>
+          <w:rPr>
+            <w:rFonts w:ascii="Cambria Math" w:eastAsiaTheme="minorEastAsia" w:hAnsi="Cambria Math"/>
+          </w:rPr>
+          <m:t>{f</m:t>
+        </m:r>
+        <m:d>
+          <m:dPr>
+            <m:ctrlPr>
+              <w:rPr>
+                <w:rFonts w:ascii="Cambria Math" w:eastAsiaTheme="minorEastAsia" w:hAnsi="Cambria Math"/>
+                <w:i/>
+              </w:rPr>
+            </m:ctrlPr>
+          </m:dPr>
+          <m:e>
+            <m:r>
+              <w:rPr>
+                <w:rFonts w:ascii="Cambria Math" w:eastAsiaTheme="minorEastAsia" w:hAnsi="Cambria Math"/>
+              </w:rPr>
+              <m:t>x,y</m:t>
+            </m:r>
+          </m:e>
+        </m:d>
+        <m:r>
+          <w:rPr>
+            <w:rFonts w:ascii="Cambria Math" w:eastAsiaTheme="minorEastAsia" w:hAnsi="Cambria Math"/>
+          </w:rPr>
+          <m:t>/son of me}</m:t>
+        </m:r>
+      </m:oMath>
+      <w:r>
+        <w:rPr>
+          <w:rFonts w:eastAsiaTheme="minorEastAsia"/>
+        </w:rPr>
+        <w:t>)</w:t>
+      </w:r>
+      <w:r>
+        <w:rPr>
+          <w:rFonts w:eastAsiaTheme="minorEastAsia"/>
+        </w:rPr>
+        <w:t xml:space="preserve">.  </w:t>
       </w:r>
     </w:p>
     <w:p>
@@ -1564,11 +1714,19 @@
           <w:rFonts w:eastAsiaTheme="minorEastAsia"/>
         </w:rPr>
       </w:pPr>
+      <w:proofErr w:type="gramStart"/>
       <w:r>
         <w:rPr>
           <w:rFonts w:ascii="Calibri" w:hAnsi="Calibri" w:cs="Calibri"/>
         </w:rPr>
-        <w:t xml:space="preserve">complementary operations since </w:t>
+        <w:t>complementary</w:t>
+      </w:r>
+      <w:proofErr w:type="gramEnd"/>
+      <w:r>
+        <w:rPr>
+          <w:rFonts w:ascii="Calibri" w:hAnsi="Calibri" w:cs="Calibri"/>
+        </w:rPr>
+        <w:t xml:space="preserve"> operations since </w:t>
       </w:r>
       <m:oMath>
         <m:r>
@@ -1720,9 +1878,18 @@
           <w:rFonts w:eastAsiaTheme="minorEastAsia"/>
           <w:b/>
         </w:rPr>
-        <w:t xml:space="preserve"> is the head of </w:t>
+        <w:t xml:space="preserve"> is the head </w:t>
+      </w:r>
+      <w:proofErr w:type="gramStart"/>
+      <w:r>
+        <w:rPr>
+          <w:rFonts w:eastAsiaTheme="minorEastAsia"/>
+          <w:b/>
+        </w:rPr>
+        <w:t xml:space="preserve">of </w:t>
       </w:r>
       <m:oMath>
+        <w:proofErr w:type="gramEnd"/>
         <m:r>
           <m:rPr>
             <m:sty m:val="bi"/>
@@ -2229,7 +2396,21 @@
         <w:rPr>
           <w:rFonts w:eastAsiaTheme="minorEastAsia"/>
         </w:rPr>
-        <w:t>The premise is already in prenex normal form so the quantifiers can be dropped resulting in:</w:t>
+        <w:t xml:space="preserve">The premise is already in </w:t>
+      </w:r>
+      <w:proofErr w:type="spellStart"/>
+      <w:r>
+        <w:rPr>
+          <w:rFonts w:eastAsiaTheme="minorEastAsia"/>
+        </w:rPr>
+        <w:t>prenex</w:t>
+      </w:r>
+      <w:proofErr w:type="spellEnd"/>
+      <w:r>
+        <w:rPr>
+          <w:rFonts w:eastAsiaTheme="minorEastAsia"/>
+        </w:rPr>
+        <w:t xml:space="preserve"> normal form so the quantifiers can be dropped resulting in:</w:t>
       </w:r>
     </w:p>
     <w:p>
@@ -2392,13 +2573,7 @@
             <w:rPr>
               <w:rFonts w:ascii="Cambria Math" w:eastAsiaTheme="minorEastAsia" w:hAnsi="Cambria Math"/>
             </w:rPr>
-            <m:t>∨Ani</m:t>
-          </m:r>
-          <m:r>
-            <w:rPr>
-              <w:rFonts w:ascii="Cambria Math" w:eastAsiaTheme="minorEastAsia" w:hAnsi="Cambria Math"/>
-            </w:rPr>
-            <m:t>mal</m:t>
+            <m:t>∨Animal</m:t>
           </m:r>
           <m:d>
             <m:dPr>
@@ -2489,9 +2664,17 @@
         <w:rPr>
           <w:rFonts w:eastAsiaTheme="minorEastAsia"/>
         </w:rPr>
-        <w:t xml:space="preserve">(i.e. </w:t>
+        <w:t>(i.e</w:t>
+      </w:r>
+      <w:proofErr w:type="gramStart"/>
+      <w:r>
+        <w:rPr>
+          <w:rFonts w:eastAsiaTheme="minorEastAsia"/>
+        </w:rPr>
+        <w:t xml:space="preserve">. </w:t>
       </w:r>
       <m:oMath>
+        <w:proofErr w:type="gramEnd"/>
         <m:r>
           <w:rPr>
             <w:rFonts w:ascii="Cambria Math" w:eastAsiaTheme="minorEastAsia" w:hAnsi="Cambria Math"/>
@@ -3323,7 +3506,21 @@
         <w:rPr>
           <w:rFonts w:eastAsiaTheme="minorEastAsia"/>
         </w:rPr>
-        <w:t>The conjunction of the premise and the negation of the conclusion is taken.  It results in:</w:t>
+        <w:t xml:space="preserve">The conjunction of the premise and the negation of the conclusion </w:t>
+      </w:r>
+      <w:proofErr w:type="gramStart"/>
+      <w:r>
+        <w:rPr>
+          <w:rFonts w:eastAsiaTheme="minorEastAsia"/>
+        </w:rPr>
+        <w:t>is</w:t>
+      </w:r>
+      <w:proofErr w:type="gramEnd"/>
+      <w:r>
+        <w:rPr>
+          <w:rFonts w:eastAsiaTheme="minorEastAsia"/>
+        </w:rPr>
+        <w:t xml:space="preserve"> taken.  It results in:</w:t>
       </w:r>
     </w:p>
     <w:p>
@@ -3705,9 +3902,17 @@
         <w:rPr>
           <w:rFonts w:eastAsiaTheme="minorEastAsia"/>
         </w:rPr>
-        <w:t xml:space="preserve"> Apply substitution </w:t>
+        <w:t xml:space="preserve"> Apply </w:t>
+      </w:r>
+      <w:proofErr w:type="gramStart"/>
+      <w:r>
+        <w:rPr>
+          <w:rFonts w:eastAsiaTheme="minorEastAsia"/>
+        </w:rPr>
+        <w:t xml:space="preserve">substitution </w:t>
       </w:r>
       <m:oMath>
+        <w:proofErr w:type="gramEnd"/>
         <m:d>
           <m:dPr>
             <m:begChr m:val="{"/>
@@ -4255,9 +4460,17 @@
         <w:rPr>
           <w:rFonts w:eastAsiaTheme="minorEastAsia"/>
         </w:rPr>
-        <w:t xml:space="preserve"> Apply substitution </w:t>
+        <w:t xml:space="preserve"> Apply </w:t>
+      </w:r>
+      <w:proofErr w:type="gramStart"/>
+      <w:r>
+        <w:rPr>
+          <w:rFonts w:eastAsiaTheme="minorEastAsia"/>
+        </w:rPr>
+        <w:t xml:space="preserve">substitution </w:t>
       </w:r>
       <m:oMath>
+        <w:proofErr w:type="gramEnd"/>
         <m:d>
           <m:dPr>
             <m:begChr m:val="{"/>
@@ -4978,16 +5191,188 @@
           <w:rFonts w:eastAsiaTheme="minorEastAsia"/>
           <w:b/>
         </w:rPr>
-        <w:t>Draw the planning graph for the problem in figure 10.3 in the book.  Solve the problem step-by-step using the GraphPlan algorithm.</w:t>
-      </w:r>
-    </w:p>
-    <w:p>
-      <w:pPr>
-        <w:pStyle w:val="NoSpacing"/>
+        <w:t xml:space="preserve">Draw the planning graph for the problem in figure 10.3 in the book.  Solve the problem step-by-step using the </w:t>
+      </w:r>
+      <w:proofErr w:type="spellStart"/>
+      <w:r>
         <w:rPr>
           <w:rFonts w:eastAsiaTheme="minorEastAsia"/>
           <w:b/>
         </w:rPr>
+        <w:t>GraphPlan</w:t>
+      </w:r>
+      <w:proofErr w:type="spellEnd"/>
+      <w:r>
+        <w:rPr>
+          <w:rFonts w:eastAsiaTheme="minorEastAsia"/>
+          <w:b/>
+        </w:rPr>
+        <w:t xml:space="preserve"> algorithm.</w:t>
+      </w:r>
+    </w:p>
+    <w:p>
+      <w:pPr>
+        <w:pStyle w:val="NoSpacing"/>
+        <w:rPr>
+          <w:rFonts w:eastAsiaTheme="minorEastAsia"/>
+          <w:b/>
+        </w:rPr>
+      </w:pPr>
+    </w:p>
+    <w:p>
+      <w:pPr>
+        <w:pStyle w:val="NoSpacing"/>
+        <w:rPr>
+          <w:rFonts w:eastAsiaTheme="minorEastAsia"/>
+        </w:rPr>
+      </w:pPr>
+    </w:p>
+    <w:p>
+      <w:pPr>
+        <w:pStyle w:val="NoSpacing"/>
+        <w:ind w:firstLine="936"/>
+        <w:rPr>
+          <w:rFonts w:eastAsiaTheme="minorEastAsia"/>
+        </w:rPr>
+      </w:pPr>
+      <w:r>
+        <w:rPr>
+          <w:rFonts w:eastAsiaTheme="minorEastAsia"/>
+        </w:rPr>
+        <w:fldChar w:fldCharType="begin"/>
+      </w:r>
+      <w:r>
+        <w:rPr>
+          <w:rFonts w:eastAsiaTheme="minorEastAsia"/>
+        </w:rPr>
+        <w:instrText xml:space="preserve"> REF _Ref403449041 \h </w:instrText>
+      </w:r>
+      <w:r>
+        <w:rPr>
+          <w:rFonts w:eastAsiaTheme="minorEastAsia"/>
+        </w:rPr>
+      </w:r>
+      <w:r>
+        <w:rPr>
+          <w:rFonts w:eastAsiaTheme="minorEastAsia"/>
+        </w:rPr>
+        <w:fldChar w:fldCharType="separate"/>
+      </w:r>
+      <w:r>
+        <w:t xml:space="preserve">Figure </w:t>
+      </w:r>
+      <w:r>
+        <w:rPr>
+          <w:noProof/>
+        </w:rPr>
+        <w:t>1</w:t>
+      </w:r>
+      <w:r>
+        <w:rPr>
+          <w:rFonts w:eastAsiaTheme="minorEastAsia"/>
+        </w:rPr>
+        <w:fldChar w:fldCharType="end"/>
+      </w:r>
+      <w:r>
+        <w:rPr>
+          <w:rFonts w:eastAsiaTheme="minorEastAsia"/>
+        </w:rPr>
+        <w:t xml:space="preserve"> shows the initial and goal states of the Block World.</w:t>
+      </w:r>
+    </w:p>
+    <w:p>
+      <w:pPr>
+        <w:pStyle w:val="NoSpacing"/>
+        <w:rPr>
+          <w:rFonts w:eastAsiaTheme="minorEastAsia"/>
+        </w:rPr>
+      </w:pPr>
+    </w:p>
+    <w:p>
+      <w:pPr>
+        <w:pStyle w:val="NoSpacing"/>
+        <w:jc w:val="center"/>
+        <w:rPr>
+          <w:rFonts w:eastAsiaTheme="minorEastAsia"/>
+        </w:rPr>
+      </w:pPr>
+      <w:r>
+        <w:rPr>
+          <w:rFonts w:eastAsiaTheme="minorEastAsia"/>
+          <w:noProof/>
+        </w:rPr>
+        <w:drawing>
+          <wp:inline distT="0" distB="0" distL="0" distR="0">
+            <wp:extent cx="3524257" cy="1743460"/>
+            <wp:effectExtent l="19050" t="0" r="0" b="0"/>
+            <wp:docPr id="5" name="Picture 4" descr="CS156 - Homework #4 - Block World.png"/>
+            <wp:cNvGraphicFramePr>
+              <a:graphicFrameLocks xmlns:a="http://schemas.openxmlformats.org/drawingml/2006/main" noChangeAspect="1"/>
+            </wp:cNvGraphicFramePr>
+            <a:graphic xmlns:a="http://schemas.openxmlformats.org/drawingml/2006/main">
+              <a:graphicData uri="http://schemas.openxmlformats.org/drawingml/2006/picture">
+                <pic:pic xmlns:pic="http://schemas.openxmlformats.org/drawingml/2006/picture">
+                  <pic:nvPicPr>
+                    <pic:cNvPr id="0" name="CS156 - Homework #4 - Block World.png"/>
+                    <pic:cNvPicPr/>
+                  </pic:nvPicPr>
+                  <pic:blipFill>
+                    <a:blip r:embed="rId8" cstate="print"/>
+                    <a:stretch>
+                      <a:fillRect/>
+                    </a:stretch>
+                  </pic:blipFill>
+                  <pic:spPr>
+                    <a:xfrm>
+                      <a:off x="0" y="0"/>
+                      <a:ext cx="3524257" cy="1743460"/>
+                    </a:xfrm>
+                    <a:prstGeom prst="rect">
+                      <a:avLst/>
+                    </a:prstGeom>
+                  </pic:spPr>
+                </pic:pic>
+              </a:graphicData>
+            </a:graphic>
+          </wp:inline>
+        </w:drawing>
+      </w:r>
+    </w:p>
+    <w:p>
+      <w:pPr>
+        <w:pStyle w:val="NoSpacing"/>
+        <w:rPr>
+          <w:rFonts w:eastAsiaTheme="minorEastAsia"/>
+        </w:rPr>
+      </w:pPr>
+    </w:p>
+    <w:p>
+      <w:pPr>
+        <w:pStyle w:val="Caption"/>
+      </w:pPr>
+      <w:bookmarkStart w:id="1" w:name="_Ref403449041"/>
+      <w:r>
+        <w:t xml:space="preserve">Figure </w:t>
+      </w:r>
+      <w:fldSimple w:instr=" SEQ Figure \* ARABIC ">
+        <w:r>
+          <w:rPr>
+            <w:noProof/>
+          </w:rPr>
+          <w:t>1</w:t>
+        </w:r>
+      </w:fldSimple>
+      <w:bookmarkEnd w:id="1"/>
+      <w:r>
+        <w:t xml:space="preserve"> – Block World Initial and Goal States</w:t>
+      </w:r>
+    </w:p>
+    <w:p>
+      <w:pPr>
+        <w:pStyle w:val="NoSpacing"/>
+        <w:rPr>
+          <w:rFonts w:eastAsiaTheme="minorEastAsia"/>
+        </w:rPr>
       </w:pPr>
     </w:p>
     <w:p>
@@ -5007,29 +5392,68 @@
         <w:rPr>
           <w:rFonts w:eastAsiaTheme="minorEastAsia"/>
         </w:rPr>
-        <w:t>predicates and functions in this relation are shown below.</w:t>
-      </w:r>
-    </w:p>
-    <w:p>
-      <w:pPr>
-        <w:pStyle w:val="NoSpacing"/>
-        <w:rPr>
-          <w:rFonts w:eastAsiaTheme="minorEastAsia"/>
-        </w:rPr>
-      </w:pPr>
-    </w:p>
-    <w:p>
-      <w:pPr>
-        <w:pStyle w:val="NoSpacing"/>
-        <w:rPr>
-          <w:rFonts w:eastAsiaTheme="minorEastAsia"/>
-        </w:rPr>
-      </w:pPr>
-      <w:r>
-        <w:rPr>
-          <w:rFonts w:eastAsiaTheme="minorEastAsia"/>
-        </w:rPr>
-        <w:t xml:space="preserve">Predicates: </w:t>
+        <w:t>atoms</w:t>
+      </w:r>
+      <w:r>
+        <w:rPr>
+          <w:rFonts w:eastAsiaTheme="minorEastAsia"/>
+        </w:rPr>
+        <w:t xml:space="preserve"> and </w:t>
+      </w:r>
+      <w:r>
+        <w:rPr>
+          <w:rFonts w:eastAsiaTheme="minorEastAsia"/>
+        </w:rPr>
+        <w:t>actions</w:t>
+      </w:r>
+      <w:r>
+        <w:rPr>
+          <w:rFonts w:eastAsiaTheme="minorEastAsia"/>
+        </w:rPr>
+        <w:t xml:space="preserve"> in this </w:t>
+      </w:r>
+      <w:r>
+        <w:rPr>
+          <w:rFonts w:eastAsiaTheme="minorEastAsia"/>
+        </w:rPr>
+        <w:t>world</w:t>
+      </w:r>
+      <w:r>
+        <w:rPr>
+          <w:rFonts w:eastAsiaTheme="minorEastAsia"/>
+        </w:rPr>
+        <w:t xml:space="preserve"> are below.</w:t>
+      </w:r>
+    </w:p>
+    <w:p>
+      <w:pPr>
+        <w:pStyle w:val="NoSpacing"/>
+        <w:rPr>
+          <w:rFonts w:eastAsiaTheme="minorEastAsia"/>
+        </w:rPr>
+      </w:pPr>
+    </w:p>
+    <w:p>
+      <w:pPr>
+        <w:pStyle w:val="NoSpacing"/>
+        <w:rPr>
+          <w:rFonts w:eastAsiaTheme="minorEastAsia"/>
+          <w:b/>
+        </w:rPr>
+      </w:pPr>
+      <w:r>
+        <w:rPr>
+          <w:rFonts w:eastAsiaTheme="minorEastAsia"/>
+          <w:b/>
+        </w:rPr>
+        <w:t>Atoms</w:t>
+      </w:r>
+      <w:r>
+        <w:rPr>
+          <w:rFonts w:eastAsiaTheme="minorEastAsia"/>
+          <w:b/>
+        </w:rPr>
+        <w:t xml:space="preserve">: </w:t>
       </w:r>
     </w:p>
     <w:p>
@@ -5089,6 +5513,42 @@
         </w:rPr>
         <w:t xml:space="preserve"> is a block.  </w:t>
       </w:r>
+      <w:r>
+        <w:rPr>
+          <w:rFonts w:eastAsiaTheme="minorEastAsia"/>
+          <w:b/>
+        </w:rPr>
+        <w:t xml:space="preserve">Note: </w:t>
+      </w:r>
+      <w:r>
+        <w:rPr>
+          <w:rFonts w:eastAsiaTheme="minorEastAsia"/>
+        </w:rPr>
+        <w:t xml:space="preserve">In the subsequent figures, the precondition conditions from the </w:t>
+      </w:r>
+      <m:oMath>
+        <m:r>
+          <w:rPr>
+            <w:rFonts w:ascii="Cambria Math" w:eastAsiaTheme="minorEastAsia" w:hAnsi="Cambria Math"/>
+          </w:rPr>
+          <m:t>Block</m:t>
+        </m:r>
+      </m:oMath>
+      <w:r>
+        <w:rPr>
+          <w:rFonts w:eastAsiaTheme="minorEastAsia"/>
+        </w:rPr>
+        <w:t xml:space="preserve"> atoms to the actions are not shown for increased readability.  </w:t>
+      </w:r>
+    </w:p>
+    <w:p>
+      <w:pPr>
+        <w:pStyle w:val="NoSpacing"/>
+        <w:ind w:left="720"/>
+        <w:rPr>
+          <w:rFonts w:eastAsiaTheme="minorEastAsia"/>
+        </w:rPr>
+      </w:pPr>
     </w:p>
     <w:p>
       <w:pPr>
@@ -5145,7 +5605,29 @@
         <w:rPr>
           <w:rFonts w:eastAsiaTheme="minorEastAsia"/>
         </w:rPr>
-        <w:t xml:space="preserve"> is on top of </w:t>
+        <w:t xml:space="preserve"> is on top </w:t>
+      </w:r>
+      <w:proofErr w:type="gramStart"/>
+      <w:r>
+        <w:rPr>
+          <w:rFonts w:eastAsiaTheme="minorEastAsia"/>
+        </w:rPr>
+        <w:t xml:space="preserve">of </w:t>
+      </w:r>
+      <m:oMath>
+        <w:proofErr w:type="gramEnd"/>
+        <m:r>
+          <w:rPr>
+            <w:rFonts w:ascii="Cambria Math" w:eastAsiaTheme="minorEastAsia" w:hAnsi="Cambria Math"/>
+          </w:rPr>
+          <m:t>y</m:t>
+        </m:r>
+      </m:oMath>
+      <w:r>
+        <w:rPr>
+          <w:rFonts w:eastAsiaTheme="minorEastAsia"/>
+        </w:rPr>
+        <w:t xml:space="preserve">, where </w:t>
       </w:r>
       <m:oMath>
         <m:r>
@@ -5159,20 +5641,6 @@
         <w:rPr>
           <w:rFonts w:eastAsiaTheme="minorEastAsia"/>
         </w:rPr>
-        <w:t xml:space="preserve">, where </w:t>
-      </w:r>
-      <m:oMath>
-        <m:r>
-          <w:rPr>
-            <w:rFonts w:ascii="Cambria Math" w:eastAsiaTheme="minorEastAsia" w:hAnsi="Cambria Math"/>
-          </w:rPr>
-          <m:t>y</m:t>
-        </m:r>
-      </m:oMath>
-      <w:r>
-        <w:rPr>
-          <w:rFonts w:eastAsiaTheme="minorEastAsia"/>
-        </w:rPr>
         <w:t xml:space="preserve"> can be another block or the </w:t>
       </w:r>
       <m:oMath>
@@ -5193,6 +5661,14 @@
     <w:p>
       <w:pPr>
         <w:pStyle w:val="NoSpacing"/>
+        <w:rPr>
+          <w:rFonts w:eastAsiaTheme="minorEastAsia"/>
+        </w:rPr>
+      </w:pPr>
+    </w:p>
+    <w:p>
+      <w:pPr>
+        <w:pStyle w:val="NoSpacing"/>
         <w:numPr>
           <w:ilvl w:val="0"/>
           <w:numId w:val="26"/>
@@ -5267,23 +5743,27 @@
         <w:pStyle w:val="NoSpacing"/>
         <w:rPr>
           <w:rFonts w:eastAsiaTheme="minorEastAsia"/>
-        </w:rPr>
-      </w:pPr>
-      <w:r>
-        <w:rPr>
-          <w:rFonts w:eastAsiaTheme="minorEastAsia"/>
+          <w:b/>
+        </w:rPr>
+      </w:pPr>
+      <w:r>
+        <w:rPr>
+          <w:rFonts w:eastAsiaTheme="minorEastAsia"/>
+          <w:b/>
         </w:rPr>
         <w:t>Action</w:t>
       </w:r>
       <w:r>
         <w:rPr>
           <w:rFonts w:eastAsiaTheme="minorEastAsia"/>
+          <w:b/>
         </w:rPr>
         <w:t>s</w:t>
       </w:r>
       <w:r>
         <w:rPr>
           <w:rFonts w:eastAsiaTheme="minorEastAsia"/>
+          <w:b/>
         </w:rPr>
         <w:t>:</w:t>
       </w:r>
@@ -5369,9 +5849,17 @@
         <w:rPr>
           <w:rFonts w:eastAsiaTheme="minorEastAsia"/>
         </w:rPr>
-        <w:t xml:space="preserve"> to </w:t>
+        <w:t xml:space="preserve"> </w:t>
+      </w:r>
+      <w:proofErr w:type="gramStart"/>
+      <w:r>
+        <w:rPr>
+          <w:rFonts w:eastAsiaTheme="minorEastAsia"/>
+        </w:rPr>
+        <w:t xml:space="preserve">to </w:t>
       </w:r>
       <m:oMath>
+        <w:proofErr w:type="gramEnd"/>
         <m:r>
           <w:rPr>
             <w:rFonts w:ascii="Cambria Math" w:eastAsiaTheme="minorEastAsia" w:hAnsi="Cambria Math"/>
@@ -5385,6 +5873,15 @@
         </w:rPr>
         <w:t>.</w:t>
       </w:r>
+    </w:p>
+    <w:p>
+      <w:pPr>
+        <w:pStyle w:val="NoSpacing"/>
+        <w:ind w:left="360"/>
+        <w:rPr>
+          <w:rFonts w:eastAsiaTheme="minorEastAsia"/>
+        </w:rPr>
+      </w:pPr>
     </w:p>
     <w:p>
       <w:pPr>
@@ -5485,9 +5982,17 @@
         <w:rPr>
           <w:rFonts w:eastAsiaTheme="minorEastAsia"/>
         </w:rPr>
-        <w:t xml:space="preserve"> to the </w:t>
+        <w:t xml:space="preserve"> to </w:t>
+      </w:r>
+      <w:proofErr w:type="gramStart"/>
+      <w:r>
+        <w:rPr>
+          <w:rFonts w:eastAsiaTheme="minorEastAsia"/>
+        </w:rPr>
+        <w:t xml:space="preserve">the </w:t>
       </w:r>
       <m:oMath>
+        <w:proofErr w:type="gramEnd"/>
         <m:r>
           <w:rPr>
             <w:rFonts w:ascii="Cambria Math" w:eastAsiaTheme="minorEastAsia" w:hAnsi="Cambria Math"/>
@@ -5517,6 +6022,557 @@
           <w:rFonts w:eastAsiaTheme="minorEastAsia"/>
         </w:rPr>
       </w:pPr>
+      <w:r>
+        <w:rPr>
+          <w:rFonts w:eastAsiaTheme="minorEastAsia"/>
+          <w:b/>
+        </w:rPr>
+        <w:t>Additional Note</w:t>
+      </w:r>
+      <w:r>
+        <w:rPr>
+          <w:rFonts w:eastAsiaTheme="minorEastAsia"/>
+          <w:b/>
+        </w:rPr>
+        <w:t>s</w:t>
+      </w:r>
+      <w:r>
+        <w:rPr>
+          <w:rFonts w:eastAsiaTheme="minorEastAsia"/>
+          <w:b/>
+        </w:rPr>
+        <w:t xml:space="preserve">: </w:t>
+      </w:r>
+      <w:r>
+        <w:rPr>
+          <w:rFonts w:eastAsiaTheme="minorEastAsia"/>
+        </w:rPr>
+        <w:t>Th</w:t>
+      </w:r>
+      <w:r>
+        <w:rPr>
+          <w:rFonts w:eastAsiaTheme="minorEastAsia"/>
+        </w:rPr>
+        <w:t xml:space="preserve">e inequality </w:t>
+      </w:r>
+      <w:r>
+        <w:rPr>
+          <w:rFonts w:eastAsiaTheme="minorEastAsia"/>
+        </w:rPr>
+        <w:t>pre</w:t>
+      </w:r>
+      <w:r>
+        <w:rPr>
+          <w:rFonts w:eastAsiaTheme="minorEastAsia"/>
+        </w:rPr>
+        <w:t>conditions (e.g</w:t>
+      </w:r>
+      <w:proofErr w:type="gramStart"/>
+      <w:r>
+        <w:rPr>
+          <w:rFonts w:eastAsiaTheme="minorEastAsia"/>
+        </w:rPr>
+        <w:t xml:space="preserve">. </w:t>
+      </w:r>
+      <m:oMath>
+        <w:proofErr w:type="gramEnd"/>
+        <m:r>
+          <w:rPr>
+            <w:rFonts w:ascii="Cambria Math" w:eastAsiaTheme="minorEastAsia" w:hAnsi="Cambria Math"/>
+          </w:rPr>
+          <m:t>x≠y</m:t>
+        </m:r>
+      </m:oMath>
+      <w:r>
+        <w:rPr>
+          <w:rFonts w:eastAsiaTheme="minorEastAsia"/>
+        </w:rPr>
+        <w:t>) are not shown</w:t>
+      </w:r>
+      <w:r>
+        <w:rPr>
+          <w:rFonts w:eastAsiaTheme="minorEastAsia"/>
+        </w:rPr>
+        <w:t xml:space="preserve"> in the following figures also </w:t>
+      </w:r>
+      <w:r>
+        <w:rPr>
+          <w:rFonts w:eastAsiaTheme="minorEastAsia"/>
+        </w:rPr>
+        <w:t>for increased readability.</w:t>
+      </w:r>
+      <w:r>
+        <w:rPr>
+          <w:rFonts w:eastAsiaTheme="minorEastAsia"/>
+        </w:rPr>
+        <w:t xml:space="preserve">  </w:t>
+      </w:r>
+      <w:r>
+        <w:rPr>
+          <w:rFonts w:eastAsiaTheme="minorEastAsia"/>
+        </w:rPr>
+        <w:t xml:space="preserve">What is more, </w:t>
+      </w:r>
+      <m:oMath>
+        <m:r>
+          <w:rPr>
+            <w:rFonts w:ascii="Cambria Math" w:eastAsiaTheme="minorEastAsia" w:hAnsi="Cambria Math"/>
+          </w:rPr>
+          <m:t>Clear(Table)</m:t>
+        </m:r>
+      </m:oMath>
+      <w:r>
+        <w:rPr>
+          <w:rFonts w:eastAsiaTheme="minorEastAsia"/>
+        </w:rPr>
+        <w:t xml:space="preserve"> atoms</w:t>
+      </w:r>
+      <w:r>
+        <w:rPr>
+          <w:rFonts w:eastAsiaTheme="minorEastAsia"/>
+        </w:rPr>
+        <w:t xml:space="preserve"> are not shown</w:t>
+      </w:r>
+      <w:r>
+        <w:rPr>
+          <w:rFonts w:eastAsiaTheme="minorEastAsia"/>
+        </w:rPr>
+        <w:t xml:space="preserve"> since </w:t>
+      </w:r>
+      <w:r>
+        <w:rPr>
+          <w:rFonts w:eastAsiaTheme="minorEastAsia"/>
+        </w:rPr>
+        <w:t>according to the interpretation in th</w:t>
+      </w:r>
+      <w:r>
+        <w:rPr>
+          <w:rFonts w:eastAsiaTheme="minorEastAsia"/>
+        </w:rPr>
+        <w:t>e text</w:t>
+      </w:r>
+      <w:r>
+        <w:rPr>
+          <w:rFonts w:eastAsiaTheme="minorEastAsia"/>
+        </w:rPr>
+        <w:t>book,</w:t>
+      </w:r>
+      <w:r>
+        <w:rPr>
+          <w:rFonts w:eastAsiaTheme="minorEastAsia"/>
+        </w:rPr>
+        <w:t xml:space="preserve"> this atom is always true</w:t>
+      </w:r>
+      <w:r>
+        <w:rPr>
+          <w:rFonts w:eastAsiaTheme="minorEastAsia"/>
+        </w:rPr>
+        <w:t xml:space="preserve">.  </w:t>
+      </w:r>
+    </w:p>
+    <w:p>
+      <w:pPr>
+        <w:pStyle w:val="NoSpacing"/>
+        <w:rPr>
+          <w:rFonts w:eastAsiaTheme="minorEastAsia"/>
+        </w:rPr>
+      </w:pPr>
+    </w:p>
+    <w:p>
+      <w:pPr>
+        <w:pStyle w:val="NoSpacing"/>
+        <w:ind w:firstLine="936"/>
+        <w:rPr>
+          <w:rFonts w:eastAsiaTheme="minorEastAsia"/>
+        </w:rPr>
+      </w:pPr>
+      <w:r>
+        <w:rPr>
+          <w:rFonts w:eastAsiaTheme="minorEastAsia"/>
+        </w:rPr>
+        <w:fldChar w:fldCharType="begin"/>
+      </w:r>
+      <w:r>
+        <w:instrText xml:space="preserve"> REF _Ref403448636 \h </w:instrText>
+      </w:r>
+      <w:r>
+        <w:rPr>
+          <w:rFonts w:eastAsiaTheme="minorEastAsia"/>
+        </w:rPr>
+      </w:r>
+      <w:r>
+        <w:rPr>
+          <w:rFonts w:eastAsiaTheme="minorEastAsia"/>
+        </w:rPr>
+        <w:fldChar w:fldCharType="separate"/>
+      </w:r>
+      <w:r>
+        <w:t xml:space="preserve">Figure </w:t>
+      </w:r>
+      <w:r>
+        <w:rPr>
+          <w:noProof/>
+        </w:rPr>
+        <w:t>2</w:t>
+      </w:r>
+      <w:r>
+        <w:rPr>
+          <w:rFonts w:eastAsiaTheme="minorEastAsia"/>
+        </w:rPr>
+        <w:fldChar w:fldCharType="end"/>
+      </w:r>
+      <w:r>
+        <w:rPr>
+          <w:rFonts w:eastAsiaTheme="minorEastAsia"/>
+        </w:rPr>
+        <w:t xml:space="preserve"> is the planning graph for th</w:t>
+      </w:r>
+      <w:r>
+        <w:rPr>
+          <w:rFonts w:eastAsiaTheme="minorEastAsia"/>
+        </w:rPr>
+        <w:t>e ground actions for the Blocks world.  From the initial state, there are three possible, non-</w:t>
+      </w:r>
+      <w:r>
+        <w:rPr>
+          <w:rFonts w:eastAsiaTheme="minorEastAsia"/>
+        </w:rPr>
+        <w:t xml:space="preserve">persistence actions.  They are: moving block C to the table, moving block C on top of block B, and moving block B on top of block C.  </w:t>
+      </w:r>
+    </w:p>
+    <w:p>
+      <w:pPr>
+        <w:pStyle w:val="NoSpacing"/>
+        <w:rPr>
+          <w:rFonts w:eastAsiaTheme="minorEastAsia"/>
+        </w:rPr>
+      </w:pPr>
+    </w:p>
+    <w:p>
+      <w:pPr>
+        <w:pStyle w:val="NoSpacing"/>
+        <w:jc w:val="center"/>
+        <w:rPr>
+          <w:rFonts w:eastAsiaTheme="minorEastAsia"/>
+        </w:rPr>
+      </w:pPr>
+      <w:r>
+        <w:rPr>
+          <w:rFonts w:eastAsiaTheme="minorEastAsia"/>
+          <w:noProof/>
+        </w:rPr>
+        <w:lastRenderedPageBreak/>
+        <w:drawing>
+          <wp:inline distT="0" distB="0" distL="0" distR="0">
+            <wp:extent cx="6106363" cy="5633744"/>
+            <wp:effectExtent l="19050" t="0" r="8687" b="0"/>
+            <wp:docPr id="2" name="Picture 1" descr="CS156 - Assignment #4 - S0 to S1.png"/>
+            <wp:cNvGraphicFramePr>
+              <a:graphicFrameLocks xmlns:a="http://schemas.openxmlformats.org/drawingml/2006/main" noChangeAspect="1"/>
+            </wp:cNvGraphicFramePr>
+            <a:graphic xmlns:a="http://schemas.openxmlformats.org/drawingml/2006/main">
+              <a:graphicData uri="http://schemas.openxmlformats.org/drawingml/2006/picture">
+                <pic:pic xmlns:pic="http://schemas.openxmlformats.org/drawingml/2006/picture">
+                  <pic:nvPicPr>
+                    <pic:cNvPr id="0" name="CS156 - Assignment #4 - S0 to S1.png"/>
+                    <pic:cNvPicPr/>
+                  </pic:nvPicPr>
+                  <pic:blipFill>
+                    <a:blip r:embed="rId9" cstate="print"/>
+                    <a:srcRect r="10966"/>
+                    <a:stretch>
+                      <a:fillRect/>
+                    </a:stretch>
+                  </pic:blipFill>
+                  <pic:spPr>
+                    <a:xfrm>
+                      <a:off x="0" y="0"/>
+                      <a:ext cx="6106363" cy="5633744"/>
+                    </a:xfrm>
+                    <a:prstGeom prst="rect">
+                      <a:avLst/>
+                    </a:prstGeom>
+                  </pic:spPr>
+                </pic:pic>
+              </a:graphicData>
+            </a:graphic>
+          </wp:inline>
+        </w:drawing>
+      </w:r>
+    </w:p>
+    <w:p>
+      <w:pPr>
+        <w:pStyle w:val="NoSpacing"/>
+      </w:pPr>
+    </w:p>
+    <w:p>
+      <w:pPr>
+        <w:pStyle w:val="Caption"/>
+      </w:pPr>
+      <w:bookmarkStart w:id="2" w:name="_Ref403448636"/>
+      <w:r>
+        <w:t xml:space="preserve">Figure </w:t>
+      </w:r>
+      <w:fldSimple w:instr=" SEQ Figure \* ARABIC ">
+        <w:r>
+          <w:rPr>
+            <w:noProof/>
+          </w:rPr>
+          <w:t>2</w:t>
+        </w:r>
+      </w:fldSimple>
+      <w:bookmarkEnd w:id="2"/>
+      <w:r>
+        <w:t xml:space="preserve"> – </w:t>
+      </w:r>
+      <w:r>
+        <w:t xml:space="preserve">Block </w:t>
+      </w:r>
+      <w:r>
+        <w:t>World</w:t>
+      </w:r>
+      <w:r>
+        <w:t xml:space="preserve"> Ground </w:t>
+      </w:r>
+      <w:r>
+        <w:t>Actions (</w:t>
+      </w:r>
+      <m:oMath>
+        <m:sSub>
+          <m:sSubPr>
+            <m:ctrlPr>
+              <w:rPr>
+                <w:rFonts w:ascii="Cambria Math" w:hAnsi="Cambria Math"/>
+                <w:i/>
+              </w:rPr>
+            </m:ctrlPr>
+          </m:sSubPr>
+          <m:e>
+            <m:r>
+              <m:rPr>
+                <m:sty m:val="bi"/>
+              </m:rPr>
+              <w:rPr>
+                <w:rFonts w:ascii="Cambria Math" w:hAnsi="Cambria Math"/>
+              </w:rPr>
+              <m:t>A</m:t>
+            </m:r>
+          </m:e>
+          <m:sub>
+            <m:r>
+              <m:rPr>
+                <m:sty m:val="bi"/>
+              </m:rPr>
+              <w:rPr>
+                <w:rFonts w:ascii="Cambria Math" w:hAnsi="Cambria Math"/>
+              </w:rPr>
+              <m:t>0</m:t>
+            </m:r>
+          </m:sub>
+        </m:sSub>
+      </m:oMath>
+      <w:r>
+        <w:rPr>
+          <w:rFonts w:eastAsiaTheme="minorEastAsia"/>
+        </w:rPr>
+        <w:t xml:space="preserve">) and Related </w:t>
+      </w:r>
+      <w:proofErr w:type="spellStart"/>
+      <w:r>
+        <w:rPr>
+          <w:rFonts w:eastAsiaTheme="minorEastAsia"/>
+        </w:rPr>
+        <w:t>Mutexes</w:t>
+      </w:r>
+      <w:proofErr w:type="spellEnd"/>
+    </w:p>
+    <w:p>
+      <w:pPr>
+        <w:pStyle w:val="NoSpacing"/>
+      </w:pPr>
+    </w:p>
+    <w:p>
+      <w:pPr>
+        <w:pStyle w:val="NoSpacing"/>
+      </w:pPr>
+      <w:r>
+        <w:t>In line with the standard planning graph notation from class, preconditions are on the left side of the actions (shown inside rectangles)</w:t>
+      </w:r>
+      <w:r>
+        <w:t xml:space="preserve"> while the effects are on the right side of the actions.  </w:t>
+      </w:r>
+      <w:proofErr w:type="spellStart"/>
+      <w:r>
+        <w:t>Mutexes</w:t>
+      </w:r>
+      <w:proofErr w:type="spellEnd"/>
+      <w:r>
+        <w:t xml:space="preserve"> are shown as red curved lines.  </w:t>
+      </w:r>
+      <w:r>
+        <w:t xml:space="preserve">Not included </w:t>
+      </w:r>
+      <w:proofErr w:type="spellStart"/>
+      <w:r>
+        <w:rPr>
+          <w:i/>
+        </w:rPr>
+        <w:t>mutexes</w:t>
+      </w:r>
+      <w:proofErr w:type="spellEnd"/>
+      <w:r>
+        <w:t xml:space="preserve"> in this figure includ</w:t>
+      </w:r>
+      <w:r>
+        <w:t>e:</w:t>
+      </w:r>
+      <w:r>
+        <w:t xml:space="preserve"> </w:t>
+      </w:r>
+      <m:oMath>
+        <m:r>
+          <w:rPr>
+            <w:rFonts w:ascii="Cambria Math" w:hAnsi="Cambria Math"/>
+          </w:rPr>
+          <m:t>Move(B, Table, C)</m:t>
+        </m:r>
+      </m:oMath>
+      <w:r>
+        <w:rPr>
+          <w:rFonts w:eastAsiaTheme="minorEastAsia"/>
+        </w:rPr>
+        <w:t xml:space="preserve"> </w:t>
+      </w:r>
+      <w:r>
+        <w:rPr>
+          <w:rFonts w:ascii="Arial" w:eastAsiaTheme="minorEastAsia" w:hAnsi="Arial" w:cs="Arial"/>
+        </w:rPr>
+        <w:t>↔</w:t>
+      </w:r>
+      <w:r>
+        <w:rPr>
+          <w:rFonts w:eastAsiaTheme="minorEastAsia"/>
+        </w:rPr>
+        <w:t xml:space="preserve"> </w:t>
+      </w:r>
+      <m:oMath>
+        <m:r>
+          <w:rPr>
+            <w:rFonts w:ascii="Cambria Math" w:eastAsiaTheme="minorEastAsia" w:hAnsi="Cambria Math"/>
+          </w:rPr>
+          <m:t>Clear</m:t>
+        </m:r>
+        <m:d>
+          <m:dPr>
+            <m:ctrlPr>
+              <w:rPr>
+                <w:rFonts w:ascii="Cambria Math" w:eastAsiaTheme="minorEastAsia" w:hAnsi="Cambria Math"/>
+                <w:i/>
+              </w:rPr>
+            </m:ctrlPr>
+          </m:dPr>
+          <m:e>
+            <m:r>
+              <w:rPr>
+                <w:rFonts w:ascii="Cambria Math" w:eastAsiaTheme="minorEastAsia" w:hAnsi="Cambria Math"/>
+              </w:rPr>
+              <m:t>C</m:t>
+            </m:r>
+          </m:e>
+        </m:d>
+      </m:oMath>
+      <w:r>
+        <w:rPr>
+          <w:rFonts w:eastAsiaTheme="minorEastAsia"/>
+        </w:rPr>
+        <w:t xml:space="preserve"> and </w:t>
+      </w:r>
+      <m:oMath>
+        <m:r>
+          <w:rPr>
+            <w:rFonts w:ascii="Cambria Math" w:hAnsi="Cambria Math"/>
+          </w:rPr>
+          <m:t>Move(C, A, B)</m:t>
+        </m:r>
+      </m:oMath>
+      <w:r>
+        <w:rPr>
+          <w:rFonts w:eastAsiaTheme="minorEastAsia"/>
+        </w:rPr>
+        <w:t xml:space="preserve"> </w:t>
+      </w:r>
+      <w:proofErr w:type="gramStart"/>
+      <w:r>
+        <w:rPr>
+          <w:rFonts w:ascii="Arial" w:eastAsiaTheme="minorEastAsia" w:hAnsi="Arial" w:cs="Arial"/>
+        </w:rPr>
+        <w:t>↔</w:t>
+      </w:r>
+      <w:r>
+        <w:rPr>
+          <w:rFonts w:eastAsiaTheme="minorEastAsia"/>
+        </w:rPr>
+        <w:t xml:space="preserve"> </w:t>
+      </w:r>
+      <m:oMath>
+        <w:proofErr w:type="gramEnd"/>
+        <m:r>
+          <w:rPr>
+            <w:rFonts w:ascii="Cambria Math" w:eastAsiaTheme="minorEastAsia" w:hAnsi="Cambria Math"/>
+          </w:rPr>
+          <m:t>Clear</m:t>
+        </m:r>
+        <m:d>
+          <m:dPr>
+            <m:ctrlPr>
+              <w:rPr>
+                <w:rFonts w:ascii="Cambria Math" w:eastAsiaTheme="minorEastAsia" w:hAnsi="Cambria Math"/>
+                <w:i/>
+              </w:rPr>
+            </m:ctrlPr>
+          </m:dPr>
+          <m:e>
+            <m:r>
+              <w:rPr>
+                <w:rFonts w:ascii="Cambria Math" w:eastAsiaTheme="minorEastAsia" w:hAnsi="Cambria Math"/>
+              </w:rPr>
+              <m:t>B</m:t>
+            </m:r>
+          </m:e>
+        </m:d>
+      </m:oMath>
+      <w:r>
+        <w:rPr>
+          <w:rFonts w:eastAsiaTheme="minorEastAsia"/>
+        </w:rPr>
+        <w:t>.</w:t>
+      </w:r>
+      <w:r>
+        <w:rPr>
+          <w:rFonts w:eastAsiaTheme="minorEastAsia"/>
+        </w:rPr>
+        <w:t xml:space="preserve">  In subsequent levels, the </w:t>
+      </w:r>
+      <w:proofErr w:type="spellStart"/>
+      <w:r>
+        <w:rPr>
+          <w:rFonts w:eastAsiaTheme="minorEastAsia"/>
+        </w:rPr>
+        <w:t>mutexes</w:t>
+      </w:r>
+      <w:proofErr w:type="spellEnd"/>
+      <w:r>
+        <w:rPr>
+          <w:rFonts w:eastAsiaTheme="minorEastAsia"/>
+        </w:rPr>
+        <w:t xml:space="preserve"> decrease monotonically; actions increase monotonically, and literals increase monotonically.</w:t>
+      </w:r>
+    </w:p>
+    <w:p>
+      <w:pPr>
+        <w:pStyle w:val="NoSpacing"/>
+        <w:ind w:left="720"/>
+      </w:pPr>
     </w:p>
     <w:p>
       <w:pPr>
@@ -5738,13 +6794,41 @@
         <w:rPr>
           <w:rFonts w:eastAsiaTheme="minorEastAsia"/>
         </w:rPr>
-        <w:t xml:space="preserve">A state is a conjunction of fluents (i.e. facts that my change from situation to situation).  </w:t>
-      </w:r>
-      <w:r>
-        <w:rPr>
-          <w:rFonts w:eastAsiaTheme="minorEastAsia"/>
-        </w:rPr>
-        <w:t>The fluents are ground in that they do not rely on variables.</w:t>
+        <w:t xml:space="preserve">A state is a conjunction of </w:t>
+      </w:r>
+      <w:proofErr w:type="spellStart"/>
+      <w:r>
+        <w:rPr>
+          <w:rFonts w:eastAsiaTheme="minorEastAsia"/>
+        </w:rPr>
+        <w:t>fluents</w:t>
+      </w:r>
+      <w:proofErr w:type="spellEnd"/>
+      <w:r>
+        <w:rPr>
+          <w:rFonts w:eastAsiaTheme="minorEastAsia"/>
+        </w:rPr>
+        <w:t xml:space="preserve"> (i.e. facts that my change from situation to situation).  </w:t>
+      </w:r>
+      <w:r>
+        <w:rPr>
+          <w:rFonts w:eastAsiaTheme="minorEastAsia"/>
+        </w:rPr>
+        <w:t xml:space="preserve">The </w:t>
+      </w:r>
+      <w:proofErr w:type="spellStart"/>
+      <w:r>
+        <w:rPr>
+          <w:rFonts w:eastAsiaTheme="minorEastAsia"/>
+        </w:rPr>
+        <w:t>fluents</w:t>
+      </w:r>
+      <w:proofErr w:type="spellEnd"/>
+      <w:r>
+        <w:rPr>
+          <w:rFonts w:eastAsiaTheme="minorEastAsia"/>
+        </w:rPr>
+        <w:t xml:space="preserve"> are ground in that they do not rely on variables.</w:t>
       </w:r>
     </w:p>
     <w:p>
@@ -5850,7 +6934,168 @@
           <w:rFonts w:eastAsiaTheme="minorEastAsia"/>
         </w:rPr>
         <w:tab/>
-        <w:t xml:space="preserve">The </w:t>
+      </w:r>
+      <w:r>
+        <w:rPr>
+          <w:rFonts w:eastAsiaTheme="minorEastAsia"/>
+        </w:rPr>
+        <w:t xml:space="preserve">First, </w:t>
+      </w:r>
+      <w:r>
+        <w:rPr>
+          <w:rFonts w:eastAsiaTheme="minorEastAsia"/>
+        </w:rPr>
+        <w:t xml:space="preserve">PDDL </w:t>
+      </w:r>
+      <w:proofErr w:type="spellStart"/>
+      <w:r>
+        <w:rPr>
+          <w:rFonts w:eastAsiaTheme="minorEastAsia"/>
+        </w:rPr>
+        <w:t>fluents</w:t>
+      </w:r>
+      <w:proofErr w:type="spellEnd"/>
+      <w:r>
+        <w:rPr>
+          <w:rFonts w:eastAsiaTheme="minorEastAsia"/>
+        </w:rPr>
+        <w:t xml:space="preserve"> also do not explicitly include time.  While preconditions refer to a time </w:t>
+      </w:r>
+      <m:oMath>
+        <m:r>
+          <w:rPr>
+            <w:rFonts w:ascii="Cambria Math" w:eastAsiaTheme="minorEastAsia" w:hAnsi="Cambria Math"/>
+          </w:rPr>
+          <m:t>t</m:t>
+        </m:r>
+      </m:oMath>
+      <w:r>
+        <w:rPr>
+          <w:rFonts w:eastAsiaTheme="minorEastAsia"/>
+        </w:rPr>
+        <w:t xml:space="preserve"> and effects to a </w:t>
+      </w:r>
+      <w:proofErr w:type="gramStart"/>
+      <w:r>
+        <w:rPr>
+          <w:rFonts w:eastAsiaTheme="minorEastAsia"/>
+        </w:rPr>
+        <w:t xml:space="preserve">time </w:t>
+      </w:r>
+      <m:oMath>
+        <w:proofErr w:type="gramEnd"/>
+        <m:r>
+          <w:rPr>
+            <w:rFonts w:ascii="Cambria Math" w:eastAsiaTheme="minorEastAsia" w:hAnsi="Cambria Math"/>
+          </w:rPr>
+          <m:t>t+1</m:t>
+        </m:r>
+      </m:oMath>
+      <w:r>
+        <w:rPr>
+          <w:rFonts w:eastAsiaTheme="minorEastAsia"/>
+        </w:rPr>
+        <w:t xml:space="preserve">, this discretized representation of time will not be sufficient for all types of problems.  Scheduling problems require information about time including how long an action takes and when it occurs.  For example, </w:t>
+      </w:r>
+      <w:r>
+        <w:rPr>
+          <w:rFonts w:eastAsiaTheme="minorEastAsia"/>
+        </w:rPr>
+        <w:t>with</w:t>
+      </w:r>
+      <w:r>
+        <w:rPr>
+          <w:rFonts w:eastAsiaTheme="minorEastAsia"/>
+        </w:rPr>
+        <w:t xml:space="preserve"> the “Air Cargo Transport” problem, actions can be ordered</w:t>
+      </w:r>
+      <w:r>
+        <w:rPr>
+          <w:rFonts w:eastAsiaTheme="minorEastAsia"/>
+        </w:rPr>
+        <w:t>,</w:t>
+      </w:r>
+      <w:r>
+        <w:rPr>
+          <w:rFonts w:eastAsiaTheme="minorEastAsia"/>
+        </w:rPr>
+        <w:t xml:space="preserve"> but the PDDL representation has no sense of things like departure and arrival times of the aircraft.</w:t>
+      </w:r>
+      <w:r>
+        <w:rPr>
+          <w:rFonts w:eastAsiaTheme="minorEastAsia"/>
+        </w:rPr>
+        <w:t xml:space="preserve">  A temporal language would be better suited to this role.</w:t>
+      </w:r>
+    </w:p>
+    <w:p>
+      <w:pPr>
+        <w:pStyle w:val="NoSpacing"/>
+        <w:tabs>
+          <w:tab w:val="left" w:pos="360"/>
+        </w:tabs>
+        <w:rPr>
+          <w:rFonts w:eastAsiaTheme="minorEastAsia"/>
+        </w:rPr>
+      </w:pPr>
+    </w:p>
+    <w:p>
+      <w:pPr>
+        <w:pStyle w:val="NoSpacing"/>
+        <w:tabs>
+          <w:tab w:val="left" w:pos="360"/>
+        </w:tabs>
+        <w:rPr>
+          <w:rFonts w:eastAsiaTheme="minorEastAsia"/>
+        </w:rPr>
+      </w:pPr>
+      <w:r>
+        <w:rPr>
+          <w:rFonts w:eastAsiaTheme="minorEastAsia"/>
+        </w:rPr>
+        <w:tab/>
+        <w:t xml:space="preserve">Second, PDDL does not effectively capture the cost associated with an action.  Instead, it generalizes action costs to a “level cost” which is the distance in levels from the initial state to the level in the planning graph where the action appears.  </w:t>
+      </w:r>
+      <w:r>
+        <w:rPr>
+          <w:rFonts w:eastAsiaTheme="minorEastAsia"/>
+        </w:rPr>
+        <w:t xml:space="preserve">  This oversimplification will be insufficient if the planning agent behaves more as a utility based agent than a goal based agent.</w:t>
+      </w:r>
+      <w:r>
+        <w:rPr>
+          <w:rFonts w:eastAsiaTheme="minorEastAsia"/>
+        </w:rPr>
+        <w:t xml:space="preserve">  For example, consider a variant of the air cargo problem where cargo must be moved from JFK to SFO with the minimum possible cost.  If the only routes from JFK to SFO were through London or Kansas City, PDDL would not capture that the route through Kansas City would cost significantly less than the London itinerary.</w:t>
+      </w:r>
+    </w:p>
+    <w:p>
+      <w:pPr>
+        <w:pStyle w:val="NoSpacing"/>
+        <w:tabs>
+          <w:tab w:val="left" w:pos="360"/>
+        </w:tabs>
+        <w:rPr>
+          <w:rFonts w:eastAsiaTheme="minorEastAsia"/>
+        </w:rPr>
+      </w:pPr>
+    </w:p>
+    <w:p>
+      <w:pPr>
+        <w:pStyle w:val="NoSpacing"/>
+        <w:tabs>
+          <w:tab w:val="left" w:pos="360"/>
+        </w:tabs>
+        <w:rPr>
+          <w:rFonts w:eastAsiaTheme="minorEastAsia"/>
+        </w:rPr>
+      </w:pPr>
+      <w:r>
+        <w:rPr>
+          <w:rFonts w:eastAsiaTheme="minorEastAsia"/>
+        </w:rPr>
+        <w:tab/>
+        <w:t xml:space="preserve">Two additional general limitations of all planning languages are the qualification and ramification problems.  The </w:t>
       </w:r>
       <w:r>
         <w:rPr>
@@ -5862,62 +7107,15 @@
       <w:r>
         <w:rPr>
           <w:rFonts w:eastAsiaTheme="minorEastAsia"/>
-        </w:rPr>
-        <w:t xml:space="preserve"> in planning systems is that there are some aspects of the environment that may cause an action to fail</w:t>
-      </w:r>
-      <w:r>
-        <w:rPr>
-          <w:rFonts w:eastAsiaTheme="minorEastAsia"/>
-        </w:rPr>
-        <w:t>.  What is more, these implicit</w:t>
-      </w:r>
-      <w:r>
-        <w:rPr>
-          <w:rFonts w:eastAsiaTheme="minorEastAsia"/>
-        </w:rPr>
-        <w:t xml:space="preserve"> and necessary preconditions for the success of an action</w:t>
-      </w:r>
-      <w:r>
-        <w:rPr>
-          <w:rFonts w:eastAsiaTheme="minorEastAsia"/>
-        </w:rPr>
-        <w:t xml:space="preserve"> can be innumerable </w:t>
-      </w:r>
-      <w:r>
-        <w:rPr>
-          <w:rFonts w:eastAsiaTheme="minorEastAsia"/>
-        </w:rPr>
-        <w:t xml:space="preserve">and unknowable </w:t>
-      </w:r>
-      <w:r>
-        <w:rPr>
-          <w:rFonts w:eastAsiaTheme="minorEastAsia"/>
-        </w:rPr>
-        <w:t>for practical purposes</w:t>
-      </w:r>
-      <w:r>
-        <w:rPr>
-          <w:rFonts w:eastAsiaTheme="minorEastAsia"/>
-        </w:rPr>
-        <w:t xml:space="preserve">.  </w:t>
-      </w:r>
-      <w:r>
-        <w:rPr>
-          <w:rFonts w:eastAsiaTheme="minorEastAsia"/>
-        </w:rPr>
-        <w:t>For example</w:t>
-      </w:r>
-      <w:r>
-        <w:rPr>
-          <w:rFonts w:eastAsiaTheme="minorEastAsia"/>
-        </w:rPr>
-        <w:t xml:space="preserve">, </w:t>
-      </w:r>
-      <w:r>
-        <w:rPr>
-          <w:rFonts w:eastAsiaTheme="minorEastAsia"/>
-        </w:rPr>
-        <w:t xml:space="preserve">the </w:t>
+          <w:b/>
+        </w:rPr>
+        <w:t xml:space="preserve"> </w:t>
+      </w:r>
+      <w:r>
+        <w:rPr>
+          <w:rFonts w:eastAsiaTheme="minorEastAsia"/>
+        </w:rPr>
+        <w:t xml:space="preserve">highlights that there are some aspects of the environment that may cause an action to fail.  What is more, these implicit and necessary preconditions for the success of an action can be innumerable and unknowable for practical purposes.  For example, the </w:t>
       </w:r>
       <m:oMath>
         <m:r>
@@ -5931,111 +7129,13 @@
         <w:rPr>
           <w:rFonts w:eastAsiaTheme="minorEastAsia"/>
         </w:rPr>
-        <w:t xml:space="preserve"> action in </w:t>
-      </w:r>
-      <w:r>
-        <w:rPr>
-          <w:rFonts w:eastAsiaTheme="minorEastAsia"/>
-        </w:rPr>
-        <w:t xml:space="preserve">the </w:t>
-      </w:r>
-      <w:r>
-        <w:rPr>
-          <w:rFonts w:eastAsiaTheme="minorEastAsia"/>
-        </w:rPr>
-        <w:t xml:space="preserve">“Air Cargo Transport” problem </w:t>
-      </w:r>
-      <w:r>
-        <w:rPr>
-          <w:rFonts w:eastAsiaTheme="minorEastAsia"/>
-        </w:rPr>
-        <w:t>requires sufficient fuel in the tank and a competent pilot or the action will fail</w:t>
-      </w:r>
-      <w:r>
-        <w:rPr>
-          <w:rFonts w:eastAsiaTheme="minorEastAsia"/>
-        </w:rPr>
-        <w:t>.  However, the</w:t>
-      </w:r>
-      <w:r>
-        <w:rPr>
-          <w:rFonts w:eastAsiaTheme="minorEastAsia"/>
-        </w:rPr>
-        <w:t xml:space="preserve"> textbook’s</w:t>
-      </w:r>
-      <w:r>
-        <w:rPr>
-          <w:rFonts w:eastAsiaTheme="minorEastAsia"/>
-        </w:rPr>
-        <w:t xml:space="preserve"> PDDL description of this action does not capture this fact.</w:t>
-      </w:r>
-    </w:p>
-    <w:p>
-      <w:pPr>
-        <w:pStyle w:val="NoSpacing"/>
-        <w:tabs>
-          <w:tab w:val="left" w:pos="360"/>
-        </w:tabs>
-        <w:rPr>
-          <w:rFonts w:eastAsiaTheme="minorEastAsia"/>
-        </w:rPr>
-      </w:pPr>
-    </w:p>
-    <w:p>
-      <w:pPr>
-        <w:pStyle w:val="NoSpacing"/>
-        <w:tabs>
-          <w:tab w:val="left" w:pos="360"/>
-        </w:tabs>
-        <w:rPr>
-          <w:rFonts w:eastAsiaTheme="minorEastAsia"/>
-        </w:rPr>
-      </w:pPr>
-      <w:r>
-        <w:rPr>
-          <w:rFonts w:eastAsiaTheme="minorEastAsia"/>
-        </w:rPr>
-        <w:tab/>
-        <w:t xml:space="preserve">The </w:t>
-      </w:r>
-      <w:r>
-        <w:rPr>
-          <w:rFonts w:eastAsiaTheme="minorEastAsia"/>
-          <w:b/>
-        </w:rPr>
-        <w:t>ramification problem</w:t>
-      </w:r>
-      <w:r>
-        <w:rPr>
-          <w:rFonts w:eastAsiaTheme="minorEastAsia"/>
-        </w:rPr>
-        <w:t xml:space="preserve"> is another limitation of PDDL.  When performing an action, there are many secondary effects that are not captured by the PDDL description.  </w:t>
-      </w:r>
-      <w:r>
-        <w:rPr>
-          <w:rFonts w:eastAsiaTheme="minorEastAsia"/>
-        </w:rPr>
-        <w:t xml:space="preserve">For example, when the </w:t>
-      </w:r>
-      <m:oMath>
-        <m:r>
-          <w:rPr>
-            <w:rFonts w:ascii="Cambria Math" w:eastAsiaTheme="minorEastAsia" w:hAnsi="Cambria Math"/>
-          </w:rPr>
-          <m:t>Fl</m:t>
-        </m:r>
-        <m:r>
-          <w:rPr>
-            <w:rFonts w:ascii="Cambria Math" w:eastAsiaTheme="minorEastAsia" w:hAnsi="Cambria Math"/>
-          </w:rPr>
-          <m:t>y</m:t>
-        </m:r>
-      </m:oMath>
-      <w:r>
-        <w:rPr>
-          <w:rFonts w:eastAsiaTheme="minorEastAsia"/>
-        </w:rPr>
-        <w:t xml:space="preserve"> action is performed, some of the airline’s gasoline reserve is consumed.  Moreover, after a </w:t>
+        <w:t xml:space="preserve"> action in the “Air Cargo Transport” problem requires sufficient fuel in t</w:t>
+      </w:r>
+      <w:r>
+        <w:rPr>
+          <w:rFonts w:eastAsiaTheme="minorEastAsia"/>
+        </w:rPr>
+        <w:t xml:space="preserve">he tank, a competent pilot, good weather, no intentional sabotage, etc.; otherwise the </w:t>
       </w:r>
       <m:oMath>
         <m:r>
@@ -6049,7 +7149,19 @@
         <w:rPr>
           <w:rFonts w:eastAsiaTheme="minorEastAsia"/>
         </w:rPr>
-        <w:t xml:space="preserve"> action, in addition to the movement of a package, some airline staff as well as possibly customers are moved to a new location.  However, this is not captured by the PDDL description.</w:t>
+        <w:t xml:space="preserve"> action will fail.  However, the textbook’s PDDL description of t</w:t>
+      </w:r>
+      <w:r>
+        <w:rPr>
+          <w:rFonts w:eastAsiaTheme="minorEastAsia"/>
+        </w:rPr>
+        <w:t>his action does not capture these depend</w:t>
+      </w:r>
+      <w:r>
+        <w:rPr>
+          <w:rFonts w:eastAsiaTheme="minorEastAsia"/>
+        </w:rPr>
+        <w:t xml:space="preserve">.  </w:t>
       </w:r>
     </w:p>
     <w:p>
@@ -6071,7 +7183,6 @@
         </w:tabs>
         <w:rPr>
           <w:rFonts w:eastAsiaTheme="minorEastAsia"/>
-          <w:i/>
         </w:rPr>
       </w:pPr>
       <w:r>
@@ -6079,74 +7190,89 @@
           <w:rFonts w:eastAsiaTheme="minorEastAsia"/>
         </w:rPr>
         <w:tab/>
-        <w:t xml:space="preserve">PDDL fluents also do not explicitly include time.  While preconditions refer to a time </w:t>
+      </w:r>
+      <w:r>
+        <w:rPr>
+          <w:rFonts w:eastAsiaTheme="minorEastAsia"/>
+        </w:rPr>
+        <w:t xml:space="preserve">The </w:t>
+      </w:r>
+      <w:r>
+        <w:rPr>
+          <w:rFonts w:eastAsiaTheme="minorEastAsia"/>
+          <w:b/>
+        </w:rPr>
+        <w:t>ramification problem</w:t>
+      </w:r>
+      <w:r>
+        <w:rPr>
+          <w:rFonts w:eastAsiaTheme="minorEastAsia"/>
+        </w:rPr>
+        <w:t xml:space="preserve"> states that when performing an action, there are many secondary effects that are not </w:t>
+      </w:r>
+      <w:r>
+        <w:rPr>
+          <w:rFonts w:eastAsiaTheme="minorEastAsia"/>
+        </w:rPr>
+        <w:t>always captured</w:t>
+      </w:r>
+      <w:r>
+        <w:rPr>
+          <w:rFonts w:eastAsiaTheme="minorEastAsia"/>
+        </w:rPr>
+        <w:t xml:space="preserve">.  For example, when the </w:t>
       </w:r>
       <m:oMath>
         <m:r>
           <w:rPr>
             <w:rFonts w:ascii="Cambria Math" w:eastAsiaTheme="minorEastAsia" w:hAnsi="Cambria Math"/>
           </w:rPr>
-          <m:t>t</m:t>
+          <m:t>Fly</m:t>
         </m:r>
       </m:oMath>
       <w:r>
         <w:rPr>
           <w:rFonts w:eastAsiaTheme="minorEastAsia"/>
         </w:rPr>
-        <w:t xml:space="preserve"> and effects to a time </w:t>
+        <w:t xml:space="preserve"> action is performed, some of the airline’s gasoline reserve is consumed.  Moreover, after </w:t>
+      </w:r>
+      <w:proofErr w:type="gramStart"/>
+      <w:r>
+        <w:rPr>
+          <w:rFonts w:eastAsiaTheme="minorEastAsia"/>
+        </w:rPr>
+        <w:t>a</w:t>
+      </w:r>
+      <w:proofErr w:type="gramEnd"/>
+      <w:r>
+        <w:rPr>
+          <w:rFonts w:eastAsiaTheme="minorEastAsia"/>
+        </w:rPr>
+        <w:t xml:space="preserve"> </w:t>
       </w:r>
       <m:oMath>
         <m:r>
           <w:rPr>
             <w:rFonts w:ascii="Cambria Math" w:eastAsiaTheme="minorEastAsia" w:hAnsi="Cambria Math"/>
           </w:rPr>
-          <m:t>t+1</m:t>
+          <m:t>Fly</m:t>
         </m:r>
       </m:oMath>
       <w:r>
         <w:rPr>
           <w:rFonts w:eastAsiaTheme="minorEastAsia"/>
         </w:rPr>
-        <w:t xml:space="preserve">, this discretized representation of time will not be sufficient for all types of problems.  Scheduling problems require information about time including how long an action takes and when it occurs.  For example, </w:t>
-      </w:r>
-      <w:r>
-        <w:rPr>
-          <w:rFonts w:eastAsiaTheme="minorEastAsia"/>
-        </w:rPr>
-        <w:t>with</w:t>
-      </w:r>
-      <w:r>
-        <w:rPr>
-          <w:rFonts w:eastAsiaTheme="minorEastAsia"/>
-        </w:rPr>
-        <w:t xml:space="preserve"> the “Air Cargo Transport” problem, actions can be ordered</w:t>
-      </w:r>
-      <w:r>
-        <w:rPr>
-          <w:rFonts w:eastAsiaTheme="minorEastAsia"/>
-        </w:rPr>
-        <w:t>,</w:t>
-      </w:r>
-      <w:r>
-        <w:rPr>
-          <w:rFonts w:eastAsiaTheme="minorEastAsia"/>
-        </w:rPr>
-        <w:t xml:space="preserve"> but the PDDL representation has no sense of things like departure and arrival times of the aircraft.</w:t>
-      </w:r>
-    </w:p>
-    <w:p>
-      <w:pPr>
-        <w:pStyle w:val="NoSpacing"/>
-        <w:tabs>
-          <w:tab w:val="left" w:pos="360"/>
-        </w:tabs>
-        <w:rPr>
-          <w:rFonts w:eastAsiaTheme="minorEastAsia"/>
-        </w:rPr>
-      </w:pPr>
+        <w:t xml:space="preserve"> action, in addition to the movement of a package, some airline staff as well as possibly customers are moved to a new location.  However, </w:t>
+      </w:r>
+      <w:r>
+        <w:rPr>
+          <w:rFonts w:eastAsiaTheme="minorEastAsia"/>
+        </w:rPr>
+        <w:t>these tertiary effects can not all be practically captured by the planning language.</w:t>
+      </w:r>
     </w:p>
     <w:sectPr>
-      <w:footerReference w:type="default" r:id="rId8"/>
+      <w:footerReference w:type="default" r:id="rId10"/>
       <w:pgSz w:w="12240" w:h="15840"/>
       <w:pgMar w:top="720" w:right="720" w:bottom="720" w:left="720" w:header="720" w:footer="720" w:gutter="0"/>
       <w:cols w:space="720"/>
@@ -6211,7 +7337,7 @@
         <w:rPr>
           <w:noProof/>
         </w:rPr>
-        <w:t>5</w:t>
+        <w:t>6</w:t>
       </w:r>
     </w:fldSimple>
   </w:p>
@@ -8339,6 +9465,95 @@
     </w:lvl>
   </w:abstractNum>
   <w:abstractNum w:abstractNumId="22">
+    <w:nsid w:val="588D5852"/>
+    <w:multiLevelType w:val="hybridMultilevel"/>
+    <w:tmpl w:val="6D2C8A3C"/>
+    <w:lvl w:ilvl="0" w:tplc="04090019">
+      <w:start w:val="1"/>
+      <w:numFmt w:val="lowerLetter"/>
+      <w:lvlText w:val="%1."/>
+      <w:lvlJc w:val="left"/>
+      <w:pPr>
+        <w:ind w:left="720" w:hanging="360"/>
+      </w:pPr>
+      <w:rPr>
+        <w:rFonts w:hint="default"/>
+      </w:rPr>
+    </w:lvl>
+    <w:lvl w:ilvl="1" w:tplc="04090019" w:tentative="1">
+      <w:start w:val="1"/>
+      <w:numFmt w:val="lowerLetter"/>
+      <w:lvlText w:val="%2."/>
+      <w:lvlJc w:val="left"/>
+      <w:pPr>
+        <w:ind w:left="1440" w:hanging="360"/>
+      </w:pPr>
+    </w:lvl>
+    <w:lvl w:ilvl="2" w:tplc="0409001B" w:tentative="1">
+      <w:start w:val="1"/>
+      <w:numFmt w:val="lowerRoman"/>
+      <w:lvlText w:val="%3."/>
+      <w:lvlJc w:val="right"/>
+      <w:pPr>
+        <w:ind w:left="2160" w:hanging="180"/>
+      </w:pPr>
+    </w:lvl>
+    <w:lvl w:ilvl="3" w:tplc="0409000F" w:tentative="1">
+      <w:start w:val="1"/>
+      <w:numFmt w:val="decimal"/>
+      <w:lvlText w:val="%4."/>
+      <w:lvlJc w:val="left"/>
+      <w:pPr>
+        <w:ind w:left="2880" w:hanging="360"/>
+      </w:pPr>
+    </w:lvl>
+    <w:lvl w:ilvl="4" w:tplc="04090019" w:tentative="1">
+      <w:start w:val="1"/>
+      <w:numFmt w:val="lowerLetter"/>
+      <w:lvlText w:val="%5."/>
+      <w:lvlJc w:val="left"/>
+      <w:pPr>
+        <w:ind w:left="3600" w:hanging="360"/>
+      </w:pPr>
+    </w:lvl>
+    <w:lvl w:ilvl="5" w:tplc="0409001B" w:tentative="1">
+      <w:start w:val="1"/>
+      <w:numFmt w:val="lowerRoman"/>
+      <w:lvlText w:val="%6."/>
+      <w:lvlJc w:val="right"/>
+      <w:pPr>
+        <w:ind w:left="4320" w:hanging="180"/>
+      </w:pPr>
+    </w:lvl>
+    <w:lvl w:ilvl="6" w:tplc="0409000F" w:tentative="1">
+      <w:start w:val="1"/>
+      <w:numFmt w:val="decimal"/>
+      <w:lvlText w:val="%7."/>
+      <w:lvlJc w:val="left"/>
+      <w:pPr>
+        <w:ind w:left="5040" w:hanging="360"/>
+      </w:pPr>
+    </w:lvl>
+    <w:lvl w:ilvl="7" w:tplc="04090019" w:tentative="1">
+      <w:start w:val="1"/>
+      <w:numFmt w:val="lowerLetter"/>
+      <w:lvlText w:val="%8."/>
+      <w:lvlJc w:val="left"/>
+      <w:pPr>
+        <w:ind w:left="5760" w:hanging="360"/>
+      </w:pPr>
+    </w:lvl>
+    <w:lvl w:ilvl="8" w:tplc="0409001B" w:tentative="1">
+      <w:start w:val="1"/>
+      <w:numFmt w:val="lowerRoman"/>
+      <w:lvlText w:val="%9."/>
+      <w:lvlJc w:val="right"/>
+      <w:pPr>
+        <w:ind w:left="6480" w:hanging="180"/>
+      </w:pPr>
+    </w:lvl>
+  </w:abstractNum>
+  <w:abstractNum w:abstractNumId="23">
     <w:nsid w:val="58B26564"/>
     <w:multiLevelType w:val="hybridMultilevel"/>
     <w:tmpl w:val="4E600C84"/>
@@ -8427,7 +9642,7 @@
       </w:pPr>
     </w:lvl>
   </w:abstractNum>
-  <w:abstractNum w:abstractNumId="23">
+  <w:abstractNum w:abstractNumId="24">
     <w:nsid w:val="604D24B3"/>
     <w:multiLevelType w:val="hybridMultilevel"/>
     <w:tmpl w:val="00028B1E"/>
@@ -8516,7 +9731,7 @@
       </w:pPr>
     </w:lvl>
   </w:abstractNum>
-  <w:abstractNum w:abstractNumId="24">
+  <w:abstractNum w:abstractNumId="25">
     <w:nsid w:val="6C233A33"/>
     <w:multiLevelType w:val="hybridMultilevel"/>
     <w:tmpl w:val="6608D7CC"/>
@@ -8605,7 +9820,7 @@
       </w:pPr>
     </w:lvl>
   </w:abstractNum>
-  <w:abstractNum w:abstractNumId="25">
+  <w:abstractNum w:abstractNumId="26">
     <w:nsid w:val="7B430448"/>
     <w:multiLevelType w:val="hybridMultilevel"/>
     <w:tmpl w:val="3DE874E0"/>
@@ -8694,7 +9909,7 @@
       </w:pPr>
     </w:lvl>
   </w:abstractNum>
-  <w:abstractNum w:abstractNumId="26">
+  <w:abstractNum w:abstractNumId="27">
     <w:nsid w:val="7B984DAE"/>
     <w:multiLevelType w:val="hybridMultilevel"/>
     <w:tmpl w:val="8BBACD94"/>
@@ -8796,7 +10011,7 @@
     <w:abstractNumId w:val="5"/>
   </w:num>
   <w:num w:numId="5">
-    <w:abstractNumId w:val="25"/>
+    <w:abstractNumId w:val="26"/>
   </w:num>
   <w:num w:numId="6">
     <w:abstractNumId w:val="14"/>
@@ -8805,7 +10020,7 @@
     <w:abstractNumId w:val="1"/>
   </w:num>
   <w:num w:numId="8">
-    <w:abstractNumId w:val="24"/>
+    <w:abstractNumId w:val="25"/>
   </w:num>
   <w:num w:numId="9">
     <w:abstractNumId w:val="6"/>
@@ -8817,7 +10032,7 @@
     <w:abstractNumId w:val="17"/>
   </w:num>
   <w:num w:numId="12">
-    <w:abstractNumId w:val="23"/>
+    <w:abstractNumId w:val="24"/>
   </w:num>
   <w:num w:numId="13">
     <w:abstractNumId w:val="15"/>
@@ -8829,7 +10044,7 @@
     <w:abstractNumId w:val="13"/>
   </w:num>
   <w:num w:numId="16">
-    <w:abstractNumId w:val="26"/>
+    <w:abstractNumId w:val="27"/>
   </w:num>
   <w:num w:numId="17">
     <w:abstractNumId w:val="8"/>
@@ -8889,6 +10104,9 @@
     <w:abstractNumId w:val="11"/>
   </w:num>
   <w:num w:numId="27">
+    <w:abstractNumId w:val="23"/>
+  </w:num>
+  <w:num w:numId="28">
     <w:abstractNumId w:val="22"/>
   </w:num>
 </w:numbering>
@@ -9780,7 +10998,7 @@
 </file>
 
 <file path=customXml/itemProps1.xml><?xml version="1.0" encoding="utf-8"?>
-<ds:datastoreItem xmlns:ds="http://schemas.openxmlformats.org/officeDocument/2006/customXml" ds:itemID="{6D909604-4155-4EAC-8C34-CCB5EBFBCDE2}">
+<ds:datastoreItem xmlns:ds="http://schemas.openxmlformats.org/officeDocument/2006/customXml" ds:itemID="{9BB72D8F-C94D-4209-9B46-282D0C16DE46}">
   <ds:schemaRefs>
     <ds:schemaRef ds:uri="http://schemas.openxmlformats.org/officeDocument/2006/bibliography"/>
   </ds:schemaRefs>

</xml_diff>

<commit_message>
Updating working copy of written problems for homework #4 specifically the graph plan problem. Also updating the visio drawings.
</commit_message>
<xml_diff>
--- a/Assignment #4/CS156 - Assignment #4 Written Questions.docx
+++ b/Assignment #4/CS156 - Assignment #4 Written Questions.docx
@@ -46,56 +46,20 @@
         <w:rPr>
           <w:b/>
         </w:rPr>
-        <w:t xml:space="preserve">I </w:t>
-      </w:r>
-      <w:proofErr w:type="spellStart"/>
-      <w:r>
-        <w:rPr>
-          <w:b/>
-        </w:rPr>
-        <w:t>none</w:t>
-      </w:r>
-      <w:proofErr w:type="spellEnd"/>
-      <w:r>
-        <w:rPr>
-          <w:b/>
-        </w:rPr>
-        <w:t xml:space="preserve">, but that man’s father is my father’s son.”  Use the rules of family domain (Section 8.3.2 on page 301) to show </w:t>
-      </w:r>
-      <w:proofErr w:type="gramStart"/>
-      <w:r>
-        <w:rPr>
-          <w:b/>
-        </w:rPr>
-        <w:t>who</w:t>
-      </w:r>
-      <w:proofErr w:type="gramEnd"/>
-      <w:r>
-        <w:rPr>
-          <w:b/>
-        </w:rPr>
-        <w:t xml:space="preserve"> that man is.  You may apply any of the inference methods described in this chapter.  Why do you think that this riddle is difficult?</w:t>
-      </w:r>
-    </w:p>
-    <w:p>
-      <w:pPr>
-        <w:pStyle w:val="NoSpacing"/>
-      </w:pPr>
-    </w:p>
-    <w:p>
-      <w:pPr>
-        <w:pStyle w:val="NoSpacing"/>
-      </w:pPr>
-      <w:r>
-        <w:t xml:space="preserve">This problem in </w:t>
-      </w:r>
-      <w:proofErr w:type="spellStart"/>
-      <w:r>
-        <w:t>prenex</w:t>
-      </w:r>
-      <w:proofErr w:type="spellEnd"/>
-      <w:r>
-        <w:t xml:space="preserve"> normal form is:</w:t>
+        <w:t>I none, but that man’s father is my father’s son.”  Use the rules of family domain (Section 8.3.2 on page 301) to show who that man is.  You may apply any of the inference methods described in this chapter.  Why do you think that this riddle is difficult?</w:t>
+      </w:r>
+    </w:p>
+    <w:p>
+      <w:pPr>
+        <w:pStyle w:val="NoSpacing"/>
+      </w:pPr>
+    </w:p>
+    <w:p>
+      <w:pPr>
+        <w:pStyle w:val="NoSpacing"/>
+      </w:pPr>
+      <w:r>
+        <w:t>This problem in prenex normal form is:</w:t>
       </w:r>
     </w:p>
     <w:p>
@@ -316,17 +280,9 @@
         <w:rPr>
           <w:rFonts w:eastAsiaTheme="minorEastAsia"/>
         </w:rPr>
-        <w:t xml:space="preserve"> </w:t>
-      </w:r>
-      <w:proofErr w:type="gramStart"/>
-      <w:r>
-        <w:rPr>
-          <w:rFonts w:eastAsiaTheme="minorEastAsia"/>
-        </w:rPr>
-        <w:t xml:space="preserve">and </w:t>
+        <w:t xml:space="preserve"> and </w:t>
       </w:r>
       <m:oMath>
-        <w:proofErr w:type="gramEnd"/>
         <m:r>
           <w:rPr>
             <w:rFonts w:ascii="Cambria Math" w:eastAsiaTheme="minorEastAsia" w:hAnsi="Cambria Math"/>
@@ -1069,7 +1025,13 @@
           <w:rPr>
             <w:rFonts w:ascii="Cambria Math" w:eastAsiaTheme="minorEastAsia" w:hAnsi="Cambria Math"/>
           </w:rPr>
-          <m:t>Male</m:t>
+          <m:t>Ma</m:t>
+        </m:r>
+        <m:r>
+          <w:rPr>
+            <w:rFonts w:ascii="Cambria Math" w:eastAsiaTheme="minorEastAsia" w:hAnsi="Cambria Math"/>
+          </w:rPr>
+          <m:t>le</m:t>
         </m:r>
       </m:oMath>
       <w:r>
@@ -1098,17 +1060,9 @@
         <w:rPr>
           <w:rFonts w:eastAsiaTheme="minorEastAsia"/>
         </w:rPr>
-        <w:t xml:space="preserve">Any person only has </w:t>
-      </w:r>
-      <w:proofErr w:type="gramStart"/>
-      <w:r>
-        <w:rPr>
-          <w:rFonts w:eastAsiaTheme="minorEastAsia"/>
-        </w:rPr>
-        <w:t xml:space="preserve">one </w:t>
+        <w:t xml:space="preserve">Any person only has one </w:t>
       </w:r>
       <m:oMath>
-        <w:proofErr w:type="gramEnd"/>
         <m:r>
           <w:rPr>
             <w:rFonts w:ascii="Cambria Math" w:eastAsiaTheme="minorEastAsia" w:hAnsi="Cambria Math"/>
@@ -1408,7 +1362,13 @@
             <w:rPr>
               <w:rFonts w:ascii="Cambria Math" w:hAnsi="Cambria Math"/>
             </w:rPr>
-            <m:t>∧⇁Sister</m:t>
+            <m:t>∧⇁Sist</m:t>
+          </m:r>
+          <m:r>
+            <w:rPr>
+              <w:rFonts w:ascii="Cambria Math" w:hAnsi="Cambria Math"/>
+            </w:rPr>
+            <m:t>er</m:t>
           </m:r>
           <m:d>
             <m:dPr>
@@ -1530,17 +1490,9 @@
         <w:rPr>
           <w:rFonts w:eastAsiaTheme="minorEastAsia"/>
         </w:rPr>
-        <w:t xml:space="preserve"> (which was the </w:t>
-      </w:r>
-      <w:proofErr w:type="gramStart"/>
-      <w:r>
-        <w:rPr>
-          <w:rFonts w:eastAsiaTheme="minorEastAsia"/>
-        </w:rPr>
-        <w:t xml:space="preserve">original </w:t>
+        <w:t xml:space="preserve"> (which was the original </w:t>
       </w:r>
       <m:oMath>
-        <w:proofErr w:type="gramEnd"/>
         <m:r>
           <w:rPr>
             <w:rFonts w:ascii="Cambria Math" w:eastAsiaTheme="minorEastAsia" w:hAnsi="Cambria Math"/>
@@ -1714,19 +1666,11 @@
           <w:rFonts w:eastAsiaTheme="minorEastAsia"/>
         </w:rPr>
       </w:pPr>
-      <w:proofErr w:type="gramStart"/>
       <w:r>
         <w:rPr>
           <w:rFonts w:ascii="Calibri" w:hAnsi="Calibri" w:cs="Calibri"/>
         </w:rPr>
-        <w:t>complementary</w:t>
-      </w:r>
-      <w:proofErr w:type="gramEnd"/>
-      <w:r>
-        <w:rPr>
-          <w:rFonts w:ascii="Calibri" w:hAnsi="Calibri" w:cs="Calibri"/>
-        </w:rPr>
-        <w:t xml:space="preserve"> operations since </w:t>
+        <w:t xml:space="preserve">complementary operations since </w:t>
       </w:r>
       <m:oMath>
         <m:r>
@@ -1878,18 +1822,9 @@
           <w:rFonts w:eastAsiaTheme="minorEastAsia"/>
           <w:b/>
         </w:rPr>
-        <w:t xml:space="preserve"> is the head </w:t>
-      </w:r>
-      <w:proofErr w:type="gramStart"/>
-      <w:r>
-        <w:rPr>
-          <w:rFonts w:eastAsiaTheme="minorEastAsia"/>
-          <w:b/>
-        </w:rPr>
-        <w:t xml:space="preserve">of </w:t>
+        <w:t xml:space="preserve"> is the head of </w:t>
       </w:r>
       <m:oMath>
-        <w:proofErr w:type="gramEnd"/>
         <m:r>
           <m:rPr>
             <m:sty m:val="bi"/>
@@ -2396,21 +2331,7 @@
         <w:rPr>
           <w:rFonts w:eastAsiaTheme="minorEastAsia"/>
         </w:rPr>
-        <w:t xml:space="preserve">The premise is already in </w:t>
-      </w:r>
-      <w:proofErr w:type="spellStart"/>
-      <w:r>
-        <w:rPr>
-          <w:rFonts w:eastAsiaTheme="minorEastAsia"/>
-        </w:rPr>
-        <w:t>prenex</w:t>
-      </w:r>
-      <w:proofErr w:type="spellEnd"/>
-      <w:r>
-        <w:rPr>
-          <w:rFonts w:eastAsiaTheme="minorEastAsia"/>
-        </w:rPr>
-        <w:t xml:space="preserve"> normal form so the quantifiers can be dropped resulting in:</w:t>
+        <w:t>The premise is already in prenex normal form so the quantifiers can be dropped resulting in:</w:t>
       </w:r>
     </w:p>
     <w:p>
@@ -2664,17 +2585,9 @@
         <w:rPr>
           <w:rFonts w:eastAsiaTheme="minorEastAsia"/>
         </w:rPr>
-        <w:t>(i.e</w:t>
-      </w:r>
-      <w:proofErr w:type="gramStart"/>
-      <w:r>
-        <w:rPr>
-          <w:rFonts w:eastAsiaTheme="minorEastAsia"/>
-        </w:rPr>
-        <w:t xml:space="preserve">. </w:t>
+        <w:t xml:space="preserve">(i.e. </w:t>
       </w:r>
       <m:oMath>
-        <w:proofErr w:type="gramEnd"/>
         <m:r>
           <w:rPr>
             <w:rFonts w:ascii="Cambria Math" w:eastAsiaTheme="minorEastAsia" w:hAnsi="Cambria Math"/>
@@ -3506,21 +3419,7 @@
         <w:rPr>
           <w:rFonts w:eastAsiaTheme="minorEastAsia"/>
         </w:rPr>
-        <w:t xml:space="preserve">The conjunction of the premise and the negation of the conclusion </w:t>
-      </w:r>
-      <w:proofErr w:type="gramStart"/>
-      <w:r>
-        <w:rPr>
-          <w:rFonts w:eastAsiaTheme="minorEastAsia"/>
-        </w:rPr>
-        <w:t>is</w:t>
-      </w:r>
-      <w:proofErr w:type="gramEnd"/>
-      <w:r>
-        <w:rPr>
-          <w:rFonts w:eastAsiaTheme="minorEastAsia"/>
-        </w:rPr>
-        <w:t xml:space="preserve"> taken.  It results in:</w:t>
+        <w:t>The conjunction of the premise and the negation of the conclusion is taken.  It results in:</w:t>
       </w:r>
     </w:p>
     <w:p>
@@ -3902,17 +3801,9 @@
         <w:rPr>
           <w:rFonts w:eastAsiaTheme="minorEastAsia"/>
         </w:rPr>
-        <w:t xml:space="preserve"> Apply </w:t>
-      </w:r>
-      <w:proofErr w:type="gramStart"/>
-      <w:r>
-        <w:rPr>
-          <w:rFonts w:eastAsiaTheme="minorEastAsia"/>
-        </w:rPr>
-        <w:t xml:space="preserve">substitution </w:t>
+        <w:t xml:space="preserve"> Apply substitution </w:t>
       </w:r>
       <m:oMath>
-        <w:proofErr w:type="gramEnd"/>
         <m:d>
           <m:dPr>
             <m:begChr m:val="{"/>
@@ -4460,17 +4351,9 @@
         <w:rPr>
           <w:rFonts w:eastAsiaTheme="minorEastAsia"/>
         </w:rPr>
-        <w:t xml:space="preserve"> Apply </w:t>
-      </w:r>
-      <w:proofErr w:type="gramStart"/>
-      <w:r>
-        <w:rPr>
-          <w:rFonts w:eastAsiaTheme="minorEastAsia"/>
-        </w:rPr>
-        <w:t xml:space="preserve">substitution </w:t>
+        <w:t xml:space="preserve"> Apply substitution </w:t>
       </w:r>
       <m:oMath>
-        <w:proofErr w:type="gramEnd"/>
         <m:d>
           <m:dPr>
             <m:begChr m:val="{"/>
@@ -5191,46 +5074,30 @@
           <w:rFonts w:eastAsiaTheme="minorEastAsia"/>
           <w:b/>
         </w:rPr>
-        <w:t xml:space="preserve">Draw the planning graph for the problem in figure 10.3 in the book.  Solve the problem step-by-step using the </w:t>
-      </w:r>
-      <w:proofErr w:type="spellStart"/>
-      <w:r>
+        <w:t>Draw the planning graph for the problem in figure 10.3 in the book.  Solve the problem step-by-step using the GraphPlan algorithm.</w:t>
+      </w:r>
+    </w:p>
+    <w:p>
+      <w:pPr>
+        <w:pStyle w:val="NoSpacing"/>
         <w:rPr>
           <w:rFonts w:eastAsiaTheme="minorEastAsia"/>
           <w:b/>
         </w:rPr>
-        <w:t>GraphPlan</w:t>
-      </w:r>
-      <w:proofErr w:type="spellEnd"/>
-      <w:r>
-        <w:rPr>
-          <w:rFonts w:eastAsiaTheme="minorEastAsia"/>
-          <w:b/>
-        </w:rPr>
-        <w:t xml:space="preserve"> algorithm.</w:t>
-      </w:r>
-    </w:p>
-    <w:p>
-      <w:pPr>
-        <w:pStyle w:val="NoSpacing"/>
-        <w:rPr>
-          <w:rFonts w:eastAsiaTheme="minorEastAsia"/>
-          <w:b/>
-        </w:rPr>
-      </w:pPr>
-    </w:p>
-    <w:p>
-      <w:pPr>
-        <w:pStyle w:val="NoSpacing"/>
-        <w:rPr>
-          <w:rFonts w:eastAsiaTheme="minorEastAsia"/>
-        </w:rPr>
-      </w:pPr>
-    </w:p>
-    <w:p>
-      <w:pPr>
-        <w:pStyle w:val="NoSpacing"/>
-        <w:ind w:firstLine="936"/>
+      </w:pPr>
+    </w:p>
+    <w:p>
+      <w:pPr>
+        <w:pStyle w:val="NoSpacing"/>
+        <w:rPr>
+          <w:rFonts w:eastAsiaTheme="minorEastAsia"/>
+        </w:rPr>
+      </w:pPr>
+    </w:p>
+    <w:p>
+      <w:pPr>
+        <w:pStyle w:val="NoSpacing"/>
+        <w:ind w:firstLine="360"/>
         <w:rPr>
           <w:rFonts w:eastAsiaTheme="minorEastAsia"/>
         </w:rPr>
@@ -5392,7 +5259,13 @@
         <w:rPr>
           <w:rFonts w:eastAsiaTheme="minorEastAsia"/>
         </w:rPr>
-        <w:t>atoms</w:t>
+        <w:t>literal</w:t>
+      </w:r>
+      <w:r>
+        <w:rPr>
+          <w:rFonts w:eastAsiaTheme="minorEastAsia"/>
+        </w:rPr>
+        <w:t>s</w:t>
       </w:r>
       <w:r>
         <w:rPr>
@@ -5446,7 +5319,21 @@
           <w:rFonts w:eastAsiaTheme="minorEastAsia"/>
           <w:b/>
         </w:rPr>
-        <w:t>Atoms</w:t>
+        <w:t>L</w:t>
+      </w:r>
+      <w:r>
+        <w:rPr>
+          <w:rFonts w:eastAsiaTheme="minorEastAsia"/>
+          <w:b/>
+        </w:rPr>
+        <w:t>iteral</w:t>
+      </w:r>
+      <w:r>
+        <w:rPr>
+          <w:rFonts w:eastAsiaTheme="minorEastAsia"/>
+          <w:b/>
+        </w:rPr>
+        <w:t>s</w:t>
       </w:r>
       <w:r>
         <w:rPr>
@@ -5538,7 +5425,19 @@
         <w:rPr>
           <w:rFonts w:eastAsiaTheme="minorEastAsia"/>
         </w:rPr>
-        <w:t xml:space="preserve"> atoms to the actions are not shown for increased readability.  </w:t>
+        <w:t xml:space="preserve"> </w:t>
+      </w:r>
+      <w:r>
+        <w:rPr>
+          <w:rFonts w:eastAsiaTheme="minorEastAsia"/>
+        </w:rPr>
+        <w:t>literal</w:t>
+      </w:r>
+      <w:r>
+        <w:rPr>
+          <w:rFonts w:eastAsiaTheme="minorEastAsia"/>
+        </w:rPr>
+        <w:t xml:space="preserve">s to the actions are not shown for increased readability.  </w:t>
       </w:r>
     </w:p>
     <w:p>
@@ -5605,17 +5504,9 @@
         <w:rPr>
           <w:rFonts w:eastAsiaTheme="minorEastAsia"/>
         </w:rPr>
-        <w:t xml:space="preserve"> is on top </w:t>
-      </w:r>
-      <w:proofErr w:type="gramStart"/>
-      <w:r>
-        <w:rPr>
-          <w:rFonts w:eastAsiaTheme="minorEastAsia"/>
-        </w:rPr>
-        <w:t xml:space="preserve">of </w:t>
+        <w:t xml:space="preserve"> is on top of </w:t>
       </w:r>
       <m:oMath>
-        <w:proofErr w:type="gramEnd"/>
         <m:r>
           <w:rPr>
             <w:rFonts w:ascii="Cambria Math" w:eastAsiaTheme="minorEastAsia" w:hAnsi="Cambria Math"/>
@@ -5849,17 +5740,9 @@
         <w:rPr>
           <w:rFonts w:eastAsiaTheme="minorEastAsia"/>
         </w:rPr>
-        <w:t xml:space="preserve"> </w:t>
-      </w:r>
-      <w:proofErr w:type="gramStart"/>
-      <w:r>
-        <w:rPr>
-          <w:rFonts w:eastAsiaTheme="minorEastAsia"/>
-        </w:rPr>
-        <w:t xml:space="preserve">to </w:t>
+        <w:t xml:space="preserve"> to </w:t>
       </w:r>
       <m:oMath>
-        <w:proofErr w:type="gramEnd"/>
         <m:r>
           <w:rPr>
             <w:rFonts w:ascii="Cambria Math" w:eastAsiaTheme="minorEastAsia" w:hAnsi="Cambria Math"/>
@@ -5982,17 +5865,9 @@
         <w:rPr>
           <w:rFonts w:eastAsiaTheme="minorEastAsia"/>
         </w:rPr>
-        <w:t xml:space="preserve"> to </w:t>
-      </w:r>
-      <w:proofErr w:type="gramStart"/>
-      <w:r>
-        <w:rPr>
-          <w:rFonts w:eastAsiaTheme="minorEastAsia"/>
-        </w:rPr>
-        <w:t xml:space="preserve">the </w:t>
+        <w:t xml:space="preserve"> to the </w:t>
       </w:r>
       <m:oMath>
-        <w:proofErr w:type="gramEnd"/>
         <m:r>
           <w:rPr>
             <w:rFonts w:ascii="Cambria Math" w:eastAsiaTheme="minorEastAsia" w:hAnsi="Cambria Math"/>
@@ -6065,17 +5940,9 @@
         <w:rPr>
           <w:rFonts w:eastAsiaTheme="minorEastAsia"/>
         </w:rPr>
-        <w:t>conditions (e.g</w:t>
-      </w:r>
-      <w:proofErr w:type="gramStart"/>
-      <w:r>
-        <w:rPr>
-          <w:rFonts w:eastAsiaTheme="minorEastAsia"/>
-        </w:rPr>
-        <w:t xml:space="preserve">. </w:t>
+        <w:t xml:space="preserve">conditions (e.g. </w:t>
       </w:r>
       <m:oMath>
-        <w:proofErr w:type="gramEnd"/>
         <m:r>
           <w:rPr>
             <w:rFonts w:ascii="Cambria Math" w:eastAsiaTheme="minorEastAsia" w:hAnsi="Cambria Math"/>
@@ -6125,7 +5992,19 @@
         <w:rPr>
           <w:rFonts w:eastAsiaTheme="minorEastAsia"/>
         </w:rPr>
-        <w:t xml:space="preserve"> atoms</w:t>
+        <w:t xml:space="preserve"> </w:t>
+      </w:r>
+      <w:r>
+        <w:rPr>
+          <w:rFonts w:eastAsiaTheme="minorEastAsia"/>
+        </w:rPr>
+        <w:t>literal</w:t>
+      </w:r>
+      <w:r>
+        <w:rPr>
+          <w:rFonts w:eastAsiaTheme="minorEastAsia"/>
+        </w:rPr>
+        <w:t>s</w:t>
       </w:r>
       <w:r>
         <w:rPr>
@@ -6161,7 +6040,19 @@
         <w:rPr>
           <w:rFonts w:eastAsiaTheme="minorEastAsia"/>
         </w:rPr>
-        <w:t xml:space="preserve"> this atom is always true</w:t>
+        <w:t xml:space="preserve"> this </w:t>
+      </w:r>
+      <w:r>
+        <w:rPr>
+          <w:rFonts w:eastAsiaTheme="minorEastAsia"/>
+        </w:rPr>
+        <w:t>literal</w:t>
+      </w:r>
+      <w:r>
+        <w:rPr>
+          <w:rFonts w:eastAsiaTheme="minorEastAsia"/>
+        </w:rPr>
+        <w:t xml:space="preserve"> is always true</w:t>
       </w:r>
       <w:r>
         <w:rPr>
@@ -6181,7 +6072,7 @@
     <w:p>
       <w:pPr>
         <w:pStyle w:val="NoSpacing"/>
-        <w:ind w:firstLine="936"/>
+        <w:ind w:firstLine="540"/>
         <w:rPr>
           <w:rFonts w:eastAsiaTheme="minorEastAsia"/>
         </w:rPr>
@@ -6375,51 +6266,48 @@
         <w:rPr>
           <w:rFonts w:eastAsiaTheme="minorEastAsia"/>
         </w:rPr>
-        <w:t xml:space="preserve">) and Related </w:t>
-      </w:r>
-      <w:proofErr w:type="spellStart"/>
-      <w:r>
-        <w:rPr>
-          <w:rFonts w:eastAsiaTheme="minorEastAsia"/>
-        </w:rPr>
-        <w:t>Mutexes</w:t>
-      </w:r>
-      <w:proofErr w:type="spellEnd"/>
-    </w:p>
-    <w:p>
-      <w:pPr>
-        <w:pStyle w:val="NoSpacing"/>
-      </w:pPr>
-    </w:p>
-    <w:p>
-      <w:pPr>
-        <w:pStyle w:val="NoSpacing"/>
-      </w:pPr>
-      <w:r>
-        <w:t>In line with the standard planning graph notation from class, preconditions are on the left side of the actions (shown inside rectangles)</w:t>
-      </w:r>
-      <w:r>
-        <w:t xml:space="preserve"> while the effects are on the right side of the actions.  </w:t>
-      </w:r>
-      <w:proofErr w:type="spellStart"/>
-      <w:r>
-        <w:t>Mutexes</w:t>
-      </w:r>
-      <w:proofErr w:type="spellEnd"/>
-      <w:r>
-        <w:t xml:space="preserve"> are shown as red curved lines.  </w:t>
+        <w:t>) and Related Mutexes</w:t>
+      </w:r>
+    </w:p>
+    <w:p>
+      <w:pPr>
+        <w:pStyle w:val="NoSpacing"/>
+      </w:pPr>
+    </w:p>
+    <w:p>
+      <w:pPr>
+        <w:pStyle w:val="NoSpacing"/>
+        <w:tabs>
+          <w:tab w:val="left" w:pos="360"/>
+        </w:tabs>
+        <w:rPr>
+          <w:rFonts w:eastAsiaTheme="minorEastAsia"/>
+        </w:rPr>
+      </w:pPr>
+      <w:r>
+        <w:tab/>
+      </w:r>
+      <w:r>
+        <w:t>In line with the standard planning graph notation from class, preconditions are on the left side of the actions (</w:t>
+      </w:r>
+      <w:r>
+        <w:t xml:space="preserve">actions are </w:t>
+      </w:r>
+      <w:r>
+        <w:t>shown inside rectangles)</w:t>
+      </w:r>
+      <w:r>
+        <w:t xml:space="preserve"> while the effects are on the right side of the actions.  Mutexes are shown as red curved lines.  </w:t>
       </w:r>
       <w:r>
         <w:t xml:space="preserve">Not included </w:t>
       </w:r>
-      <w:proofErr w:type="spellStart"/>
       <w:r>
         <w:rPr>
           <w:i/>
         </w:rPr>
         <w:t>mutexes</w:t>
       </w:r>
-      <w:proofErr w:type="spellEnd"/>
       <w:r>
         <w:t xml:space="preserve"> in this figure includ</w:t>
       </w:r>
@@ -6501,7 +6389,6 @@
         </w:rPr>
         <w:t xml:space="preserve"> </w:t>
       </w:r>
-      <w:proofErr w:type="gramStart"/>
       <w:r>
         <w:rPr>
           <w:rFonts w:ascii="Arial" w:eastAsiaTheme="minorEastAsia" w:hAnsi="Arial" w:cs="Arial"/>
@@ -6515,7 +6402,6 @@
         <w:t xml:space="preserve"> </w:t>
       </w:r>
       <m:oMath>
-        <w:proofErr w:type="gramEnd"/>
         <m:r>
           <w:rPr>
             <w:rFonts w:ascii="Cambria Math" w:eastAsiaTheme="minorEastAsia" w:hAnsi="Cambria Math"/>
@@ -6551,21 +6437,526 @@
         <w:rPr>
           <w:rFonts w:eastAsiaTheme="minorEastAsia"/>
         </w:rPr>
-        <w:t xml:space="preserve">  In subsequent levels, the </w:t>
-      </w:r>
-      <w:proofErr w:type="spellStart"/>
-      <w:r>
-        <w:rPr>
-          <w:rFonts w:eastAsiaTheme="minorEastAsia"/>
-        </w:rPr>
-        <w:t>mutexes</w:t>
-      </w:r>
-      <w:proofErr w:type="spellEnd"/>
-      <w:r>
-        <w:rPr>
-          <w:rFonts w:eastAsiaTheme="minorEastAsia"/>
-        </w:rPr>
-        <w:t xml:space="preserve"> decrease monotonically; actions increase monotonically, and literals increase monotonically.</w:t>
+        <w:t xml:space="preserve">  In subsequent levels, the mutexes decrease monotonically; actions increase monotonically, and literals increase monotonically.</w:t>
+      </w:r>
+      <w:r>
+        <w:rPr>
+          <w:rFonts w:eastAsiaTheme="minorEastAsia"/>
+        </w:rPr>
+        <w:t xml:space="preserve">  Therefore, any literals or actions shown between </w:t>
+      </w:r>
+      <m:oMath>
+        <m:sSub>
+          <m:sSubPr>
+            <m:ctrlPr>
+              <w:rPr>
+                <w:rFonts w:ascii="Cambria Math" w:eastAsiaTheme="minorEastAsia" w:hAnsi="Cambria Math"/>
+                <w:i/>
+              </w:rPr>
+            </m:ctrlPr>
+          </m:sSubPr>
+          <m:e>
+            <m:r>
+              <w:rPr>
+                <w:rFonts w:ascii="Cambria Math" w:eastAsiaTheme="minorEastAsia" w:hAnsi="Cambria Math"/>
+              </w:rPr>
+              <m:t>S</m:t>
+            </m:r>
+          </m:e>
+          <m:sub>
+            <m:r>
+              <w:rPr>
+                <w:rFonts w:ascii="Cambria Math" w:eastAsiaTheme="minorEastAsia" w:hAnsi="Cambria Math"/>
+              </w:rPr>
+              <m:t>i</m:t>
+            </m:r>
+          </m:sub>
+        </m:sSub>
+      </m:oMath>
+      <w:r>
+        <w:rPr>
+          <w:rFonts w:eastAsiaTheme="minorEastAsia"/>
+        </w:rPr>
+        <w:t xml:space="preserve"> and </w:t>
+      </w:r>
+      <m:oMath>
+        <m:sSub>
+          <m:sSubPr>
+            <m:ctrlPr>
+              <w:rPr>
+                <w:rFonts w:ascii="Cambria Math" w:eastAsiaTheme="minorEastAsia" w:hAnsi="Cambria Math"/>
+                <w:i/>
+              </w:rPr>
+            </m:ctrlPr>
+          </m:sSubPr>
+          <m:e>
+            <m:r>
+              <w:rPr>
+                <w:rFonts w:ascii="Cambria Math" w:eastAsiaTheme="minorEastAsia" w:hAnsi="Cambria Math"/>
+              </w:rPr>
+              <m:t>S</m:t>
+            </m:r>
+          </m:e>
+          <m:sub>
+            <m:r>
+              <w:rPr>
+                <w:rFonts w:ascii="Cambria Math" w:eastAsiaTheme="minorEastAsia" w:hAnsi="Cambria Math"/>
+              </w:rPr>
+              <m:t>i+1</m:t>
+            </m:r>
+          </m:sub>
+        </m:sSub>
+      </m:oMath>
+      <w:r>
+        <w:rPr>
+          <w:rFonts w:eastAsiaTheme="minorEastAsia"/>
+        </w:rPr>
+        <w:t xml:space="preserve"> will also be present between </w:t>
+      </w:r>
+      <m:oMath>
+        <m:sSub>
+          <m:sSubPr>
+            <m:ctrlPr>
+              <w:rPr>
+                <w:rFonts w:ascii="Cambria Math" w:eastAsiaTheme="minorEastAsia" w:hAnsi="Cambria Math"/>
+                <w:i/>
+              </w:rPr>
+            </m:ctrlPr>
+          </m:sSubPr>
+          <m:e>
+            <m:r>
+              <w:rPr>
+                <w:rFonts w:ascii="Cambria Math" w:eastAsiaTheme="minorEastAsia" w:hAnsi="Cambria Math"/>
+              </w:rPr>
+              <m:t>S</m:t>
+            </m:r>
+          </m:e>
+          <m:sub>
+            <m:r>
+              <w:rPr>
+                <w:rFonts w:ascii="Cambria Math" w:eastAsiaTheme="minorEastAsia" w:hAnsi="Cambria Math"/>
+              </w:rPr>
+              <m:t>i+1</m:t>
+            </m:r>
+          </m:sub>
+        </m:sSub>
+      </m:oMath>
+      <w:r>
+        <w:rPr>
+          <w:rFonts w:eastAsiaTheme="minorEastAsia"/>
+        </w:rPr>
+        <w:t xml:space="preserve"> and </w:t>
+      </w:r>
+      <m:oMath>
+        <m:sSub>
+          <m:sSubPr>
+            <m:ctrlPr>
+              <w:rPr>
+                <w:rFonts w:ascii="Cambria Math" w:eastAsiaTheme="minorEastAsia" w:hAnsi="Cambria Math"/>
+                <w:i/>
+              </w:rPr>
+            </m:ctrlPr>
+          </m:sSubPr>
+          <m:e>
+            <m:r>
+              <w:rPr>
+                <w:rFonts w:ascii="Cambria Math" w:eastAsiaTheme="minorEastAsia" w:hAnsi="Cambria Math"/>
+              </w:rPr>
+              <m:t>S</m:t>
+            </m:r>
+          </m:e>
+          <m:sub>
+            <m:r>
+              <w:rPr>
+                <w:rFonts w:ascii="Cambria Math" w:eastAsiaTheme="minorEastAsia" w:hAnsi="Cambria Math"/>
+              </w:rPr>
+              <m:t>i+2</m:t>
+            </m:r>
+          </m:sub>
+        </m:sSub>
+      </m:oMath>
+      <w:r>
+        <w:rPr>
+          <w:rFonts w:eastAsiaTheme="minorEastAsia"/>
+        </w:rPr>
+        <w:t>; however, some (but not all) mutexes have the potential to be dropped.</w:t>
+      </w:r>
+    </w:p>
+    <w:p>
+      <w:pPr>
+        <w:pStyle w:val="NoSpacing"/>
+        <w:ind w:firstLine="360"/>
+        <w:rPr>
+          <w:rFonts w:eastAsiaTheme="minorEastAsia"/>
+        </w:rPr>
+      </w:pPr>
+    </w:p>
+    <w:p>
+      <w:pPr>
+        <w:pStyle w:val="NoSpacing"/>
+        <w:ind w:firstLine="360"/>
+        <w:rPr>
+          <w:rFonts w:eastAsiaTheme="minorEastAsia"/>
+        </w:rPr>
+      </w:pPr>
+      <w:r>
+        <w:rPr>
+          <w:rFonts w:eastAsiaTheme="minorEastAsia"/>
+        </w:rPr>
+        <w:t>For all actions after the ground action</w:t>
+      </w:r>
+      <w:r>
+        <w:rPr>
+          <w:rFonts w:eastAsiaTheme="minorEastAsia"/>
+        </w:rPr>
+        <w:t xml:space="preserve"> (i.e. </w:t>
+      </w:r>
+      <m:oMath>
+        <m:sSub>
+          <m:sSubPr>
+            <m:ctrlPr>
+              <w:rPr>
+                <w:rFonts w:ascii="Cambria Math" w:eastAsiaTheme="minorEastAsia" w:hAnsi="Cambria Math"/>
+                <w:i/>
+              </w:rPr>
+            </m:ctrlPr>
+          </m:sSubPr>
+          <m:e>
+            <m:r>
+              <w:rPr>
+                <w:rFonts w:ascii="Cambria Math" w:eastAsiaTheme="minorEastAsia" w:hAnsi="Cambria Math"/>
+              </w:rPr>
+              <m:t>A</m:t>
+            </m:r>
+          </m:e>
+          <m:sub>
+            <m:r>
+              <w:rPr>
+                <w:rFonts w:ascii="Cambria Math" w:eastAsiaTheme="minorEastAsia" w:hAnsi="Cambria Math"/>
+              </w:rPr>
+              <m:t>i</m:t>
+            </m:r>
+          </m:sub>
+        </m:sSub>
+      </m:oMath>
+      <w:r>
+        <w:rPr>
+          <w:rFonts w:eastAsiaTheme="minorEastAsia"/>
+        </w:rPr>
+        <w:t xml:space="preserve"> where </w:t>
+      </w:r>
+      <m:oMath>
+        <m:r>
+          <w:rPr>
+            <w:rFonts w:ascii="Cambria Math" w:eastAsiaTheme="minorEastAsia" w:hAnsi="Cambria Math"/>
+          </w:rPr>
+          <m:t>i&gt;0</m:t>
+        </m:r>
+      </m:oMath>
+      <w:r>
+        <w:rPr>
+          <w:rFonts w:eastAsiaTheme="minorEastAsia"/>
+        </w:rPr>
+        <w:t>)</w:t>
+      </w:r>
+      <w:r>
+        <w:rPr>
+          <w:rFonts w:eastAsiaTheme="minorEastAsia"/>
+        </w:rPr>
+        <w:t xml:space="preserve">, </w:t>
+      </w:r>
+      <w:r>
+        <w:rPr>
+          <w:rFonts w:eastAsiaTheme="minorEastAsia"/>
+        </w:rPr>
+        <w:fldChar w:fldCharType="begin"/>
+      </w:r>
+      <w:r>
+        <w:instrText xml:space="preserve"> REF _Ref403527288 \h </w:instrText>
+      </w:r>
+      <w:r>
+        <w:rPr>
+          <w:rFonts w:eastAsiaTheme="minorEastAsia"/>
+        </w:rPr>
+      </w:r>
+      <w:r>
+        <w:rPr>
+          <w:rFonts w:eastAsiaTheme="minorEastAsia"/>
+        </w:rPr>
+        <w:fldChar w:fldCharType="separate"/>
+      </w:r>
+      <w:r>
+        <w:t xml:space="preserve">Figure </w:t>
+      </w:r>
+      <w:r>
+        <w:rPr>
+          <w:noProof/>
+        </w:rPr>
+        <w:t>3</w:t>
+      </w:r>
+      <w:r>
+        <w:rPr>
+          <w:rFonts w:eastAsiaTheme="minorEastAsia"/>
+        </w:rPr>
+        <w:fldChar w:fldCharType="end"/>
+      </w:r>
+      <w:r>
+        <w:rPr>
+          <w:rFonts w:eastAsiaTheme="minorEastAsia"/>
+        </w:rPr>
+        <w:t xml:space="preserve"> shows the pos</w:t>
+      </w:r>
+      <w:r>
+        <w:rPr>
+          <w:rFonts w:eastAsiaTheme="minorEastAsia"/>
+        </w:rPr>
+        <w:t>sible set of moves for an arbitrary</w:t>
+      </w:r>
+      <w:r>
+        <w:rPr>
+          <w:rFonts w:eastAsiaTheme="minorEastAsia"/>
+        </w:rPr>
+        <w:t xml:space="preserve"> block</w:t>
+      </w:r>
+      <w:r>
+        <w:rPr>
+          <w:rFonts w:eastAsiaTheme="minorEastAsia"/>
+        </w:rPr>
+        <w:t xml:space="preserve"> </w:t>
+      </w:r>
+      <m:oMath>
+        <m:r>
+          <w:rPr>
+            <w:rFonts w:ascii="Cambria Math" w:eastAsiaTheme="minorEastAsia" w:hAnsi="Cambria Math"/>
+          </w:rPr>
+          <m:t>z</m:t>
+        </m:r>
+      </m:oMath>
+      <w:r>
+        <w:rPr>
+          <w:rFonts w:eastAsiaTheme="minorEastAsia"/>
+        </w:rPr>
+        <w:t>.</w:t>
+      </w:r>
+      <w:r>
+        <w:rPr>
+          <w:rStyle w:val="FootnoteReference"/>
+          <w:rFonts w:eastAsiaTheme="minorEastAsia"/>
+        </w:rPr>
+        <w:footnoteReference w:id="1"/>
+      </w:r>
+      <w:r>
+        <w:rPr>
+          <w:rFonts w:eastAsiaTheme="minorEastAsia"/>
+        </w:rPr>
+        <w:t xml:space="preserve">  If block </w:t>
+      </w:r>
+      <m:oMath>
+        <m:r>
+          <w:rPr>
+            <w:rFonts w:ascii="Cambria Math" w:eastAsiaTheme="minorEastAsia" w:hAnsi="Cambria Math"/>
+          </w:rPr>
+          <m:t>z</m:t>
+        </m:r>
+      </m:oMath>
+      <w:r>
+        <w:rPr>
+          <w:rFonts w:eastAsiaTheme="minorEastAsia"/>
+        </w:rPr>
+        <w:t xml:space="preserve"> is clear, then other than the persistence action</w:t>
+      </w:r>
+      <w:r>
+        <w:rPr>
+          <w:rFonts w:eastAsiaTheme="minorEastAsia"/>
+        </w:rPr>
+        <w:t>s</w:t>
+      </w:r>
+      <w:r>
+        <w:rPr>
+          <w:rFonts w:eastAsiaTheme="minorEastAsia"/>
+        </w:rPr>
+        <w:t xml:space="preserve">, </w:t>
+      </w:r>
+      <w:r>
+        <w:rPr>
+          <w:rFonts w:eastAsiaTheme="minorEastAsia"/>
+        </w:rPr>
+        <w:t xml:space="preserve">the two movement actions </w:t>
+      </w:r>
+      <w:r>
+        <w:rPr>
+          <w:rFonts w:eastAsiaTheme="minorEastAsia"/>
+        </w:rPr>
+        <w:t xml:space="preserve">that can be performed on block </w:t>
+      </w:r>
+      <m:oMath>
+        <m:r>
+          <w:rPr>
+            <w:rFonts w:ascii="Cambria Math" w:eastAsiaTheme="minorEastAsia" w:hAnsi="Cambria Math"/>
+          </w:rPr>
+          <m:t>z</m:t>
+        </m:r>
+      </m:oMath>
+      <w:r>
+        <w:rPr>
+          <w:rFonts w:eastAsiaTheme="minorEastAsia"/>
+        </w:rPr>
+        <w:t xml:space="preserve"> are:</w:t>
+      </w:r>
+    </w:p>
+    <w:p>
+      <w:pPr>
+        <w:pStyle w:val="NoSpacing"/>
+        <w:ind w:firstLine="360"/>
+        <w:rPr>
+          <w:rFonts w:eastAsiaTheme="minorEastAsia"/>
+        </w:rPr>
+      </w:pPr>
+    </w:p>
+    <w:p>
+      <w:pPr>
+        <w:pStyle w:val="NoSpacing"/>
+        <w:numPr>
+          <w:ilvl w:val="0"/>
+          <w:numId w:val="29"/>
+        </w:numPr>
+      </w:pPr>
+      <m:oMath>
+        <m:r>
+          <w:rPr>
+            <w:rFonts w:ascii="Cambria Math" w:hAnsi="Cambria Math"/>
+          </w:rPr>
+          <w:lastRenderedPageBreak/>
+          <m:t>Move(z,x,y)</m:t>
+        </m:r>
+      </m:oMath>
+      <w:r>
+        <w:rPr>
+          <w:rFonts w:eastAsiaTheme="minorEastAsia"/>
+        </w:rPr>
+        <w:t xml:space="preserve"> –</w:t>
+      </w:r>
+      <w:r>
+        <w:rPr>
+          <w:rFonts w:eastAsiaTheme="minorEastAsia"/>
+        </w:rPr>
+        <w:t xml:space="preserve"> </w:t>
+      </w:r>
+      <w:r>
+        <w:rPr>
+          <w:rFonts w:eastAsiaTheme="minorEastAsia"/>
+        </w:rPr>
+        <w:t xml:space="preserve">This represents the two actions </w:t>
+      </w:r>
+      <w:r>
+        <w:rPr>
+          <w:rFonts w:eastAsiaTheme="minorEastAsia"/>
+        </w:rPr>
+        <w:t xml:space="preserve">where block </w:t>
+      </w:r>
+      <m:oMath>
+        <m:r>
+          <w:rPr>
+            <w:rFonts w:ascii="Cambria Math" w:eastAsiaTheme="minorEastAsia" w:hAnsi="Cambria Math"/>
+          </w:rPr>
+          <m:t>z</m:t>
+        </m:r>
+      </m:oMath>
+      <w:r>
+        <w:rPr>
+          <w:rFonts w:eastAsiaTheme="minorEastAsia"/>
+        </w:rPr>
+        <w:t xml:space="preserve"> is moved from </w:t>
+      </w:r>
+      <m:oMath>
+        <m:r>
+          <w:rPr>
+            <w:rFonts w:ascii="Cambria Math" w:eastAsiaTheme="minorEastAsia" w:hAnsi="Cambria Math"/>
+          </w:rPr>
+          <m:t>x</m:t>
+        </m:r>
+      </m:oMath>
+      <w:r>
+        <w:rPr>
+          <w:rFonts w:eastAsiaTheme="minorEastAsia"/>
+        </w:rPr>
+        <w:t xml:space="preserve"> (where </w:t>
+      </w:r>
+      <m:oMath>
+        <m:r>
+          <w:rPr>
+            <w:rFonts w:ascii="Cambria Math" w:eastAsiaTheme="minorEastAsia" w:hAnsi="Cambria Math"/>
+          </w:rPr>
+          <m:t>x</m:t>
+        </m:r>
+      </m:oMath>
+      <w:r>
+        <w:rPr>
+          <w:rFonts w:eastAsiaTheme="minorEastAsia"/>
+        </w:rPr>
+        <w:t xml:space="preserve"> can be</w:t>
+      </w:r>
+      <w:r>
+        <w:rPr>
+          <w:rFonts w:eastAsiaTheme="minorEastAsia"/>
+        </w:rPr>
+        <w:t xml:space="preserve"> either</w:t>
+      </w:r>
+      <w:r>
+        <w:rPr>
+          <w:rFonts w:eastAsiaTheme="minorEastAsia"/>
+        </w:rPr>
+        <w:t xml:space="preserve"> a block other than </w:t>
+      </w:r>
+      <m:oMath>
+        <m:r>
+          <w:rPr>
+            <w:rFonts w:ascii="Cambria Math" w:eastAsiaTheme="minorEastAsia" w:hAnsi="Cambria Math"/>
+          </w:rPr>
+          <m:t>z</m:t>
+        </m:r>
+      </m:oMath>
+      <w:r>
+        <w:rPr>
+          <w:rFonts w:eastAsiaTheme="minorEastAsia"/>
+        </w:rPr>
+        <w:t xml:space="preserve"> or the </w:t>
+      </w:r>
+      <m:oMath>
+        <m:r>
+          <w:rPr>
+            <w:rFonts w:ascii="Cambria Math" w:eastAsiaTheme="minorEastAsia" w:hAnsi="Cambria Math"/>
+          </w:rPr>
+          <m:t>Table</m:t>
+        </m:r>
+        <m:r>
+          <w:rPr>
+            <w:rStyle w:val="FootnoteReference"/>
+            <w:rFonts w:ascii="Cambria Math" w:eastAsiaTheme="minorEastAsia" w:hAnsi="Cambria Math"/>
+            <w:i/>
+          </w:rPr>
+          <w:footnoteReference w:id="2"/>
+        </m:r>
+      </m:oMath>
+      <w:r>
+        <w:rPr>
+          <w:rFonts w:eastAsiaTheme="minorEastAsia"/>
+        </w:rPr>
+        <w:t xml:space="preserve">) to block </w:t>
+      </w:r>
+      <m:oMath>
+        <m:r>
+          <w:rPr>
+            <w:rFonts w:ascii="Cambria Math" w:eastAsiaTheme="minorEastAsia" w:hAnsi="Cambria Math"/>
+          </w:rPr>
+          <m:t>y</m:t>
+        </m:r>
+      </m:oMath>
+      <w:r>
+        <w:rPr>
+          <w:rFonts w:eastAsiaTheme="minorEastAsia"/>
+        </w:rPr>
+        <w:t xml:space="preserve">.  </w:t>
       </w:r>
     </w:p>
     <w:p>
@@ -6576,7 +6967,2364 @@
     </w:p>
     <w:p>
       <w:pPr>
-        <w:spacing w:after="200" w:line="276" w:lineRule="auto"/>
+        <w:pStyle w:val="NoSpacing"/>
+        <w:numPr>
+          <w:ilvl w:val="0"/>
+          <w:numId w:val="29"/>
+        </w:numPr>
+      </w:pPr>
+      <m:oMath>
+        <m:r>
+          <w:rPr>
+            <w:rFonts w:ascii="Cambria Math" w:hAnsi="Cambria Math"/>
+          </w:rPr>
+          <m:t>MoveToTable(z,w)</m:t>
+        </m:r>
+      </m:oMath>
+      <w:r>
+        <w:rPr>
+          <w:rFonts w:eastAsiaTheme="minorEastAsia"/>
+        </w:rPr>
+        <w:t xml:space="preserve"> – Action where block </w:t>
+      </w:r>
+      <m:oMath>
+        <m:r>
+          <w:rPr>
+            <w:rFonts w:ascii="Cambria Math" w:eastAsiaTheme="minorEastAsia" w:hAnsi="Cambria Math"/>
+          </w:rPr>
+          <m:t>z</m:t>
+        </m:r>
+      </m:oMath>
+      <w:r>
+        <w:rPr>
+          <w:rFonts w:eastAsiaTheme="minorEastAsia"/>
+        </w:rPr>
+        <w:t xml:space="preserve"> can be moved from on top of another block </w:t>
+      </w:r>
+      <m:oMath>
+        <m:r>
+          <w:rPr>
+            <w:rFonts w:ascii="Cambria Math" w:eastAsiaTheme="minorEastAsia" w:hAnsi="Cambria Math"/>
+          </w:rPr>
+          <m:t>w</m:t>
+        </m:r>
+      </m:oMath>
+      <w:r>
+        <w:rPr>
+          <w:rFonts w:eastAsiaTheme="minorEastAsia"/>
+        </w:rPr>
+        <w:t xml:space="preserve"> to the </w:t>
+      </w:r>
+      <m:oMath>
+        <m:r>
+          <w:rPr>
+            <w:rFonts w:ascii="Cambria Math" w:eastAsiaTheme="minorEastAsia" w:hAnsi="Cambria Math"/>
+          </w:rPr>
+          <m:t>Table</m:t>
+        </m:r>
+      </m:oMath>
+      <w:r>
+        <w:rPr>
+          <w:rFonts w:eastAsiaTheme="minorEastAsia"/>
+        </w:rPr>
+        <w:t xml:space="preserve">.  </w:t>
+      </w:r>
+    </w:p>
+    <w:p>
+      <w:pPr>
+        <w:pStyle w:val="ListParagraph"/>
+        <w:rPr>
+          <w:rFonts w:eastAsiaTheme="minorEastAsia"/>
+        </w:rPr>
+      </w:pPr>
+    </w:p>
+    <w:p>
+      <w:pPr>
+        <w:pStyle w:val="NoSpacing"/>
+        <w:rPr>
+          <w:rFonts w:eastAsiaTheme="minorEastAsia"/>
+        </w:rPr>
+      </w:pPr>
+      <w:r>
+        <w:rPr>
+          <w:rFonts w:eastAsiaTheme="minorEastAsia"/>
+        </w:rPr>
+        <w:t xml:space="preserve">Note </w:t>
+      </w:r>
+      <m:oMath>
+        <m:r>
+          <w:rPr>
+            <w:rFonts w:ascii="Cambria Math" w:eastAsiaTheme="minorEastAsia" w:hAnsi="Cambria Math"/>
+          </w:rPr>
+          <m:t>w</m:t>
+        </m:r>
+      </m:oMath>
+      <w:r>
+        <w:rPr>
+          <w:rFonts w:eastAsiaTheme="minorEastAsia"/>
+        </w:rPr>
+        <w:t xml:space="preserve"> in</w:t>
+      </w:r>
+      <w:r>
+        <w:rPr>
+          <w:rFonts w:eastAsiaTheme="minorEastAsia"/>
+        </w:rPr>
+        <w:t xml:space="preserve"> the action</w:t>
+      </w:r>
+      <w:r>
+        <w:rPr>
+          <w:rFonts w:eastAsiaTheme="minorEastAsia"/>
+        </w:rPr>
+        <w:t xml:space="preserve"> </w:t>
+      </w:r>
+      <m:oMath>
+        <m:r>
+          <w:rPr>
+            <w:rFonts w:ascii="Cambria Math" w:hAnsi="Cambria Math"/>
+          </w:rPr>
+          <m:t>MoveToTable(z,w)</m:t>
+        </m:r>
+      </m:oMath>
+      <w:r>
+        <w:rPr>
+          <w:rFonts w:eastAsiaTheme="minorEastAsia"/>
+        </w:rPr>
+        <w:t xml:space="preserve"> could be the same as </w:t>
+      </w:r>
+      <m:oMath>
+        <m:r>
+          <w:rPr>
+            <w:rFonts w:ascii="Cambria Math" w:eastAsiaTheme="minorEastAsia" w:hAnsi="Cambria Math"/>
+          </w:rPr>
+          <m:t>x</m:t>
+        </m:r>
+      </m:oMath>
+      <w:r>
+        <w:rPr>
+          <w:rFonts w:eastAsiaTheme="minorEastAsia"/>
+        </w:rPr>
+        <w:t xml:space="preserve"> from the action</w:t>
+      </w:r>
+      <w:r>
+        <w:rPr>
+          <w:rFonts w:eastAsiaTheme="minorEastAsia"/>
+        </w:rPr>
+        <w:t xml:space="preserve"> </w:t>
+      </w:r>
+      <m:oMath>
+        <m:r>
+          <w:rPr>
+            <w:rFonts w:ascii="Cambria Math" w:hAnsi="Cambria Math"/>
+          </w:rPr>
+          <m:t>Move(z,x,y)</m:t>
+        </m:r>
+      </m:oMath>
+      <w:r>
+        <w:rPr>
+          <w:rFonts w:eastAsiaTheme="minorEastAsia"/>
+        </w:rPr>
+        <w:t xml:space="preserve">.  However, a different symbol </w:t>
+      </w:r>
+      <m:oMath>
+        <m:r>
+          <w:rPr>
+            <w:rFonts w:ascii="Cambria Math" w:eastAsiaTheme="minorEastAsia" w:hAnsi="Cambria Math"/>
+          </w:rPr>
+          <m:t>w</m:t>
+        </m:r>
+      </m:oMath>
+      <w:r>
+        <w:rPr>
+          <w:rFonts w:eastAsiaTheme="minorEastAsia"/>
+        </w:rPr>
+        <w:t xml:space="preserve"> is used </w:t>
+      </w:r>
+      <w:r>
+        <w:rPr>
+          <w:rFonts w:eastAsiaTheme="minorEastAsia"/>
+        </w:rPr>
+        <w:t xml:space="preserve">here to denote that </w:t>
+      </w:r>
+      <m:oMath>
+        <m:r>
+          <w:rPr>
+            <w:rFonts w:ascii="Cambria Math" w:eastAsiaTheme="minorEastAsia" w:hAnsi="Cambria Math"/>
+          </w:rPr>
+          <m:t>x</m:t>
+        </m:r>
+      </m:oMath>
+      <w:r>
+        <w:rPr>
+          <w:rFonts w:eastAsiaTheme="minorEastAsia"/>
+        </w:rPr>
+        <w:t xml:space="preserve"> </w:t>
+      </w:r>
+      <w:r>
+        <w:rPr>
+          <w:rFonts w:eastAsiaTheme="minorEastAsia"/>
+        </w:rPr>
+        <w:t>is either the</w:t>
+      </w:r>
+      <w:r>
+        <w:rPr>
+          <w:rFonts w:eastAsiaTheme="minorEastAsia"/>
+        </w:rPr>
+        <w:t xml:space="preserve"> </w:t>
+      </w:r>
+      <m:oMath>
+        <m:r>
+          <w:rPr>
+            <w:rFonts w:ascii="Cambria Math" w:eastAsiaTheme="minorEastAsia" w:hAnsi="Cambria Math"/>
+          </w:rPr>
+          <m:t>Table</m:t>
+        </m:r>
+      </m:oMath>
+      <w:r>
+        <w:rPr>
+          <w:rFonts w:eastAsiaTheme="minorEastAsia"/>
+        </w:rPr>
+        <w:t xml:space="preserve"> </w:t>
+      </w:r>
+      <w:r>
+        <w:rPr>
+          <w:rFonts w:eastAsiaTheme="minorEastAsia"/>
+        </w:rPr>
+        <w:t xml:space="preserve">or a block </w:t>
+      </w:r>
+      <w:r>
+        <w:rPr>
+          <w:rFonts w:eastAsiaTheme="minorEastAsia"/>
+        </w:rPr>
+        <w:t xml:space="preserve">while </w:t>
+      </w:r>
+      <m:oMath>
+        <m:r>
+          <w:rPr>
+            <w:rFonts w:ascii="Cambria Math" w:eastAsiaTheme="minorEastAsia" w:hAnsi="Cambria Math"/>
+          </w:rPr>
+          <m:t>w</m:t>
+        </m:r>
+      </m:oMath>
+      <w:r>
+        <w:rPr>
+          <w:rFonts w:eastAsiaTheme="minorEastAsia"/>
+        </w:rPr>
+        <w:t xml:space="preserve"> is exclusively a block.</w:t>
+      </w:r>
+      <w:r>
+        <w:rPr>
+          <w:rFonts w:eastAsiaTheme="minorEastAsia"/>
+        </w:rPr>
+        <w:t xml:space="preserve">  </w:t>
+      </w:r>
+      <w:r>
+        <w:rPr>
+          <w:rFonts w:eastAsiaTheme="minorEastAsia"/>
+        </w:rPr>
+        <w:t>Depending</w:t>
+      </w:r>
+      <w:r>
+        <w:rPr>
+          <w:rFonts w:eastAsiaTheme="minorEastAsia"/>
+        </w:rPr>
+        <w:t xml:space="preserve"> on whether </w:t>
+      </w:r>
+      <m:oMath>
+        <m:r>
+          <w:rPr>
+            <w:rFonts w:ascii="Cambria Math" w:eastAsiaTheme="minorEastAsia" w:hAnsi="Cambria Math"/>
+          </w:rPr>
+          <m:t>x</m:t>
+        </m:r>
+      </m:oMath>
+      <w:r>
+        <w:rPr>
+          <w:rFonts w:eastAsiaTheme="minorEastAsia"/>
+        </w:rPr>
+        <w:t xml:space="preserve"> and </w:t>
+      </w:r>
+      <m:oMath>
+        <m:r>
+          <w:rPr>
+            <w:rFonts w:ascii="Cambria Math" w:eastAsiaTheme="minorEastAsia" w:hAnsi="Cambria Math"/>
+          </w:rPr>
+          <m:t>w</m:t>
+        </m:r>
+      </m:oMath>
+      <w:r>
+        <w:rPr>
+          <w:rFonts w:eastAsiaTheme="minorEastAsia"/>
+        </w:rPr>
+        <w:t xml:space="preserve"> </w:t>
+      </w:r>
+      <w:r>
+        <w:rPr>
+          <w:rFonts w:eastAsiaTheme="minorEastAsia"/>
+        </w:rPr>
+        <w:t>are</w:t>
+      </w:r>
+      <w:r>
+        <w:rPr>
+          <w:rFonts w:eastAsiaTheme="minorEastAsia"/>
+        </w:rPr>
+        <w:t xml:space="preserve"> the same</w:t>
+      </w:r>
+      <w:r>
+        <w:rPr>
+          <w:rFonts w:eastAsiaTheme="minorEastAsia"/>
+        </w:rPr>
+        <w:t xml:space="preserve"> blocks</w:t>
+      </w:r>
+      <w:r>
+        <w:rPr>
+          <w:rFonts w:eastAsiaTheme="minorEastAsia"/>
+        </w:rPr>
+        <w:t xml:space="preserve">, </w:t>
+      </w:r>
+      <w:r>
+        <w:rPr>
+          <w:rFonts w:eastAsiaTheme="minorEastAsia"/>
+        </w:rPr>
+        <w:t xml:space="preserve">then </w:t>
+      </w:r>
+      <w:r>
+        <w:rPr>
+          <w:rFonts w:eastAsiaTheme="minorEastAsia"/>
+        </w:rPr>
+        <w:t xml:space="preserve">there may be additional mutexes between </w:t>
+      </w:r>
+      <m:oMath>
+        <m:r>
+          <w:rPr>
+            <w:rFonts w:ascii="Cambria Math" w:eastAsiaTheme="minorEastAsia" w:hAnsi="Cambria Math"/>
+          </w:rPr>
+          <m:t>On(z,w)</m:t>
+        </m:r>
+      </m:oMath>
+      <w:r>
+        <w:rPr>
+          <w:rFonts w:eastAsiaTheme="minorEastAsia"/>
+        </w:rPr>
+        <w:t xml:space="preserve">, </w:t>
+      </w:r>
+      <m:oMath>
+        <m:r>
+          <w:rPr>
+            <w:rFonts w:ascii="Cambria Math" w:eastAsiaTheme="minorEastAsia" w:hAnsi="Cambria Math" w:cs="Arial"/>
+          </w:rPr>
+          <m:t>¬</m:t>
+        </m:r>
+        <m:r>
+          <w:rPr>
+            <w:rFonts w:ascii="Cambria Math" w:eastAsiaTheme="minorEastAsia" w:hAnsi="Cambria Math"/>
+          </w:rPr>
+          <m:t>On(z,w)</m:t>
+        </m:r>
+      </m:oMath>
+      <w:r>
+        <w:rPr>
+          <w:rFonts w:eastAsiaTheme="minorEastAsia"/>
+        </w:rPr>
+        <w:t xml:space="preserve">, </w:t>
+      </w:r>
+      <m:oMath>
+        <m:r>
+          <w:rPr>
+            <w:rFonts w:ascii="Cambria Math" w:eastAsiaTheme="minorEastAsia" w:hAnsi="Cambria Math"/>
+          </w:rPr>
+          <m:t>On(z,x)</m:t>
+        </m:r>
+      </m:oMath>
+      <w:r>
+        <w:rPr>
+          <w:rFonts w:eastAsiaTheme="minorEastAsia"/>
+        </w:rPr>
+        <w:t xml:space="preserve">, and </w:t>
+      </w:r>
+      <m:oMath>
+        <m:r>
+          <w:rPr>
+            <w:rFonts w:ascii="Cambria Math" w:eastAsiaTheme="minorEastAsia" w:hAnsi="Cambria Math" w:cs="Arial"/>
+          </w:rPr>
+          <m:t>¬</m:t>
+        </m:r>
+        <m:r>
+          <w:rPr>
+            <w:rFonts w:ascii="Cambria Math" w:eastAsiaTheme="minorEastAsia" w:hAnsi="Cambria Math"/>
+          </w:rPr>
+          <m:t>On(z,x)</m:t>
+        </m:r>
+      </m:oMath>
+      <w:r>
+        <w:rPr>
+          <w:rFonts w:eastAsiaTheme="minorEastAsia"/>
+        </w:rPr>
+        <w:t xml:space="preserve"> which are not shown in </w:t>
+      </w:r>
+      <w:r>
+        <w:rPr>
+          <w:rFonts w:eastAsiaTheme="minorEastAsia"/>
+        </w:rPr>
+        <w:fldChar w:fldCharType="begin"/>
+      </w:r>
+      <w:r>
+        <w:rPr>
+          <w:rFonts w:eastAsiaTheme="minorEastAsia"/>
+        </w:rPr>
+        <w:instrText xml:space="preserve"> REF _Ref403527288 \h </w:instrText>
+      </w:r>
+      <w:r>
+        <w:rPr>
+          <w:rFonts w:eastAsiaTheme="minorEastAsia"/>
+        </w:rPr>
+      </w:r>
+      <w:r>
+        <w:rPr>
+          <w:rFonts w:eastAsiaTheme="minorEastAsia"/>
+        </w:rPr>
+        <w:fldChar w:fldCharType="separate"/>
+      </w:r>
+      <w:r>
+        <w:t xml:space="preserve">Figure </w:t>
+      </w:r>
+      <w:r>
+        <w:rPr>
+          <w:noProof/>
+        </w:rPr>
+        <w:t>3</w:t>
+      </w:r>
+      <w:r>
+        <w:rPr>
+          <w:rFonts w:eastAsiaTheme="minorEastAsia"/>
+        </w:rPr>
+        <w:fldChar w:fldCharType="end"/>
+      </w:r>
+      <w:r>
+        <w:rPr>
+          <w:rFonts w:eastAsiaTheme="minorEastAsia"/>
+        </w:rPr>
+        <w:t xml:space="preserve">.  In addition, as with </w:t>
+      </w:r>
+      <w:r>
+        <w:rPr>
+          <w:rFonts w:eastAsiaTheme="minorEastAsia"/>
+        </w:rPr>
+        <w:fldChar w:fldCharType="begin"/>
+      </w:r>
+      <w:r>
+        <w:instrText xml:space="preserve"> REF _Ref403448636 \h </w:instrText>
+      </w:r>
+      <w:r>
+        <w:rPr>
+          <w:rFonts w:eastAsiaTheme="minorEastAsia"/>
+        </w:rPr>
+      </w:r>
+      <w:r>
+        <w:rPr>
+          <w:rFonts w:eastAsiaTheme="minorEastAsia"/>
+        </w:rPr>
+        <w:fldChar w:fldCharType="separate"/>
+      </w:r>
+      <w:r>
+        <w:t xml:space="preserve">Figure </w:t>
+      </w:r>
+      <w:r>
+        <w:rPr>
+          <w:noProof/>
+        </w:rPr>
+        <w:t>2</w:t>
+      </w:r>
+      <w:r>
+        <w:rPr>
+          <w:rFonts w:eastAsiaTheme="minorEastAsia"/>
+        </w:rPr>
+        <w:fldChar w:fldCharType="end"/>
+      </w:r>
+      <w:r>
+        <w:rPr>
+          <w:rFonts w:eastAsiaTheme="minorEastAsia"/>
+        </w:rPr>
+        <w:t xml:space="preserve">, the preconditions for the </w:t>
+      </w:r>
+      <m:oMath>
+        <m:r>
+          <w:rPr>
+            <w:rFonts w:ascii="Cambria Math" w:eastAsiaTheme="minorEastAsia" w:hAnsi="Cambria Math"/>
+          </w:rPr>
+          <m:t>Block</m:t>
+        </m:r>
+      </m:oMath>
+      <w:r>
+        <w:rPr>
+          <w:rFonts w:eastAsiaTheme="minorEastAsia"/>
+        </w:rPr>
+        <w:t xml:space="preserve"> literals are </w:t>
+      </w:r>
+      <w:r>
+        <w:rPr>
+          <w:rFonts w:eastAsiaTheme="minorEastAsia"/>
+        </w:rPr>
+        <w:t>excluded</w:t>
+      </w:r>
+      <w:r>
+        <w:rPr>
+          <w:rFonts w:eastAsiaTheme="minorEastAsia"/>
+        </w:rPr>
+        <w:t xml:space="preserve"> for increased readability</w:t>
+      </w:r>
+      <w:r>
+        <w:rPr>
+          <w:rFonts w:eastAsiaTheme="minorEastAsia"/>
+        </w:rPr>
+        <w:t>.</w:t>
+      </w:r>
+    </w:p>
+    <w:p>
+      <w:pPr>
+        <w:pStyle w:val="NoSpacing"/>
+        <w:rPr>
+          <w:rFonts w:eastAsiaTheme="minorEastAsia"/>
+        </w:rPr>
+      </w:pPr>
+    </w:p>
+    <w:p>
+      <w:pPr>
+        <w:pStyle w:val="NoSpacing"/>
+        <w:jc w:val="center"/>
+        <w:rPr>
+          <w:rFonts w:eastAsiaTheme="minorEastAsia"/>
+        </w:rPr>
+      </w:pPr>
+      <w:r>
+        <w:rPr>
+          <w:rFonts w:eastAsiaTheme="minorEastAsia"/>
+          <w:noProof/>
+        </w:rPr>
+        <w:drawing>
+          <wp:inline distT="0" distB="0" distL="0" distR="0">
+            <wp:extent cx="4686310" cy="5096266"/>
+            <wp:effectExtent l="19050" t="0" r="0" b="0"/>
+            <wp:docPr id="3" name="Picture 0" descr="CS156 - Homework #4 - Arbitrary Action Ai.png"/>
+            <wp:cNvGraphicFramePr>
+              <a:graphicFrameLocks xmlns:a="http://schemas.openxmlformats.org/drawingml/2006/main" noChangeAspect="1"/>
+            </wp:cNvGraphicFramePr>
+            <a:graphic xmlns:a="http://schemas.openxmlformats.org/drawingml/2006/main">
+              <a:graphicData uri="http://schemas.openxmlformats.org/drawingml/2006/picture">
+                <pic:pic xmlns:pic="http://schemas.openxmlformats.org/drawingml/2006/picture">
+                  <pic:nvPicPr>
+                    <pic:cNvPr id="0" name="CS156 - Homework #4 - Arbitrary Action Ai.png"/>
+                    <pic:cNvPicPr/>
+                  </pic:nvPicPr>
+                  <pic:blipFill>
+                    <a:blip r:embed="rId10" cstate="print"/>
+                    <a:stretch>
+                      <a:fillRect/>
+                    </a:stretch>
+                  </pic:blipFill>
+                  <pic:spPr>
+                    <a:xfrm>
+                      <a:off x="0" y="0"/>
+                      <a:ext cx="4686310" cy="5096266"/>
+                    </a:xfrm>
+                    <a:prstGeom prst="rect">
+                      <a:avLst/>
+                    </a:prstGeom>
+                  </pic:spPr>
+                </pic:pic>
+              </a:graphicData>
+            </a:graphic>
+          </wp:inline>
+        </w:drawing>
+      </w:r>
+    </w:p>
+    <w:p>
+      <w:pPr>
+        <w:pStyle w:val="NoSpacing"/>
+        <w:rPr>
+          <w:rFonts w:eastAsiaTheme="minorEastAsia"/>
+        </w:rPr>
+      </w:pPr>
+    </w:p>
+    <w:p>
+      <w:pPr>
+        <w:pStyle w:val="Caption"/>
+        <w:rPr>
+          <w:rFonts w:eastAsiaTheme="minorEastAsia"/>
+        </w:rPr>
+      </w:pPr>
+      <w:bookmarkStart w:id="3" w:name="_Ref403527288"/>
+      <w:r>
+        <w:t xml:space="preserve">Figure </w:t>
+      </w:r>
+      <w:fldSimple w:instr=" SEQ Figure \* ARABIC ">
+        <w:r>
+          <w:rPr>
+            <w:noProof/>
+          </w:rPr>
+          <w:t>3</w:t>
+        </w:r>
+      </w:fldSimple>
+      <w:bookmarkEnd w:id="3"/>
+      <w:r>
+        <w:t xml:space="preserve"> – </w:t>
+      </w:r>
+      <w:r>
+        <w:t>Simplified</w:t>
+      </w:r>
+      <w:r>
+        <w:t xml:space="preserve"> Set of </w:t>
+      </w:r>
+      <w:r>
+        <w:t xml:space="preserve">Generic </w:t>
+      </w:r>
+      <w:r>
+        <w:t xml:space="preserve">Actions for a Block </w:t>
+      </w:r>
+      <m:oMath>
+        <m:r>
+          <m:rPr>
+            <m:sty m:val="bi"/>
+          </m:rPr>
+          <w:rPr>
+            <w:rFonts w:ascii="Cambria Math" w:hAnsi="Cambria Math"/>
+          </w:rPr>
+          <m:t>z</m:t>
+        </m:r>
+      </m:oMath>
+      <w:r>
+        <w:rPr>
+          <w:rFonts w:eastAsiaTheme="minorEastAsia"/>
+        </w:rPr>
+        <w:t xml:space="preserve"> in Action </w:t>
+      </w:r>
+      <m:oMath>
+        <m:sSub>
+          <m:sSubPr>
+            <m:ctrlPr>
+              <w:rPr>
+                <w:rFonts w:ascii="Cambria Math" w:eastAsiaTheme="minorEastAsia" w:hAnsi="Cambria Math"/>
+                <w:i/>
+              </w:rPr>
+            </m:ctrlPr>
+          </m:sSubPr>
+          <m:e>
+            <m:r>
+              <m:rPr>
+                <m:sty m:val="bi"/>
+              </m:rPr>
+              <w:rPr>
+                <w:rFonts w:ascii="Cambria Math" w:eastAsiaTheme="minorEastAsia" w:hAnsi="Cambria Math"/>
+              </w:rPr>
+              <m:t>A</m:t>
+            </m:r>
+          </m:e>
+          <m:sub>
+            <m:r>
+              <m:rPr>
+                <m:sty m:val="bi"/>
+              </m:rPr>
+              <w:rPr>
+                <w:rFonts w:ascii="Cambria Math" w:eastAsiaTheme="minorEastAsia" w:hAnsi="Cambria Math"/>
+              </w:rPr>
+              <m:t>i</m:t>
+            </m:r>
+          </m:sub>
+        </m:sSub>
+      </m:oMath>
+      <w:r>
+        <w:rPr>
+          <w:rFonts w:eastAsiaTheme="minorEastAsia"/>
+        </w:rPr>
+        <w:t xml:space="preserve"> where </w:t>
+      </w:r>
+      <m:oMath>
+        <m:r>
+          <m:rPr>
+            <m:sty m:val="bi"/>
+          </m:rPr>
+          <w:rPr>
+            <w:rFonts w:ascii="Cambria Math" w:eastAsiaTheme="minorEastAsia" w:hAnsi="Cambria Math"/>
+          </w:rPr>
+          <m:t>i&gt;0</m:t>
+        </m:r>
+      </m:oMath>
+    </w:p>
+    <w:p>
+      <w:pPr>
+        <w:pStyle w:val="NoSpacing"/>
+        <w:rPr>
+          <w:rFonts w:eastAsiaTheme="minorEastAsia"/>
+        </w:rPr>
+      </w:pPr>
+    </w:p>
+    <w:p>
+      <w:pPr>
+        <w:pStyle w:val="NoSpacing"/>
+        <w:tabs>
+          <w:tab w:val="left" w:pos="360"/>
+        </w:tabs>
+        <w:ind w:firstLine="360"/>
+        <w:rPr>
+          <w:rFonts w:eastAsiaTheme="minorEastAsia"/>
+        </w:rPr>
+      </w:pPr>
+      <w:r>
+        <w:rPr>
+          <w:rFonts w:eastAsiaTheme="minorEastAsia"/>
+        </w:rPr>
+        <w:fldChar w:fldCharType="begin"/>
+      </w:r>
+      <w:r>
+        <w:instrText xml:space="preserve"> REF _Ref403527288 \h </w:instrText>
+      </w:r>
+      <w:r>
+        <w:rPr>
+          <w:rFonts w:eastAsiaTheme="minorEastAsia"/>
+        </w:rPr>
+      </w:r>
+      <w:r>
+        <w:rPr>
+          <w:rFonts w:eastAsiaTheme="minorEastAsia"/>
+        </w:rPr>
+        <w:fldChar w:fldCharType="separate"/>
+      </w:r>
+      <w:r>
+        <w:t xml:space="preserve">Figure </w:t>
+      </w:r>
+      <w:r>
+        <w:rPr>
+          <w:noProof/>
+        </w:rPr>
+        <w:t>3</w:t>
+      </w:r>
+      <w:r>
+        <w:rPr>
+          <w:rFonts w:eastAsiaTheme="minorEastAsia"/>
+        </w:rPr>
+        <w:fldChar w:fldCharType="end"/>
+      </w:r>
+      <w:r>
+        <w:rPr>
+          <w:rFonts w:eastAsiaTheme="minorEastAsia"/>
+        </w:rPr>
+        <w:t xml:space="preserve"> represents the actions for block</w:t>
+      </w:r>
+      <w:r>
+        <w:rPr>
+          <w:rFonts w:eastAsiaTheme="minorEastAsia"/>
+        </w:rPr>
+        <w:t xml:space="preserve"> </w:t>
+      </w:r>
+      <m:oMath>
+        <m:r>
+          <w:rPr>
+            <w:rFonts w:ascii="Cambria Math" w:eastAsiaTheme="minorEastAsia" w:hAnsi="Cambria Math"/>
+          </w:rPr>
+          <m:t>z</m:t>
+        </m:r>
+      </m:oMath>
+      <w:r>
+        <w:rPr>
+          <w:rFonts w:eastAsiaTheme="minorEastAsia"/>
+        </w:rPr>
+        <w:t xml:space="preserve">.  When the actions for the blocks other than </w:t>
+      </w:r>
+      <m:oMath>
+        <m:r>
+          <w:rPr>
+            <w:rFonts w:ascii="Cambria Math" w:eastAsiaTheme="minorEastAsia" w:hAnsi="Cambria Math"/>
+          </w:rPr>
+          <m:t>z</m:t>
+        </m:r>
+      </m:oMath>
+      <w:r>
+        <w:rPr>
+          <w:rFonts w:eastAsiaTheme="minorEastAsia"/>
+        </w:rPr>
+        <w:t xml:space="preserve"> are included, then there will be additional mutexes as not all actions and literals for this state become legal.  For example, the action </w:t>
+      </w:r>
+      <m:oMath>
+        <m:r>
+          <w:rPr>
+            <w:rFonts w:ascii="Cambria Math" w:eastAsiaTheme="minorEastAsia" w:hAnsi="Cambria Math"/>
+          </w:rPr>
+          <m:t>Move</m:t>
+        </m:r>
+        <m:d>
+          <m:dPr>
+            <m:ctrlPr>
+              <w:rPr>
+                <w:rFonts w:ascii="Cambria Math" w:eastAsiaTheme="minorEastAsia" w:hAnsi="Cambria Math"/>
+                <w:i/>
+              </w:rPr>
+            </m:ctrlPr>
+          </m:dPr>
+          <m:e>
+            <m:r>
+              <w:rPr>
+                <w:rFonts w:ascii="Cambria Math" w:eastAsiaTheme="minorEastAsia" w:hAnsi="Cambria Math"/>
+              </w:rPr>
+              <m:t>z,x,y</m:t>
+            </m:r>
+          </m:e>
+        </m:d>
+      </m:oMath>
+      <w:r>
+        <w:rPr>
+          <w:rFonts w:eastAsiaTheme="minorEastAsia"/>
+        </w:rPr>
+        <w:t xml:space="preserve"> is mutually exclusive with the action </w:t>
+      </w:r>
+      <m:oMath>
+        <m:r>
+          <w:rPr>
+            <w:rFonts w:ascii="Cambria Math" w:eastAsiaTheme="minorEastAsia" w:hAnsi="Cambria Math"/>
+          </w:rPr>
+          <m:t>Move(x,y,z)</m:t>
+        </m:r>
+      </m:oMath>
+      <w:r>
+        <w:rPr>
+          <w:rFonts w:eastAsiaTheme="minorEastAsia"/>
+        </w:rPr>
+        <w:t xml:space="preserve">, </w:t>
+      </w:r>
+      <m:oMath>
+        <m:r>
+          <w:rPr>
+            <w:rFonts w:ascii="Cambria Math" w:eastAsiaTheme="minorEastAsia" w:hAnsi="Cambria Math"/>
+          </w:rPr>
+          <m:t>Move(y,z,x)</m:t>
+        </m:r>
+      </m:oMath>
+      <w:r>
+        <w:rPr>
+          <w:rFonts w:eastAsiaTheme="minorEastAsia"/>
+        </w:rPr>
+        <w:t xml:space="preserve">, etc.  Similarly, a persistence action for </w:t>
+      </w:r>
+      <m:oMath>
+        <m:r>
+          <w:rPr>
+            <w:rFonts w:ascii="Cambria Math" w:eastAsiaTheme="minorEastAsia" w:hAnsi="Cambria Math"/>
+          </w:rPr>
+          <m:t>Clea</m:t>
+        </m:r>
+        <m:r>
+          <w:rPr>
+            <w:rFonts w:ascii="Cambria Math" w:eastAsiaTheme="minorEastAsia" w:hAnsi="Cambria Math"/>
+          </w:rPr>
+          <m:t>r(x)</m:t>
+        </m:r>
+      </m:oMath>
+      <w:r>
+        <w:rPr>
+          <w:rFonts w:eastAsiaTheme="minorEastAsia"/>
+        </w:rPr>
+        <w:t xml:space="preserve"> would be mutually exclusive with the action </w:t>
+      </w:r>
+      <m:oMath>
+        <m:r>
+          <w:rPr>
+            <w:rFonts w:ascii="Cambria Math" w:eastAsiaTheme="minorEastAsia" w:hAnsi="Cambria Math"/>
+          </w:rPr>
+          <m:t>Move</m:t>
+        </m:r>
+        <m:d>
+          <m:dPr>
+            <m:ctrlPr>
+              <w:rPr>
+                <w:rFonts w:ascii="Cambria Math" w:eastAsiaTheme="minorEastAsia" w:hAnsi="Cambria Math"/>
+                <w:i/>
+              </w:rPr>
+            </m:ctrlPr>
+          </m:dPr>
+          <m:e>
+            <m:r>
+              <w:rPr>
+                <w:rFonts w:ascii="Cambria Math" w:eastAsiaTheme="minorEastAsia" w:hAnsi="Cambria Math"/>
+              </w:rPr>
+              <m:t>z,x,y</m:t>
+            </m:r>
+          </m:e>
+        </m:d>
+      </m:oMath>
+      <w:r>
+        <w:rPr>
+          <w:rFonts w:eastAsiaTheme="minorEastAsia"/>
+        </w:rPr>
+        <w:t xml:space="preserve">.  </w:t>
+      </w:r>
+    </w:p>
+    <w:p>
+      <w:pPr>
+        <w:pStyle w:val="NoSpacing"/>
+        <w:tabs>
+          <w:tab w:val="left" w:pos="360"/>
+        </w:tabs>
+        <w:ind w:firstLine="360"/>
+        <w:rPr>
+          <w:rFonts w:eastAsiaTheme="minorEastAsia"/>
+        </w:rPr>
+      </w:pPr>
+    </w:p>
+    <w:p>
+      <w:pPr>
+        <w:pStyle w:val="NoSpacing"/>
+        <w:tabs>
+          <w:tab w:val="left" w:pos="360"/>
+        </w:tabs>
+        <w:ind w:firstLine="360"/>
+        <w:rPr>
+          <w:rFonts w:eastAsiaTheme="minorEastAsia"/>
+        </w:rPr>
+      </w:pPr>
+      <w:r>
+        <w:rPr>
+          <w:rFonts w:eastAsiaTheme="minorEastAsia"/>
+        </w:rPr>
+        <w:lastRenderedPageBreak/>
+        <w:t xml:space="preserve">Similar to the additional </w:t>
+      </w:r>
+      <w:r>
+        <w:rPr>
+          <w:rFonts w:eastAsiaTheme="minorEastAsia"/>
+        </w:rPr>
+        <w:t xml:space="preserve">mutexes on actions, there are additional mutexes on literals that would necessarily be added once the blocks other than </w:t>
+      </w:r>
+      <m:oMath>
+        <m:r>
+          <w:rPr>
+            <w:rFonts w:ascii="Cambria Math" w:eastAsiaTheme="minorEastAsia" w:hAnsi="Cambria Math"/>
+          </w:rPr>
+          <m:t>z</m:t>
+        </m:r>
+      </m:oMath>
+      <w:r>
+        <w:rPr>
+          <w:rFonts w:eastAsiaTheme="minorEastAsia"/>
+        </w:rPr>
+        <w:t xml:space="preserve"> are added for level </w:t>
+      </w:r>
+      <m:oMath>
+        <m:sSub>
+          <m:sSubPr>
+            <m:ctrlPr>
+              <w:rPr>
+                <w:rFonts w:ascii="Cambria Math" w:eastAsiaTheme="minorEastAsia" w:hAnsi="Cambria Math"/>
+                <w:i/>
+              </w:rPr>
+            </m:ctrlPr>
+          </m:sSubPr>
+          <m:e>
+            <m:r>
+              <w:rPr>
+                <w:rFonts w:ascii="Cambria Math" w:eastAsiaTheme="minorEastAsia" w:hAnsi="Cambria Math"/>
+              </w:rPr>
+              <m:t>A</m:t>
+            </m:r>
+          </m:e>
+          <m:sub>
+            <m:r>
+              <w:rPr>
+                <w:rFonts w:ascii="Cambria Math" w:eastAsiaTheme="minorEastAsia" w:hAnsi="Cambria Math"/>
+              </w:rPr>
+              <m:t>i</m:t>
+            </m:r>
+          </m:sub>
+        </m:sSub>
+      </m:oMath>
+      <w:r>
+        <w:rPr>
+          <w:rFonts w:eastAsiaTheme="minorEastAsia"/>
+        </w:rPr>
+        <w:t xml:space="preserve">.  For example, </w:t>
+      </w:r>
+      <m:oMath>
+        <m:r>
+          <w:rPr>
+            <w:rFonts w:ascii="Cambria Math" w:eastAsiaTheme="minorEastAsia" w:hAnsi="Cambria Math"/>
+          </w:rPr>
+          <m:t>On(z,w)</m:t>
+        </m:r>
+      </m:oMath>
+      <w:r>
+        <w:rPr>
+          <w:rFonts w:eastAsiaTheme="minorEastAsia"/>
+        </w:rPr>
+        <w:t xml:space="preserve"> is mutually exclusive with </w:t>
+      </w:r>
+      <m:oMath>
+        <m:r>
+          <w:rPr>
+            <w:rFonts w:ascii="Cambria Math" w:eastAsiaTheme="minorEastAsia" w:hAnsi="Cambria Math"/>
+          </w:rPr>
+          <m:t>On</m:t>
+        </m:r>
+        <m:d>
+          <m:dPr>
+            <m:ctrlPr>
+              <w:rPr>
+                <w:rFonts w:ascii="Cambria Math" w:eastAsiaTheme="minorEastAsia" w:hAnsi="Cambria Math"/>
+                <w:i/>
+              </w:rPr>
+            </m:ctrlPr>
+          </m:dPr>
+          <m:e>
+            <m:r>
+              <w:rPr>
+                <w:rFonts w:ascii="Cambria Math" w:eastAsiaTheme="minorEastAsia" w:hAnsi="Cambria Math"/>
+              </w:rPr>
+              <m:t>w,z</m:t>
+            </m:r>
+          </m:e>
+        </m:d>
+      </m:oMath>
+      <w:r>
+        <w:rPr>
+          <w:rFonts w:eastAsiaTheme="minorEastAsia"/>
+        </w:rPr>
+        <w:t xml:space="preserve">.  What is more, </w:t>
+      </w:r>
+      <m:oMath>
+        <m:r>
+          <w:rPr>
+            <w:rFonts w:ascii="Cambria Math" w:eastAsiaTheme="minorEastAsia" w:hAnsi="Cambria Math"/>
+          </w:rPr>
+          <m:t>On(z,w)</m:t>
+        </m:r>
+      </m:oMath>
+      <w:r>
+        <w:rPr>
+          <w:rFonts w:eastAsiaTheme="minorEastAsia"/>
+        </w:rPr>
+        <w:t xml:space="preserve"> is mutually exclusive with </w:t>
+      </w:r>
+      <m:oMath>
+        <m:r>
+          <w:rPr>
+            <w:rFonts w:ascii="Cambria Math" w:eastAsiaTheme="minorEastAsia" w:hAnsi="Cambria Math"/>
+          </w:rPr>
+          <m:t>Clear(w)</m:t>
+        </m:r>
+      </m:oMath>
+      <w:r>
+        <w:rPr>
+          <w:rFonts w:eastAsiaTheme="minorEastAsia"/>
+        </w:rPr>
+        <w:t xml:space="preserve"> in the same way that </w:t>
+      </w:r>
+      <m:oMath>
+        <m:r>
+          <w:rPr>
+            <w:rFonts w:ascii="Cambria Math" w:eastAsiaTheme="minorEastAsia" w:hAnsi="Cambria Math"/>
+          </w:rPr>
+          <m:t>On(w,z)</m:t>
+        </m:r>
+      </m:oMath>
+      <w:r>
+        <w:rPr>
+          <w:rFonts w:eastAsiaTheme="minorEastAsia"/>
+        </w:rPr>
+        <w:t xml:space="preserve"> is mutually exclusive with </w:t>
+      </w:r>
+      <m:oMath>
+        <m:r>
+          <w:rPr>
+            <w:rFonts w:ascii="Cambria Math" w:eastAsiaTheme="minorEastAsia" w:hAnsi="Cambria Math"/>
+          </w:rPr>
+          <m:t>Clear</m:t>
+        </m:r>
+        <m:d>
+          <m:dPr>
+            <m:ctrlPr>
+              <w:rPr>
+                <w:rFonts w:ascii="Cambria Math" w:eastAsiaTheme="minorEastAsia" w:hAnsi="Cambria Math"/>
+                <w:i/>
+              </w:rPr>
+            </m:ctrlPr>
+          </m:dPr>
+          <m:e>
+            <m:r>
+              <w:rPr>
+                <w:rFonts w:ascii="Cambria Math" w:eastAsiaTheme="minorEastAsia" w:hAnsi="Cambria Math"/>
+              </w:rPr>
+              <m:t>z</m:t>
+            </m:r>
+          </m:e>
+        </m:d>
+      </m:oMath>
+      <w:r>
+        <w:rPr>
+          <w:rFonts w:eastAsiaTheme="minorEastAsia"/>
+        </w:rPr>
+        <w:t>.</w:t>
+      </w:r>
+      <w:r>
+        <w:rPr>
+          <w:rFonts w:eastAsiaTheme="minorEastAsia"/>
+        </w:rPr>
+        <w:t xml:space="preserve">  These additional mutexes are not captured in the single block actions shown in </w:t>
+      </w:r>
+      <w:r>
+        <w:rPr>
+          <w:rFonts w:eastAsiaTheme="minorEastAsia"/>
+        </w:rPr>
+        <w:fldChar w:fldCharType="begin"/>
+      </w:r>
+      <w:r>
+        <w:instrText xml:space="preserve"> REF _Ref403527288 \h </w:instrText>
+      </w:r>
+      <w:r>
+        <w:rPr>
+          <w:rFonts w:eastAsiaTheme="minorEastAsia"/>
+        </w:rPr>
+      </w:r>
+      <w:r>
+        <w:rPr>
+          <w:rFonts w:eastAsiaTheme="minorEastAsia"/>
+        </w:rPr>
+        <w:fldChar w:fldCharType="separate"/>
+      </w:r>
+      <w:r>
+        <w:t xml:space="preserve">Figure </w:t>
+      </w:r>
+      <w:r>
+        <w:rPr>
+          <w:noProof/>
+        </w:rPr>
+        <w:t>3</w:t>
+      </w:r>
+      <w:r>
+        <w:rPr>
+          <w:rFonts w:eastAsiaTheme="minorEastAsia"/>
+        </w:rPr>
+        <w:fldChar w:fldCharType="end"/>
+      </w:r>
+      <w:r>
+        <w:rPr>
+          <w:rFonts w:eastAsiaTheme="minorEastAsia"/>
+        </w:rPr>
+        <w:t>.</w:t>
+      </w:r>
+    </w:p>
+    <w:p>
+      <w:pPr>
+        <w:pStyle w:val="NoSpacing"/>
+        <w:rPr>
+          <w:rFonts w:eastAsiaTheme="minorEastAsia"/>
+        </w:rPr>
+      </w:pPr>
+    </w:p>
+    <w:p>
+      <w:pPr>
+        <w:pStyle w:val="NoSpacing"/>
+        <w:tabs>
+          <w:tab w:val="left" w:pos="360"/>
+        </w:tabs>
+      </w:pPr>
+      <w:r>
+        <w:tab/>
+      </w:r>
+      <w:r>
+        <w:t xml:space="preserve">The arbitrary move for block </w:t>
+      </w:r>
+      <m:oMath>
+        <m:r>
+          <w:rPr>
+            <w:rFonts w:ascii="Cambria Math" w:hAnsi="Cambria Math"/>
+          </w:rPr>
+          <m:t>z</m:t>
+        </m:r>
+      </m:oMath>
+      <w:r>
+        <w:rPr>
+          <w:rFonts w:eastAsiaTheme="minorEastAsia"/>
+        </w:rPr>
+        <w:t xml:space="preserve"> would be apply </w:t>
+      </w:r>
+      <w:r>
+        <w:rPr>
+          <w:rFonts w:eastAsiaTheme="minorEastAsia"/>
+        </w:rPr>
+        <w:t xml:space="preserve">to all three blocks </w:t>
+      </w:r>
+      <m:oMath>
+        <m:r>
+          <w:rPr>
+            <w:rFonts w:ascii="Cambria Math" w:eastAsiaTheme="minorEastAsia" w:hAnsi="Cambria Math"/>
+          </w:rPr>
+          <m:t>A</m:t>
+        </m:r>
+      </m:oMath>
+      <w:r>
+        <w:rPr>
+          <w:rFonts w:eastAsiaTheme="minorEastAsia"/>
+        </w:rPr>
+        <w:t xml:space="preserve">, </w:t>
+      </w:r>
+      <m:oMath>
+        <m:r>
+          <w:rPr>
+            <w:rFonts w:ascii="Cambria Math" w:eastAsiaTheme="minorEastAsia" w:hAnsi="Cambria Math"/>
+          </w:rPr>
+          <m:t>B</m:t>
+        </m:r>
+      </m:oMath>
+      <w:r>
+        <w:rPr>
+          <w:rFonts w:eastAsiaTheme="minorEastAsia"/>
+        </w:rPr>
+        <w:t xml:space="preserve">, and </w:t>
+      </w:r>
+      <m:oMath>
+        <m:r>
+          <w:rPr>
+            <w:rFonts w:ascii="Cambria Math" w:eastAsiaTheme="minorEastAsia" w:hAnsi="Cambria Math"/>
+          </w:rPr>
+          <m:t>C</m:t>
+        </m:r>
+      </m:oMath>
+      <w:r>
+        <w:rPr>
+          <w:rFonts w:eastAsiaTheme="minorEastAsia"/>
+        </w:rPr>
+        <w:t xml:space="preserve"> </w:t>
+      </w:r>
+      <w:r>
+        <w:rPr>
+          <w:rFonts w:eastAsiaTheme="minorEastAsia"/>
+        </w:rPr>
+        <w:t xml:space="preserve">for </w:t>
+      </w:r>
+      <w:r>
+        <w:rPr>
+          <w:rFonts w:eastAsiaTheme="minorEastAsia"/>
+        </w:rPr>
+        <w:t>actions</w:t>
+      </w:r>
+      <w:r>
+        <w:rPr>
+          <w:rFonts w:eastAsiaTheme="minorEastAsia"/>
+        </w:rPr>
+        <w:t xml:space="preserve"> </w:t>
+      </w:r>
+      <m:oMath>
+        <m:sSub>
+          <m:sSubPr>
+            <m:ctrlPr>
+              <w:rPr>
+                <w:rFonts w:ascii="Cambria Math" w:eastAsiaTheme="minorEastAsia" w:hAnsi="Cambria Math"/>
+                <w:i/>
+              </w:rPr>
+            </m:ctrlPr>
+          </m:sSubPr>
+          <m:e>
+            <m:r>
+              <w:rPr>
+                <w:rFonts w:ascii="Cambria Math" w:eastAsiaTheme="minorEastAsia" w:hAnsi="Cambria Math"/>
+              </w:rPr>
+              <m:t>A</m:t>
+            </m:r>
+          </m:e>
+          <m:sub>
+            <m:r>
+              <w:rPr>
+                <w:rFonts w:ascii="Cambria Math" w:eastAsiaTheme="minorEastAsia" w:hAnsi="Cambria Math"/>
+              </w:rPr>
+              <m:t>1</m:t>
+            </m:r>
+          </m:sub>
+        </m:sSub>
+      </m:oMath>
+      <w:r>
+        <w:rPr>
+          <w:rFonts w:eastAsiaTheme="minorEastAsia"/>
+        </w:rPr>
+        <w:t xml:space="preserve">, </w:t>
+      </w:r>
+      <m:oMath>
+        <m:sSub>
+          <m:sSubPr>
+            <m:ctrlPr>
+              <w:rPr>
+                <w:rFonts w:ascii="Cambria Math" w:eastAsiaTheme="minorEastAsia" w:hAnsi="Cambria Math"/>
+                <w:i/>
+              </w:rPr>
+            </m:ctrlPr>
+          </m:sSubPr>
+          <m:e>
+            <m:r>
+              <w:rPr>
+                <w:rFonts w:ascii="Cambria Math" w:eastAsiaTheme="minorEastAsia" w:hAnsi="Cambria Math"/>
+              </w:rPr>
+              <m:t>A</m:t>
+            </m:r>
+          </m:e>
+          <m:sub>
+            <m:r>
+              <w:rPr>
+                <w:rFonts w:ascii="Cambria Math" w:eastAsiaTheme="minorEastAsia" w:hAnsi="Cambria Math"/>
+              </w:rPr>
+              <m:t>2</m:t>
+            </m:r>
+          </m:sub>
+        </m:sSub>
+      </m:oMath>
+      <w:r>
+        <w:rPr>
+          <w:rFonts w:eastAsiaTheme="minorEastAsia"/>
+        </w:rPr>
+        <w:t xml:space="preserve">, and </w:t>
+      </w:r>
+      <m:oMath>
+        <m:sSub>
+          <m:sSubPr>
+            <m:ctrlPr>
+              <w:rPr>
+                <w:rFonts w:ascii="Cambria Math" w:eastAsiaTheme="minorEastAsia" w:hAnsi="Cambria Math"/>
+                <w:i/>
+              </w:rPr>
+            </m:ctrlPr>
+          </m:sSubPr>
+          <m:e>
+            <m:r>
+              <w:rPr>
+                <w:rFonts w:ascii="Cambria Math" w:eastAsiaTheme="minorEastAsia" w:hAnsi="Cambria Math"/>
+              </w:rPr>
+              <m:t>A</m:t>
+            </m:r>
+          </m:e>
+          <m:sub>
+            <m:r>
+              <w:rPr>
+                <w:rFonts w:ascii="Cambria Math" w:eastAsiaTheme="minorEastAsia" w:hAnsi="Cambria Math"/>
+              </w:rPr>
+              <m:t>3</m:t>
+            </m:r>
+          </m:sub>
+        </m:sSub>
+      </m:oMath>
+      <w:r>
+        <w:rPr>
+          <w:rFonts w:eastAsiaTheme="minorEastAsia"/>
+        </w:rPr>
+        <w:t xml:space="preserve"> at which </w:t>
+      </w:r>
+      <w:r>
+        <w:rPr>
+          <w:rFonts w:eastAsiaTheme="minorEastAsia"/>
+        </w:rPr>
+        <w:t>point the graph would have leve</w:t>
+      </w:r>
+      <w:r>
+        <w:rPr>
+          <w:rFonts w:eastAsiaTheme="minorEastAsia"/>
+        </w:rPr>
+        <w:t>led-off.</w:t>
+      </w:r>
+    </w:p>
+    <w:p>
+      <w:pPr>
+        <w:pStyle w:val="NoSpacing"/>
+      </w:pPr>
+    </w:p>
+    <w:p>
+      <w:pPr>
+        <w:pStyle w:val="NoSpacing"/>
+        <w:jc w:val="center"/>
+        <w:rPr>
+          <w:b/>
+          <w:sz w:val="28"/>
+          <w:szCs w:val="28"/>
+        </w:rPr>
+      </w:pPr>
+      <w:r>
+        <w:rPr>
+          <w:b/>
+          <w:sz w:val="28"/>
+          <w:szCs w:val="28"/>
+        </w:rPr>
+        <w:t>Solving the Problem Using Graph Plan</w:t>
+      </w:r>
+    </w:p>
+    <w:p>
+      <w:pPr>
+        <w:pStyle w:val="NoSpacing"/>
+      </w:pPr>
+    </w:p>
+    <w:p>
+      <w:pPr>
+        <w:pStyle w:val="NoSpacing"/>
+        <w:ind w:firstLine="936"/>
+      </w:pPr>
+      <w:r>
+        <w:fldChar w:fldCharType="begin"/>
+      </w:r>
+      <w:r>
+        <w:instrText xml:space="preserve"> REF _Ref403534362 \h </w:instrText>
+      </w:r>
+      <w:r>
+        <w:fldChar w:fldCharType="separate"/>
+      </w:r>
+      <w:r>
+        <w:t xml:space="preserve">Figure </w:t>
+      </w:r>
+      <w:r>
+        <w:rPr>
+          <w:noProof/>
+        </w:rPr>
+        <w:t>4</w:t>
+      </w:r>
+      <w:r>
+        <w:fldChar w:fldCharType="end"/>
+      </w:r>
+      <w:r>
+        <w:t xml:space="preserve"> is pseudocode for the GraphPlan algorithm.</w:t>
+      </w:r>
+    </w:p>
+    <w:p>
+      <w:pPr>
+        <w:pStyle w:val="NoSpacing"/>
+      </w:pPr>
+    </w:p>
+    <w:p>
+      <w:pPr>
+        <w:pStyle w:val="NoSpacing"/>
+        <w:tabs>
+          <w:tab w:val="left" w:pos="1800"/>
+          <w:tab w:val="left" w:pos="2160"/>
+          <w:tab w:val="left" w:pos="2520"/>
+          <w:tab w:val="left" w:pos="2880"/>
+          <w:tab w:val="left" w:pos="3240"/>
+          <w:tab w:val="left" w:pos="3600"/>
+          <w:tab w:val="left" w:pos="3960"/>
+          <w:tab w:val="left" w:pos="4320"/>
+          <w:tab w:val="left" w:pos="4680"/>
+          <w:tab w:val="left" w:pos="5040"/>
+        </w:tabs>
+        <w:ind w:left="1440"/>
+      </w:pPr>
+      <w:r>
+        <w:rPr>
+          <w:b/>
+          <w:color w:val="0070C0"/>
+        </w:rPr>
+        <w:t>function</w:t>
+      </w:r>
+      <w:r>
+        <w:t xml:space="preserve"> GraphPlan(problem) </w:t>
+      </w:r>
+      <w:r>
+        <w:rPr>
+          <w:b/>
+        </w:rPr>
+        <w:t>returns</w:t>
+      </w:r>
+      <w:r>
+        <w:t xml:space="preserve"> a solution or failure</w:t>
+      </w:r>
+    </w:p>
+    <w:p>
+      <w:pPr>
+        <w:pStyle w:val="NoSpacing"/>
+        <w:tabs>
+          <w:tab w:val="left" w:pos="1800"/>
+          <w:tab w:val="left" w:pos="2160"/>
+          <w:tab w:val="left" w:pos="2520"/>
+          <w:tab w:val="left" w:pos="2880"/>
+          <w:tab w:val="left" w:pos="3240"/>
+          <w:tab w:val="left" w:pos="3600"/>
+          <w:tab w:val="left" w:pos="3960"/>
+          <w:tab w:val="left" w:pos="4320"/>
+          <w:tab w:val="left" w:pos="4680"/>
+          <w:tab w:val="left" w:pos="5040"/>
+        </w:tabs>
+        <w:ind w:left="1440"/>
+      </w:pPr>
+      <w:r>
+        <w:tab/>
+      </w:r>
+      <w:r>
+        <w:rPr>
+          <w:i/>
+        </w:rPr>
+        <w:t>graph</w:t>
+      </w:r>
+      <w:r>
+        <w:t xml:space="preserve"> := </w:t>
+      </w:r>
+      <w:r>
+        <w:rPr>
+          <w:b/>
+          <w:color w:val="E36C0A" w:themeColor="accent6" w:themeShade="BF"/>
+        </w:rPr>
+        <w:t>INITIAL_PLANNING_GRAPH</w:t>
+      </w:r>
+      <w:r>
+        <w:t>(problem)</w:t>
+      </w:r>
+    </w:p>
+    <w:p>
+      <w:pPr>
+        <w:pStyle w:val="NoSpacing"/>
+        <w:tabs>
+          <w:tab w:val="left" w:pos="1800"/>
+          <w:tab w:val="left" w:pos="2160"/>
+          <w:tab w:val="left" w:pos="2520"/>
+          <w:tab w:val="left" w:pos="2880"/>
+          <w:tab w:val="left" w:pos="3240"/>
+          <w:tab w:val="left" w:pos="3600"/>
+          <w:tab w:val="left" w:pos="3960"/>
+          <w:tab w:val="left" w:pos="4320"/>
+          <w:tab w:val="left" w:pos="4680"/>
+          <w:tab w:val="left" w:pos="5040"/>
+        </w:tabs>
+        <w:ind w:left="1440"/>
+      </w:pPr>
+      <w:r>
+        <w:rPr>
+          <w:i/>
+        </w:rPr>
+        <w:tab/>
+        <w:t>goals</w:t>
+      </w:r>
+      <w:r>
+        <w:t xml:space="preserve"> := </w:t>
+      </w:r>
+      <w:r>
+        <w:rPr>
+          <w:b/>
+          <w:color w:val="E36C0A" w:themeColor="accent6" w:themeShade="BF"/>
+        </w:rPr>
+        <w:t>CONJUNCTS</w:t>
+      </w:r>
+      <w:r>
+        <w:t>(problem.GOAL)</w:t>
+      </w:r>
+    </w:p>
+    <w:p>
+      <w:pPr>
+        <w:pStyle w:val="NoSpacing"/>
+        <w:tabs>
+          <w:tab w:val="left" w:pos="1800"/>
+          <w:tab w:val="left" w:pos="2160"/>
+          <w:tab w:val="left" w:pos="2520"/>
+          <w:tab w:val="left" w:pos="2880"/>
+          <w:tab w:val="left" w:pos="3240"/>
+          <w:tab w:val="left" w:pos="3600"/>
+          <w:tab w:val="left" w:pos="3960"/>
+          <w:tab w:val="left" w:pos="4320"/>
+          <w:tab w:val="left" w:pos="4680"/>
+          <w:tab w:val="left" w:pos="5040"/>
+        </w:tabs>
+        <w:ind w:left="1440"/>
+      </w:pPr>
+      <w:r>
+        <w:tab/>
+      </w:r>
+      <w:r>
+        <w:rPr>
+          <w:i/>
+        </w:rPr>
+        <w:t xml:space="preserve">nogoods </w:t>
+      </w:r>
+      <w:r>
+        <w:t xml:space="preserve">:= </w:t>
+      </w:r>
+      <w:r>
+        <w:t xml:space="preserve">{} </w:t>
+      </w:r>
+      <w:r>
+        <w:rPr>
+          <w:b/>
+          <w:color w:val="00B050"/>
+        </w:rPr>
+        <w:t># Empty hash table</w:t>
+      </w:r>
+    </w:p>
+    <w:p>
+      <w:pPr>
+        <w:pStyle w:val="NoSpacing"/>
+        <w:tabs>
+          <w:tab w:val="left" w:pos="1800"/>
+          <w:tab w:val="left" w:pos="2160"/>
+          <w:tab w:val="left" w:pos="2520"/>
+          <w:tab w:val="left" w:pos="2880"/>
+          <w:tab w:val="left" w:pos="3240"/>
+          <w:tab w:val="left" w:pos="3600"/>
+          <w:tab w:val="left" w:pos="3960"/>
+          <w:tab w:val="left" w:pos="4320"/>
+          <w:tab w:val="left" w:pos="4680"/>
+          <w:tab w:val="left" w:pos="5040"/>
+        </w:tabs>
+        <w:ind w:left="1440"/>
+        <w:rPr>
+          <w:b/>
+        </w:rPr>
+      </w:pPr>
+      <w:r>
+        <w:tab/>
+      </w:r>
+      <w:r>
+        <w:rPr>
+          <w:b/>
+          <w:color w:val="0070C0"/>
+        </w:rPr>
+        <w:t>for</w:t>
+      </w:r>
+      <w:r>
+        <w:rPr>
+          <w:color w:val="0070C0"/>
+        </w:rPr>
+        <w:t xml:space="preserve"> </w:t>
+      </w:r>
+      <w:r>
+        <w:rPr>
+          <w:i/>
+        </w:rPr>
+        <w:t>t</w:t>
+      </w:r>
+      <w:r>
+        <w:t xml:space="preserve"> = 0 </w:t>
+      </w:r>
+      <w:r>
+        <w:rPr>
+          <w:b/>
+          <w:color w:val="0070C0"/>
+        </w:rPr>
+        <w:t>to</w:t>
+      </w:r>
+      <w:r>
+        <w:t xml:space="preserve"> </w:t>
+      </w:r>
+      <w:r>
+        <w:rPr>
+          <w:rFonts w:ascii="Arial" w:hAnsi="Arial" w:cs="Arial"/>
+        </w:rPr>
+        <w:t>∞</w:t>
+      </w:r>
+      <w:r>
+        <w:t xml:space="preserve"> </w:t>
+      </w:r>
+      <w:r>
+        <w:rPr>
+          <w:b/>
+          <w:color w:val="0070C0"/>
+        </w:rPr>
+        <w:t>do</w:t>
+      </w:r>
+    </w:p>
+    <w:p>
+      <w:pPr>
+        <w:pStyle w:val="NoSpacing"/>
+        <w:tabs>
+          <w:tab w:val="left" w:pos="1800"/>
+          <w:tab w:val="left" w:pos="2160"/>
+          <w:tab w:val="left" w:pos="2520"/>
+          <w:tab w:val="left" w:pos="2880"/>
+          <w:tab w:val="left" w:pos="3240"/>
+          <w:tab w:val="left" w:pos="3600"/>
+          <w:tab w:val="left" w:pos="3960"/>
+          <w:tab w:val="left" w:pos="4320"/>
+          <w:tab w:val="left" w:pos="4680"/>
+          <w:tab w:val="left" w:pos="5040"/>
+        </w:tabs>
+        <w:ind w:left="1440"/>
+        <w:rPr>
+          <w:b/>
+        </w:rPr>
+      </w:pPr>
+      <w:r>
+        <w:rPr>
+          <w:b/>
+        </w:rPr>
+        <w:tab/>
+      </w:r>
+      <w:r>
+        <w:rPr>
+          <w:b/>
+        </w:rPr>
+        <w:tab/>
+      </w:r>
+      <w:r>
+        <w:rPr>
+          <w:b/>
+          <w:color w:val="0070C0"/>
+        </w:rPr>
+        <w:t>if</w:t>
+      </w:r>
+      <w:r>
+        <w:rPr>
+          <w:b/>
+        </w:rPr>
+        <w:t xml:space="preserve"> </w:t>
+      </w:r>
+      <w:r>
+        <w:t xml:space="preserve">goals all non-mutex to </w:t>
+      </w:r>
+      <w:r>
+        <w:rPr>
+          <w:i/>
+        </w:rPr>
+        <w:t>S</w:t>
+      </w:r>
+      <w:r>
+        <w:rPr>
+          <w:i/>
+          <w:vertAlign w:val="subscript"/>
+        </w:rPr>
+        <w:t>t</w:t>
+      </w:r>
+      <w:r>
+        <w:rPr>
+          <w:i/>
+        </w:rPr>
+        <w:t xml:space="preserve"> </w:t>
+      </w:r>
+      <w:r>
+        <w:t xml:space="preserve">of </w:t>
+      </w:r>
+      <w:r>
+        <w:rPr>
+          <w:i/>
+        </w:rPr>
+        <w:t>graph</w:t>
+      </w:r>
+      <w:r>
+        <w:t xml:space="preserve"> </w:t>
+      </w:r>
+      <w:r>
+        <w:rPr>
+          <w:b/>
+          <w:color w:val="0070C0"/>
+        </w:rPr>
+        <w:t>then</w:t>
+      </w:r>
+    </w:p>
+    <w:p>
+      <w:pPr>
+        <w:pStyle w:val="NoSpacing"/>
+        <w:tabs>
+          <w:tab w:val="left" w:pos="1800"/>
+          <w:tab w:val="left" w:pos="2160"/>
+          <w:tab w:val="left" w:pos="2520"/>
+          <w:tab w:val="left" w:pos="2880"/>
+          <w:tab w:val="left" w:pos="3240"/>
+          <w:tab w:val="left" w:pos="3600"/>
+          <w:tab w:val="left" w:pos="3960"/>
+          <w:tab w:val="left" w:pos="4320"/>
+          <w:tab w:val="left" w:pos="4680"/>
+          <w:tab w:val="left" w:pos="5040"/>
+        </w:tabs>
+        <w:ind w:left="1440"/>
+      </w:pPr>
+      <w:r>
+        <w:tab/>
+      </w:r>
+      <w:r>
+        <w:tab/>
+      </w:r>
+      <w:r>
+        <w:tab/>
+      </w:r>
+      <w:r>
+        <w:rPr>
+          <w:i/>
+        </w:rPr>
+        <w:t>solution</w:t>
+      </w:r>
+      <w:r>
+        <w:t xml:space="preserve"> := </w:t>
+      </w:r>
+      <w:r>
+        <w:rPr>
+          <w:b/>
+          <w:color w:val="E36C0A" w:themeColor="accent6" w:themeShade="BF"/>
+        </w:rPr>
+        <w:t>EXTRACT-SOLUTION</w:t>
+      </w:r>
+      <w:r>
+        <w:t xml:space="preserve">(graph, goals, NUMLEVELS(graph), </w:t>
+      </w:r>
+      <w:r>
+        <w:rPr>
+          <w:i/>
+        </w:rPr>
+        <w:t>nogoods</w:t>
+      </w:r>
+      <w:r>
+        <w:t>)</w:t>
+      </w:r>
+    </w:p>
+    <w:p>
+      <w:pPr>
+        <w:pStyle w:val="NoSpacing"/>
+        <w:tabs>
+          <w:tab w:val="left" w:pos="1800"/>
+          <w:tab w:val="left" w:pos="2160"/>
+          <w:tab w:val="left" w:pos="2520"/>
+          <w:tab w:val="left" w:pos="2880"/>
+          <w:tab w:val="left" w:pos="3240"/>
+          <w:tab w:val="left" w:pos="3600"/>
+          <w:tab w:val="left" w:pos="3960"/>
+          <w:tab w:val="left" w:pos="4320"/>
+          <w:tab w:val="left" w:pos="4680"/>
+          <w:tab w:val="left" w:pos="5040"/>
+        </w:tabs>
+        <w:ind w:left="1440"/>
+        <w:rPr>
+          <w:i/>
+        </w:rPr>
+      </w:pPr>
+      <w:r>
+        <w:tab/>
+      </w:r>
+      <w:r>
+        <w:tab/>
+      </w:r>
+      <w:r>
+        <w:tab/>
+      </w:r>
+      <w:r>
+        <w:rPr>
+          <w:b/>
+          <w:color w:val="0070C0"/>
+        </w:rPr>
+        <w:t>if</w:t>
+      </w:r>
+      <w:r>
+        <w:t xml:space="preserve"> </w:t>
+      </w:r>
+      <w:r>
+        <w:rPr>
+          <w:i/>
+        </w:rPr>
+        <w:t>solution</w:t>
+      </w:r>
+      <w:r>
+        <w:t xml:space="preserve"> </w:t>
+      </w:r>
+      <w:r>
+        <w:rPr>
+          <w:rFonts w:ascii="Cambria Math" w:hAnsi="Cambria Math"/>
+        </w:rPr>
+        <w:t>≠</w:t>
+      </w:r>
+      <w:r>
+        <w:t xml:space="preserve"> </w:t>
+      </w:r>
+      <w:r>
+        <w:rPr>
+          <w:i/>
+        </w:rPr>
+        <w:t>failure</w:t>
+      </w:r>
+      <w:r>
+        <w:t xml:space="preserve"> </w:t>
+      </w:r>
+      <w:r>
+        <w:rPr>
+          <w:b/>
+          <w:color w:val="0070C0"/>
+        </w:rPr>
+        <w:t>then</w:t>
+      </w:r>
+      <w:r>
+        <w:t xml:space="preserve"> </w:t>
+      </w:r>
+      <w:r>
+        <w:rPr>
+          <w:b/>
+          <w:color w:val="0070C0"/>
+        </w:rPr>
+        <w:t>return</w:t>
+      </w:r>
+      <w:r>
+        <w:t xml:space="preserve"> </w:t>
+      </w:r>
+      <w:r>
+        <w:rPr>
+          <w:i/>
+        </w:rPr>
+        <w:t>solution</w:t>
+      </w:r>
+    </w:p>
+    <w:p>
+      <w:pPr>
+        <w:pStyle w:val="NoSpacing"/>
+        <w:tabs>
+          <w:tab w:val="left" w:pos="1800"/>
+          <w:tab w:val="left" w:pos="2160"/>
+          <w:tab w:val="left" w:pos="2520"/>
+          <w:tab w:val="left" w:pos="2880"/>
+          <w:tab w:val="left" w:pos="3240"/>
+          <w:tab w:val="left" w:pos="3600"/>
+          <w:tab w:val="left" w:pos="3960"/>
+          <w:tab w:val="left" w:pos="4320"/>
+          <w:tab w:val="left" w:pos="4680"/>
+          <w:tab w:val="left" w:pos="5040"/>
+        </w:tabs>
+        <w:ind w:left="1440"/>
+        <w:rPr>
+          <w:i/>
+        </w:rPr>
+      </w:pPr>
+    </w:p>
+    <w:p>
+      <w:pPr>
+        <w:pStyle w:val="NoSpacing"/>
+        <w:tabs>
+          <w:tab w:val="left" w:pos="1800"/>
+          <w:tab w:val="left" w:pos="2160"/>
+          <w:tab w:val="left" w:pos="2520"/>
+          <w:tab w:val="left" w:pos="2880"/>
+          <w:tab w:val="left" w:pos="3240"/>
+          <w:tab w:val="left" w:pos="3600"/>
+          <w:tab w:val="left" w:pos="3960"/>
+          <w:tab w:val="left" w:pos="4320"/>
+          <w:tab w:val="left" w:pos="4680"/>
+          <w:tab w:val="left" w:pos="5040"/>
+        </w:tabs>
+        <w:ind w:left="1440"/>
+      </w:pPr>
+      <w:r>
+        <w:rPr>
+          <w:b/>
+        </w:rPr>
+        <w:tab/>
+      </w:r>
+      <w:r>
+        <w:rPr>
+          <w:b/>
+        </w:rPr>
+        <w:tab/>
+      </w:r>
+      <w:r>
+        <w:rPr>
+          <w:b/>
+          <w:color w:val="0070C0"/>
+        </w:rPr>
+        <w:t>if</w:t>
+      </w:r>
+      <w:r>
+        <w:t xml:space="preserve"> </w:t>
+      </w:r>
+      <w:r>
+        <w:rPr>
+          <w:i/>
+        </w:rPr>
+        <w:t>graph</w:t>
+      </w:r>
+      <w:r>
+        <w:t xml:space="preserve"> and </w:t>
+      </w:r>
+      <w:r>
+        <w:rPr>
+          <w:i/>
+        </w:rPr>
+        <w:t>nogoods</w:t>
+      </w:r>
+      <w:r>
+        <w:t xml:space="preserve"> have both leveled off </w:t>
+      </w:r>
+      <w:r>
+        <w:rPr>
+          <w:b/>
+          <w:color w:val="0070C0"/>
+        </w:rPr>
+        <w:t>then</w:t>
+      </w:r>
+      <w:r>
+        <w:rPr>
+          <w:b/>
+        </w:rPr>
+        <w:t xml:space="preserve"> </w:t>
+      </w:r>
+      <w:r>
+        <w:rPr>
+          <w:b/>
+          <w:color w:val="0070C0"/>
+        </w:rPr>
+        <w:t>return</w:t>
+      </w:r>
+      <w:r>
+        <w:rPr>
+          <w:b/>
+        </w:rPr>
+        <w:t xml:space="preserve"> </w:t>
+      </w:r>
+      <w:r>
+        <w:rPr>
+          <w:i/>
+        </w:rPr>
+        <w:t>failure</w:t>
+      </w:r>
+    </w:p>
+    <w:p>
+      <w:pPr>
+        <w:pStyle w:val="NoSpacing"/>
+        <w:tabs>
+          <w:tab w:val="left" w:pos="1800"/>
+          <w:tab w:val="left" w:pos="2160"/>
+          <w:tab w:val="left" w:pos="2520"/>
+          <w:tab w:val="left" w:pos="2880"/>
+          <w:tab w:val="left" w:pos="3240"/>
+          <w:tab w:val="left" w:pos="3600"/>
+          <w:tab w:val="left" w:pos="3960"/>
+          <w:tab w:val="left" w:pos="4320"/>
+          <w:tab w:val="left" w:pos="4680"/>
+          <w:tab w:val="left" w:pos="5040"/>
+        </w:tabs>
+        <w:ind w:left="1440"/>
+      </w:pPr>
+      <w:r>
+        <w:rPr>
+          <w:b/>
+        </w:rPr>
+        <w:tab/>
+      </w:r>
+      <w:r>
+        <w:rPr>
+          <w:b/>
+        </w:rPr>
+        <w:tab/>
+      </w:r>
+      <w:r>
+        <w:rPr>
+          <w:i/>
+        </w:rPr>
+        <w:t xml:space="preserve">graph </w:t>
+      </w:r>
+      <w:r>
+        <w:t xml:space="preserve">:= </w:t>
+      </w:r>
+      <w:r>
+        <w:rPr>
+          <w:b/>
+          <w:color w:val="E36C0A" w:themeColor="accent6" w:themeShade="BF"/>
+        </w:rPr>
+        <w:t>EXPAND_GRAPH</w:t>
+      </w:r>
+      <w:r>
+        <w:t>(</w:t>
+      </w:r>
+      <w:r>
+        <w:rPr>
+          <w:i/>
+        </w:rPr>
+        <w:t>graph</w:t>
+      </w:r>
+      <w:r>
+        <w:t>, problem)</w:t>
+      </w:r>
+    </w:p>
+    <w:p>
+      <w:pPr>
+        <w:pStyle w:val="NoSpacing"/>
+        <w:tabs>
+          <w:tab w:val="left" w:pos="1800"/>
+          <w:tab w:val="left" w:pos="2160"/>
+          <w:tab w:val="left" w:pos="2520"/>
+          <w:tab w:val="left" w:pos="2880"/>
+          <w:tab w:val="left" w:pos="3240"/>
+          <w:tab w:val="left" w:pos="3600"/>
+          <w:tab w:val="left" w:pos="3960"/>
+          <w:tab w:val="left" w:pos="4320"/>
+          <w:tab w:val="left" w:pos="4680"/>
+          <w:tab w:val="left" w:pos="5040"/>
+        </w:tabs>
+        <w:ind w:left="1440"/>
+      </w:pPr>
+      <w:r>
+        <w:tab/>
+      </w:r>
+      <w:r>
+        <w:tab/>
+      </w:r>
+    </w:p>
+    <w:p>
+      <w:pPr>
+        <w:pStyle w:val="Caption"/>
+        <w:rPr>
+          <w:rFonts w:eastAsiaTheme="minorEastAsia"/>
+        </w:rPr>
+      </w:pPr>
+      <w:bookmarkStart w:id="4" w:name="_Ref403534362"/>
+      <w:r>
+        <w:t xml:space="preserve">Figure </w:t>
+      </w:r>
+      <w:fldSimple w:instr=" SEQ Figure \* ARABIC ">
+        <w:r>
+          <w:rPr>
+            <w:noProof/>
+          </w:rPr>
+          <w:t>4</w:t>
+        </w:r>
+      </w:fldSimple>
+      <w:bookmarkEnd w:id="4"/>
+      <w:r>
+        <w:t xml:space="preserve"> – Pseudocode for the Graph Plan Algorithm</w:t>
+      </w:r>
+    </w:p>
+    <w:p>
+      <w:pPr>
+        <w:pStyle w:val="NoSpacing"/>
+        <w:rPr>
+          <w:b/>
+        </w:rPr>
+      </w:pPr>
+      <w:r>
+        <w:br/>
+      </w:r>
+      <w:r>
+        <w:rPr>
+          <w:b/>
+        </w:rPr>
+        <w:t>Step #1: Building the Initial Planning Graph</w:t>
+      </w:r>
+    </w:p>
+    <w:p>
+      <w:pPr>
+        <w:pStyle w:val="NoSpacing"/>
+      </w:pPr>
+    </w:p>
+    <w:p>
+      <w:pPr>
+        <w:pStyle w:val="NoSpacing"/>
+        <w:ind w:firstLine="360"/>
+      </w:pPr>
+      <w:r>
+        <w:t xml:space="preserve">The ground action in the planning graph is shown in </w:t>
+      </w:r>
+      <w:r>
+        <w:fldChar w:fldCharType="begin"/>
+      </w:r>
+      <w:r>
+        <w:instrText xml:space="preserve"> REF _Ref403448636 \h </w:instrText>
+      </w:r>
+      <w:r>
+        <w:fldChar w:fldCharType="separate"/>
+      </w:r>
+      <w:r>
+        <w:t xml:space="preserve">Figure </w:t>
+      </w:r>
+      <w:r>
+        <w:rPr>
+          <w:noProof/>
+        </w:rPr>
+        <w:t>2</w:t>
+      </w:r>
+      <w:r>
+        <w:fldChar w:fldCharType="end"/>
+      </w:r>
+      <w:r>
+        <w:t xml:space="preserve">, and subsequent actions for blocks after </w:t>
+      </w:r>
+      <m:oMath>
+        <m:sSub>
+          <m:sSubPr>
+            <m:ctrlPr>
+              <w:rPr>
+                <w:rFonts w:ascii="Cambria Math" w:hAnsi="Cambria Math"/>
+                <w:i/>
+              </w:rPr>
+            </m:ctrlPr>
+          </m:sSubPr>
+          <m:e>
+            <m:r>
+              <w:rPr>
+                <w:rFonts w:ascii="Cambria Math" w:hAnsi="Cambria Math"/>
+              </w:rPr>
+              <m:t>A</m:t>
+            </m:r>
+          </m:e>
+          <m:sub>
+            <m:r>
+              <w:rPr>
+                <w:rFonts w:ascii="Cambria Math" w:hAnsi="Cambria Math"/>
+              </w:rPr>
+              <m:t>0</m:t>
+            </m:r>
+          </m:sub>
+        </m:sSub>
+      </m:oMath>
+      <w:r>
+        <w:rPr>
+          <w:rFonts w:eastAsiaTheme="minorEastAsia"/>
+        </w:rPr>
+        <w:t xml:space="preserve"> are shown in </w:t>
+      </w:r>
+      <w:r>
+        <w:fldChar w:fldCharType="begin"/>
+      </w:r>
+      <w:r>
+        <w:instrText xml:space="preserve"> REF _Ref403527288 \h </w:instrText>
+      </w:r>
+      <w:r>
+        <w:fldChar w:fldCharType="separate"/>
+      </w:r>
+      <w:r>
+        <w:t xml:space="preserve">Figure </w:t>
+      </w:r>
+      <w:r>
+        <w:rPr>
+          <w:noProof/>
+        </w:rPr>
+        <w:t>3</w:t>
+      </w:r>
+      <w:r>
+        <w:fldChar w:fldCharType="end"/>
+      </w:r>
+      <w:r>
+        <w:t>.</w:t>
+      </w:r>
+    </w:p>
+    <w:p>
+      <w:pPr>
+        <w:pStyle w:val="NoSpacing"/>
+      </w:pPr>
+    </w:p>
+    <w:p>
+      <w:pPr>
+        <w:pStyle w:val="NoSpacing"/>
+        <w:rPr>
+          <w:b/>
+        </w:rPr>
+      </w:pPr>
+      <w:r>
+        <w:rPr>
+          <w:b/>
+        </w:rPr>
+        <w:t xml:space="preserve">Step #2: Express the Goal as a conjunction of literals.  </w:t>
+      </w:r>
+    </w:p>
+    <w:p>
+      <w:pPr>
+        <w:pStyle w:val="NoSpacing"/>
+      </w:pPr>
+    </w:p>
+    <w:p>
+      <w:pPr>
+        <w:pStyle w:val="NoSpacing"/>
+      </w:pPr>
+      <w:r>
+        <w:t>The goal can be expressed as:</w:t>
+      </w:r>
+    </w:p>
+    <w:p>
+      <w:pPr>
+        <w:pStyle w:val="NoSpacing"/>
+      </w:pPr>
+    </w:p>
+    <w:p>
+      <w:pPr>
+        <w:pStyle w:val="NoSpacing"/>
+      </w:pPr>
+      <m:oMathPara>
+        <m:oMath>
+          <m:r>
+            <w:rPr>
+              <w:rFonts w:ascii="Cambria Math" w:hAnsi="Cambria Math"/>
+            </w:rPr>
+            <m:t>Goal≔On</m:t>
+          </m:r>
+          <m:d>
+            <m:dPr>
+              <m:ctrlPr>
+                <w:rPr>
+                  <w:rFonts w:ascii="Cambria Math" w:hAnsi="Cambria Math"/>
+                  <w:i/>
+                </w:rPr>
+              </m:ctrlPr>
+            </m:dPr>
+            <m:e>
+              <m:r>
+                <w:rPr>
+                  <w:rFonts w:ascii="Cambria Math" w:hAnsi="Cambria Math"/>
+                </w:rPr>
+                <m:t>C,Table</m:t>
+              </m:r>
+            </m:e>
+          </m:d>
+          <m:r>
+            <w:rPr>
+              <w:rFonts w:ascii="Cambria Math" w:hAnsi="Cambria Math"/>
+            </w:rPr>
+            <m:t>∧On</m:t>
+          </m:r>
+          <m:d>
+            <m:dPr>
+              <m:ctrlPr>
+                <w:rPr>
+                  <w:rFonts w:ascii="Cambria Math" w:hAnsi="Cambria Math"/>
+                  <w:i/>
+                </w:rPr>
+              </m:ctrlPr>
+            </m:dPr>
+            <m:e>
+              <m:r>
+                <w:rPr>
+                  <w:rFonts w:ascii="Cambria Math" w:hAnsi="Cambria Math"/>
+                </w:rPr>
+                <m:t>B,C</m:t>
+              </m:r>
+            </m:e>
+          </m:d>
+          <m:r>
+            <w:rPr>
+              <w:rFonts w:ascii="Cambria Math" w:hAnsi="Cambria Math"/>
+            </w:rPr>
+            <m:t>∧On</m:t>
+          </m:r>
+          <m:d>
+            <m:dPr>
+              <m:ctrlPr>
+                <w:rPr>
+                  <w:rFonts w:ascii="Cambria Math" w:hAnsi="Cambria Math"/>
+                  <w:i/>
+                </w:rPr>
+              </m:ctrlPr>
+            </m:dPr>
+            <m:e>
+              <m:r>
+                <w:rPr>
+                  <w:rFonts w:ascii="Cambria Math" w:hAnsi="Cambria Math"/>
+                </w:rPr>
+                <m:t>A,B</m:t>
+              </m:r>
+            </m:e>
+          </m:d>
+        </m:oMath>
+      </m:oMathPara>
+    </w:p>
+    <w:p>
+      <w:pPr>
+        <w:pStyle w:val="NoSpacing"/>
+        <w:rPr>
+          <w:rFonts w:eastAsiaTheme="minorEastAsia"/>
+        </w:rPr>
+      </w:pPr>
+    </w:p>
+    <w:p>
+      <w:pPr>
+        <w:pStyle w:val="NoSpacing"/>
+        <w:rPr>
+          <w:rFonts w:eastAsiaTheme="minorEastAsia"/>
+        </w:rPr>
+      </w:pPr>
+    </w:p>
+    <w:p>
+      <w:pPr>
+        <w:pStyle w:val="NoSpacing"/>
+        <w:rPr>
+          <w:rFonts w:eastAsiaTheme="minorEastAsia"/>
+        </w:rPr>
+      </w:pPr>
+    </w:p>
+    <w:p>
+      <w:pPr>
+        <w:pStyle w:val="NoSpacing"/>
         <w:rPr>
           <w:rFonts w:eastAsiaTheme="minorEastAsia"/>
         </w:rPr>
@@ -6794,41 +9542,13 @@
         <w:rPr>
           <w:rFonts w:eastAsiaTheme="minorEastAsia"/>
         </w:rPr>
-        <w:t xml:space="preserve">A state is a conjunction of </w:t>
-      </w:r>
-      <w:proofErr w:type="spellStart"/>
-      <w:r>
-        <w:rPr>
-          <w:rFonts w:eastAsiaTheme="minorEastAsia"/>
-        </w:rPr>
-        <w:t>fluents</w:t>
-      </w:r>
-      <w:proofErr w:type="spellEnd"/>
-      <w:r>
-        <w:rPr>
-          <w:rFonts w:eastAsiaTheme="minorEastAsia"/>
-        </w:rPr>
-        <w:t xml:space="preserve"> (i.e. facts that my change from situation to situation).  </w:t>
-      </w:r>
-      <w:r>
-        <w:rPr>
-          <w:rFonts w:eastAsiaTheme="minorEastAsia"/>
-        </w:rPr>
-        <w:t xml:space="preserve">The </w:t>
-      </w:r>
-      <w:proofErr w:type="spellStart"/>
-      <w:r>
-        <w:rPr>
-          <w:rFonts w:eastAsiaTheme="minorEastAsia"/>
-        </w:rPr>
-        <w:t>fluents</w:t>
-      </w:r>
-      <w:proofErr w:type="spellEnd"/>
-      <w:r>
-        <w:rPr>
-          <w:rFonts w:eastAsiaTheme="minorEastAsia"/>
-        </w:rPr>
-        <w:t xml:space="preserve"> are ground in that they do not rely on variables.</w:t>
+        <w:t xml:space="preserve">A state is a conjunction of fluents (i.e. facts that my change from situation to situation).  </w:t>
+      </w:r>
+      <w:r>
+        <w:rPr>
+          <w:rFonts w:eastAsiaTheme="minorEastAsia"/>
+        </w:rPr>
+        <w:t>The fluents are ground in that they do not rely on variables.</w:t>
       </w:r>
     </w:p>
     <w:p>
@@ -6945,21 +9665,7 @@
         <w:rPr>
           <w:rFonts w:eastAsiaTheme="minorEastAsia"/>
         </w:rPr>
-        <w:t xml:space="preserve">PDDL </w:t>
-      </w:r>
-      <w:proofErr w:type="spellStart"/>
-      <w:r>
-        <w:rPr>
-          <w:rFonts w:eastAsiaTheme="minorEastAsia"/>
-        </w:rPr>
-        <w:t>fluents</w:t>
-      </w:r>
-      <w:proofErr w:type="spellEnd"/>
-      <w:r>
-        <w:rPr>
-          <w:rFonts w:eastAsiaTheme="minorEastAsia"/>
-        </w:rPr>
-        <w:t xml:space="preserve"> also do not explicitly include time.  While preconditions refer to a time </w:t>
+        <w:t xml:space="preserve">PDDL fluents also do not explicitly include time.  While preconditions refer to a time </w:t>
       </w:r>
       <m:oMath>
         <m:r>
@@ -6973,17 +9679,9 @@
         <w:rPr>
           <w:rFonts w:eastAsiaTheme="minorEastAsia"/>
         </w:rPr>
-        <w:t xml:space="preserve"> and effects to a </w:t>
-      </w:r>
-      <w:proofErr w:type="gramStart"/>
-      <w:r>
-        <w:rPr>
-          <w:rFonts w:eastAsiaTheme="minorEastAsia"/>
-        </w:rPr>
-        <w:t xml:space="preserve">time </w:t>
+        <w:t xml:space="preserve"> and effects to a time </w:t>
       </w:r>
       <m:oMath>
-        <w:proofErr w:type="gramEnd"/>
         <m:r>
           <w:rPr>
             <w:rFonts w:ascii="Cambria Math" w:eastAsiaTheme="minorEastAsia" w:hAnsi="Cambria Math"/>
@@ -7234,21 +9932,7 @@
         <w:rPr>
           <w:rFonts w:eastAsiaTheme="minorEastAsia"/>
         </w:rPr>
-        <w:t xml:space="preserve"> action is performed, some of the airline’s gasoline reserve is consumed.  Moreover, after </w:t>
-      </w:r>
-      <w:proofErr w:type="gramStart"/>
-      <w:r>
-        <w:rPr>
-          <w:rFonts w:eastAsiaTheme="minorEastAsia"/>
-        </w:rPr>
-        <w:t>a</w:t>
-      </w:r>
-      <w:proofErr w:type="gramEnd"/>
-      <w:r>
-        <w:rPr>
-          <w:rFonts w:eastAsiaTheme="minorEastAsia"/>
-        </w:rPr>
-        <w:t xml:space="preserve"> </w:t>
+        <w:t xml:space="preserve"> action is performed, some of the airline’s gasoline reserve is consumed.  Moreover, after a </w:t>
       </w:r>
       <m:oMath>
         <m:r>
@@ -7272,7 +9956,7 @@
       </w:r>
     </w:p>
     <w:sectPr>
-      <w:footerReference w:type="default" r:id="rId10"/>
+      <w:footerReference w:type="default" r:id="rId11"/>
       <w:pgSz w:w="12240" w:h="15840"/>
       <w:pgMar w:top="720" w:right="720" w:bottom="720" w:left="720" w:header="720" w:footer="720" w:gutter="0"/>
       <w:cols w:space="720"/>
@@ -7324,10 +10008,7 @@
       <w:ptab w:relativeTo="margin" w:alignment="center" w:leader="none"/>
     </w:r>
     <w:r>
-      <w:t>CS156 - Homework #</w:t>
-    </w:r>
-    <w:r>
-      <w:t>4</w:t>
+      <w:t>CS156 - Homework #4</w:t>
     </w:r>
     <w:r>
       <w:ptab w:relativeTo="margin" w:alignment="right" w:leader="none"/>
@@ -7357,6 +10038,298 @@
     <w:p>
       <w:r>
         <w:continuationSeparator/>
+      </w:r>
+    </w:p>
+  </w:footnote>
+  <w:footnote w:id="1">
+    <w:p>
+      <w:pPr>
+        <w:pStyle w:val="FootnoteText"/>
+      </w:pPr>
+      <w:r>
+        <w:rPr>
+          <w:rStyle w:val="FootnoteReference"/>
+        </w:rPr>
+        <w:footnoteRef/>
+      </w:r>
+      <w:r>
+        <w:t xml:space="preserve"> B</w:t>
+      </w:r>
+      <w:r>
+        <w:rPr>
+          <w:rFonts w:eastAsiaTheme="minorEastAsia"/>
+        </w:rPr>
+        <w:t xml:space="preserve">lock </w:t>
+      </w:r>
+      <m:oMath>
+        <m:r>
+          <w:rPr>
+            <w:rFonts w:ascii="Cambria Math" w:eastAsiaTheme="minorEastAsia" w:hAnsi="Cambria Math"/>
+          </w:rPr>
+          <m:t>A</m:t>
+        </m:r>
+      </m:oMath>
+      <w:r>
+        <w:rPr>
+          <w:rFonts w:eastAsiaTheme="minorEastAsia"/>
+        </w:rPr>
+        <w:t xml:space="preserve"> in action </w:t>
+      </w:r>
+      <m:oMath>
+        <m:sSub>
+          <m:sSubPr>
+            <m:ctrlPr>
+              <w:rPr>
+                <w:rFonts w:ascii="Cambria Math" w:eastAsiaTheme="minorEastAsia" w:hAnsi="Cambria Math"/>
+                <w:i/>
+              </w:rPr>
+            </m:ctrlPr>
+          </m:sSubPr>
+          <m:e>
+            <m:r>
+              <w:rPr>
+                <w:rFonts w:ascii="Cambria Math" w:eastAsiaTheme="minorEastAsia" w:hAnsi="Cambria Math"/>
+              </w:rPr>
+              <m:t>A</m:t>
+            </m:r>
+          </m:e>
+          <m:sub>
+            <m:r>
+              <w:rPr>
+                <w:rFonts w:ascii="Cambria Math" w:eastAsiaTheme="minorEastAsia" w:hAnsi="Cambria Math"/>
+              </w:rPr>
+              <m:t>1</m:t>
+            </m:r>
+          </m:sub>
+        </m:sSub>
+      </m:oMath>
+      <w:r>
+        <w:rPr>
+          <w:rFonts w:eastAsiaTheme="minorEastAsia"/>
+        </w:rPr>
+        <w:t xml:space="preserve"> is an exception to this statement because after </w:t>
+      </w:r>
+      <m:oMath>
+        <m:sSub>
+          <m:sSubPr>
+            <m:ctrlPr>
+              <w:rPr>
+                <w:rFonts w:ascii="Cambria Math" w:eastAsiaTheme="minorEastAsia" w:hAnsi="Cambria Math"/>
+                <w:i/>
+              </w:rPr>
+            </m:ctrlPr>
+          </m:sSubPr>
+          <m:e>
+            <m:r>
+              <w:rPr>
+                <w:rFonts w:ascii="Cambria Math" w:eastAsiaTheme="minorEastAsia" w:hAnsi="Cambria Math"/>
+              </w:rPr>
+              <m:t>A</m:t>
+            </m:r>
+          </m:e>
+          <m:sub>
+            <m:r>
+              <w:rPr>
+                <w:rFonts w:ascii="Cambria Math" w:eastAsiaTheme="minorEastAsia" w:hAnsi="Cambria Math"/>
+              </w:rPr>
+              <m:t>0</m:t>
+            </m:r>
+          </m:sub>
+        </m:sSub>
+      </m:oMath>
+      <w:r>
+        <w:rPr>
+          <w:rFonts w:eastAsiaTheme="minorEastAsia"/>
+        </w:rPr>
+        <w:t xml:space="preserve">, block </w:t>
+      </w:r>
+      <m:oMath>
+        <m:r>
+          <w:rPr>
+            <w:rFonts w:ascii="Cambria Math" w:eastAsiaTheme="minorEastAsia" w:hAnsi="Cambria Math"/>
+          </w:rPr>
+          <m:t>A</m:t>
+        </m:r>
+      </m:oMath>
+      <w:r>
+        <w:rPr>
+          <w:rFonts w:eastAsiaTheme="minorEastAsia"/>
+        </w:rPr>
+        <w:t xml:space="preserve"> cannot perform the </w:t>
+      </w:r>
+      <m:oMath>
+        <m:r>
+          <w:rPr>
+            <w:rFonts w:ascii="Cambria Math" w:eastAsiaTheme="minorEastAsia" w:hAnsi="Cambria Math"/>
+          </w:rPr>
+          <m:t>MoveToTable</m:t>
+        </m:r>
+      </m:oMath>
+      <w:r>
+        <w:rPr>
+          <w:rFonts w:eastAsiaTheme="minorEastAsia"/>
+        </w:rPr>
+        <w:t xml:space="preserve"> action; this is because regardless of what </w:t>
+      </w:r>
+      <m:oMath>
+        <m:sSub>
+          <m:sSubPr>
+            <m:ctrlPr>
+              <w:rPr>
+                <w:rFonts w:ascii="Cambria Math" w:eastAsiaTheme="minorEastAsia" w:hAnsi="Cambria Math"/>
+                <w:i/>
+              </w:rPr>
+            </m:ctrlPr>
+          </m:sSubPr>
+          <m:e>
+            <m:r>
+              <w:rPr>
+                <w:rFonts w:ascii="Cambria Math" w:eastAsiaTheme="minorEastAsia" w:hAnsi="Cambria Math"/>
+              </w:rPr>
+              <m:t>A</m:t>
+            </m:r>
+          </m:e>
+          <m:sub>
+            <m:r>
+              <w:rPr>
+                <w:rFonts w:ascii="Cambria Math" w:eastAsiaTheme="minorEastAsia" w:hAnsi="Cambria Math"/>
+              </w:rPr>
+              <m:t>0</m:t>
+            </m:r>
+          </m:sub>
+        </m:sSub>
+      </m:oMath>
+      <w:r>
+        <w:rPr>
+          <w:rFonts w:eastAsiaTheme="minorEastAsia"/>
+        </w:rPr>
+        <w:t xml:space="preserve"> was, block </w:t>
+      </w:r>
+      <m:oMath>
+        <m:r>
+          <w:rPr>
+            <w:rFonts w:ascii="Cambria Math" w:eastAsiaTheme="minorEastAsia" w:hAnsi="Cambria Math"/>
+          </w:rPr>
+          <m:t>A</m:t>
+        </m:r>
+      </m:oMath>
+      <w:r>
+        <w:rPr>
+          <w:rFonts w:eastAsiaTheme="minorEastAsia"/>
+        </w:rPr>
+        <w:t xml:space="preserve"> will always be on the table in state </w:t>
+      </w:r>
+      <m:oMath>
+        <m:sSub>
+          <m:sSubPr>
+            <m:ctrlPr>
+              <w:rPr>
+                <w:rFonts w:ascii="Cambria Math" w:eastAsiaTheme="minorEastAsia" w:hAnsi="Cambria Math"/>
+                <w:i/>
+              </w:rPr>
+            </m:ctrlPr>
+          </m:sSubPr>
+          <m:e>
+            <m:r>
+              <w:rPr>
+                <w:rFonts w:ascii="Cambria Math" w:eastAsiaTheme="minorEastAsia" w:hAnsi="Cambria Math"/>
+              </w:rPr>
+              <m:t>S</m:t>
+            </m:r>
+          </m:e>
+          <m:sub>
+            <m:r>
+              <w:rPr>
+                <w:rFonts w:ascii="Cambria Math" w:eastAsiaTheme="minorEastAsia" w:hAnsi="Cambria Math"/>
+              </w:rPr>
+              <m:t>1</m:t>
+            </m:r>
+          </m:sub>
+        </m:sSub>
+      </m:oMath>
+      <w:r>
+        <w:rPr>
+          <w:rFonts w:eastAsiaTheme="minorEastAsia"/>
+        </w:rPr>
+        <w:t>.</w:t>
+      </w:r>
+    </w:p>
+  </w:footnote>
+  <w:footnote w:id="2">
+    <w:p>
+      <w:pPr>
+        <w:pStyle w:val="FootnoteText"/>
+      </w:pPr>
+      <w:r>
+        <w:rPr>
+          <w:rStyle w:val="FootnoteReference"/>
+        </w:rPr>
+        <w:footnoteRef/>
+      </w:r>
+      <w:r>
+        <w:t xml:space="preserve"> </w:t>
+      </w:r>
+      <w:r>
+        <w:rPr>
+          <w:rFonts w:eastAsiaTheme="minorEastAsia"/>
+        </w:rPr>
+        <w:t xml:space="preserve">Note that if </w:t>
+      </w:r>
+      <m:oMath>
+        <m:r>
+          <w:rPr>
+            <w:rFonts w:ascii="Cambria Math" w:eastAsiaTheme="minorEastAsia" w:hAnsi="Cambria Math"/>
+          </w:rPr>
+          <m:t>x</m:t>
+        </m:r>
+      </m:oMath>
+      <w:r>
+        <w:rPr>
+          <w:rFonts w:eastAsiaTheme="minorEastAsia"/>
+        </w:rPr>
+        <w:t xml:space="preserve"> is the </w:t>
+      </w:r>
+      <m:oMath>
+        <m:r>
+          <w:rPr>
+            <w:rFonts w:ascii="Cambria Math" w:eastAsiaTheme="minorEastAsia" w:hAnsi="Cambria Math"/>
+          </w:rPr>
+          <m:t>Table</m:t>
+        </m:r>
+      </m:oMath>
+      <w:r>
+        <w:rPr>
+          <w:rFonts w:eastAsiaTheme="minorEastAsia"/>
+        </w:rPr>
+        <w:t xml:space="preserve">, then the effect literal </w:t>
+      </w:r>
+      <m:oMath>
+        <m:r>
+          <w:rPr>
+            <w:rFonts w:ascii="Cambria Math" w:eastAsiaTheme="minorEastAsia" w:hAnsi="Cambria Math"/>
+          </w:rPr>
+          <m:t>Clear(x)</m:t>
+        </m:r>
+      </m:oMath>
+      <w:r>
+        <w:rPr>
+          <w:rFonts w:eastAsiaTheme="minorEastAsia"/>
+        </w:rPr>
+        <w:t xml:space="preserve"> is not applicable as the </w:t>
+      </w:r>
+      <m:oMath>
+        <m:r>
+          <w:rPr>
+            <w:rFonts w:ascii="Cambria Math" w:eastAsiaTheme="minorEastAsia" w:hAnsi="Cambria Math"/>
+          </w:rPr>
+          <m:t>Table</m:t>
+        </m:r>
+      </m:oMath>
+      <w:r>
+        <w:rPr>
+          <w:rFonts w:eastAsiaTheme="minorEastAsia"/>
+        </w:rPr>
+        <w:t xml:space="preserve"> is always clear by the problem definition.</w:t>
       </w:r>
     </w:p>
   </w:footnote>
@@ -7455,6 +10428,95 @@
     </w:lvl>
   </w:abstractNum>
   <w:abstractNum w:abstractNumId="1">
+    <w:nsid w:val="13611C13"/>
+    <w:multiLevelType w:val="hybridMultilevel"/>
+    <w:tmpl w:val="47CCD7EC"/>
+    <w:lvl w:ilvl="0" w:tplc="A32C41EC">
+      <w:start w:val="1"/>
+      <w:numFmt w:val="decimal"/>
+      <w:lvlText w:val="%1."/>
+      <w:lvlJc w:val="left"/>
+      <w:pPr>
+        <w:ind w:left="720" w:hanging="360"/>
+      </w:pPr>
+      <w:rPr>
+        <w:rFonts w:eastAsiaTheme="minorEastAsia" w:hint="default"/>
+      </w:rPr>
+    </w:lvl>
+    <w:lvl w:ilvl="1" w:tplc="04090019" w:tentative="1">
+      <w:start w:val="1"/>
+      <w:numFmt w:val="lowerLetter"/>
+      <w:lvlText w:val="%2."/>
+      <w:lvlJc w:val="left"/>
+      <w:pPr>
+        <w:ind w:left="1440" w:hanging="360"/>
+      </w:pPr>
+    </w:lvl>
+    <w:lvl w:ilvl="2" w:tplc="0409001B" w:tentative="1">
+      <w:start w:val="1"/>
+      <w:numFmt w:val="lowerRoman"/>
+      <w:lvlText w:val="%3."/>
+      <w:lvlJc w:val="right"/>
+      <w:pPr>
+        <w:ind w:left="2160" w:hanging="180"/>
+      </w:pPr>
+    </w:lvl>
+    <w:lvl w:ilvl="3" w:tplc="0409000F" w:tentative="1">
+      <w:start w:val="1"/>
+      <w:numFmt w:val="decimal"/>
+      <w:lvlText w:val="%4."/>
+      <w:lvlJc w:val="left"/>
+      <w:pPr>
+        <w:ind w:left="2880" w:hanging="360"/>
+      </w:pPr>
+    </w:lvl>
+    <w:lvl w:ilvl="4" w:tplc="04090019" w:tentative="1">
+      <w:start w:val="1"/>
+      <w:numFmt w:val="lowerLetter"/>
+      <w:lvlText w:val="%5."/>
+      <w:lvlJc w:val="left"/>
+      <w:pPr>
+        <w:ind w:left="3600" w:hanging="360"/>
+      </w:pPr>
+    </w:lvl>
+    <w:lvl w:ilvl="5" w:tplc="0409001B" w:tentative="1">
+      <w:start w:val="1"/>
+      <w:numFmt w:val="lowerRoman"/>
+      <w:lvlText w:val="%6."/>
+      <w:lvlJc w:val="right"/>
+      <w:pPr>
+        <w:ind w:left="4320" w:hanging="180"/>
+      </w:pPr>
+    </w:lvl>
+    <w:lvl w:ilvl="6" w:tplc="0409000F" w:tentative="1">
+      <w:start w:val="1"/>
+      <w:numFmt w:val="decimal"/>
+      <w:lvlText w:val="%7."/>
+      <w:lvlJc w:val="left"/>
+      <w:pPr>
+        <w:ind w:left="5040" w:hanging="360"/>
+      </w:pPr>
+    </w:lvl>
+    <w:lvl w:ilvl="7" w:tplc="04090019" w:tentative="1">
+      <w:start w:val="1"/>
+      <w:numFmt w:val="lowerLetter"/>
+      <w:lvlText w:val="%8."/>
+      <w:lvlJc w:val="left"/>
+      <w:pPr>
+        <w:ind w:left="5760" w:hanging="360"/>
+      </w:pPr>
+    </w:lvl>
+    <w:lvl w:ilvl="8" w:tplc="0409001B" w:tentative="1">
+      <w:start w:val="1"/>
+      <w:numFmt w:val="lowerRoman"/>
+      <w:lvlText w:val="%9."/>
+      <w:lvlJc w:val="right"/>
+      <w:pPr>
+        <w:ind w:left="6480" w:hanging="180"/>
+      </w:pPr>
+    </w:lvl>
+  </w:abstractNum>
+  <w:abstractNum w:abstractNumId="2">
     <w:nsid w:val="157D20BF"/>
     <w:multiLevelType w:val="hybridMultilevel"/>
     <w:tmpl w:val="6330918C"/>
@@ -7543,7 +10605,7 @@
       </w:pPr>
     </w:lvl>
   </w:abstractNum>
-  <w:abstractNum w:abstractNumId="2">
+  <w:abstractNum w:abstractNumId="3">
     <w:nsid w:val="1814727E"/>
     <w:multiLevelType w:val="hybridMultilevel"/>
     <w:tmpl w:val="068ECD3E"/>
@@ -7632,7 +10694,7 @@
       </w:pPr>
     </w:lvl>
   </w:abstractNum>
-  <w:abstractNum w:abstractNumId="3">
+  <w:abstractNum w:abstractNumId="4">
     <w:nsid w:val="1863429A"/>
     <w:multiLevelType w:val="hybridMultilevel"/>
     <w:tmpl w:val="00344A4C"/>
@@ -7721,7 +10783,7 @@
       </w:pPr>
     </w:lvl>
   </w:abstractNum>
-  <w:abstractNum w:abstractNumId="4">
+  <w:abstractNum w:abstractNumId="5">
     <w:nsid w:val="1F7A422C"/>
     <w:multiLevelType w:val="hybridMultilevel"/>
     <w:tmpl w:val="46F0F2B0"/>
@@ -7810,7 +10872,7 @@
       </w:pPr>
     </w:lvl>
   </w:abstractNum>
-  <w:abstractNum w:abstractNumId="5">
+  <w:abstractNum w:abstractNumId="6">
     <w:nsid w:val="1F8617DB"/>
     <w:multiLevelType w:val="hybridMultilevel"/>
     <w:tmpl w:val="A7946C76"/>
@@ -7899,7 +10961,7 @@
       </w:pPr>
     </w:lvl>
   </w:abstractNum>
-  <w:abstractNum w:abstractNumId="6">
+  <w:abstractNum w:abstractNumId="7">
     <w:nsid w:val="22E0268B"/>
     <w:multiLevelType w:val="multilevel"/>
     <w:tmpl w:val="A2C84254"/>
@@ -8012,7 +11074,7 @@
       </w:rPr>
     </w:lvl>
   </w:abstractNum>
-  <w:abstractNum w:abstractNumId="7">
+  <w:abstractNum w:abstractNumId="8">
     <w:nsid w:val="233A1CAA"/>
     <w:multiLevelType w:val="multilevel"/>
     <w:tmpl w:val="3F7CC934"/>
@@ -8125,7 +11187,7 @@
       </w:rPr>
     </w:lvl>
   </w:abstractNum>
-  <w:abstractNum w:abstractNumId="8">
+  <w:abstractNum w:abstractNumId="9">
     <w:nsid w:val="24B60A6B"/>
     <w:multiLevelType w:val="hybridMultilevel"/>
     <w:tmpl w:val="7430E2D6"/>
@@ -8214,7 +11276,7 @@
       </w:pPr>
     </w:lvl>
   </w:abstractNum>
-  <w:abstractNum w:abstractNumId="9">
+  <w:abstractNum w:abstractNumId="10">
     <w:nsid w:val="2573570B"/>
     <w:multiLevelType w:val="hybridMultilevel"/>
     <w:tmpl w:val="3676CB12"/>
@@ -8303,7 +11365,7 @@
       </w:pPr>
     </w:lvl>
   </w:abstractNum>
-  <w:abstractNum w:abstractNumId="10">
+  <w:abstractNum w:abstractNumId="11">
     <w:nsid w:val="260710C4"/>
     <w:multiLevelType w:val="hybridMultilevel"/>
     <w:tmpl w:val="3D762A50"/>
@@ -8392,7 +11454,7 @@
       </w:pPr>
     </w:lvl>
   </w:abstractNum>
-  <w:abstractNum w:abstractNumId="11">
+  <w:abstractNum w:abstractNumId="12">
     <w:nsid w:val="2D55609F"/>
     <w:multiLevelType w:val="hybridMultilevel"/>
     <w:tmpl w:val="9BCE977E"/>
@@ -8505,7 +11567,7 @@
       </w:rPr>
     </w:lvl>
   </w:abstractNum>
-  <w:abstractNum w:abstractNumId="12">
+  <w:abstractNum w:abstractNumId="13">
     <w:nsid w:val="2E71638F"/>
     <w:multiLevelType w:val="hybridMultilevel"/>
     <w:tmpl w:val="9FCE2828"/>
@@ -8615,7 +11677,7 @@
       </w:pPr>
     </w:lvl>
   </w:abstractNum>
-  <w:abstractNum w:abstractNumId="13">
+  <w:abstractNum w:abstractNumId="14">
     <w:nsid w:val="2F19071A"/>
     <w:multiLevelType w:val="hybridMultilevel"/>
     <w:tmpl w:val="7F24F6D2"/>
@@ -8704,7 +11766,7 @@
       </w:pPr>
     </w:lvl>
   </w:abstractNum>
-  <w:abstractNum w:abstractNumId="14">
+  <w:abstractNum w:abstractNumId="15">
     <w:nsid w:val="33DF2222"/>
     <w:multiLevelType w:val="hybridMultilevel"/>
     <w:tmpl w:val="FB2A4044"/>
@@ -8793,7 +11855,7 @@
       </w:pPr>
     </w:lvl>
   </w:abstractNum>
-  <w:abstractNum w:abstractNumId="15">
+  <w:abstractNum w:abstractNumId="16">
     <w:nsid w:val="359C5767"/>
     <w:multiLevelType w:val="hybridMultilevel"/>
     <w:tmpl w:val="522854A6"/>
@@ -8882,7 +11944,7 @@
       </w:pPr>
     </w:lvl>
   </w:abstractNum>
-  <w:abstractNum w:abstractNumId="16">
+  <w:abstractNum w:abstractNumId="17">
     <w:nsid w:val="42D3523B"/>
     <w:multiLevelType w:val="hybridMultilevel"/>
     <w:tmpl w:val="F3629CBE"/>
@@ -8971,7 +12033,7 @@
       </w:pPr>
     </w:lvl>
   </w:abstractNum>
-  <w:abstractNum w:abstractNumId="17">
+  <w:abstractNum w:abstractNumId="18">
     <w:nsid w:val="46130CC7"/>
     <w:multiLevelType w:val="hybridMultilevel"/>
     <w:tmpl w:val="13CCE4C6"/>
@@ -9084,7 +12146,7 @@
       </w:rPr>
     </w:lvl>
   </w:abstractNum>
-  <w:abstractNum w:abstractNumId="18">
+  <w:abstractNum w:abstractNumId="19">
     <w:nsid w:val="4DDF2BBE"/>
     <w:multiLevelType w:val="multilevel"/>
     <w:tmpl w:val="BB18024A"/>
@@ -9197,7 +12259,7 @@
       </w:pPr>
     </w:lvl>
   </w:abstractNum>
-  <w:abstractNum w:abstractNumId="19">
+  <w:abstractNum w:abstractNumId="20">
     <w:nsid w:val="4E5848E0"/>
     <w:multiLevelType w:val="hybridMultilevel"/>
     <w:tmpl w:val="3CD6572C"/>
@@ -9286,7 +12348,7 @@
       </w:pPr>
     </w:lvl>
   </w:abstractNum>
-  <w:abstractNum w:abstractNumId="20">
+  <w:abstractNum w:abstractNumId="21">
     <w:nsid w:val="4E9901FB"/>
     <w:multiLevelType w:val="hybridMultilevel"/>
     <w:tmpl w:val="D1B6D938"/>
@@ -9375,7 +12437,7 @@
       </w:pPr>
     </w:lvl>
   </w:abstractNum>
-  <w:abstractNum w:abstractNumId="21">
+  <w:abstractNum w:abstractNumId="22">
     <w:nsid w:val="583F221A"/>
     <w:multiLevelType w:val="hybridMultilevel"/>
     <w:tmpl w:val="6F8479D8"/>
@@ -9464,7 +12526,7 @@
       </w:pPr>
     </w:lvl>
   </w:abstractNum>
-  <w:abstractNum w:abstractNumId="22">
+  <w:abstractNum w:abstractNumId="23">
     <w:nsid w:val="588D5852"/>
     <w:multiLevelType w:val="hybridMultilevel"/>
     <w:tmpl w:val="6D2C8A3C"/>
@@ -9553,7 +12615,7 @@
       </w:pPr>
     </w:lvl>
   </w:abstractNum>
-  <w:abstractNum w:abstractNumId="23">
+  <w:abstractNum w:abstractNumId="24">
     <w:nsid w:val="58B26564"/>
     <w:multiLevelType w:val="hybridMultilevel"/>
     <w:tmpl w:val="4E600C84"/>
@@ -9642,7 +12704,7 @@
       </w:pPr>
     </w:lvl>
   </w:abstractNum>
-  <w:abstractNum w:abstractNumId="24">
+  <w:abstractNum w:abstractNumId="25">
     <w:nsid w:val="604D24B3"/>
     <w:multiLevelType w:val="hybridMultilevel"/>
     <w:tmpl w:val="00028B1E"/>
@@ -9731,7 +12793,7 @@
       </w:pPr>
     </w:lvl>
   </w:abstractNum>
-  <w:abstractNum w:abstractNumId="25">
+  <w:abstractNum w:abstractNumId="26">
     <w:nsid w:val="6C233A33"/>
     <w:multiLevelType w:val="hybridMultilevel"/>
     <w:tmpl w:val="6608D7CC"/>
@@ -9820,7 +12882,96 @@
       </w:pPr>
     </w:lvl>
   </w:abstractNum>
-  <w:abstractNum w:abstractNumId="26">
+  <w:abstractNum w:abstractNumId="27">
+    <w:nsid w:val="74246A16"/>
+    <w:multiLevelType w:val="hybridMultilevel"/>
+    <w:tmpl w:val="47CCD7EC"/>
+    <w:lvl w:ilvl="0" w:tplc="A32C41EC">
+      <w:start w:val="1"/>
+      <w:numFmt w:val="decimal"/>
+      <w:lvlText w:val="%1."/>
+      <w:lvlJc w:val="left"/>
+      <w:pPr>
+        <w:ind w:left="720" w:hanging="360"/>
+      </w:pPr>
+      <w:rPr>
+        <w:rFonts w:eastAsiaTheme="minorEastAsia" w:hint="default"/>
+      </w:rPr>
+    </w:lvl>
+    <w:lvl w:ilvl="1" w:tplc="04090019" w:tentative="1">
+      <w:start w:val="1"/>
+      <w:numFmt w:val="lowerLetter"/>
+      <w:lvlText w:val="%2."/>
+      <w:lvlJc w:val="left"/>
+      <w:pPr>
+        <w:ind w:left="1440" w:hanging="360"/>
+      </w:pPr>
+    </w:lvl>
+    <w:lvl w:ilvl="2" w:tplc="0409001B" w:tentative="1">
+      <w:start w:val="1"/>
+      <w:numFmt w:val="lowerRoman"/>
+      <w:lvlText w:val="%3."/>
+      <w:lvlJc w:val="right"/>
+      <w:pPr>
+        <w:ind w:left="2160" w:hanging="180"/>
+      </w:pPr>
+    </w:lvl>
+    <w:lvl w:ilvl="3" w:tplc="0409000F" w:tentative="1">
+      <w:start w:val="1"/>
+      <w:numFmt w:val="decimal"/>
+      <w:lvlText w:val="%4."/>
+      <w:lvlJc w:val="left"/>
+      <w:pPr>
+        <w:ind w:left="2880" w:hanging="360"/>
+      </w:pPr>
+    </w:lvl>
+    <w:lvl w:ilvl="4" w:tplc="04090019" w:tentative="1">
+      <w:start w:val="1"/>
+      <w:numFmt w:val="lowerLetter"/>
+      <w:lvlText w:val="%5."/>
+      <w:lvlJc w:val="left"/>
+      <w:pPr>
+        <w:ind w:left="3600" w:hanging="360"/>
+      </w:pPr>
+    </w:lvl>
+    <w:lvl w:ilvl="5" w:tplc="0409001B" w:tentative="1">
+      <w:start w:val="1"/>
+      <w:numFmt w:val="lowerRoman"/>
+      <w:lvlText w:val="%6."/>
+      <w:lvlJc w:val="right"/>
+      <w:pPr>
+        <w:ind w:left="4320" w:hanging="180"/>
+      </w:pPr>
+    </w:lvl>
+    <w:lvl w:ilvl="6" w:tplc="0409000F" w:tentative="1">
+      <w:start w:val="1"/>
+      <w:numFmt w:val="decimal"/>
+      <w:lvlText w:val="%7."/>
+      <w:lvlJc w:val="left"/>
+      <w:pPr>
+        <w:ind w:left="5040" w:hanging="360"/>
+      </w:pPr>
+    </w:lvl>
+    <w:lvl w:ilvl="7" w:tplc="04090019" w:tentative="1">
+      <w:start w:val="1"/>
+      <w:numFmt w:val="lowerLetter"/>
+      <w:lvlText w:val="%8."/>
+      <w:lvlJc w:val="left"/>
+      <w:pPr>
+        <w:ind w:left="5760" w:hanging="360"/>
+      </w:pPr>
+    </w:lvl>
+    <w:lvl w:ilvl="8" w:tplc="0409001B" w:tentative="1">
+      <w:start w:val="1"/>
+      <w:numFmt w:val="lowerRoman"/>
+      <w:lvlText w:val="%9."/>
+      <w:lvlJc w:val="right"/>
+      <w:pPr>
+        <w:ind w:left="6480" w:hanging="180"/>
+      </w:pPr>
+    </w:lvl>
+  </w:abstractNum>
+  <w:abstractNum w:abstractNumId="28">
     <w:nsid w:val="7B430448"/>
     <w:multiLevelType w:val="hybridMultilevel"/>
     <w:tmpl w:val="3DE874E0"/>
@@ -9909,7 +13060,7 @@
       </w:pPr>
     </w:lvl>
   </w:abstractNum>
-  <w:abstractNum w:abstractNumId="27">
+  <w:abstractNum w:abstractNumId="29">
     <w:nsid w:val="7B984DAE"/>
     <w:multiLevelType w:val="hybridMultilevel"/>
     <w:tmpl w:val="8BBACD94"/>
@@ -9999,61 +13150,61 @@
     </w:lvl>
   </w:abstractNum>
   <w:num w:numId="1">
-    <w:abstractNumId w:val="19"/>
+    <w:abstractNumId w:val="20"/>
   </w:num>
   <w:num w:numId="2">
-    <w:abstractNumId w:val="9"/>
+    <w:abstractNumId w:val="10"/>
   </w:num>
   <w:num w:numId="3">
-    <w:abstractNumId w:val="10"/>
+    <w:abstractNumId w:val="11"/>
   </w:num>
   <w:num w:numId="4">
-    <w:abstractNumId w:val="5"/>
+    <w:abstractNumId w:val="6"/>
   </w:num>
   <w:num w:numId="5">
+    <w:abstractNumId w:val="28"/>
+  </w:num>
+  <w:num w:numId="6">
+    <w:abstractNumId w:val="15"/>
+  </w:num>
+  <w:num w:numId="7">
+    <w:abstractNumId w:val="2"/>
+  </w:num>
+  <w:num w:numId="8">
     <w:abstractNumId w:val="26"/>
   </w:num>
-  <w:num w:numId="6">
-    <w:abstractNumId w:val="14"/>
+  <w:num w:numId="9">
+    <w:abstractNumId w:val="7"/>
   </w:num>
-  <w:num w:numId="7">
-    <w:abstractNumId w:val="1"/>
+  <w:num w:numId="10">
+    <w:abstractNumId w:val="17"/>
   </w:num>
-  <w:num w:numId="8">
+  <w:num w:numId="11">
+    <w:abstractNumId w:val="18"/>
+  </w:num>
+  <w:num w:numId="12">
     <w:abstractNumId w:val="25"/>
   </w:num>
-  <w:num w:numId="9">
-    <w:abstractNumId w:val="6"/>
-  </w:num>
-  <w:num w:numId="10">
+  <w:num w:numId="13">
     <w:abstractNumId w:val="16"/>
-  </w:num>
-  <w:num w:numId="11">
-    <w:abstractNumId w:val="17"/>
-  </w:num>
-  <w:num w:numId="12">
-    <w:abstractNumId w:val="24"/>
-  </w:num>
-  <w:num w:numId="13">
-    <w:abstractNumId w:val="15"/>
   </w:num>
   <w:num w:numId="14">
     <w:abstractNumId w:val="0"/>
   </w:num>
   <w:num w:numId="15">
-    <w:abstractNumId w:val="13"/>
+    <w:abstractNumId w:val="14"/>
   </w:num>
   <w:num w:numId="16">
-    <w:abstractNumId w:val="27"/>
+    <w:abstractNumId w:val="29"/>
   </w:num>
   <w:num w:numId="17">
-    <w:abstractNumId w:val="8"/>
+    <w:abstractNumId w:val="9"/>
   </w:num>
   <w:num w:numId="18">
-    <w:abstractNumId w:val="2"/>
+    <w:abstractNumId w:val="3"/>
   </w:num>
   <w:num w:numId="19">
-    <w:abstractNumId w:val="12"/>
+    <w:abstractNumId w:val="13"/>
     <w:lvlOverride w:ilvl="0">
       <w:startOverride w:val="1"/>
     </w:lvlOverride>
@@ -10083,31 +13234,37 @@
     </w:lvlOverride>
   </w:num>
   <w:num w:numId="20">
-    <w:abstractNumId w:val="7"/>
+    <w:abstractNumId w:val="8"/>
   </w:num>
   <w:num w:numId="21">
-    <w:abstractNumId w:val="18"/>
+    <w:abstractNumId w:val="19"/>
   </w:num>
   <w:num w:numId="22">
+    <w:abstractNumId w:val="5"/>
+  </w:num>
+  <w:num w:numId="23">
+    <w:abstractNumId w:val="21"/>
+  </w:num>
+  <w:num w:numId="24">
     <w:abstractNumId w:val="4"/>
   </w:num>
-  <w:num w:numId="23">
-    <w:abstractNumId w:val="20"/>
-  </w:num>
-  <w:num w:numId="24">
-    <w:abstractNumId w:val="3"/>
-  </w:num>
   <w:num w:numId="25">
-    <w:abstractNumId w:val="21"/>
+    <w:abstractNumId w:val="22"/>
   </w:num>
   <w:num w:numId="26">
-    <w:abstractNumId w:val="11"/>
+    <w:abstractNumId w:val="12"/>
   </w:num>
   <w:num w:numId="27">
+    <w:abstractNumId w:val="24"/>
+  </w:num>
+  <w:num w:numId="28">
     <w:abstractNumId w:val="23"/>
   </w:num>
-  <w:num w:numId="28">
-    <w:abstractNumId w:val="22"/>
+  <w:num w:numId="29">
+    <w:abstractNumId w:val="27"/>
+  </w:num>
+  <w:num w:numId="30">
+    <w:abstractNumId w:val="1"/>
   </w:num>
 </w:numbering>
 </file>
@@ -10998,7 +14155,7 @@
 </file>
 
 <file path=customXml/itemProps1.xml><?xml version="1.0" encoding="utf-8"?>
-<ds:datastoreItem xmlns:ds="http://schemas.openxmlformats.org/officeDocument/2006/customXml" ds:itemID="{9BB72D8F-C94D-4209-9B46-282D0C16DE46}">
+<ds:datastoreItem xmlns:ds="http://schemas.openxmlformats.org/officeDocument/2006/customXml" ds:itemID="{88064796-E84E-4DB9-8968-2D73AC2479D5}">
   <ds:schemaRefs>
     <ds:schemaRef ds:uri="http://schemas.openxmlformats.org/officeDocument/2006/bibliography"/>
   </ds:schemaRefs>

</xml_diff>

<commit_message>
Working on the Graph Plan algorithm for homework #4. Changing the homework document to use the visio drawings instead of the raw figures.  Updating the PDF as well.
</commit_message>
<xml_diff>
--- a/Assignment #4/CS156 - Assignment #4 Written Questions.docx
+++ b/Assignment #4/CS156 - Assignment #4 Written Questions.docx
@@ -46,20 +46,56 @@
         <w:rPr>
           <w:b/>
         </w:rPr>
-        <w:t>I none, but that man’s father is my father’s son.”  Use the rules of family domain (Section 8.3.2 on page 301) to show who that man is.  You may apply any of the inference methods described in this chapter.  Why do you think that this riddle is difficult?</w:t>
-      </w:r>
-    </w:p>
-    <w:p>
-      <w:pPr>
-        <w:pStyle w:val="NoSpacing"/>
-      </w:pPr>
-    </w:p>
-    <w:p>
-      <w:pPr>
-        <w:pStyle w:val="NoSpacing"/>
-      </w:pPr>
-      <w:r>
-        <w:t>This problem in prenex normal form is:</w:t>
+        <w:t xml:space="preserve">I </w:t>
+      </w:r>
+      <w:proofErr w:type="spellStart"/>
+      <w:r>
+        <w:rPr>
+          <w:b/>
+        </w:rPr>
+        <w:t>none</w:t>
+      </w:r>
+      <w:proofErr w:type="spellEnd"/>
+      <w:r>
+        <w:rPr>
+          <w:b/>
+        </w:rPr>
+        <w:t xml:space="preserve">, but that man’s father is my father’s son.”  Use the rules of family domain (Section 8.3.2 on page 301) to show </w:t>
+      </w:r>
+      <w:proofErr w:type="gramStart"/>
+      <w:r>
+        <w:rPr>
+          <w:b/>
+        </w:rPr>
+        <w:t>who</w:t>
+      </w:r>
+      <w:proofErr w:type="gramEnd"/>
+      <w:r>
+        <w:rPr>
+          <w:b/>
+        </w:rPr>
+        <w:t xml:space="preserve"> that man is.  You may apply any of the inference methods described in this chapter.  Why do you think that this riddle is difficult?</w:t>
+      </w:r>
+    </w:p>
+    <w:p>
+      <w:pPr>
+        <w:pStyle w:val="NoSpacing"/>
+      </w:pPr>
+    </w:p>
+    <w:p>
+      <w:pPr>
+        <w:pStyle w:val="NoSpacing"/>
+      </w:pPr>
+      <w:r>
+        <w:t xml:space="preserve">This problem in </w:t>
+      </w:r>
+      <w:proofErr w:type="spellStart"/>
+      <w:r>
+        <w:t>prenex</w:t>
+      </w:r>
+      <w:proofErr w:type="spellEnd"/>
+      <w:r>
+        <w:t xml:space="preserve"> normal form is:</w:t>
       </w:r>
     </w:p>
     <w:p>
@@ -280,9 +316,17 @@
         <w:rPr>
           <w:rFonts w:eastAsiaTheme="minorEastAsia"/>
         </w:rPr>
-        <w:t xml:space="preserve"> and </w:t>
+        <w:t xml:space="preserve"> </w:t>
+      </w:r>
+      <w:proofErr w:type="gramStart"/>
+      <w:r>
+        <w:rPr>
+          <w:rFonts w:eastAsiaTheme="minorEastAsia"/>
+        </w:rPr>
+        <w:t xml:space="preserve">and </w:t>
       </w:r>
       <m:oMath>
+        <w:proofErr w:type="gramEnd"/>
         <m:r>
           <w:rPr>
             <w:rFonts w:ascii="Cambria Math" w:eastAsiaTheme="minorEastAsia" w:hAnsi="Cambria Math"/>
@@ -1060,9 +1104,17 @@
         <w:rPr>
           <w:rFonts w:eastAsiaTheme="minorEastAsia"/>
         </w:rPr>
-        <w:t xml:space="preserve">Any person only has one </w:t>
+        <w:t xml:space="preserve">Any person only has </w:t>
+      </w:r>
+      <w:proofErr w:type="gramStart"/>
+      <w:r>
+        <w:rPr>
+          <w:rFonts w:eastAsiaTheme="minorEastAsia"/>
+        </w:rPr>
+        <w:t xml:space="preserve">one </w:t>
       </w:r>
       <m:oMath>
+        <w:proofErr w:type="gramEnd"/>
         <m:r>
           <w:rPr>
             <w:rFonts w:ascii="Cambria Math" w:eastAsiaTheme="minorEastAsia" w:hAnsi="Cambria Math"/>
@@ -1490,9 +1542,17 @@
         <w:rPr>
           <w:rFonts w:eastAsiaTheme="minorEastAsia"/>
         </w:rPr>
-        <w:t xml:space="preserve"> (which was the original </w:t>
+        <w:t xml:space="preserve"> (which was the </w:t>
+      </w:r>
+      <w:proofErr w:type="gramStart"/>
+      <w:r>
+        <w:rPr>
+          <w:rFonts w:eastAsiaTheme="minorEastAsia"/>
+        </w:rPr>
+        <w:t xml:space="preserve">original </w:t>
       </w:r>
       <m:oMath>
+        <w:proofErr w:type="gramEnd"/>
         <m:r>
           <w:rPr>
             <w:rFonts w:ascii="Cambria Math" w:eastAsiaTheme="minorEastAsia" w:hAnsi="Cambria Math"/>
@@ -1666,11 +1726,19 @@
           <w:rFonts w:eastAsiaTheme="minorEastAsia"/>
         </w:rPr>
       </w:pPr>
+      <w:proofErr w:type="gramStart"/>
       <w:r>
         <w:rPr>
           <w:rFonts w:ascii="Calibri" w:hAnsi="Calibri" w:cs="Calibri"/>
         </w:rPr>
-        <w:t xml:space="preserve">complementary operations since </w:t>
+        <w:t>complementary</w:t>
+      </w:r>
+      <w:proofErr w:type="gramEnd"/>
+      <w:r>
+        <w:rPr>
+          <w:rFonts w:ascii="Calibri" w:hAnsi="Calibri" w:cs="Calibri"/>
+        </w:rPr>
+        <w:t xml:space="preserve"> operations since </w:t>
       </w:r>
       <m:oMath>
         <m:r>
@@ -1822,9 +1890,18 @@
           <w:rFonts w:eastAsiaTheme="minorEastAsia"/>
           <w:b/>
         </w:rPr>
-        <w:t xml:space="preserve"> is the head of </w:t>
+        <w:t xml:space="preserve"> is the head </w:t>
+      </w:r>
+      <w:proofErr w:type="gramStart"/>
+      <w:r>
+        <w:rPr>
+          <w:rFonts w:eastAsiaTheme="minorEastAsia"/>
+          <w:b/>
+        </w:rPr>
+        <w:t xml:space="preserve">of </w:t>
       </w:r>
       <m:oMath>
+        <w:proofErr w:type="gramEnd"/>
         <m:r>
           <m:rPr>
             <m:sty m:val="bi"/>
@@ -2331,7 +2408,21 @@
         <w:rPr>
           <w:rFonts w:eastAsiaTheme="minorEastAsia"/>
         </w:rPr>
-        <w:t>The premise is already in prenex normal form so the quantifiers can be dropped resulting in:</w:t>
+        <w:t xml:space="preserve">The premise is already in </w:t>
+      </w:r>
+      <w:proofErr w:type="spellStart"/>
+      <w:r>
+        <w:rPr>
+          <w:rFonts w:eastAsiaTheme="minorEastAsia"/>
+        </w:rPr>
+        <w:t>prenex</w:t>
+      </w:r>
+      <w:proofErr w:type="spellEnd"/>
+      <w:r>
+        <w:rPr>
+          <w:rFonts w:eastAsiaTheme="minorEastAsia"/>
+        </w:rPr>
+        <w:t xml:space="preserve"> normal form so the quantifiers can be dropped resulting in:</w:t>
       </w:r>
     </w:p>
     <w:p>
@@ -2585,9 +2676,17 @@
         <w:rPr>
           <w:rFonts w:eastAsiaTheme="minorEastAsia"/>
         </w:rPr>
-        <w:t xml:space="preserve">(i.e. </w:t>
+        <w:t>(i.e</w:t>
+      </w:r>
+      <w:proofErr w:type="gramStart"/>
+      <w:r>
+        <w:rPr>
+          <w:rFonts w:eastAsiaTheme="minorEastAsia"/>
+        </w:rPr>
+        <w:t xml:space="preserve">. </w:t>
       </w:r>
       <m:oMath>
+        <w:proofErr w:type="gramEnd"/>
         <m:r>
           <w:rPr>
             <w:rFonts w:ascii="Cambria Math" w:eastAsiaTheme="minorEastAsia" w:hAnsi="Cambria Math"/>
@@ -3419,7 +3518,21 @@
         <w:rPr>
           <w:rFonts w:eastAsiaTheme="minorEastAsia"/>
         </w:rPr>
-        <w:t>The conjunction of the premise and the negation of the conclusion is taken.  It results in:</w:t>
+        <w:t xml:space="preserve">The conjunction of the premise and the negation of the conclusion </w:t>
+      </w:r>
+      <w:proofErr w:type="gramStart"/>
+      <w:r>
+        <w:rPr>
+          <w:rFonts w:eastAsiaTheme="minorEastAsia"/>
+        </w:rPr>
+        <w:t>is</w:t>
+      </w:r>
+      <w:proofErr w:type="gramEnd"/>
+      <w:r>
+        <w:rPr>
+          <w:rFonts w:eastAsiaTheme="minorEastAsia"/>
+        </w:rPr>
+        <w:t xml:space="preserve"> taken.  It results in:</w:t>
       </w:r>
     </w:p>
     <w:p>
@@ -3801,9 +3914,17 @@
         <w:rPr>
           <w:rFonts w:eastAsiaTheme="minorEastAsia"/>
         </w:rPr>
-        <w:t xml:space="preserve"> Apply substitution </w:t>
+        <w:t xml:space="preserve"> Apply </w:t>
+      </w:r>
+      <w:proofErr w:type="gramStart"/>
+      <w:r>
+        <w:rPr>
+          <w:rFonts w:eastAsiaTheme="minorEastAsia"/>
+        </w:rPr>
+        <w:t xml:space="preserve">substitution </w:t>
       </w:r>
       <m:oMath>
+        <w:proofErr w:type="gramEnd"/>
         <m:d>
           <m:dPr>
             <m:begChr m:val="{"/>
@@ -4351,9 +4472,17 @@
         <w:rPr>
           <w:rFonts w:eastAsiaTheme="minorEastAsia"/>
         </w:rPr>
-        <w:t xml:space="preserve"> Apply substitution </w:t>
+        <w:t xml:space="preserve"> Apply </w:t>
+      </w:r>
+      <w:proofErr w:type="gramStart"/>
+      <w:r>
+        <w:rPr>
+          <w:rFonts w:eastAsiaTheme="minorEastAsia"/>
+        </w:rPr>
+        <w:t xml:space="preserve">substitution </w:t>
       </w:r>
       <m:oMath>
+        <w:proofErr w:type="gramEnd"/>
         <m:d>
           <m:dPr>
             <m:begChr m:val="{"/>
@@ -5074,16 +5203,32 @@
           <w:rFonts w:eastAsiaTheme="minorEastAsia"/>
           <w:b/>
         </w:rPr>
-        <w:t>Draw the planning graph for the problem in figure 10.3 in the book.  Solve the problem step-by-step using the GraphPlan algorithm.</w:t>
-      </w:r>
-    </w:p>
-    <w:p>
-      <w:pPr>
-        <w:pStyle w:val="NoSpacing"/>
+        <w:t xml:space="preserve">Draw the planning graph for the problem in figure 10.3 in the book.  Solve the problem step-by-step using the </w:t>
+      </w:r>
+      <w:proofErr w:type="spellStart"/>
+      <w:r>
         <w:rPr>
           <w:rFonts w:eastAsiaTheme="minorEastAsia"/>
           <w:b/>
         </w:rPr>
+        <w:t>GraphPlan</w:t>
+      </w:r>
+      <w:proofErr w:type="spellEnd"/>
+      <w:r>
+        <w:rPr>
+          <w:rFonts w:eastAsiaTheme="minorEastAsia"/>
+          <w:b/>
+        </w:rPr>
+        <w:t xml:space="preserve"> algorithm.</w:t>
+      </w:r>
+    </w:p>
+    <w:p>
+      <w:pPr>
+        <w:pStyle w:val="NoSpacing"/>
+        <w:rPr>
+          <w:rFonts w:eastAsiaTheme="minorEastAsia"/>
+          <w:b/>
+        </w:rPr>
       </w:pPr>
     </w:p>
     <w:p>
@@ -5164,45 +5309,31 @@
         </w:rPr>
       </w:pPr>
       <w:r>
-        <w:rPr>
-          <w:rFonts w:eastAsiaTheme="minorEastAsia"/>
-          <w:noProof/>
-        </w:rPr>
-        <w:drawing>
-          <wp:inline distT="0" distB="0" distL="0" distR="0">
-            <wp:extent cx="3524257" cy="1743460"/>
-            <wp:effectExtent l="19050" t="0" r="0" b="0"/>
-            <wp:docPr id="5" name="Picture 4" descr="CS156 - Homework #4 - Block World.png"/>
-            <wp:cNvGraphicFramePr>
-              <a:graphicFrameLocks xmlns:a="http://schemas.openxmlformats.org/drawingml/2006/main" noChangeAspect="1"/>
-            </wp:cNvGraphicFramePr>
-            <a:graphic xmlns:a="http://schemas.openxmlformats.org/drawingml/2006/main">
-              <a:graphicData uri="http://schemas.openxmlformats.org/drawingml/2006/picture">
-                <pic:pic xmlns:pic="http://schemas.openxmlformats.org/drawingml/2006/picture">
-                  <pic:nvPicPr>
-                    <pic:cNvPr id="0" name="CS156 - Homework #4 - Block World.png"/>
-                    <pic:cNvPicPr/>
-                  </pic:nvPicPr>
-                  <pic:blipFill>
-                    <a:blip r:embed="rId8" cstate="print"/>
-                    <a:stretch>
-                      <a:fillRect/>
-                    </a:stretch>
-                  </pic:blipFill>
-                  <pic:spPr>
-                    <a:xfrm>
-                      <a:off x="0" y="0"/>
-                      <a:ext cx="3524257" cy="1743460"/>
-                    </a:xfrm>
-                    <a:prstGeom prst="rect">
-                      <a:avLst/>
-                    </a:prstGeom>
-                  </pic:spPr>
-                </pic:pic>
-              </a:graphicData>
-            </a:graphic>
-          </wp:inline>
-        </w:drawing>
+        <w:object w:dxaOrig="5566" w:dyaOrig="2595">
+          <v:shapetype id="_x0000_t75" coordsize="21600,21600" o:spt="75" o:preferrelative="t" path="m@4@5l@4@11@9@11@9@5xe" filled="f" stroked="f">
+            <v:stroke joinstyle="miter"/>
+            <v:formulas>
+              <v:f eqn="if lineDrawn pixelLineWidth 0"/>
+              <v:f eqn="sum @0 1 0"/>
+              <v:f eqn="sum 0 0 @1"/>
+              <v:f eqn="prod @2 1 2"/>
+              <v:f eqn="prod @3 21600 pixelWidth"/>
+              <v:f eqn="prod @3 21600 pixelHeight"/>
+              <v:f eqn="sum @0 0 1"/>
+              <v:f eqn="prod @6 1 2"/>
+              <v:f eqn="prod @7 21600 pixelWidth"/>
+              <v:f eqn="sum @8 21600 0"/>
+              <v:f eqn="prod @7 21600 pixelHeight"/>
+              <v:f eqn="sum @10 21600 0"/>
+            </v:formulas>
+            <v:path o:extrusionok="f" gradientshapeok="t" o:connecttype="rect"/>
+            <o:lock v:ext="edit" aspectratio="t"/>
+          </v:shapetype>
+          <v:shape id="_x0000_i1026" type="#_x0000_t75" style="width:278.45pt;height:129.85pt" o:ole="">
+            <v:imagedata r:id="rId8" o:title=""/>
+          </v:shape>
+          <o:OLEObject Type="Embed" ProgID="Visio.Drawing.15" ShapeID="_x0000_i1026" DrawAspect="Content" ObjectID="_1477282979" r:id="rId9"/>
+        </w:object>
       </w:r>
     </w:p>
     <w:p>
@@ -5504,9 +5635,17 @@
         <w:rPr>
           <w:rFonts w:eastAsiaTheme="minorEastAsia"/>
         </w:rPr>
-        <w:t xml:space="preserve"> is on top of </w:t>
+        <w:t xml:space="preserve"> is on top </w:t>
+      </w:r>
+      <w:proofErr w:type="gramStart"/>
+      <w:r>
+        <w:rPr>
+          <w:rFonts w:eastAsiaTheme="minorEastAsia"/>
+        </w:rPr>
+        <w:t xml:space="preserve">of </w:t>
       </w:r>
       <m:oMath>
+        <w:proofErr w:type="gramEnd"/>
         <m:r>
           <w:rPr>
             <w:rFonts w:ascii="Cambria Math" w:eastAsiaTheme="minorEastAsia" w:hAnsi="Cambria Math"/>
@@ -5740,9 +5879,17 @@
         <w:rPr>
           <w:rFonts w:eastAsiaTheme="minorEastAsia"/>
         </w:rPr>
-        <w:t xml:space="preserve"> to </w:t>
+        <w:t xml:space="preserve"> </w:t>
+      </w:r>
+      <w:proofErr w:type="gramStart"/>
+      <w:r>
+        <w:rPr>
+          <w:rFonts w:eastAsiaTheme="minorEastAsia"/>
+        </w:rPr>
+        <w:t xml:space="preserve">to </w:t>
       </w:r>
       <m:oMath>
+        <w:proofErr w:type="gramEnd"/>
         <m:r>
           <w:rPr>
             <w:rFonts w:ascii="Cambria Math" w:eastAsiaTheme="minorEastAsia" w:hAnsi="Cambria Math"/>
@@ -5865,9 +6012,17 @@
         <w:rPr>
           <w:rFonts w:eastAsiaTheme="minorEastAsia"/>
         </w:rPr>
-        <w:t xml:space="preserve"> to the </w:t>
+        <w:t xml:space="preserve"> to </w:t>
+      </w:r>
+      <w:proofErr w:type="gramStart"/>
+      <w:r>
+        <w:rPr>
+          <w:rFonts w:eastAsiaTheme="minorEastAsia"/>
+        </w:rPr>
+        <w:t xml:space="preserve">the </w:t>
       </w:r>
       <m:oMath>
+        <w:proofErr w:type="gramEnd"/>
         <m:r>
           <w:rPr>
             <w:rFonts w:ascii="Cambria Math" w:eastAsiaTheme="minorEastAsia" w:hAnsi="Cambria Math"/>
@@ -5940,9 +6095,17 @@
         <w:rPr>
           <w:rFonts w:eastAsiaTheme="minorEastAsia"/>
         </w:rPr>
-        <w:t xml:space="preserve">conditions (e.g. </w:t>
+        <w:t>conditions (e.g</w:t>
+      </w:r>
+      <w:proofErr w:type="gramStart"/>
+      <w:r>
+        <w:rPr>
+          <w:rFonts w:eastAsiaTheme="minorEastAsia"/>
+        </w:rPr>
+        <w:t xml:space="preserve">. </w:t>
       </w:r>
       <m:oMath>
+        <w:proofErr w:type="gramEnd"/>
         <m:r>
           <w:rPr>
             <w:rFonts w:ascii="Cambria Math" w:eastAsiaTheme="minorEastAsia" w:hAnsi="Cambria Math"/>
@@ -6148,47 +6311,12 @@
         </w:rPr>
       </w:pPr>
       <w:r>
-        <w:rPr>
-          <w:rFonts w:eastAsiaTheme="minorEastAsia"/>
-          <w:noProof/>
-        </w:rPr>
-        <w:lastRenderedPageBreak/>
-        <w:drawing>
-          <wp:inline distT="0" distB="0" distL="0" distR="0">
-            <wp:extent cx="6106363" cy="5633744"/>
-            <wp:effectExtent l="19050" t="0" r="8687" b="0"/>
-            <wp:docPr id="2" name="Picture 1" descr="CS156 - Assignment #4 - S0 to S1.png"/>
-            <wp:cNvGraphicFramePr>
-              <a:graphicFrameLocks xmlns:a="http://schemas.openxmlformats.org/drawingml/2006/main" noChangeAspect="1"/>
-            </wp:cNvGraphicFramePr>
-            <a:graphic xmlns:a="http://schemas.openxmlformats.org/drawingml/2006/main">
-              <a:graphicData uri="http://schemas.openxmlformats.org/drawingml/2006/picture">
-                <pic:pic xmlns:pic="http://schemas.openxmlformats.org/drawingml/2006/picture">
-                  <pic:nvPicPr>
-                    <pic:cNvPr id="0" name="CS156 - Assignment #4 - S0 to S1.png"/>
-                    <pic:cNvPicPr/>
-                  </pic:nvPicPr>
-                  <pic:blipFill>
-                    <a:blip r:embed="rId9" cstate="print"/>
-                    <a:srcRect r="10966"/>
-                    <a:stretch>
-                      <a:fillRect/>
-                    </a:stretch>
-                  </pic:blipFill>
-                  <pic:spPr>
-                    <a:xfrm>
-                      <a:off x="0" y="0"/>
-                      <a:ext cx="6106363" cy="5633744"/>
-                    </a:xfrm>
-                    <a:prstGeom prst="rect">
-                      <a:avLst/>
-                    </a:prstGeom>
-                  </pic:spPr>
-                </pic:pic>
-              </a:graphicData>
-            </a:graphic>
-          </wp:inline>
-        </w:drawing>
+        <w:object w:dxaOrig="9871" w:dyaOrig="9196">
+          <v:shape id="_x0000_i1027" type="#_x0000_t75" style="width:493.6pt;height:459.9pt" o:ole="">
+            <v:imagedata r:id="rId10" o:title=""/>
+          </v:shape>
+          <o:OLEObject Type="Embed" ProgID="Visio.Drawing.15" ShapeID="_x0000_i1027" DrawAspect="Content" ObjectID="_1477282980" r:id="rId11"/>
+        </w:object>
       </w:r>
     </w:p>
     <w:p>
@@ -6266,7 +6394,21 @@
         <w:rPr>
           <w:rFonts w:eastAsiaTheme="minorEastAsia"/>
         </w:rPr>
-        <w:t>) and Related Mutexes</w:t>
+        <w:t xml:space="preserve">) and </w:t>
+      </w:r>
+      <w:proofErr w:type="spellStart"/>
+      <w:r>
+        <w:rPr>
+          <w:rFonts w:eastAsiaTheme="minorEastAsia"/>
+        </w:rPr>
+        <w:t>Mutex</w:t>
+      </w:r>
+      <w:proofErr w:type="spellEnd"/>
+      <w:r>
+        <w:rPr>
+          <w:rFonts w:eastAsiaTheme="minorEastAsia"/>
+        </w:rPr>
+        <w:t xml:space="preserve"> Relations</w:t>
       </w:r>
     </w:p>
     <w:p>
@@ -6297,19 +6439,35 @@
         <w:t>shown inside rectangles)</w:t>
       </w:r>
       <w:r>
-        <w:t xml:space="preserve"> while the effects are on the right side of the actions.  Mutexes are shown as red curved lines.  </w:t>
-      </w:r>
-      <w:r>
-        <w:t xml:space="preserve">Not included </w:t>
-      </w:r>
-      <w:r>
-        <w:rPr>
-          <w:i/>
-        </w:rPr>
-        <w:t>mutexes</w:t>
-      </w:r>
-      <w:r>
-        <w:t xml:space="preserve"> in this figure includ</w:t>
+        <w:t xml:space="preserve"> while the effects are on the ri</w:t>
+      </w:r>
+      <w:r>
+        <w:t xml:space="preserve">ght side of the actions.  </w:t>
+      </w:r>
+      <w:proofErr w:type="spellStart"/>
+      <w:r>
+        <w:t>Mutex</w:t>
+      </w:r>
+      <w:proofErr w:type="spellEnd"/>
+      <w:r>
+        <w:t xml:space="preserve"> relation</w:t>
+      </w:r>
+      <w:r>
+        <w:t xml:space="preserve">s </w:t>
+      </w:r>
+      <w:r>
+        <w:t xml:space="preserve">are shown as red curved lines; the </w:t>
+      </w:r>
+      <w:proofErr w:type="spellStart"/>
+      <w:r>
+        <w:t>mutex</w:t>
+      </w:r>
+      <w:proofErr w:type="spellEnd"/>
+      <w:r>
+        <w:t xml:space="preserve"> relations not shown </w:t>
+      </w:r>
+      <w:r>
+        <w:t>in this figure includ</w:t>
       </w:r>
       <w:r>
         <w:t>e:</w:t>
@@ -6389,6 +6547,7 @@
         </w:rPr>
         <w:t xml:space="preserve"> </w:t>
       </w:r>
+      <w:proofErr w:type="gramStart"/>
       <w:r>
         <w:rPr>
           <w:rFonts w:ascii="Arial" w:eastAsiaTheme="minorEastAsia" w:hAnsi="Arial" w:cs="Arial"/>
@@ -6402,6 +6561,7 @@
         <w:t xml:space="preserve"> </w:t>
       </w:r>
       <m:oMath>
+        <w:proofErr w:type="gramEnd"/>
         <m:r>
           <w:rPr>
             <w:rFonts w:ascii="Cambria Math" w:eastAsiaTheme="minorEastAsia" w:hAnsi="Cambria Math"/>
@@ -6437,7 +6597,33 @@
         <w:rPr>
           <w:rFonts w:eastAsiaTheme="minorEastAsia"/>
         </w:rPr>
-        <w:t xml:space="preserve">  In subsequent levels, the mutexes decrease monotonically; actions increase monotonically, and literals increase monotonically.</w:t>
+        <w:t xml:space="preserve">  In subsequent levels, the</w:t>
+      </w:r>
+      <w:r>
+        <w:rPr>
+          <w:rFonts w:eastAsiaTheme="minorEastAsia"/>
+        </w:rPr>
+        <w:t xml:space="preserve"> existing (i.e. preceding)</w:t>
+      </w:r>
+      <w:r>
+        <w:rPr>
+          <w:rFonts w:eastAsiaTheme="minorEastAsia"/>
+        </w:rPr>
+        <w:t xml:space="preserve"> </w:t>
+      </w:r>
+      <w:proofErr w:type="spellStart"/>
+      <w:r>
+        <w:t>mutex</w:t>
+      </w:r>
+      <w:proofErr w:type="spellEnd"/>
+      <w:r>
+        <w:t xml:space="preserve"> relations </w:t>
+      </w:r>
+      <w:r>
+        <w:rPr>
+          <w:rFonts w:eastAsiaTheme="minorEastAsia"/>
+        </w:rPr>
+        <w:t>decrease monotonically; actions increase monotonically, and literals increase monotonically.</w:t>
       </w:r>
       <w:r>
         <w:rPr>
@@ -6545,9 +6731,17 @@
         <w:rPr>
           <w:rFonts w:eastAsiaTheme="minorEastAsia"/>
         </w:rPr>
-        <w:t xml:space="preserve"> and </w:t>
+        <w:t xml:space="preserve"> </w:t>
+      </w:r>
+      <w:proofErr w:type="gramStart"/>
+      <w:r>
+        <w:rPr>
+          <w:rFonts w:eastAsiaTheme="minorEastAsia"/>
+        </w:rPr>
+        <w:t xml:space="preserve">and </w:t>
       </w:r>
       <m:oMath>
+        <w:proofErr w:type="gramEnd"/>
         <m:sSub>
           <m:sSubPr>
             <m:ctrlPr>
@@ -6579,7 +6773,33 @@
         <w:rPr>
           <w:rFonts w:eastAsiaTheme="minorEastAsia"/>
         </w:rPr>
-        <w:t>; however, some (but not all) mutexes have the potential to be dropped.</w:t>
+        <w:t>; ho</w:t>
+      </w:r>
+      <w:r>
+        <w:rPr>
+          <w:rFonts w:eastAsiaTheme="minorEastAsia"/>
+        </w:rPr>
+        <w:t xml:space="preserve">wever, some (but not all) </w:t>
+      </w:r>
+      <w:proofErr w:type="spellStart"/>
+      <w:r>
+        <w:rPr>
+          <w:rFonts w:eastAsiaTheme="minorEastAsia"/>
+        </w:rPr>
+        <w:t>mutex</w:t>
+      </w:r>
+      <w:proofErr w:type="spellEnd"/>
+      <w:r>
+        <w:rPr>
+          <w:rFonts w:eastAsiaTheme="minorEastAsia"/>
+        </w:rPr>
+        <w:t xml:space="preserve"> relation</w:t>
+      </w:r>
+      <w:r>
+        <w:rPr>
+          <w:rFonts w:eastAsiaTheme="minorEastAsia"/>
+        </w:rPr>
+        <w:t>s have the potential to be dropped.</w:t>
       </w:r>
     </w:p>
     <w:p>
@@ -6609,9 +6829,17 @@
         <w:rPr>
           <w:rFonts w:eastAsiaTheme="minorEastAsia"/>
         </w:rPr>
-        <w:t xml:space="preserve"> (i.e. </w:t>
+        <w:t xml:space="preserve"> (i.e</w:t>
+      </w:r>
+      <w:proofErr w:type="gramStart"/>
+      <w:r>
+        <w:rPr>
+          <w:rFonts w:eastAsiaTheme="minorEastAsia"/>
+        </w:rPr>
+        <w:t xml:space="preserve">. </w:t>
       </w:r>
       <m:oMath>
+        <w:proofErr w:type="gramEnd"/>
         <m:sSub>
           <m:sSubPr>
             <m:ctrlPr>
@@ -6826,7 +7054,6 @@
           <w:rPr>
             <w:rFonts w:ascii="Cambria Math" w:hAnsi="Cambria Math"/>
           </w:rPr>
-          <w:lastRenderedPageBreak/>
           <m:t>Move(z,x,y)</m:t>
         </m:r>
       </m:oMath>
@@ -6920,9 +7147,17 @@
         <w:rPr>
           <w:rFonts w:eastAsiaTheme="minorEastAsia"/>
         </w:rPr>
-        <w:t xml:space="preserve"> or the </w:t>
+        <w:t xml:space="preserve"> or </w:t>
+      </w:r>
+      <w:proofErr w:type="gramStart"/>
+      <w:r>
+        <w:rPr>
+          <w:rFonts w:eastAsiaTheme="minorEastAsia"/>
+        </w:rPr>
+        <w:t xml:space="preserve">the </w:t>
       </w:r>
       <m:oMath>
+        <w:proofErr w:type="gramEnd"/>
         <m:r>
           <w:rPr>
             <w:rFonts w:ascii="Cambria Math" w:eastAsiaTheme="minorEastAsia" w:hAnsi="Cambria Math"/>
@@ -7013,7 +7248,186 @@
         <w:rPr>
           <w:rFonts w:eastAsiaTheme="minorEastAsia"/>
         </w:rPr>
-        <w:t xml:space="preserve"> to the </w:t>
+        <w:t xml:space="preserve"> to </w:t>
+      </w:r>
+      <w:proofErr w:type="gramStart"/>
+      <w:r>
+        <w:rPr>
+          <w:rFonts w:eastAsiaTheme="minorEastAsia"/>
+        </w:rPr>
+        <w:t xml:space="preserve">the </w:t>
+      </w:r>
+      <m:oMath>
+        <w:proofErr w:type="gramEnd"/>
+        <m:r>
+          <w:rPr>
+            <w:rFonts w:ascii="Cambria Math" w:eastAsiaTheme="minorEastAsia" w:hAnsi="Cambria Math"/>
+          </w:rPr>
+          <m:t>Table</m:t>
+        </m:r>
+      </m:oMath>
+      <w:r>
+        <w:rPr>
+          <w:rFonts w:eastAsiaTheme="minorEastAsia"/>
+        </w:rPr>
+        <w:t xml:space="preserve">.  </w:t>
+      </w:r>
+    </w:p>
+    <w:p>
+      <w:pPr>
+        <w:pStyle w:val="ListParagraph"/>
+        <w:rPr>
+          <w:rFonts w:eastAsiaTheme="minorEastAsia"/>
+        </w:rPr>
+      </w:pPr>
+    </w:p>
+    <w:p>
+      <w:pPr>
+        <w:pStyle w:val="NoSpacing"/>
+        <w:rPr>
+          <w:rFonts w:eastAsiaTheme="minorEastAsia"/>
+        </w:rPr>
+      </w:pPr>
+      <w:r>
+        <w:rPr>
+          <w:rFonts w:eastAsiaTheme="minorEastAsia"/>
+        </w:rPr>
+        <w:t xml:space="preserve">Note </w:t>
+      </w:r>
+      <m:oMath>
+        <m:r>
+          <w:rPr>
+            <w:rFonts w:ascii="Cambria Math" w:eastAsiaTheme="minorEastAsia" w:hAnsi="Cambria Math"/>
+          </w:rPr>
+          <m:t>w</m:t>
+        </m:r>
+      </m:oMath>
+      <w:r>
+        <w:rPr>
+          <w:rFonts w:eastAsiaTheme="minorEastAsia"/>
+        </w:rPr>
+        <w:t xml:space="preserve"> in</w:t>
+      </w:r>
+      <w:r>
+        <w:rPr>
+          <w:rFonts w:eastAsiaTheme="minorEastAsia"/>
+        </w:rPr>
+        <w:t xml:space="preserve"> the action</w:t>
+      </w:r>
+      <w:r>
+        <w:rPr>
+          <w:rFonts w:eastAsiaTheme="minorEastAsia"/>
+        </w:rPr>
+        <w:t xml:space="preserve"> </w:t>
+      </w:r>
+      <m:oMath>
+        <m:r>
+          <w:rPr>
+            <w:rFonts w:ascii="Cambria Math" w:hAnsi="Cambria Math"/>
+          </w:rPr>
+          <m:t>MoveToTable(z,w)</m:t>
+        </m:r>
+      </m:oMath>
+      <w:r>
+        <w:rPr>
+          <w:rFonts w:eastAsiaTheme="minorEastAsia"/>
+        </w:rPr>
+        <w:t xml:space="preserve"> could be the same as </w:t>
+      </w:r>
+      <m:oMath>
+        <m:r>
+          <w:rPr>
+            <w:rFonts w:ascii="Cambria Math" w:eastAsiaTheme="minorEastAsia" w:hAnsi="Cambria Math"/>
+          </w:rPr>
+          <m:t>x</m:t>
+        </m:r>
+      </m:oMath>
+      <w:r>
+        <w:rPr>
+          <w:rFonts w:eastAsiaTheme="minorEastAsia"/>
+        </w:rPr>
+        <w:t xml:space="preserve"> from the </w:t>
+      </w:r>
+      <w:proofErr w:type="gramStart"/>
+      <w:r>
+        <w:rPr>
+          <w:rFonts w:eastAsiaTheme="minorEastAsia"/>
+        </w:rPr>
+        <w:t>action</w:t>
+      </w:r>
+      <w:r>
+        <w:rPr>
+          <w:rFonts w:eastAsiaTheme="minorEastAsia"/>
+        </w:rPr>
+        <w:t xml:space="preserve"> </w:t>
+      </w:r>
+      <m:oMath>
+        <w:proofErr w:type="gramEnd"/>
+        <m:r>
+          <w:rPr>
+            <w:rFonts w:ascii="Cambria Math" w:hAnsi="Cambria Math"/>
+          </w:rPr>
+          <m:t>Move(z,x,y)</m:t>
+        </m:r>
+      </m:oMath>
+      <w:r>
+        <w:rPr>
+          <w:rFonts w:eastAsiaTheme="minorEastAsia"/>
+        </w:rPr>
+        <w:t xml:space="preserve">.  However, a different symbol </w:t>
+      </w:r>
+      <m:oMath>
+        <m:r>
+          <w:rPr>
+            <w:rFonts w:ascii="Cambria Math" w:eastAsiaTheme="minorEastAsia" w:hAnsi="Cambria Math"/>
+          </w:rPr>
+          <m:t>w</m:t>
+        </m:r>
+      </m:oMath>
+      <w:r>
+        <w:rPr>
+          <w:rFonts w:eastAsiaTheme="minorEastAsia"/>
+        </w:rPr>
+        <w:t xml:space="preserve"> is used </w:t>
+      </w:r>
+      <w:r>
+        <w:rPr>
+          <w:rFonts w:eastAsiaTheme="minorEastAsia"/>
+        </w:rPr>
+        <w:t xml:space="preserve">here to denote that </w:t>
+      </w:r>
+      <m:oMath>
+        <m:r>
+          <w:rPr>
+            <w:rFonts w:ascii="Cambria Math" w:eastAsiaTheme="minorEastAsia" w:hAnsi="Cambria Math"/>
+          </w:rPr>
+          <m:t>x</m:t>
+        </m:r>
+      </m:oMath>
+      <w:r>
+        <w:rPr>
+          <w:rFonts w:eastAsiaTheme="minorEastAsia"/>
+        </w:rPr>
+        <w:t xml:space="preserve"> </w:t>
+      </w:r>
+      <w:r>
+        <w:rPr>
+          <w:rFonts w:eastAsiaTheme="minorEastAsia"/>
+        </w:rPr>
+        <w:t xml:space="preserve">is either </w:t>
+      </w:r>
+      <w:proofErr w:type="gramStart"/>
+      <w:r>
+        <w:rPr>
+          <w:rFonts w:eastAsiaTheme="minorEastAsia"/>
+        </w:rPr>
+        <w:t>the</w:t>
+      </w:r>
+      <w:r>
+        <w:rPr>
+          <w:rFonts w:eastAsiaTheme="minorEastAsia"/>
+        </w:rPr>
+        <w:t xml:space="preserve"> </w:t>
       </w:r>
       <m:oMath>
         <m:r>
@@ -7027,29 +7441,26 @@
         <w:rPr>
           <w:rFonts w:eastAsiaTheme="minorEastAsia"/>
         </w:rPr>
-        <w:t xml:space="preserve">.  </w:t>
-      </w:r>
-    </w:p>
-    <w:p>
-      <w:pPr>
-        <w:pStyle w:val="ListParagraph"/>
-        <w:rPr>
-          <w:rFonts w:eastAsiaTheme="minorEastAsia"/>
-        </w:rPr>
-      </w:pPr>
-    </w:p>
-    <w:p>
-      <w:pPr>
-        <w:pStyle w:val="NoSpacing"/>
-        <w:rPr>
-          <w:rFonts w:eastAsiaTheme="minorEastAsia"/>
-        </w:rPr>
-      </w:pPr>
-      <w:r>
-        <w:rPr>
-          <w:rFonts w:eastAsiaTheme="minorEastAsia"/>
-        </w:rPr>
-        <w:t xml:space="preserve">Note </w:t>
+        <w:t xml:space="preserve"> </w:t>
+      </w:r>
+      <w:r>
+        <w:rPr>
+          <w:rFonts w:eastAsiaTheme="minorEastAsia"/>
+        </w:rPr>
+        <w:t>or</w:t>
+      </w:r>
+      <w:proofErr w:type="gramEnd"/>
+      <w:r>
+        <w:rPr>
+          <w:rFonts w:eastAsiaTheme="minorEastAsia"/>
+        </w:rPr>
+        <w:t xml:space="preserve"> a block </w:t>
+      </w:r>
+      <w:r>
+        <w:rPr>
+          <w:rFonts w:eastAsiaTheme="minorEastAsia"/>
+        </w:rPr>
+        <w:t xml:space="preserve">while </w:t>
       </w:r>
       <m:oMath>
         <m:r>
@@ -7063,33 +7474,25 @@
         <w:rPr>
           <w:rFonts w:eastAsiaTheme="minorEastAsia"/>
         </w:rPr>
-        <w:t xml:space="preserve"> in</w:t>
-      </w:r>
-      <w:r>
-        <w:rPr>
-          <w:rFonts w:eastAsiaTheme="minorEastAsia"/>
-        </w:rPr>
-        <w:t xml:space="preserve"> the action</w:t>
-      </w:r>
-      <w:r>
-        <w:rPr>
-          <w:rFonts w:eastAsiaTheme="minorEastAsia"/>
-        </w:rPr>
-        <w:t xml:space="preserve"> </w:t>
-      </w:r>
-      <m:oMath>
-        <m:r>
-          <w:rPr>
-            <w:rFonts w:ascii="Cambria Math" w:hAnsi="Cambria Math"/>
-          </w:rPr>
-          <m:t>MoveToTable(z,w)</m:t>
-        </m:r>
-      </m:oMath>
-      <w:r>
-        <w:rPr>
-          <w:rFonts w:eastAsiaTheme="minorEastAsia"/>
-        </w:rPr>
-        <w:t xml:space="preserve"> could be the same as </w:t>
+        <w:t xml:space="preserve"> is exclusively a block.</w:t>
+      </w:r>
+      <w:r>
+        <w:rPr>
+          <w:rFonts w:eastAsiaTheme="minorEastAsia"/>
+        </w:rPr>
+        <w:t xml:space="preserve">  </w:t>
+      </w:r>
+      <w:r>
+        <w:rPr>
+          <w:rFonts w:eastAsiaTheme="minorEastAsia"/>
+        </w:rPr>
+        <w:t>Depending</w:t>
+      </w:r>
+      <w:r>
+        <w:rPr>
+          <w:rFonts w:eastAsiaTheme="minorEastAsia"/>
+        </w:rPr>
+        <w:t xml:space="preserve"> on whether </w:t>
       </w:r>
       <m:oMath>
         <m:r>
@@ -7103,27 +7506,7 @@
         <w:rPr>
           <w:rFonts w:eastAsiaTheme="minorEastAsia"/>
         </w:rPr>
-        <w:t xml:space="preserve"> from the action</w:t>
-      </w:r>
-      <w:r>
-        <w:rPr>
-          <w:rFonts w:eastAsiaTheme="minorEastAsia"/>
-        </w:rPr>
-        <w:t xml:space="preserve"> </w:t>
-      </w:r>
-      <m:oMath>
-        <m:r>
-          <w:rPr>
-            <w:rFonts w:ascii="Cambria Math" w:hAnsi="Cambria Math"/>
-          </w:rPr>
-          <m:t>Move(z,x,y)</m:t>
-        </m:r>
-      </m:oMath>
-      <w:r>
-        <w:rPr>
-          <w:rFonts w:eastAsiaTheme="minorEastAsia"/>
-        </w:rPr>
-        <w:t xml:space="preserve">.  However, a different symbol </w:t>
+        <w:t xml:space="preserve"> and </w:t>
       </w:r>
       <m:oMath>
         <m:r>
@@ -7137,163 +7520,73 @@
         <w:rPr>
           <w:rFonts w:eastAsiaTheme="minorEastAsia"/>
         </w:rPr>
-        <w:t xml:space="preserve"> is used </w:t>
-      </w:r>
-      <w:r>
-        <w:rPr>
-          <w:rFonts w:eastAsiaTheme="minorEastAsia"/>
-        </w:rPr>
-        <w:t xml:space="preserve">here to denote that </w:t>
+        <w:t xml:space="preserve"> </w:t>
+      </w:r>
+      <w:r>
+        <w:rPr>
+          <w:rFonts w:eastAsiaTheme="minorEastAsia"/>
+        </w:rPr>
+        <w:t>are</w:t>
+      </w:r>
+      <w:r>
+        <w:rPr>
+          <w:rFonts w:eastAsiaTheme="minorEastAsia"/>
+        </w:rPr>
+        <w:t xml:space="preserve"> the same</w:t>
+      </w:r>
+      <w:r>
+        <w:rPr>
+          <w:rFonts w:eastAsiaTheme="minorEastAsia"/>
+        </w:rPr>
+        <w:t xml:space="preserve"> blocks</w:t>
+      </w:r>
+      <w:r>
+        <w:rPr>
+          <w:rFonts w:eastAsiaTheme="minorEastAsia"/>
+        </w:rPr>
+        <w:t xml:space="preserve">, </w:t>
+      </w:r>
+      <w:r>
+        <w:rPr>
+          <w:rFonts w:eastAsiaTheme="minorEastAsia"/>
+        </w:rPr>
+        <w:t xml:space="preserve">then </w:t>
+      </w:r>
+      <w:r>
+        <w:rPr>
+          <w:rFonts w:eastAsiaTheme="minorEastAsia"/>
+        </w:rPr>
+        <w:t xml:space="preserve">there may be additional </w:t>
+      </w:r>
+      <w:proofErr w:type="spellStart"/>
+      <w:r>
+        <w:rPr>
+          <w:rFonts w:eastAsiaTheme="minorEastAsia"/>
+        </w:rPr>
+        <w:t>mutex</w:t>
+      </w:r>
+      <w:proofErr w:type="spellEnd"/>
+      <w:r>
+        <w:rPr>
+          <w:rFonts w:eastAsiaTheme="minorEastAsia"/>
+        </w:rPr>
+        <w:t xml:space="preserve"> relation</w:t>
+      </w:r>
+      <w:r>
+        <w:rPr>
+          <w:rFonts w:eastAsiaTheme="minorEastAsia"/>
+        </w:rPr>
+        <w:t xml:space="preserve">s </w:t>
+      </w:r>
+      <w:proofErr w:type="gramStart"/>
+      <w:r>
+        <w:rPr>
+          <w:rFonts w:eastAsiaTheme="minorEastAsia"/>
+        </w:rPr>
+        <w:t xml:space="preserve">between </w:t>
       </w:r>
       <m:oMath>
-        <m:r>
-          <w:rPr>
-            <w:rFonts w:ascii="Cambria Math" w:eastAsiaTheme="minorEastAsia" w:hAnsi="Cambria Math"/>
-          </w:rPr>
-          <m:t>x</m:t>
-        </m:r>
-      </m:oMath>
-      <w:r>
-        <w:rPr>
-          <w:rFonts w:eastAsiaTheme="minorEastAsia"/>
-        </w:rPr>
-        <w:t xml:space="preserve"> </w:t>
-      </w:r>
-      <w:r>
-        <w:rPr>
-          <w:rFonts w:eastAsiaTheme="minorEastAsia"/>
-        </w:rPr>
-        <w:t>is either the</w:t>
-      </w:r>
-      <w:r>
-        <w:rPr>
-          <w:rFonts w:eastAsiaTheme="minorEastAsia"/>
-        </w:rPr>
-        <w:t xml:space="preserve"> </w:t>
-      </w:r>
-      <m:oMath>
-        <m:r>
-          <w:rPr>
-            <w:rFonts w:ascii="Cambria Math" w:eastAsiaTheme="minorEastAsia" w:hAnsi="Cambria Math"/>
-          </w:rPr>
-          <m:t>Table</m:t>
-        </m:r>
-      </m:oMath>
-      <w:r>
-        <w:rPr>
-          <w:rFonts w:eastAsiaTheme="minorEastAsia"/>
-        </w:rPr>
-        <w:t xml:space="preserve"> </w:t>
-      </w:r>
-      <w:r>
-        <w:rPr>
-          <w:rFonts w:eastAsiaTheme="minorEastAsia"/>
-        </w:rPr>
-        <w:t xml:space="preserve">or a block </w:t>
-      </w:r>
-      <w:r>
-        <w:rPr>
-          <w:rFonts w:eastAsiaTheme="minorEastAsia"/>
-        </w:rPr>
-        <w:t xml:space="preserve">while </w:t>
-      </w:r>
-      <m:oMath>
-        <m:r>
-          <w:rPr>
-            <w:rFonts w:ascii="Cambria Math" w:eastAsiaTheme="minorEastAsia" w:hAnsi="Cambria Math"/>
-          </w:rPr>
-          <m:t>w</m:t>
-        </m:r>
-      </m:oMath>
-      <w:r>
-        <w:rPr>
-          <w:rFonts w:eastAsiaTheme="minorEastAsia"/>
-        </w:rPr>
-        <w:t xml:space="preserve"> is exclusively a block.</w:t>
-      </w:r>
-      <w:r>
-        <w:rPr>
-          <w:rFonts w:eastAsiaTheme="minorEastAsia"/>
-        </w:rPr>
-        <w:t xml:space="preserve">  </w:t>
-      </w:r>
-      <w:r>
-        <w:rPr>
-          <w:rFonts w:eastAsiaTheme="minorEastAsia"/>
-        </w:rPr>
-        <w:t>Depending</w:t>
-      </w:r>
-      <w:r>
-        <w:rPr>
-          <w:rFonts w:eastAsiaTheme="minorEastAsia"/>
-        </w:rPr>
-        <w:t xml:space="preserve"> on whether </w:t>
-      </w:r>
-      <m:oMath>
-        <m:r>
-          <w:rPr>
-            <w:rFonts w:ascii="Cambria Math" w:eastAsiaTheme="minorEastAsia" w:hAnsi="Cambria Math"/>
-          </w:rPr>
-          <m:t>x</m:t>
-        </m:r>
-      </m:oMath>
-      <w:r>
-        <w:rPr>
-          <w:rFonts w:eastAsiaTheme="minorEastAsia"/>
-        </w:rPr>
-        <w:t xml:space="preserve"> and </w:t>
-      </w:r>
-      <m:oMath>
-        <m:r>
-          <w:rPr>
-            <w:rFonts w:ascii="Cambria Math" w:eastAsiaTheme="minorEastAsia" w:hAnsi="Cambria Math"/>
-          </w:rPr>
-          <m:t>w</m:t>
-        </m:r>
-      </m:oMath>
-      <w:r>
-        <w:rPr>
-          <w:rFonts w:eastAsiaTheme="minorEastAsia"/>
-        </w:rPr>
-        <w:t xml:space="preserve"> </w:t>
-      </w:r>
-      <w:r>
-        <w:rPr>
-          <w:rFonts w:eastAsiaTheme="minorEastAsia"/>
-        </w:rPr>
-        <w:t>are</w:t>
-      </w:r>
-      <w:r>
-        <w:rPr>
-          <w:rFonts w:eastAsiaTheme="minorEastAsia"/>
-        </w:rPr>
-        <w:t xml:space="preserve"> the same</w:t>
-      </w:r>
-      <w:r>
-        <w:rPr>
-          <w:rFonts w:eastAsiaTheme="minorEastAsia"/>
-        </w:rPr>
-        <w:t xml:space="preserve"> blocks</w:t>
-      </w:r>
-      <w:r>
-        <w:rPr>
-          <w:rFonts w:eastAsiaTheme="minorEastAsia"/>
-        </w:rPr>
-        <w:t xml:space="preserve">, </w:t>
-      </w:r>
-      <w:r>
-        <w:rPr>
-          <w:rFonts w:eastAsiaTheme="minorEastAsia"/>
-        </w:rPr>
-        <w:t xml:space="preserve">then </w:t>
-      </w:r>
-      <w:r>
-        <w:rPr>
-          <w:rFonts w:eastAsiaTheme="minorEastAsia"/>
-        </w:rPr>
-        <w:t xml:space="preserve">there may be additional mutexes between </w:t>
-      </w:r>
-      <m:oMath>
+        <w:proofErr w:type="gramEnd"/>
         <m:r>
           <w:rPr>
             <w:rFonts w:ascii="Cambria Math" w:eastAsiaTheme="minorEastAsia" w:hAnsi="Cambria Math"/>
@@ -7496,45 +7789,12 @@
         </w:rPr>
       </w:pPr>
       <w:r>
-        <w:rPr>
-          <w:rFonts w:eastAsiaTheme="minorEastAsia"/>
-          <w:noProof/>
-        </w:rPr>
-        <w:drawing>
-          <wp:inline distT="0" distB="0" distL="0" distR="0">
-            <wp:extent cx="4686310" cy="5096266"/>
-            <wp:effectExtent l="19050" t="0" r="0" b="0"/>
-            <wp:docPr id="3" name="Picture 0" descr="CS156 - Homework #4 - Arbitrary Action Ai.png"/>
-            <wp:cNvGraphicFramePr>
-              <a:graphicFrameLocks xmlns:a="http://schemas.openxmlformats.org/drawingml/2006/main" noChangeAspect="1"/>
-            </wp:cNvGraphicFramePr>
-            <a:graphic xmlns:a="http://schemas.openxmlformats.org/drawingml/2006/main">
-              <a:graphicData uri="http://schemas.openxmlformats.org/drawingml/2006/picture">
-                <pic:pic xmlns:pic="http://schemas.openxmlformats.org/drawingml/2006/picture">
-                  <pic:nvPicPr>
-                    <pic:cNvPr id="0" name="CS156 - Homework #4 - Arbitrary Action Ai.png"/>
-                    <pic:cNvPicPr/>
-                  </pic:nvPicPr>
-                  <pic:blipFill>
-                    <a:blip r:embed="rId10" cstate="print"/>
-                    <a:stretch>
-                      <a:fillRect/>
-                    </a:stretch>
-                  </pic:blipFill>
-                  <pic:spPr>
-                    <a:xfrm>
-                      <a:off x="0" y="0"/>
-                      <a:ext cx="4686310" cy="5096266"/>
-                    </a:xfrm>
-                    <a:prstGeom prst="rect">
-                      <a:avLst/>
-                    </a:prstGeom>
-                  </pic:spPr>
-                </pic:pic>
-              </a:graphicData>
-            </a:graphic>
-          </wp:inline>
-        </w:drawing>
+        <w:object w:dxaOrig="7456" w:dyaOrig="7951">
+          <v:shape id="_x0000_i1028" type="#_x0000_t75" style="width:372.9pt;height:397.45pt" o:ole="">
+            <v:imagedata r:id="rId12" o:title=""/>
+          </v:shape>
+          <o:OLEObject Type="Embed" ProgID="Visio.Drawing.15" ShapeID="_x0000_i1028" DrawAspect="Content" ObjectID="_1477282981" r:id="rId13"/>
+        </w:object>
       </w:r>
     </w:p>
     <w:p>
@@ -7707,13 +7967,35 @@
         <w:rPr>
           <w:rFonts w:eastAsiaTheme="minorEastAsia"/>
         </w:rPr>
-        <w:t xml:space="preserve"> represents the actions for block</w:t>
+        <w:t xml:space="preserve"> represents the actions for </w:t>
+      </w:r>
+      <w:proofErr w:type="gramStart"/>
+      <w:r>
+        <w:rPr>
+          <w:rFonts w:eastAsiaTheme="minorEastAsia"/>
+        </w:rPr>
+        <w:t>block</w:t>
       </w:r>
       <w:r>
         <w:rPr>
           <w:rFonts w:eastAsiaTheme="minorEastAsia"/>
         </w:rPr>
         <w:t xml:space="preserve"> </w:t>
+      </w:r>
+      <m:oMath>
+        <w:proofErr w:type="gramEnd"/>
+        <m:r>
+          <w:rPr>
+            <w:rFonts w:ascii="Cambria Math" w:eastAsiaTheme="minorEastAsia" w:hAnsi="Cambria Math"/>
+          </w:rPr>
+          <m:t>z</m:t>
+        </m:r>
+      </m:oMath>
+      <w:r>
+        <w:rPr>
+          <w:rFonts w:eastAsiaTheme="minorEastAsia"/>
+        </w:rPr>
+        <w:t xml:space="preserve">.  When the actions for the blocks other than </w:t>
       </w:r>
       <m:oMath>
         <m:r>
@@ -7727,21 +8009,27 @@
         <w:rPr>
           <w:rFonts w:eastAsiaTheme="minorEastAsia"/>
         </w:rPr>
-        <w:t xml:space="preserve">.  When the actions for the blocks other than </w:t>
-      </w:r>
-      <m:oMath>
-        <m:r>
-          <w:rPr>
-            <w:rFonts w:ascii="Cambria Math" w:eastAsiaTheme="minorEastAsia" w:hAnsi="Cambria Math"/>
-          </w:rPr>
-          <m:t>z</m:t>
-        </m:r>
-      </m:oMath>
-      <w:r>
-        <w:rPr>
-          <w:rFonts w:eastAsiaTheme="minorEastAsia"/>
-        </w:rPr>
-        <w:t xml:space="preserve"> are included, then there will be additional mutexes as not all actions and literals for this state become legal.  For example, the action </w:t>
+        <w:t xml:space="preserve"> are included, then there will be additional </w:t>
+      </w:r>
+      <w:proofErr w:type="spellStart"/>
+      <w:r>
+        <w:rPr>
+          <w:rFonts w:eastAsiaTheme="minorEastAsia"/>
+        </w:rPr>
+        <w:t>mutex</w:t>
+      </w:r>
+      <w:proofErr w:type="spellEnd"/>
+      <w:r>
+        <w:rPr>
+          <w:rFonts w:eastAsiaTheme="minorEastAsia"/>
+        </w:rPr>
+        <w:t xml:space="preserve"> relation</w:t>
+      </w:r>
+      <w:r>
+        <w:rPr>
+          <w:rFonts w:eastAsiaTheme="minorEastAsia"/>
+        </w:rPr>
+        <w:t xml:space="preserve">s as not all actions and literals for this state become legal.  For example, the action </w:t>
       </w:r>
       <m:oMath>
         <m:r>
@@ -7773,9 +8061,17 @@
         <w:rPr>
           <w:rFonts w:eastAsiaTheme="minorEastAsia"/>
         </w:rPr>
-        <w:t xml:space="preserve"> is mutually exclusive with the action </w:t>
+        <w:t xml:space="preserve"> is mutually exclusive with the </w:t>
+      </w:r>
+      <w:proofErr w:type="gramStart"/>
+      <w:r>
+        <w:rPr>
+          <w:rFonts w:eastAsiaTheme="minorEastAsia"/>
+        </w:rPr>
+        <w:t xml:space="preserve">action </w:t>
       </w:r>
       <m:oMath>
+        <w:proofErr w:type="gramEnd"/>
         <m:r>
           <w:rPr>
             <w:rFonts w:ascii="Cambria Math" w:eastAsiaTheme="minorEastAsia" w:hAnsi="Cambria Math"/>
@@ -7821,9 +8117,17 @@
         <w:rPr>
           <w:rFonts w:eastAsiaTheme="minorEastAsia"/>
         </w:rPr>
-        <w:t xml:space="preserve"> would be mutually exclusive with the action </w:t>
+        <w:t xml:space="preserve"> would be mutually exclusive with the </w:t>
+      </w:r>
+      <w:proofErr w:type="gramStart"/>
+      <w:r>
+        <w:rPr>
+          <w:rFonts w:eastAsiaTheme="minorEastAsia"/>
+        </w:rPr>
+        <w:t xml:space="preserve">action </w:t>
       </w:r>
       <m:oMath>
+        <w:proofErr w:type="gramEnd"/>
         <m:r>
           <w:rPr>
             <w:rFonts w:ascii="Cambria Math" w:eastAsiaTheme="minorEastAsia" w:hAnsi="Cambria Math"/>
@@ -7883,14 +8187,47 @@
         <w:rPr>
           <w:rFonts w:eastAsiaTheme="minorEastAsia"/>
         </w:rPr>
-        <w:lastRenderedPageBreak/>
         <w:t xml:space="preserve">Similar to the additional </w:t>
       </w:r>
-      <w:r>
-        <w:rPr>
-          <w:rFonts w:eastAsiaTheme="minorEastAsia"/>
-        </w:rPr>
-        <w:t xml:space="preserve">mutexes on actions, there are additional mutexes on literals that would necessarily be added once the blocks other than </w:t>
+      <w:proofErr w:type="spellStart"/>
+      <w:r>
+        <w:rPr>
+          <w:rFonts w:eastAsiaTheme="minorEastAsia"/>
+        </w:rPr>
+        <w:t>mutex</w:t>
+      </w:r>
+      <w:proofErr w:type="spellEnd"/>
+      <w:r>
+        <w:rPr>
+          <w:rFonts w:eastAsiaTheme="minorEastAsia"/>
+        </w:rPr>
+        <w:t xml:space="preserve"> relations </w:t>
+      </w:r>
+      <w:r>
+        <w:rPr>
+          <w:rFonts w:eastAsiaTheme="minorEastAsia"/>
+        </w:rPr>
+        <w:t xml:space="preserve">on actions, there are additional </w:t>
+      </w:r>
+      <w:proofErr w:type="spellStart"/>
+      <w:r>
+        <w:rPr>
+          <w:rFonts w:eastAsiaTheme="minorEastAsia"/>
+        </w:rPr>
+        <w:t>mutex</w:t>
+      </w:r>
+      <w:proofErr w:type="spellEnd"/>
+      <w:r>
+        <w:rPr>
+          <w:rFonts w:eastAsiaTheme="minorEastAsia"/>
+        </w:rPr>
+        <w:t xml:space="preserve"> relations </w:t>
+      </w:r>
+      <w:r>
+        <w:rPr>
+          <w:rFonts w:eastAsiaTheme="minorEastAsia"/>
+        </w:rPr>
+        <w:t xml:space="preserve">on literals that would necessarily be added once the blocks other than </w:t>
       </w:r>
       <m:oMath>
         <m:r>
@@ -7904,9 +8241,17 @@
         <w:rPr>
           <w:rFonts w:eastAsiaTheme="minorEastAsia"/>
         </w:rPr>
-        <w:t xml:space="preserve"> are added for level </w:t>
+        <w:t xml:space="preserve"> are added for </w:t>
+      </w:r>
+      <w:proofErr w:type="gramStart"/>
+      <w:r>
+        <w:rPr>
+          <w:rFonts w:eastAsiaTheme="minorEastAsia"/>
+        </w:rPr>
+        <w:t xml:space="preserve">level </w:t>
       </w:r>
       <m:oMath>
+        <w:proofErr w:type="gramEnd"/>
         <m:sSub>
           <m:sSubPr>
             <m:ctrlPr>
@@ -7952,9 +8297,17 @@
         <w:rPr>
           <w:rFonts w:eastAsiaTheme="minorEastAsia"/>
         </w:rPr>
-        <w:t xml:space="preserve"> is mutually exclusive with </w:t>
+        <w:t xml:space="preserve"> is mutually exclusive </w:t>
+      </w:r>
+      <w:proofErr w:type="gramStart"/>
+      <w:r>
+        <w:rPr>
+          <w:rFonts w:eastAsiaTheme="minorEastAsia"/>
+        </w:rPr>
+        <w:t xml:space="preserve">with </w:t>
       </w:r>
       <m:oMath>
+        <w:proofErr w:type="gramEnd"/>
         <m:r>
           <w:rPr>
             <w:rFonts w:ascii="Cambria Math" w:eastAsiaTheme="minorEastAsia" w:hAnsi="Cambria Math"/>
@@ -8026,9 +8379,17 @@
         <w:rPr>
           <w:rFonts w:eastAsiaTheme="minorEastAsia"/>
         </w:rPr>
-        <w:t xml:space="preserve"> is mutually exclusive with </w:t>
+        <w:t xml:space="preserve"> is mutually exclusive </w:t>
+      </w:r>
+      <w:proofErr w:type="gramStart"/>
+      <w:r>
+        <w:rPr>
+          <w:rFonts w:eastAsiaTheme="minorEastAsia"/>
+        </w:rPr>
+        <w:t xml:space="preserve">with </w:t>
       </w:r>
       <m:oMath>
+        <w:proofErr w:type="gramEnd"/>
         <m:r>
           <w:rPr>
             <w:rFonts w:ascii="Cambria Math" w:eastAsiaTheme="minorEastAsia" w:hAnsi="Cambria Math"/>
@@ -8064,7 +8425,27 @@
         <w:rPr>
           <w:rFonts w:eastAsiaTheme="minorEastAsia"/>
         </w:rPr>
-        <w:t xml:space="preserve">  These additional mutexes are not captured in the single block actions shown in </w:t>
+        <w:t xml:space="preserve">  These additional </w:t>
+      </w:r>
+      <w:proofErr w:type="spellStart"/>
+      <w:r>
+        <w:rPr>
+          <w:rFonts w:eastAsiaTheme="minorEastAsia"/>
+        </w:rPr>
+        <w:t>mutex</w:t>
+      </w:r>
+      <w:proofErr w:type="spellEnd"/>
+      <w:r>
+        <w:rPr>
+          <w:rFonts w:eastAsiaTheme="minorEastAsia"/>
+        </w:rPr>
+        <w:t xml:space="preserve"> relations </w:t>
+      </w:r>
+      <w:r>
+        <w:rPr>
+          <w:rFonts w:eastAsiaTheme="minorEastAsia"/>
+        </w:rPr>
+        <w:t xml:space="preserve">are not captured in the single block actions shown in </w:t>
       </w:r>
       <w:r>
         <w:rPr>
@@ -8147,9 +8528,17 @@
         <w:rPr>
           <w:rFonts w:eastAsiaTheme="minorEastAsia"/>
         </w:rPr>
-        <w:t xml:space="preserve">to all three blocks </w:t>
+        <w:t xml:space="preserve">to all three </w:t>
+      </w:r>
+      <w:proofErr w:type="gramStart"/>
+      <w:r>
+        <w:rPr>
+          <w:rFonts w:eastAsiaTheme="minorEastAsia"/>
+        </w:rPr>
+        <w:t xml:space="preserve">blocks </w:t>
       </w:r>
       <m:oMath>
+        <w:proofErr w:type="gramEnd"/>
         <m:r>
           <w:rPr>
             <w:rFonts w:ascii="Cambria Math" w:eastAsiaTheme="minorEastAsia" w:hAnsi="Cambria Math"/>
@@ -8309,7 +8698,13 @@
         <w:rPr>
           <w:rFonts w:eastAsiaTheme="minorEastAsia"/>
         </w:rPr>
-        <w:t xml:space="preserve"> at which </w:t>
+        <w:t xml:space="preserve"> </w:t>
+      </w:r>
+      <w:r>
+        <w:rPr>
+          <w:rFonts w:eastAsiaTheme="minorEastAsia"/>
+        </w:rPr>
+        <w:t xml:space="preserve">at which </w:t>
       </w:r>
       <w:r>
         <w:rPr>
@@ -8380,7 +8775,15 @@
         <w:fldChar w:fldCharType="end"/>
       </w:r>
       <w:r>
-        <w:t xml:space="preserve"> is pseudocode for the GraphPlan algorithm.</w:t>
+        <w:t xml:space="preserve"> is pseudocode for the </w:t>
+      </w:r>
+      <w:proofErr w:type="spellStart"/>
+      <w:r>
+        <w:t>GraphPlan</w:t>
+      </w:r>
+      <w:proofErr w:type="spellEnd"/>
+      <w:r>
+        <w:t xml:space="preserve"> algorithm.</w:t>
       </w:r>
     </w:p>
     <w:p>
@@ -8405,6 +8808,7 @@
         </w:tabs>
         <w:ind w:left="1440"/>
       </w:pPr>
+      <w:proofErr w:type="gramStart"/>
       <w:r>
         <w:rPr>
           <w:b/>
@@ -8412,8 +8816,17 @@
         </w:rPr>
         <w:t>function</w:t>
       </w:r>
-      <w:r>
-        <w:t xml:space="preserve"> GraphPlan(problem) </w:t>
+      <w:proofErr w:type="gramEnd"/>
+      <w:r>
+        <w:t xml:space="preserve"> </w:t>
+      </w:r>
+      <w:proofErr w:type="spellStart"/>
+      <w:r>
+        <w:t>GraphPlan</w:t>
+      </w:r>
+      <w:proofErr w:type="spellEnd"/>
+      <w:r>
+        <w:t xml:space="preserve">(problem) </w:t>
       </w:r>
       <w:r>
         <w:rPr>
@@ -8445,12 +8858,14 @@
       <w:r>
         <w:tab/>
       </w:r>
+      <w:proofErr w:type="gramStart"/>
       <w:r>
         <w:rPr>
           <w:i/>
         </w:rPr>
         <w:t>graph</w:t>
       </w:r>
+      <w:proofErr w:type="gramEnd"/>
       <w:r>
         <w:t xml:space="preserve"> := </w:t>
       </w:r>
@@ -8487,8 +8902,15 @@
           <w:i/>
         </w:rPr>
         <w:tab/>
+      </w:r>
+      <w:proofErr w:type="gramStart"/>
+      <w:r>
+        <w:rPr>
+          <w:i/>
+        </w:rPr>
         <w:t>goals</w:t>
       </w:r>
+      <w:proofErr w:type="gramEnd"/>
       <w:r>
         <w:t xml:space="preserve"> := </w:t>
       </w:r>
@@ -8500,7 +8922,15 @@
         <w:t>CONJUNCTS</w:t>
       </w:r>
       <w:r>
-        <w:t>(problem.GOAL)</w:t>
+        <w:t>(</w:t>
+      </w:r>
+      <w:proofErr w:type="spellStart"/>
+      <w:r>
+        <w:t>problem.GOAL</w:t>
+      </w:r>
+      <w:proofErr w:type="spellEnd"/>
+      <w:r>
+        <w:t>)</w:t>
       </w:r>
     </w:p>
     <w:p>
@@ -8523,11 +8953,21 @@
       <w:r>
         <w:tab/>
       </w:r>
+      <w:proofErr w:type="spellStart"/>
+      <w:proofErr w:type="gramStart"/>
       <w:r>
         <w:rPr>
           <w:i/>
         </w:rPr>
-        <w:t xml:space="preserve">nogoods </w:t>
+        <w:t>nogoods</w:t>
+      </w:r>
+      <w:proofErr w:type="spellEnd"/>
+      <w:proofErr w:type="gramEnd"/>
+      <w:r>
+        <w:rPr>
+          <w:i/>
+        </w:rPr>
+        <w:t xml:space="preserve"> </w:t>
       </w:r>
       <w:r>
         <w:t xml:space="preserve">:= </w:t>
@@ -8566,6 +9006,7 @@
       <w:r>
         <w:tab/>
       </w:r>
+      <w:proofErr w:type="gramStart"/>
       <w:r>
         <w:rPr>
           <w:b/>
@@ -8573,6 +9014,7 @@
         </w:rPr>
         <w:t>for</w:t>
       </w:r>
+      <w:proofErr w:type="gramEnd"/>
       <w:r>
         <w:rPr>
           <w:color w:val="0070C0"/>
@@ -8647,6 +9089,7 @@
         </w:rPr>
         <w:tab/>
       </w:r>
+      <w:proofErr w:type="gramStart"/>
       <w:r>
         <w:rPr>
           <w:b/>
@@ -8654,6 +9097,7 @@
         </w:rPr>
         <w:t>if</w:t>
       </w:r>
+      <w:proofErr w:type="gramEnd"/>
       <w:r>
         <w:rPr>
           <w:b/>
@@ -8661,7 +9105,15 @@
         <w:t xml:space="preserve"> </w:t>
       </w:r>
       <w:r>
-        <w:t xml:space="preserve">goals all non-mutex to </w:t>
+        <w:t>goals all non-</w:t>
+      </w:r>
+      <w:proofErr w:type="spellStart"/>
+      <w:r>
+        <w:t>mutex</w:t>
+      </w:r>
+      <w:proofErr w:type="spellEnd"/>
+      <w:r>
+        <w:t xml:space="preserve"> to </w:t>
       </w:r>
       <w:r>
         <w:rPr>
@@ -8728,12 +9180,14 @@
       <w:r>
         <w:tab/>
       </w:r>
+      <w:proofErr w:type="gramStart"/>
       <w:r>
         <w:rPr>
           <w:i/>
         </w:rPr>
         <w:t>solution</w:t>
       </w:r>
+      <w:proofErr w:type="gramEnd"/>
       <w:r>
         <w:t xml:space="preserve"> := </w:t>
       </w:r>
@@ -8745,14 +9199,26 @@
         <w:t>EXTRACT-SOLUTION</w:t>
       </w:r>
       <w:r>
-        <w:t xml:space="preserve">(graph, goals, NUMLEVELS(graph), </w:t>
-      </w:r>
+        <w:t xml:space="preserve">(graph, goals, </w:t>
+      </w:r>
+      <w:r>
+        <w:rPr>
+          <w:b/>
+          <w:color w:val="E36C0A" w:themeColor="accent6" w:themeShade="BF"/>
+        </w:rPr>
+        <w:t>NUMLEVELS</w:t>
+      </w:r>
+      <w:r>
+        <w:t xml:space="preserve">(graph), </w:t>
+      </w:r>
+      <w:proofErr w:type="spellStart"/>
       <w:r>
         <w:rPr>
           <w:i/>
         </w:rPr>
         <w:t>nogoods</w:t>
       </w:r>
+      <w:proofErr w:type="spellEnd"/>
       <w:r>
         <w:t>)</w:t>
       </w:r>
@@ -8786,6 +9252,7 @@
       <w:r>
         <w:tab/>
       </w:r>
+      <w:proofErr w:type="gramStart"/>
       <w:r>
         <w:rPr>
           <w:b/>
@@ -8793,6 +9260,7 @@
         </w:rPr>
         <w:t>if</w:t>
       </w:r>
+      <w:proofErr w:type="gramEnd"/>
       <w:r>
         <w:t xml:space="preserve"> </w:t>
       </w:r>
@@ -8900,6 +9368,7 @@
         </w:rPr>
         <w:tab/>
       </w:r>
+      <w:proofErr w:type="gramStart"/>
       <w:r>
         <w:rPr>
           <w:b/>
@@ -8907,6 +9376,7 @@
         </w:rPr>
         <w:t>if</w:t>
       </w:r>
+      <w:proofErr w:type="gramEnd"/>
       <w:r>
         <w:t xml:space="preserve"> </w:t>
       </w:r>
@@ -8919,12 +9389,14 @@
       <w:r>
         <w:t xml:space="preserve"> and </w:t>
       </w:r>
+      <w:proofErr w:type="spellStart"/>
       <w:r>
         <w:rPr>
           <w:i/>
         </w:rPr>
         <w:t>nogoods</w:t>
       </w:r>
+      <w:proofErr w:type="spellEnd"/>
       <w:r>
         <w:t xml:space="preserve"> have both leveled off </w:t>
       </w:r>
@@ -8990,11 +9462,19 @@
         </w:rPr>
         <w:tab/>
       </w:r>
+      <w:proofErr w:type="gramStart"/>
       <w:r>
         <w:rPr>
           <w:i/>
         </w:rPr>
-        <w:t xml:space="preserve">graph </w:t>
+        <w:t>graph</w:t>
+      </w:r>
+      <w:proofErr w:type="gramEnd"/>
+      <w:r>
+        <w:rPr>
+          <w:i/>
+        </w:rPr>
+        <w:t xml:space="preserve"> </w:t>
       </w:r>
       <w:r>
         <w:t xml:space="preserve">:= </w:t>
@@ -9179,11 +9659,52 @@
       <w:r>
         <w:t>.</w:t>
       </w:r>
-    </w:p>
-    <w:p>
-      <w:pPr>
-        <w:pStyle w:val="NoSpacing"/>
-      </w:pPr>
+      <w:r>
+        <w:t xml:space="preserve">  A simplified graph with no </w:t>
+      </w:r>
+      <w:proofErr w:type="spellStart"/>
+      <w:r>
+        <w:t>mutex</w:t>
+      </w:r>
+      <w:proofErr w:type="spellEnd"/>
+      <w:r>
+        <w:t xml:space="preserve"> relation</w:t>
+      </w:r>
+      <w:r>
+        <w:t xml:space="preserve">s and the block preconditions not shown is in </w:t>
+      </w:r>
+      <w:r>
+        <w:fldChar w:fldCharType="begin"/>
+      </w:r>
+      <w:r>
+        <w:instrText xml:space="preserve"> REF _Ref403539990 \h </w:instrText>
+      </w:r>
+      <w:r>
+        <w:fldChar w:fldCharType="separate"/>
+      </w:r>
+      <w:r>
+        <w:t xml:space="preserve">Figure </w:t>
+      </w:r>
+      <w:r>
+        <w:rPr>
+          <w:noProof/>
+        </w:rPr>
+        <w:t>5</w:t>
+      </w:r>
+      <w:r>
+        <w:fldChar w:fldCharType="end"/>
+      </w:r>
+      <w:r>
+        <w:t>.  Excluding the persistence moves, it contains only the necessary moves to reach the goal.</w:t>
+      </w:r>
+    </w:p>
+    <w:p>
+      <w:pPr>
+        <w:pStyle w:val="NoSpacing"/>
+      </w:pPr>
+      <w:r>
+        <w:t xml:space="preserve"> </w:t>
+      </w:r>
     </w:p>
     <w:p>
       <w:pPr>
@@ -9196,7 +9717,31 @@
         <w:rPr>
           <w:b/>
         </w:rPr>
-        <w:t xml:space="preserve">Step #2: Express the Goal as a conjunction of literals.  </w:t>
+        <w:t xml:space="preserve">Step #2: Express the Goal as a </w:t>
+      </w:r>
+      <w:r>
+        <w:rPr>
+          <w:b/>
+        </w:rPr>
+        <w:t>C</w:t>
+      </w:r>
+      <w:r>
+        <w:rPr>
+          <w:b/>
+        </w:rPr>
+        <w:t xml:space="preserve">onjunction of </w:t>
+      </w:r>
+      <w:r>
+        <w:rPr>
+          <w:b/>
+        </w:rPr>
+        <w:t>L</w:t>
+      </w:r>
+      <w:r>
+        <w:rPr>
+          <w:b/>
+        </w:rPr>
+        <w:t xml:space="preserve">iterals.  </w:t>
       </w:r>
     </w:p>
     <w:p>
@@ -9301,59 +9846,6 @@
     <w:p>
       <w:pPr>
         <w:pStyle w:val="NoSpacing"/>
-        <w:rPr>
-          <w:rFonts w:eastAsiaTheme="minorEastAsia"/>
-        </w:rPr>
-      </w:pPr>
-    </w:p>
-    <w:p>
-      <w:pPr>
-        <w:pStyle w:val="NoSpacing"/>
-        <w:rPr>
-          <w:rFonts w:eastAsiaTheme="minorEastAsia"/>
-        </w:rPr>
-      </w:pPr>
-    </w:p>
-    <w:p>
-      <w:pPr>
-        <w:pStyle w:val="NoSpacing"/>
-        <w:rPr>
-          <w:rFonts w:eastAsiaTheme="minorEastAsia"/>
-        </w:rPr>
-      </w:pPr>
-    </w:p>
-    <w:p>
-      <w:pPr>
-        <w:pStyle w:val="NoSpacing"/>
-        <w:rPr>
-          <w:rFonts w:eastAsiaTheme="minorEastAsia"/>
-        </w:rPr>
-      </w:pPr>
-      <w:r>
-        <w:rPr>
-          <w:rFonts w:eastAsiaTheme="minorEastAsia"/>
-        </w:rPr>
-        <w:br w:type="page"/>
-      </w:r>
-    </w:p>
-    <w:p>
-      <w:pPr>
-        <w:pStyle w:val="Heading1"/>
-      </w:pPr>
-      <w:r>
-        <w:lastRenderedPageBreak/>
-        <w:t>Additional Problem #</w:t>
-      </w:r>
-      <w:r>
-        <w:t>2</w:t>
-      </w:r>
-    </w:p>
-    <w:p>
-      <w:pPr>
-        <w:pStyle w:val="NoSpacing"/>
-        <w:rPr>
-          <w:rFonts w:eastAsiaTheme="minorEastAsia"/>
-        </w:rPr>
       </w:pPr>
     </w:p>
     <w:p>
@@ -9366,150 +9858,222 @@
       </w:pPr>
       <w:r>
         <w:rPr>
-          <w:rFonts w:eastAsiaTheme="minorEastAsia"/>
           <w:b/>
         </w:rPr>
-        <w:t>Briefly explain how PDDL solves the frame problem.  Given some disadvantages of formulating problems in PDDL.</w:t>
-      </w:r>
-    </w:p>
-    <w:p>
-      <w:pPr>
-        <w:pStyle w:val="NoSpacing"/>
-        <w:rPr>
-          <w:rFonts w:eastAsiaTheme="minorEastAsia"/>
-        </w:rPr>
-      </w:pPr>
-    </w:p>
-    <w:p>
-      <w:pPr>
-        <w:pStyle w:val="NoSpacing"/>
-        <w:ind w:firstLine="360"/>
-        <w:rPr>
-          <w:rFonts w:eastAsiaTheme="minorEastAsia"/>
-        </w:rPr>
-      </w:pPr>
-      <w:r>
-        <w:rPr>
-          <w:rFonts w:eastAsiaTheme="minorEastAsia"/>
-        </w:rPr>
-        <w:t xml:space="preserve">As with the previous definition of a search problem, the four </w:t>
-      </w:r>
-      <w:r>
-        <w:rPr>
-          <w:rFonts w:eastAsiaTheme="minorEastAsia"/>
-        </w:rPr>
-        <w:t>core items that</w:t>
-      </w:r>
-      <w:r>
-        <w:rPr>
-          <w:rFonts w:eastAsiaTheme="minorEastAsia"/>
-        </w:rPr>
-        <w:t xml:space="preserve"> that t</w:t>
-      </w:r>
-      <w:r>
-        <w:rPr>
-          <w:rFonts w:eastAsiaTheme="minorEastAsia"/>
-        </w:rPr>
-        <w:t xml:space="preserve">he Planning Domain Definition Language (PDDL) </w:t>
-      </w:r>
-      <w:r>
-        <w:rPr>
-          <w:rFonts w:eastAsiaTheme="minorEastAsia"/>
-        </w:rPr>
-        <w:t>utilizes are</w:t>
-      </w:r>
-      <w:r>
-        <w:rPr>
-          <w:rFonts w:eastAsiaTheme="minorEastAsia"/>
-        </w:rPr>
-        <w:t>:</w:t>
-      </w:r>
-    </w:p>
-    <w:p>
-      <w:pPr>
-        <w:pStyle w:val="NoSpacing"/>
-        <w:rPr>
-          <w:rFonts w:eastAsiaTheme="minorEastAsia"/>
-        </w:rPr>
-      </w:pPr>
-    </w:p>
-    <w:p>
-      <w:pPr>
-        <w:pStyle w:val="NoSpacing"/>
-        <w:numPr>
-          <w:ilvl w:val="0"/>
-          <w:numId w:val="27"/>
-        </w:numPr>
-        <w:rPr>
-          <w:rFonts w:eastAsiaTheme="minorEastAsia"/>
-        </w:rPr>
-      </w:pPr>
-      <w:r>
-        <w:rPr>
-          <w:rFonts w:eastAsiaTheme="minorEastAsia"/>
-        </w:rPr>
-        <w:t>Initial State</w:t>
-      </w:r>
-    </w:p>
-    <w:p>
-      <w:pPr>
-        <w:pStyle w:val="NoSpacing"/>
-        <w:numPr>
-          <w:ilvl w:val="0"/>
-          <w:numId w:val="27"/>
-        </w:numPr>
-        <w:rPr>
-          <w:rFonts w:eastAsiaTheme="minorEastAsia"/>
-        </w:rPr>
-      </w:pPr>
-      <w:r>
-        <w:rPr>
-          <w:rFonts w:eastAsiaTheme="minorEastAsia"/>
-        </w:rPr>
-        <w:t>Actions available in each state</w:t>
-      </w:r>
-    </w:p>
-    <w:p>
-      <w:pPr>
-        <w:pStyle w:val="NoSpacing"/>
-        <w:numPr>
-          <w:ilvl w:val="0"/>
-          <w:numId w:val="27"/>
-        </w:numPr>
+        <w:t>Step #</w:t>
+      </w:r>
+      <w:r>
+        <w:rPr>
+          <w:b/>
+        </w:rPr>
+        <w:t>3</w:t>
+      </w:r>
+      <w:r>
+        <w:rPr>
+          <w:b/>
+        </w:rPr>
+        <w:t xml:space="preserve">: </w:t>
+      </w:r>
+      <w:r>
+        <w:rPr>
+          <w:b/>
+        </w:rPr>
+        <w:t>Check if the Goals all Non-</w:t>
+      </w:r>
+      <w:proofErr w:type="spellStart"/>
+      <w:r>
+        <w:rPr>
+          <w:b/>
+        </w:rPr>
+        <w:t>Mutex</w:t>
+      </w:r>
+      <w:proofErr w:type="spellEnd"/>
+      <w:r>
+        <w:rPr>
+          <w:b/>
+        </w:rPr>
+        <w:t xml:space="preserve"> in </w:t>
+      </w:r>
+      <m:oMath>
+        <m:sSub>
+          <m:sSubPr>
+            <m:ctrlPr>
+              <w:rPr>
+                <w:rFonts w:ascii="Cambria Math" w:hAnsi="Cambria Math"/>
+                <w:b/>
+                <w:i/>
+              </w:rPr>
+            </m:ctrlPr>
+          </m:sSubPr>
+          <m:e>
+            <m:r>
+              <m:rPr>
+                <m:sty m:val="bi"/>
+              </m:rPr>
+              <w:rPr>
+                <w:rFonts w:ascii="Cambria Math" w:hAnsi="Cambria Math"/>
+              </w:rPr>
+              <m:t>S</m:t>
+            </m:r>
+          </m:e>
+          <m:sub>
+            <m:r>
+              <m:rPr>
+                <m:sty m:val="bi"/>
+              </m:rPr>
+              <w:rPr>
+                <w:rFonts w:ascii="Cambria Math" w:hAnsi="Cambria Math"/>
+              </w:rPr>
+              <m:t>0</m:t>
+            </m:r>
+          </m:sub>
+        </m:sSub>
+      </m:oMath>
+    </w:p>
+    <w:p>
+      <w:pPr>
+        <w:pStyle w:val="NoSpacing"/>
+        <w:rPr>
+          <w:rFonts w:eastAsiaTheme="minorEastAsia"/>
+        </w:rPr>
+      </w:pPr>
+    </w:p>
+    <w:p>
+      <w:pPr>
+        <w:pStyle w:val="NoSpacing"/>
         <w:tabs>
           <w:tab w:val="left" w:pos="360"/>
         </w:tabs>
-        <w:rPr>
-          <w:rFonts w:eastAsiaTheme="minorEastAsia"/>
-        </w:rPr>
-      </w:pPr>
-      <w:r>
-        <w:rPr>
-          <w:rFonts w:eastAsiaTheme="minorEastAsia"/>
-        </w:rPr>
-        <w:t>Result of applying an action</w:t>
-      </w:r>
-    </w:p>
-    <w:p>
-      <w:pPr>
-        <w:pStyle w:val="NoSpacing"/>
-        <w:numPr>
-          <w:ilvl w:val="0"/>
-          <w:numId w:val="27"/>
-        </w:numPr>
+        <w:ind w:firstLine="360"/>
+        <w:rPr>
+          <w:b/>
+        </w:rPr>
+      </w:pPr>
+      <w:r>
+        <w:rPr>
+          <w:rFonts w:eastAsiaTheme="minorEastAsia"/>
+        </w:rPr>
+        <w:t xml:space="preserve">In </w:t>
+      </w:r>
+      <w:r>
+        <w:rPr>
+          <w:rFonts w:eastAsiaTheme="minorEastAsia"/>
+        </w:rPr>
+        <w:softHyphen/>
+      </w:r>
+      <m:oMath>
+        <m:sSub>
+          <m:sSubPr>
+            <m:ctrlPr>
+              <w:rPr>
+                <w:rFonts w:ascii="Cambria Math" w:eastAsiaTheme="minorEastAsia" w:hAnsi="Cambria Math"/>
+                <w:i/>
+              </w:rPr>
+            </m:ctrlPr>
+          </m:sSubPr>
+          <m:e>
+            <m:r>
+              <w:rPr>
+                <w:rFonts w:ascii="Cambria Math" w:eastAsiaTheme="minorEastAsia" w:hAnsi="Cambria Math"/>
+              </w:rPr>
+              <m:t>S</m:t>
+            </m:r>
+          </m:e>
+          <m:sub>
+            <m:r>
+              <w:rPr>
+                <w:rFonts w:ascii="Cambria Math" w:eastAsiaTheme="minorEastAsia" w:hAnsi="Cambria Math"/>
+              </w:rPr>
+              <m:t>0</m:t>
+            </m:r>
+          </m:sub>
+        </m:sSub>
+      </m:oMath>
+      <w:r>
+        <w:rPr>
+          <w:rFonts w:eastAsiaTheme="minorEastAsia"/>
+        </w:rPr>
+        <w:t xml:space="preserve">, none of the goal literals are met.  Moreover, the graph has not yet leveled off.  As such, EXPAND_GRAPH is called to add the actions </w:t>
+      </w:r>
+      <w:proofErr w:type="gramStart"/>
+      <w:r>
+        <w:rPr>
+          <w:rFonts w:eastAsiaTheme="minorEastAsia"/>
+        </w:rPr>
+        <w:t xml:space="preserve">from </w:t>
+      </w:r>
+      <m:oMath>
+        <w:proofErr w:type="gramEnd"/>
+        <m:sSub>
+          <m:sSubPr>
+            <m:ctrlPr>
+              <w:rPr>
+                <w:rFonts w:ascii="Cambria Math" w:eastAsiaTheme="minorEastAsia" w:hAnsi="Cambria Math"/>
+                <w:i/>
+              </w:rPr>
+            </m:ctrlPr>
+          </m:sSubPr>
+          <m:e>
+            <m:r>
+              <w:rPr>
+                <w:rFonts w:ascii="Cambria Math" w:eastAsiaTheme="minorEastAsia" w:hAnsi="Cambria Math"/>
+              </w:rPr>
+              <m:t>A</m:t>
+            </m:r>
+          </m:e>
+          <m:sub>
+            <m:r>
+              <w:rPr>
+                <w:rFonts w:ascii="Cambria Math" w:eastAsiaTheme="minorEastAsia" w:hAnsi="Cambria Math"/>
+              </w:rPr>
+              <m:t>0</m:t>
+            </m:r>
+          </m:sub>
+        </m:sSub>
+      </m:oMath>
+      <w:r>
+        <w:rPr>
+          <w:rFonts w:eastAsiaTheme="minorEastAsia"/>
+        </w:rPr>
+        <w:t xml:space="preserve">, updates the effects (i.e. literals), and then updates the </w:t>
+      </w:r>
+      <w:r>
+        <w:rPr>
+          <w:rFonts w:eastAsiaTheme="minorEastAsia"/>
+        </w:rPr>
+        <w:t xml:space="preserve">set of </w:t>
+      </w:r>
+      <w:proofErr w:type="spellStart"/>
+      <w:r>
+        <w:rPr>
+          <w:rFonts w:eastAsiaTheme="minorEastAsia"/>
+        </w:rPr>
+        <w:t>mutex</w:t>
+      </w:r>
+      <w:proofErr w:type="spellEnd"/>
+      <w:r>
+        <w:rPr>
+          <w:rFonts w:eastAsiaTheme="minorEastAsia"/>
+        </w:rPr>
+        <w:t xml:space="preserve"> relations.</w:t>
+      </w:r>
+      <w:r>
+        <w:rPr>
+          <w:b/>
+        </w:rPr>
+        <w:t xml:space="preserve"> </w:t>
+      </w:r>
+    </w:p>
+    <w:p>
+      <w:pPr>
+        <w:pStyle w:val="NoSpacing"/>
         <w:tabs>
           <w:tab w:val="left" w:pos="360"/>
         </w:tabs>
         <w:rPr>
-          <w:rFonts w:eastAsiaTheme="minorEastAsia"/>
-        </w:rPr>
-      </w:pPr>
-      <w:r>
-        <w:rPr>
-          <w:rFonts w:eastAsiaTheme="minorEastAsia"/>
-        </w:rPr>
-        <w:t>Goal Test</w:t>
-      </w:r>
+          <w:b/>
+        </w:rPr>
+      </w:pPr>
     </w:p>
     <w:p>
       <w:pPr>
@@ -9519,6 +10083,88 @@
         </w:tabs>
         <w:rPr>
           <w:rFonts w:eastAsiaTheme="minorEastAsia"/>
+          <w:b/>
+        </w:rPr>
+      </w:pPr>
+      <w:r>
+        <w:rPr>
+          <w:b/>
+        </w:rPr>
+        <w:t>Step #</w:t>
+      </w:r>
+      <w:r>
+        <w:rPr>
+          <w:b/>
+        </w:rPr>
+        <w:t>4</w:t>
+      </w:r>
+      <w:r>
+        <w:rPr>
+          <w:b/>
+        </w:rPr>
+        <w:t xml:space="preserve">: </w:t>
+      </w:r>
+      <w:r>
+        <w:rPr>
+          <w:b/>
+        </w:rPr>
+        <w:t>Check if the Goals all Non-</w:t>
+      </w:r>
+      <w:proofErr w:type="spellStart"/>
+      <w:r>
+        <w:rPr>
+          <w:b/>
+        </w:rPr>
+        <w:t>Mutex</w:t>
+      </w:r>
+      <w:proofErr w:type="spellEnd"/>
+      <w:r>
+        <w:rPr>
+          <w:b/>
+        </w:rPr>
+        <w:t xml:space="preserve"> in </w:t>
+      </w:r>
+      <m:oMath>
+        <m:sSub>
+          <m:sSubPr>
+            <m:ctrlPr>
+              <w:rPr>
+                <w:rFonts w:ascii="Cambria Math" w:hAnsi="Cambria Math"/>
+                <w:b/>
+                <w:i/>
+              </w:rPr>
+            </m:ctrlPr>
+          </m:sSubPr>
+          <m:e>
+            <m:r>
+              <m:rPr>
+                <m:sty m:val="bi"/>
+              </m:rPr>
+              <w:rPr>
+                <w:rFonts w:ascii="Cambria Math" w:hAnsi="Cambria Math"/>
+              </w:rPr>
+              <m:t>S</m:t>
+            </m:r>
+          </m:e>
+          <m:sub>
+            <m:r>
+              <m:rPr>
+                <m:sty m:val="bi"/>
+              </m:rPr>
+              <w:rPr>
+                <w:rFonts w:ascii="Cambria Math" w:hAnsi="Cambria Math"/>
+              </w:rPr>
+              <m:t>1</m:t>
+            </m:r>
+          </m:sub>
+        </m:sSub>
+      </m:oMath>
+    </w:p>
+    <w:p>
+      <w:pPr>
+        <w:pStyle w:val="NoSpacing"/>
+        <w:rPr>
+          <w:rFonts w:eastAsiaTheme="minorEastAsia"/>
         </w:rPr>
       </w:pPr>
     </w:p>
@@ -9528,538 +10174,70 @@
         <w:tabs>
           <w:tab w:val="left" w:pos="360"/>
         </w:tabs>
-        <w:rPr>
-          <w:rFonts w:eastAsiaTheme="minorEastAsia"/>
-        </w:rPr>
-      </w:pPr>
-      <w:r>
-        <w:rPr>
-          <w:rFonts w:eastAsiaTheme="minorEastAsia"/>
-        </w:rPr>
-        <w:tab/>
-      </w:r>
-      <w:r>
-        <w:rPr>
-          <w:rFonts w:eastAsiaTheme="minorEastAsia"/>
-        </w:rPr>
-        <w:t xml:space="preserve">A state is a conjunction of fluents (i.e. facts that my change from situation to situation).  </w:t>
-      </w:r>
-      <w:r>
-        <w:rPr>
-          <w:rFonts w:eastAsiaTheme="minorEastAsia"/>
-        </w:rPr>
-        <w:t>The fluents are ground in that they do not rely on variables.</w:t>
-      </w:r>
-    </w:p>
-    <w:p>
-      <w:pPr>
-        <w:pStyle w:val="NoSpacing"/>
-        <w:tabs>
-          <w:tab w:val="left" w:pos="360"/>
-        </w:tabs>
-        <w:rPr>
-          <w:rFonts w:eastAsiaTheme="minorEastAsia"/>
-        </w:rPr>
-      </w:pPr>
-    </w:p>
-    <w:p>
-      <w:pPr>
-        <w:pStyle w:val="NoSpacing"/>
-        <w:tabs>
-          <w:tab w:val="left" w:pos="360"/>
-          <w:tab w:val="left" w:pos="720"/>
-        </w:tabs>
-        <w:rPr>
-          <w:rFonts w:eastAsiaTheme="minorEastAsia"/>
-        </w:rPr>
-      </w:pPr>
-      <w:r>
-        <w:rPr>
-          <w:rFonts w:eastAsiaTheme="minorEastAsia"/>
-        </w:rPr>
-        <w:tab/>
-        <w:t xml:space="preserve">When performing an action, the result must explicitly define those aspects of the state that changed and those which stayed the same.  The frame problem encapsulates the issue of defining what stayed the same.  </w:t>
-      </w:r>
-    </w:p>
-    <w:p>
-      <w:pPr>
-        <w:pStyle w:val="NoSpacing"/>
-        <w:tabs>
-          <w:tab w:val="left" w:pos="360"/>
-        </w:tabs>
-        <w:rPr>
-          <w:rFonts w:eastAsiaTheme="minorEastAsia"/>
-        </w:rPr>
-      </w:pPr>
-    </w:p>
-    <w:p>
-      <w:pPr>
-        <w:pStyle w:val="NoSpacing"/>
-        <w:tabs>
-          <w:tab w:val="left" w:pos="360"/>
-        </w:tabs>
-        <w:rPr>
-          <w:rFonts w:eastAsiaTheme="minorEastAsia"/>
-        </w:rPr>
-      </w:pPr>
-      <w:r>
-        <w:rPr>
-          <w:rFonts w:eastAsiaTheme="minorEastAsia"/>
-        </w:rPr>
-        <w:tab/>
-        <w:t>By definition, classical planning focuses on those types of problems where most aspects of a state do not change when an action is performed.  As such, for each action, PDDL only enumerates those aspects of the state that change</w:t>
-      </w:r>
-      <w:r>
-        <w:rPr>
-          <w:rFonts w:eastAsiaTheme="minorEastAsia"/>
-        </w:rPr>
-        <w:t xml:space="preserve">.  Any unmentioned aspect of the state is </w:t>
-      </w:r>
-      <w:r>
-        <w:rPr>
-          <w:rFonts w:eastAsiaTheme="minorEastAsia"/>
-        </w:rPr>
-        <w:t>unchanged by the action</w:t>
-      </w:r>
-      <w:r>
-        <w:rPr>
-          <w:rFonts w:eastAsiaTheme="minorEastAsia"/>
-        </w:rPr>
-        <w:t xml:space="preserve">.  </w:t>
-      </w:r>
-    </w:p>
-    <w:p>
-      <w:pPr>
-        <w:pStyle w:val="NoSpacing"/>
-        <w:tabs>
-          <w:tab w:val="left" w:pos="360"/>
-        </w:tabs>
-        <w:rPr>
-          <w:rFonts w:eastAsiaTheme="minorEastAsia"/>
-        </w:rPr>
-      </w:pPr>
-    </w:p>
-    <w:p>
-      <w:pPr>
-        <w:pStyle w:val="NoSpacing"/>
-        <w:tabs>
-          <w:tab w:val="left" w:pos="360"/>
-        </w:tabs>
-        <w:rPr>
-          <w:rFonts w:eastAsiaTheme="minorEastAsia"/>
-        </w:rPr>
-      </w:pPr>
-      <w:r>
-        <w:rPr>
-          <w:rFonts w:eastAsiaTheme="minorEastAsia"/>
-        </w:rPr>
-        <w:tab/>
-      </w:r>
-      <w:r>
-        <w:rPr>
-          <w:rFonts w:eastAsiaTheme="minorEastAsia"/>
-        </w:rPr>
-        <w:t xml:space="preserve">First, </w:t>
-      </w:r>
-      <w:r>
-        <w:rPr>
-          <w:rFonts w:eastAsiaTheme="minorEastAsia"/>
-        </w:rPr>
-        <w:t xml:space="preserve">PDDL fluents also do not explicitly include time.  While preconditions refer to a time </w:t>
+        <w:ind w:firstLine="360"/>
+        <w:rPr>
+          <w:b/>
+        </w:rPr>
+      </w:pPr>
+      <w:r>
+        <w:rPr>
+          <w:rFonts w:eastAsiaTheme="minorEastAsia"/>
+        </w:rPr>
+        <w:t xml:space="preserve">In </w:t>
+      </w:r>
+      <w:r>
+        <w:rPr>
+          <w:rFonts w:eastAsiaTheme="minorEastAsia"/>
+        </w:rPr>
+        <w:softHyphen/>
+      </w:r>
+      <m:oMath>
+        <m:sSub>
+          <m:sSubPr>
+            <m:ctrlPr>
+              <w:rPr>
+                <w:rFonts w:ascii="Cambria Math" w:eastAsiaTheme="minorEastAsia" w:hAnsi="Cambria Math"/>
+                <w:i/>
+              </w:rPr>
+            </m:ctrlPr>
+          </m:sSubPr>
+          <m:e>
+            <m:r>
+              <w:rPr>
+                <w:rFonts w:ascii="Cambria Math" w:eastAsiaTheme="minorEastAsia" w:hAnsi="Cambria Math"/>
+              </w:rPr>
+              <m:t>S</m:t>
+            </m:r>
+          </m:e>
+          <m:sub>
+            <m:r>
+              <w:rPr>
+                <w:rFonts w:ascii="Cambria Math" w:eastAsiaTheme="minorEastAsia" w:hAnsi="Cambria Math"/>
+              </w:rPr>
+              <m:t>1</m:t>
+            </m:r>
+          </m:sub>
+        </m:sSub>
+      </m:oMath>
+      <w:r>
+        <w:rPr>
+          <w:rFonts w:eastAsiaTheme="minorEastAsia"/>
+        </w:rPr>
+        <w:t xml:space="preserve">, the goal literal </w:t>
       </w:r>
       <m:oMath>
         <m:r>
           <w:rPr>
             <w:rFonts w:ascii="Cambria Math" w:eastAsiaTheme="minorEastAsia" w:hAnsi="Cambria Math"/>
           </w:rPr>
-          <m:t>t</m:t>
+          <m:t>On(A,B)</m:t>
         </m:r>
       </m:oMath>
       <w:r>
         <w:rPr>
           <w:rFonts w:eastAsiaTheme="minorEastAsia"/>
         </w:rPr>
-        <w:t xml:space="preserve"> and effects to a time </w:t>
-      </w:r>
-      <m:oMath>
-        <m:r>
-          <w:rPr>
-            <w:rFonts w:ascii="Cambria Math" w:eastAsiaTheme="minorEastAsia" w:hAnsi="Cambria Math"/>
-          </w:rPr>
-          <m:t>t+1</m:t>
-        </m:r>
-      </m:oMath>
-      <w:r>
-        <w:rPr>
-          <w:rFonts w:eastAsiaTheme="minorEastAsia"/>
-        </w:rPr>
-        <w:t xml:space="preserve">, this discretized representation of time will not be sufficient for all types of problems.  Scheduling problems require information about time including how long an action takes and when it occurs.  For example, </w:t>
-      </w:r>
-      <w:r>
-        <w:rPr>
-          <w:rFonts w:eastAsiaTheme="minorEastAsia"/>
-        </w:rPr>
-        <w:t>with</w:t>
-      </w:r>
-      <w:r>
-        <w:rPr>
-          <w:rFonts w:eastAsiaTheme="minorEastAsia"/>
-        </w:rPr>
-        <w:t xml:space="preserve"> the “Air Cargo Transport” problem, actions can be ordered</w:t>
-      </w:r>
-      <w:r>
-        <w:rPr>
-          <w:rFonts w:eastAsiaTheme="minorEastAsia"/>
-        </w:rPr>
-        <w:t>,</w:t>
-      </w:r>
-      <w:r>
-        <w:rPr>
-          <w:rFonts w:eastAsiaTheme="minorEastAsia"/>
-        </w:rPr>
-        <w:t xml:space="preserve"> but the PDDL representation has no sense of things like departure and arrival times of the aircraft.</w:t>
-      </w:r>
-      <w:r>
-        <w:rPr>
-          <w:rFonts w:eastAsiaTheme="minorEastAsia"/>
-        </w:rPr>
-        <w:t xml:space="preserve">  A temporal language would be better suited to this role.</w:t>
-      </w:r>
-    </w:p>
-    <w:p>
-      <w:pPr>
-        <w:pStyle w:val="NoSpacing"/>
-        <w:tabs>
-          <w:tab w:val="left" w:pos="360"/>
-        </w:tabs>
-        <w:rPr>
-          <w:rFonts w:eastAsiaTheme="minorEastAsia"/>
-        </w:rPr>
-      </w:pPr>
-    </w:p>
-    <w:p>
-      <w:pPr>
-        <w:pStyle w:val="NoSpacing"/>
-        <w:tabs>
-          <w:tab w:val="left" w:pos="360"/>
-        </w:tabs>
-        <w:rPr>
-          <w:rFonts w:eastAsiaTheme="minorEastAsia"/>
-        </w:rPr>
-      </w:pPr>
-      <w:r>
-        <w:rPr>
-          <w:rFonts w:eastAsiaTheme="minorEastAsia"/>
-        </w:rPr>
-        <w:tab/>
-        <w:t xml:space="preserve">Second, PDDL does not effectively capture the cost associated with an action.  Instead, it generalizes action costs to a “level cost” which is the distance in levels from the initial state to the level in the planning graph where the action appears.  </w:t>
-      </w:r>
-      <w:r>
-        <w:rPr>
-          <w:rFonts w:eastAsiaTheme="minorEastAsia"/>
-        </w:rPr>
-        <w:t xml:space="preserve">  This oversimplification will be insufficient if the planning agent behaves more as a utility based agent than a goal based agent.</w:t>
-      </w:r>
-      <w:r>
-        <w:rPr>
-          <w:rFonts w:eastAsiaTheme="minorEastAsia"/>
-        </w:rPr>
-        <w:t xml:space="preserve">  For example, consider a variant of the air cargo problem where cargo must be moved from JFK to SFO with the minimum possible cost.  If the only routes from JFK to SFO were through London or Kansas City, PDDL would not capture that the route through Kansas City would cost significantly less than the London itinerary.</w:t>
-      </w:r>
-    </w:p>
-    <w:p>
-      <w:pPr>
-        <w:pStyle w:val="NoSpacing"/>
-        <w:tabs>
-          <w:tab w:val="left" w:pos="360"/>
-        </w:tabs>
-        <w:rPr>
-          <w:rFonts w:eastAsiaTheme="minorEastAsia"/>
-        </w:rPr>
-      </w:pPr>
-    </w:p>
-    <w:p>
-      <w:pPr>
-        <w:pStyle w:val="NoSpacing"/>
-        <w:tabs>
-          <w:tab w:val="left" w:pos="360"/>
-        </w:tabs>
-        <w:rPr>
-          <w:rFonts w:eastAsiaTheme="minorEastAsia"/>
-        </w:rPr>
-      </w:pPr>
-      <w:r>
-        <w:rPr>
-          <w:rFonts w:eastAsiaTheme="minorEastAsia"/>
-        </w:rPr>
-        <w:tab/>
-        <w:t xml:space="preserve">Two additional general limitations of all planning languages are the qualification and ramification problems.  The </w:t>
-      </w:r>
-      <w:r>
-        <w:rPr>
-          <w:rFonts w:eastAsiaTheme="minorEastAsia"/>
-          <w:b/>
-        </w:rPr>
-        <w:t>qualification problem</w:t>
-      </w:r>
-      <w:r>
-        <w:rPr>
-          <w:rFonts w:eastAsiaTheme="minorEastAsia"/>
-          <w:b/>
-        </w:rPr>
-        <w:t xml:space="preserve"> </w:t>
-      </w:r>
-      <w:r>
-        <w:rPr>
-          <w:rFonts w:eastAsiaTheme="minorEastAsia"/>
-        </w:rPr>
-        <w:t xml:space="preserve">highlights that there are some aspects of the environment that may cause an action to fail.  What is more, these implicit and necessary preconditions for the success of an action can be innumerable and unknowable for practical purposes.  For example, the </w:t>
-      </w:r>
-      <m:oMath>
-        <m:r>
-          <w:rPr>
-            <w:rFonts w:ascii="Cambria Math" w:eastAsiaTheme="minorEastAsia" w:hAnsi="Cambria Math"/>
-          </w:rPr>
-          <m:t>Fly</m:t>
-        </m:r>
-      </m:oMath>
-      <w:r>
-        <w:rPr>
-          <w:rFonts w:eastAsiaTheme="minorEastAsia"/>
-        </w:rPr>
-        <w:t xml:space="preserve"> action in the “Air Cargo Transport” problem requires sufficient fuel in t</w:t>
-      </w:r>
-      <w:r>
-        <w:rPr>
-          <w:rFonts w:eastAsiaTheme="minorEastAsia"/>
-        </w:rPr>
-        <w:t xml:space="preserve">he tank, a competent pilot, good weather, no intentional sabotage, etc.; otherwise the </w:t>
-      </w:r>
-      <m:oMath>
-        <m:r>
-          <w:rPr>
-            <w:rFonts w:ascii="Cambria Math" w:eastAsiaTheme="minorEastAsia" w:hAnsi="Cambria Math"/>
-          </w:rPr>
-          <m:t>Fly</m:t>
-        </m:r>
-      </m:oMath>
-      <w:r>
-        <w:rPr>
-          <w:rFonts w:eastAsiaTheme="minorEastAsia"/>
-        </w:rPr>
-        <w:t xml:space="preserve"> action will fail.  However, the textbook’s PDDL description of t</w:t>
-      </w:r>
-      <w:r>
-        <w:rPr>
-          <w:rFonts w:eastAsiaTheme="minorEastAsia"/>
-        </w:rPr>
-        <w:t>his action does not capture these depend</w:t>
-      </w:r>
-      <w:r>
-        <w:rPr>
-          <w:rFonts w:eastAsiaTheme="minorEastAsia"/>
-        </w:rPr>
-        <w:t xml:space="preserve">.  </w:t>
-      </w:r>
-    </w:p>
-    <w:p>
-      <w:pPr>
-        <w:pStyle w:val="NoSpacing"/>
-        <w:tabs>
-          <w:tab w:val="left" w:pos="360"/>
-        </w:tabs>
-        <w:rPr>
-          <w:rFonts w:eastAsiaTheme="minorEastAsia"/>
-        </w:rPr>
-      </w:pPr>
-    </w:p>
-    <w:p>
-      <w:pPr>
-        <w:pStyle w:val="NoSpacing"/>
-        <w:tabs>
-          <w:tab w:val="left" w:pos="360"/>
-        </w:tabs>
-        <w:rPr>
-          <w:rFonts w:eastAsiaTheme="minorEastAsia"/>
-        </w:rPr>
-      </w:pPr>
-      <w:r>
-        <w:rPr>
-          <w:rFonts w:eastAsiaTheme="minorEastAsia"/>
-        </w:rPr>
-        <w:tab/>
-      </w:r>
-      <w:r>
-        <w:rPr>
-          <w:rFonts w:eastAsiaTheme="minorEastAsia"/>
-        </w:rPr>
-        <w:t xml:space="preserve">The </w:t>
-      </w:r>
-      <w:r>
-        <w:rPr>
-          <w:rFonts w:eastAsiaTheme="minorEastAsia"/>
-          <w:b/>
-        </w:rPr>
-        <w:t>ramification problem</w:t>
-      </w:r>
-      <w:r>
-        <w:rPr>
-          <w:rFonts w:eastAsiaTheme="minorEastAsia"/>
-        </w:rPr>
-        <w:t xml:space="preserve"> states that when performing an action, there are many secondary effects that are not </w:t>
-      </w:r>
-      <w:r>
-        <w:rPr>
-          <w:rFonts w:eastAsiaTheme="minorEastAsia"/>
-        </w:rPr>
-        <w:t>always captured</w:t>
-      </w:r>
-      <w:r>
-        <w:rPr>
-          <w:rFonts w:eastAsiaTheme="minorEastAsia"/>
-        </w:rPr>
-        <w:t xml:space="preserve">.  For example, when the </w:t>
-      </w:r>
-      <m:oMath>
-        <m:r>
-          <w:rPr>
-            <w:rFonts w:ascii="Cambria Math" w:eastAsiaTheme="minorEastAsia" w:hAnsi="Cambria Math"/>
-          </w:rPr>
-          <m:t>Fly</m:t>
-        </m:r>
-      </m:oMath>
-      <w:r>
-        <w:rPr>
-          <w:rFonts w:eastAsiaTheme="minorEastAsia"/>
-        </w:rPr>
-        <w:t xml:space="preserve"> action is performed, some of the airline’s gasoline reserve is consumed.  Moreover, after a </w:t>
-      </w:r>
-      <m:oMath>
-        <m:r>
-          <w:rPr>
-            <w:rFonts w:ascii="Cambria Math" w:eastAsiaTheme="minorEastAsia" w:hAnsi="Cambria Math"/>
-          </w:rPr>
-          <m:t>Fly</m:t>
-        </m:r>
-      </m:oMath>
-      <w:r>
-        <w:rPr>
-          <w:rFonts w:eastAsiaTheme="minorEastAsia"/>
-        </w:rPr>
-        <w:t xml:space="preserve"> action, in addition to the movement of a package, some airline staff as well as possibly customers are moved to a new location.  However, </w:t>
-      </w:r>
-      <w:r>
-        <w:rPr>
-          <w:rFonts w:eastAsiaTheme="minorEastAsia"/>
-        </w:rPr>
-        <w:t>these tertiary effects can not all be practically captured by the planning language.</w:t>
-      </w:r>
-    </w:p>
-    <w:sectPr>
-      <w:footerReference w:type="default" r:id="rId11"/>
-      <w:pgSz w:w="12240" w:h="15840"/>
-      <w:pgMar w:top="720" w:right="720" w:bottom="720" w:left="720" w:header="720" w:footer="720" w:gutter="0"/>
-      <w:cols w:space="720"/>
-      <w:docGrid w:linePitch="360"/>
-    </w:sectPr>
-  </w:body>
-</w:document>
-</file>
-
-<file path=word/endnotes.xml><?xml version="1.0" encoding="utf-8"?>
-<w:endnotes xmlns:ve="http://schemas.openxmlformats.org/markup-compatibility/2006" xmlns:o="urn:schemas-microsoft-com:office:office" xmlns:r="http://schemas.openxmlformats.org/officeDocument/2006/relationships" xmlns:m="http://schemas.openxmlformats.org/officeDocument/2006/math" xmlns:v="urn:schemas-microsoft-com:vml" xmlns:wp="http://schemas.openxmlformats.org/drawingml/2006/wordprocessingDrawing" xmlns:w10="urn:schemas-microsoft-com:office:word" xmlns:w="http://schemas.openxmlformats.org/wordprocessingml/2006/main" xmlns:wne="http://schemas.microsoft.com/office/word/2006/wordml">
-  <w:endnote w:type="separator" w:id="-1">
-    <w:p>
-      <w:r>
-        <w:separator/>
-      </w:r>
-    </w:p>
-  </w:endnote>
-  <w:endnote w:type="continuationSeparator" w:id="0">
-    <w:p>
-      <w:r>
-        <w:continuationSeparator/>
-      </w:r>
-    </w:p>
-  </w:endnote>
-</w:endnotes>
-</file>
-
-<file path=word/footer1.xml><?xml version="1.0" encoding="utf-8"?>
-<w:ftr xmlns:ve="http://schemas.openxmlformats.org/markup-compatibility/2006" xmlns:o="urn:schemas-microsoft-com:office:office" xmlns:r="http://schemas.openxmlformats.org/officeDocument/2006/relationships" xmlns:m="http://schemas.openxmlformats.org/officeDocument/2006/math" xmlns:v="urn:schemas-microsoft-com:vml" xmlns:wp="http://schemas.openxmlformats.org/drawingml/2006/wordprocessingDrawing" xmlns:w10="urn:schemas-microsoft-com:office:word" xmlns:w="http://schemas.openxmlformats.org/wordprocessingml/2006/main" xmlns:wne="http://schemas.microsoft.com/office/word/2006/wordml">
-  <w:p>
-    <w:pPr>
-      <w:pStyle w:val="Footer"/>
-    </w:pPr>
-    <w:r>
-      <w:pict>
-        <v:rect id="_x0000_i1025" style="width:540pt;height:1.5pt" o:hralign="center" o:hrstd="t" o:hrnoshade="t" o:hr="t" fillcolor="#7f7f7f [1612]" stroked="f"/>
-      </w:pict>
-    </w:r>
-  </w:p>
-  <w:p>
-    <w:pPr>
-      <w:pStyle w:val="Footer"/>
-    </w:pPr>
-    <w:r>
-      <w:t>Zayd Hammoudeh</w:t>
-    </w:r>
-    <w:r>
-      <w:ptab w:relativeTo="margin" w:alignment="center" w:leader="none"/>
-    </w:r>
-    <w:r>
-      <w:t>CS156 - Homework #4</w:t>
-    </w:r>
-    <w:r>
-      <w:ptab w:relativeTo="margin" w:alignment="right" w:leader="none"/>
-    </w:r>
-    <w:fldSimple w:instr=" PAGE   \* MERGEFORMAT ">
-      <w:r>
-        <w:rPr>
-          <w:noProof/>
-        </w:rPr>
-        <w:t>6</w:t>
-      </w:r>
-    </w:fldSimple>
-  </w:p>
-</w:ftr>
-</file>
-
-<file path=word/footnotes.xml><?xml version="1.0" encoding="utf-8"?>
-<w:footnotes xmlns:ve="http://schemas.openxmlformats.org/markup-compatibility/2006" xmlns:o="urn:schemas-microsoft-com:office:office" xmlns:r="http://schemas.openxmlformats.org/officeDocument/2006/relationships" xmlns:m="http://schemas.openxmlformats.org/officeDocument/2006/math" xmlns:v="urn:schemas-microsoft-com:vml" xmlns:wp="http://schemas.openxmlformats.org/drawingml/2006/wordprocessingDrawing" xmlns:w10="urn:schemas-microsoft-com:office:word" xmlns:w="http://schemas.openxmlformats.org/wordprocessingml/2006/main" xmlns:wne="http://schemas.microsoft.com/office/word/2006/wordml">
-  <w:footnote w:type="separator" w:id="-1">
-    <w:p>
-      <w:r>
-        <w:separator/>
-      </w:r>
-    </w:p>
-  </w:footnote>
-  <w:footnote w:type="continuationSeparator" w:id="0">
-    <w:p>
-      <w:r>
-        <w:continuationSeparator/>
-      </w:r>
-    </w:p>
-  </w:footnote>
-  <w:footnote w:id="1">
-    <w:p>
-      <w:pPr>
-        <w:pStyle w:val="FootnoteText"/>
-      </w:pPr>
-      <w:r>
-        <w:rPr>
-          <w:rStyle w:val="FootnoteReference"/>
-        </w:rPr>
-        <w:footnoteRef/>
-      </w:r>
-      <w:r>
-        <w:t xml:space="preserve"> B</w:t>
-      </w:r>
-      <w:r>
-        <w:rPr>
-          <w:rFonts w:eastAsiaTheme="minorEastAsia"/>
-        </w:rPr>
-        <w:t xml:space="preserve">lock </w:t>
+        <w:t xml:space="preserve"> is not yet achievable since block </w:t>
       </w:r>
       <m:oMath>
         <m:r>
@@ -10073,7 +10251,7 @@
         <w:rPr>
           <w:rFonts w:eastAsiaTheme="minorEastAsia"/>
         </w:rPr>
-        <w:t xml:space="preserve"> in action </w:t>
+        <w:t xml:space="preserve"> is not clear in the initial state so it cannot be moved until move </w:t>
       </w:r>
       <m:oMath>
         <m:sSub>
@@ -10107,7 +10285,1106 @@
         <w:rPr>
           <w:rFonts w:eastAsiaTheme="minorEastAsia"/>
         </w:rPr>
-        <w:t xml:space="preserve"> is an exception to this statement because after </w:t>
+        <w:t xml:space="preserve"> at the earliest</w:t>
+      </w:r>
+      <w:proofErr w:type="gramStart"/>
+      <w:r>
+        <w:rPr>
+          <w:rFonts w:eastAsiaTheme="minorEastAsia"/>
+        </w:rPr>
+        <w:t>..</w:t>
+      </w:r>
+      <w:proofErr w:type="gramEnd"/>
+      <w:r>
+        <w:rPr>
+          <w:rFonts w:eastAsiaTheme="minorEastAsia"/>
+        </w:rPr>
+        <w:t xml:space="preserve">  Moreover, the graph has not yet leveled off.  As such, EXPAND_GRAPH is called to add the actions </w:t>
+      </w:r>
+      <w:proofErr w:type="gramStart"/>
+      <w:r>
+        <w:rPr>
+          <w:rFonts w:eastAsiaTheme="minorEastAsia"/>
+        </w:rPr>
+        <w:t xml:space="preserve">from </w:t>
+      </w:r>
+      <m:oMath>
+        <w:proofErr w:type="gramEnd"/>
+        <m:sSub>
+          <m:sSubPr>
+            <m:ctrlPr>
+              <w:rPr>
+                <w:rFonts w:ascii="Cambria Math" w:eastAsiaTheme="minorEastAsia" w:hAnsi="Cambria Math"/>
+                <w:i/>
+              </w:rPr>
+            </m:ctrlPr>
+          </m:sSubPr>
+          <m:e>
+            <m:r>
+              <w:rPr>
+                <w:rFonts w:ascii="Cambria Math" w:eastAsiaTheme="minorEastAsia" w:hAnsi="Cambria Math"/>
+              </w:rPr>
+              <m:t>A</m:t>
+            </m:r>
+          </m:e>
+          <m:sub>
+            <m:r>
+              <w:rPr>
+                <w:rFonts w:ascii="Cambria Math" w:eastAsiaTheme="minorEastAsia" w:hAnsi="Cambria Math"/>
+              </w:rPr>
+              <m:t>1</m:t>
+            </m:r>
+          </m:sub>
+        </m:sSub>
+      </m:oMath>
+      <w:r>
+        <w:rPr>
+          <w:rFonts w:eastAsiaTheme="minorEastAsia"/>
+        </w:rPr>
+        <w:t xml:space="preserve">, updates the effects (i.e. literals), and then updates the set of </w:t>
+      </w:r>
+      <w:proofErr w:type="spellStart"/>
+      <w:r>
+        <w:rPr>
+          <w:rFonts w:eastAsiaTheme="minorEastAsia"/>
+        </w:rPr>
+        <w:t>mutex</w:t>
+      </w:r>
+      <w:proofErr w:type="spellEnd"/>
+      <w:r>
+        <w:rPr>
+          <w:rFonts w:eastAsiaTheme="minorEastAsia"/>
+        </w:rPr>
+        <w:t xml:space="preserve"> relations.</w:t>
+      </w:r>
+      <w:r>
+        <w:rPr>
+          <w:b/>
+        </w:rPr>
+        <w:t xml:space="preserve"> </w:t>
+      </w:r>
+    </w:p>
+    <w:p>
+      <w:pPr>
+        <w:pStyle w:val="NoSpacing"/>
+        <w:tabs>
+          <w:tab w:val="left" w:pos="360"/>
+        </w:tabs>
+        <w:rPr>
+          <w:b/>
+        </w:rPr>
+      </w:pPr>
+    </w:p>
+    <w:p>
+      <w:pPr>
+        <w:pStyle w:val="NoSpacing"/>
+        <w:tabs>
+          <w:tab w:val="left" w:pos="360"/>
+        </w:tabs>
+        <w:rPr>
+          <w:rFonts w:eastAsiaTheme="minorEastAsia"/>
+        </w:rPr>
+      </w:pPr>
+    </w:p>
+    <w:p>
+      <w:pPr>
+        <w:pStyle w:val="NoSpacing"/>
+      </w:pPr>
+      <w:r>
+        <w:object w:dxaOrig="13065" w:dyaOrig="6555">
+          <v:shape id="_x0000_i1025" type="#_x0000_t75" style="width:539.8pt;height:270.5pt" o:ole="">
+            <v:imagedata r:id="rId14" o:title=""/>
+          </v:shape>
+          <o:OLEObject Type="Embed" ProgID="Visio.Drawing.15" ShapeID="_x0000_i1025" DrawAspect="Content" ObjectID="_1477282982" r:id="rId15"/>
+        </w:object>
+      </w:r>
+    </w:p>
+    <w:p>
+      <w:pPr>
+        <w:pStyle w:val="Caption"/>
+      </w:pPr>
+      <w:bookmarkStart w:id="5" w:name="_Ref403539990"/>
+      <w:r>
+        <w:t xml:space="preserve">Figure </w:t>
+      </w:r>
+      <w:fldSimple w:instr=" SEQ Figure \* ARABIC ">
+        <w:r>
+          <w:rPr>
+            <w:noProof/>
+          </w:rPr>
+          <w:t>5</w:t>
+        </w:r>
+      </w:fldSimple>
+      <w:bookmarkEnd w:id="5"/>
+      <w:r>
+        <w:t xml:space="preserve"> – Simplified Graph </w:t>
+      </w:r>
+      <w:r>
+        <w:t>of</w:t>
+      </w:r>
+      <w:r>
+        <w:t xml:space="preserve"> </w:t>
+      </w:r>
+      <w:r>
+        <w:t xml:space="preserve">the </w:t>
+      </w:r>
+      <w:r>
+        <w:t xml:space="preserve">Necessary </w:t>
+      </w:r>
+      <w:r>
+        <w:t>Actions</w:t>
+      </w:r>
+      <w:r>
+        <w:t xml:space="preserve"> to Reach the Goal</w:t>
+      </w:r>
+      <w:r>
+        <w:t xml:space="preserve"> for the Blocks World Problem</w:t>
+      </w:r>
+    </w:p>
+    <w:p>
+      <w:pPr>
+        <w:pStyle w:val="NoSpacing"/>
+        <w:rPr>
+          <w:rFonts w:eastAsiaTheme="minorEastAsia"/>
+        </w:rPr>
+      </w:pPr>
+    </w:p>
+    <w:p>
+      <w:pPr>
+        <w:pStyle w:val="NoSpacing"/>
+        <w:rPr>
+          <w:rFonts w:eastAsiaTheme="minorEastAsia"/>
+        </w:rPr>
+      </w:pPr>
+    </w:p>
+    <w:p>
+      <w:pPr>
+        <w:pStyle w:val="NoSpacing"/>
+        <w:rPr>
+          <w:rFonts w:eastAsiaTheme="minorEastAsia"/>
+        </w:rPr>
+      </w:pPr>
+    </w:p>
+    <w:p>
+      <w:pPr>
+        <w:pStyle w:val="NoSpacing"/>
+        <w:rPr>
+          <w:rFonts w:eastAsiaTheme="minorEastAsia"/>
+        </w:rPr>
+      </w:pPr>
+      <w:r>
+        <w:rPr>
+          <w:rFonts w:eastAsiaTheme="minorEastAsia"/>
+        </w:rPr>
+        <w:br w:type="page"/>
+      </w:r>
+    </w:p>
+    <w:p>
+      <w:pPr>
+        <w:pStyle w:val="Heading1"/>
+      </w:pPr>
+      <w:r>
+        <w:lastRenderedPageBreak/>
+        <w:t>Additional Problem #</w:t>
+      </w:r>
+      <w:r>
+        <w:t>2</w:t>
+      </w:r>
+    </w:p>
+    <w:p>
+      <w:pPr>
+        <w:pStyle w:val="NoSpacing"/>
+        <w:rPr>
+          <w:rFonts w:eastAsiaTheme="minorEastAsia"/>
+        </w:rPr>
+      </w:pPr>
+    </w:p>
+    <w:p>
+      <w:pPr>
+        <w:pStyle w:val="NoSpacing"/>
+        <w:rPr>
+          <w:rFonts w:eastAsiaTheme="minorEastAsia"/>
+          <w:b/>
+        </w:rPr>
+      </w:pPr>
+      <w:r>
+        <w:rPr>
+          <w:rFonts w:eastAsiaTheme="minorEastAsia"/>
+          <w:b/>
+        </w:rPr>
+        <w:t>Briefly explain how PDDL solves the frame problem.  Given some disadvantages of formulating problems in PDDL.</w:t>
+      </w:r>
+    </w:p>
+    <w:p>
+      <w:pPr>
+        <w:pStyle w:val="NoSpacing"/>
+        <w:rPr>
+          <w:rFonts w:eastAsiaTheme="minorEastAsia"/>
+        </w:rPr>
+      </w:pPr>
+    </w:p>
+    <w:p>
+      <w:pPr>
+        <w:pStyle w:val="NoSpacing"/>
+        <w:ind w:firstLine="360"/>
+        <w:rPr>
+          <w:rFonts w:eastAsiaTheme="minorEastAsia"/>
+        </w:rPr>
+      </w:pPr>
+      <w:r>
+        <w:rPr>
+          <w:rFonts w:eastAsiaTheme="minorEastAsia"/>
+        </w:rPr>
+        <w:t xml:space="preserve">As with the previous definition of a search problem, the four </w:t>
+      </w:r>
+      <w:r>
+        <w:rPr>
+          <w:rFonts w:eastAsiaTheme="minorEastAsia"/>
+        </w:rPr>
+        <w:t>core items that</w:t>
+      </w:r>
+      <w:r>
+        <w:rPr>
+          <w:rFonts w:eastAsiaTheme="minorEastAsia"/>
+        </w:rPr>
+        <w:t xml:space="preserve"> that t</w:t>
+      </w:r>
+      <w:r>
+        <w:rPr>
+          <w:rFonts w:eastAsiaTheme="minorEastAsia"/>
+        </w:rPr>
+        <w:t xml:space="preserve">he Planning Domain Definition Language (PDDL) </w:t>
+      </w:r>
+      <w:r>
+        <w:rPr>
+          <w:rFonts w:eastAsiaTheme="minorEastAsia"/>
+        </w:rPr>
+        <w:t>utilizes are</w:t>
+      </w:r>
+      <w:r>
+        <w:rPr>
+          <w:rFonts w:eastAsiaTheme="minorEastAsia"/>
+        </w:rPr>
+        <w:t>:</w:t>
+      </w:r>
+    </w:p>
+    <w:p>
+      <w:pPr>
+        <w:pStyle w:val="NoSpacing"/>
+        <w:rPr>
+          <w:rFonts w:eastAsiaTheme="minorEastAsia"/>
+        </w:rPr>
+      </w:pPr>
+    </w:p>
+    <w:p>
+      <w:pPr>
+        <w:pStyle w:val="NoSpacing"/>
+        <w:numPr>
+          <w:ilvl w:val="0"/>
+          <w:numId w:val="27"/>
+        </w:numPr>
+        <w:rPr>
+          <w:rFonts w:eastAsiaTheme="minorEastAsia"/>
+        </w:rPr>
+      </w:pPr>
+      <w:r>
+        <w:rPr>
+          <w:rFonts w:eastAsiaTheme="minorEastAsia"/>
+        </w:rPr>
+        <w:t>Initial State</w:t>
+      </w:r>
+    </w:p>
+    <w:p>
+      <w:pPr>
+        <w:pStyle w:val="NoSpacing"/>
+        <w:numPr>
+          <w:ilvl w:val="0"/>
+          <w:numId w:val="27"/>
+        </w:numPr>
+        <w:rPr>
+          <w:rFonts w:eastAsiaTheme="minorEastAsia"/>
+        </w:rPr>
+      </w:pPr>
+      <w:r>
+        <w:rPr>
+          <w:rFonts w:eastAsiaTheme="minorEastAsia"/>
+        </w:rPr>
+        <w:t>Actions available in each state</w:t>
+      </w:r>
+    </w:p>
+    <w:p>
+      <w:pPr>
+        <w:pStyle w:val="NoSpacing"/>
+        <w:numPr>
+          <w:ilvl w:val="0"/>
+          <w:numId w:val="27"/>
+        </w:numPr>
+        <w:tabs>
+          <w:tab w:val="left" w:pos="360"/>
+        </w:tabs>
+        <w:rPr>
+          <w:rFonts w:eastAsiaTheme="minorEastAsia"/>
+        </w:rPr>
+      </w:pPr>
+      <w:r>
+        <w:rPr>
+          <w:rFonts w:eastAsiaTheme="minorEastAsia"/>
+        </w:rPr>
+        <w:t>Result of applying an action</w:t>
+      </w:r>
+    </w:p>
+    <w:p>
+      <w:pPr>
+        <w:pStyle w:val="NoSpacing"/>
+        <w:numPr>
+          <w:ilvl w:val="0"/>
+          <w:numId w:val="27"/>
+        </w:numPr>
+        <w:tabs>
+          <w:tab w:val="left" w:pos="360"/>
+        </w:tabs>
+        <w:rPr>
+          <w:rFonts w:eastAsiaTheme="minorEastAsia"/>
+        </w:rPr>
+      </w:pPr>
+      <w:r>
+        <w:rPr>
+          <w:rFonts w:eastAsiaTheme="minorEastAsia"/>
+        </w:rPr>
+        <w:t>Goal Test</w:t>
+      </w:r>
+    </w:p>
+    <w:p>
+      <w:pPr>
+        <w:pStyle w:val="NoSpacing"/>
+        <w:tabs>
+          <w:tab w:val="left" w:pos="360"/>
+        </w:tabs>
+        <w:rPr>
+          <w:rFonts w:eastAsiaTheme="minorEastAsia"/>
+        </w:rPr>
+      </w:pPr>
+    </w:p>
+    <w:p>
+      <w:pPr>
+        <w:pStyle w:val="NoSpacing"/>
+        <w:tabs>
+          <w:tab w:val="left" w:pos="360"/>
+        </w:tabs>
+        <w:rPr>
+          <w:rFonts w:eastAsiaTheme="minorEastAsia"/>
+        </w:rPr>
+      </w:pPr>
+      <w:r>
+        <w:rPr>
+          <w:rFonts w:eastAsiaTheme="minorEastAsia"/>
+        </w:rPr>
+        <w:tab/>
+      </w:r>
+      <w:r>
+        <w:rPr>
+          <w:rFonts w:eastAsiaTheme="minorEastAsia"/>
+        </w:rPr>
+        <w:t xml:space="preserve">A state is a conjunction of </w:t>
+      </w:r>
+      <w:proofErr w:type="spellStart"/>
+      <w:r>
+        <w:rPr>
+          <w:rFonts w:eastAsiaTheme="minorEastAsia"/>
+        </w:rPr>
+        <w:t>fluents</w:t>
+      </w:r>
+      <w:proofErr w:type="spellEnd"/>
+      <w:r>
+        <w:rPr>
+          <w:rFonts w:eastAsiaTheme="minorEastAsia"/>
+        </w:rPr>
+        <w:t xml:space="preserve"> (i.e. facts that my change from situation to situation).  </w:t>
+      </w:r>
+      <w:r>
+        <w:rPr>
+          <w:rFonts w:eastAsiaTheme="minorEastAsia"/>
+        </w:rPr>
+        <w:t xml:space="preserve">The </w:t>
+      </w:r>
+      <w:proofErr w:type="spellStart"/>
+      <w:r>
+        <w:rPr>
+          <w:rFonts w:eastAsiaTheme="minorEastAsia"/>
+        </w:rPr>
+        <w:t>fluents</w:t>
+      </w:r>
+      <w:proofErr w:type="spellEnd"/>
+      <w:r>
+        <w:rPr>
+          <w:rFonts w:eastAsiaTheme="minorEastAsia"/>
+        </w:rPr>
+        <w:t xml:space="preserve"> are ground in that they do not rely on variables.</w:t>
+      </w:r>
+    </w:p>
+    <w:p>
+      <w:pPr>
+        <w:pStyle w:val="NoSpacing"/>
+        <w:tabs>
+          <w:tab w:val="left" w:pos="360"/>
+        </w:tabs>
+        <w:rPr>
+          <w:rFonts w:eastAsiaTheme="minorEastAsia"/>
+        </w:rPr>
+      </w:pPr>
+    </w:p>
+    <w:p>
+      <w:pPr>
+        <w:pStyle w:val="NoSpacing"/>
+        <w:tabs>
+          <w:tab w:val="left" w:pos="360"/>
+          <w:tab w:val="left" w:pos="720"/>
+        </w:tabs>
+        <w:rPr>
+          <w:rFonts w:eastAsiaTheme="minorEastAsia"/>
+        </w:rPr>
+      </w:pPr>
+      <w:r>
+        <w:rPr>
+          <w:rFonts w:eastAsiaTheme="minorEastAsia"/>
+        </w:rPr>
+        <w:tab/>
+        <w:t xml:space="preserve">When performing an action, the result must explicitly define those aspects of the state that changed and those which stayed the same.  The frame problem encapsulates the issue of defining what stayed the same.  </w:t>
+      </w:r>
+    </w:p>
+    <w:p>
+      <w:pPr>
+        <w:pStyle w:val="NoSpacing"/>
+        <w:tabs>
+          <w:tab w:val="left" w:pos="360"/>
+        </w:tabs>
+        <w:rPr>
+          <w:rFonts w:eastAsiaTheme="minorEastAsia"/>
+        </w:rPr>
+      </w:pPr>
+    </w:p>
+    <w:p>
+      <w:pPr>
+        <w:pStyle w:val="NoSpacing"/>
+        <w:tabs>
+          <w:tab w:val="left" w:pos="360"/>
+        </w:tabs>
+        <w:rPr>
+          <w:rFonts w:eastAsiaTheme="minorEastAsia"/>
+        </w:rPr>
+      </w:pPr>
+      <w:r>
+        <w:rPr>
+          <w:rFonts w:eastAsiaTheme="minorEastAsia"/>
+        </w:rPr>
+        <w:tab/>
+        <w:t>By definition, classical planning focuses on those types of problems where most aspects of a state do not change when an action is performed.  As such, for each action, PDDL only enumerates those aspects of the state that change</w:t>
+      </w:r>
+      <w:r>
+        <w:rPr>
+          <w:rFonts w:eastAsiaTheme="minorEastAsia"/>
+        </w:rPr>
+        <w:t xml:space="preserve">.  Any unmentioned aspect of the state is </w:t>
+      </w:r>
+      <w:r>
+        <w:rPr>
+          <w:rFonts w:eastAsiaTheme="minorEastAsia"/>
+        </w:rPr>
+        <w:t>unchanged by the action</w:t>
+      </w:r>
+      <w:r>
+        <w:rPr>
+          <w:rFonts w:eastAsiaTheme="minorEastAsia"/>
+        </w:rPr>
+        <w:t xml:space="preserve">.  </w:t>
+      </w:r>
+    </w:p>
+    <w:p>
+      <w:pPr>
+        <w:pStyle w:val="NoSpacing"/>
+        <w:tabs>
+          <w:tab w:val="left" w:pos="360"/>
+        </w:tabs>
+        <w:rPr>
+          <w:rFonts w:eastAsiaTheme="minorEastAsia"/>
+        </w:rPr>
+      </w:pPr>
+    </w:p>
+    <w:p>
+      <w:pPr>
+        <w:pStyle w:val="NoSpacing"/>
+        <w:tabs>
+          <w:tab w:val="left" w:pos="360"/>
+        </w:tabs>
+        <w:rPr>
+          <w:rFonts w:eastAsiaTheme="minorEastAsia"/>
+        </w:rPr>
+      </w:pPr>
+      <w:r>
+        <w:rPr>
+          <w:rFonts w:eastAsiaTheme="minorEastAsia"/>
+        </w:rPr>
+        <w:tab/>
+      </w:r>
+      <w:r>
+        <w:rPr>
+          <w:rFonts w:eastAsiaTheme="minorEastAsia"/>
+        </w:rPr>
+        <w:t xml:space="preserve">First, </w:t>
+      </w:r>
+      <w:r>
+        <w:rPr>
+          <w:rFonts w:eastAsiaTheme="minorEastAsia"/>
+        </w:rPr>
+        <w:t xml:space="preserve">PDDL </w:t>
+      </w:r>
+      <w:proofErr w:type="spellStart"/>
+      <w:r>
+        <w:rPr>
+          <w:rFonts w:eastAsiaTheme="minorEastAsia"/>
+        </w:rPr>
+        <w:t>fluents</w:t>
+      </w:r>
+      <w:proofErr w:type="spellEnd"/>
+      <w:r>
+        <w:rPr>
+          <w:rFonts w:eastAsiaTheme="minorEastAsia"/>
+        </w:rPr>
+        <w:t xml:space="preserve"> also do not explicitly include time.  While preconditions refer to a time </w:t>
+      </w:r>
+      <m:oMath>
+        <m:r>
+          <w:rPr>
+            <w:rFonts w:ascii="Cambria Math" w:eastAsiaTheme="minorEastAsia" w:hAnsi="Cambria Math"/>
+          </w:rPr>
+          <m:t>t</m:t>
+        </m:r>
+      </m:oMath>
+      <w:r>
+        <w:rPr>
+          <w:rFonts w:eastAsiaTheme="minorEastAsia"/>
+        </w:rPr>
+        <w:t xml:space="preserve"> and effects to a </w:t>
+      </w:r>
+      <w:proofErr w:type="gramStart"/>
+      <w:r>
+        <w:rPr>
+          <w:rFonts w:eastAsiaTheme="minorEastAsia"/>
+        </w:rPr>
+        <w:t xml:space="preserve">time </w:t>
+      </w:r>
+      <m:oMath>
+        <w:proofErr w:type="gramEnd"/>
+        <m:r>
+          <w:rPr>
+            <w:rFonts w:ascii="Cambria Math" w:eastAsiaTheme="minorEastAsia" w:hAnsi="Cambria Math"/>
+          </w:rPr>
+          <m:t>t+1</m:t>
+        </m:r>
+      </m:oMath>
+      <w:r>
+        <w:rPr>
+          <w:rFonts w:eastAsiaTheme="minorEastAsia"/>
+        </w:rPr>
+        <w:t xml:space="preserve">, this discretized representation of time will not be sufficient for all types of problems.  Scheduling problems require information about time including how long an action takes and when it occurs.  For example, </w:t>
+      </w:r>
+      <w:r>
+        <w:rPr>
+          <w:rFonts w:eastAsiaTheme="minorEastAsia"/>
+        </w:rPr>
+        <w:t>with</w:t>
+      </w:r>
+      <w:r>
+        <w:rPr>
+          <w:rFonts w:eastAsiaTheme="minorEastAsia"/>
+        </w:rPr>
+        <w:t xml:space="preserve"> the “Air Cargo Transport” problem, actions can be ordered</w:t>
+      </w:r>
+      <w:r>
+        <w:rPr>
+          <w:rFonts w:eastAsiaTheme="minorEastAsia"/>
+        </w:rPr>
+        <w:t>,</w:t>
+      </w:r>
+      <w:r>
+        <w:rPr>
+          <w:rFonts w:eastAsiaTheme="minorEastAsia"/>
+        </w:rPr>
+        <w:t xml:space="preserve"> but the PDDL representation has no sense of things like departure and arrival times of the aircraft.</w:t>
+      </w:r>
+      <w:r>
+        <w:rPr>
+          <w:rFonts w:eastAsiaTheme="minorEastAsia"/>
+        </w:rPr>
+        <w:t xml:space="preserve">  A temporal language would be better suited to this role.</w:t>
+      </w:r>
+    </w:p>
+    <w:p>
+      <w:pPr>
+        <w:pStyle w:val="NoSpacing"/>
+        <w:tabs>
+          <w:tab w:val="left" w:pos="360"/>
+        </w:tabs>
+        <w:rPr>
+          <w:rFonts w:eastAsiaTheme="minorEastAsia"/>
+        </w:rPr>
+      </w:pPr>
+    </w:p>
+    <w:p>
+      <w:pPr>
+        <w:pStyle w:val="NoSpacing"/>
+        <w:tabs>
+          <w:tab w:val="left" w:pos="360"/>
+        </w:tabs>
+        <w:rPr>
+          <w:rFonts w:eastAsiaTheme="minorEastAsia"/>
+        </w:rPr>
+      </w:pPr>
+      <w:r>
+        <w:rPr>
+          <w:rFonts w:eastAsiaTheme="minorEastAsia"/>
+        </w:rPr>
+        <w:tab/>
+        <w:t xml:space="preserve">Second, PDDL does not effectively capture the cost associated with an action.  Instead, it generalizes action costs to a “level cost” which is the distance in levels from the initial state to the level in the planning graph where the action appears.  </w:t>
+      </w:r>
+      <w:r>
+        <w:rPr>
+          <w:rFonts w:eastAsiaTheme="minorEastAsia"/>
+        </w:rPr>
+        <w:t xml:space="preserve">  This oversimplification will be insufficient if the planning agent behaves more as a utility based agent than a goal based agent.</w:t>
+      </w:r>
+      <w:r>
+        <w:rPr>
+          <w:rFonts w:eastAsiaTheme="minorEastAsia"/>
+        </w:rPr>
+        <w:t xml:space="preserve">  For example, consider a variant of the air cargo problem where cargo must be moved from JFK to SFO with the minimum possible cost.  If the only routes from JFK to SFO were through London or Kansas City, PDDL would not capture that the route through Kansas City would cost significantly less than the London itinerary.</w:t>
+      </w:r>
+    </w:p>
+    <w:p>
+      <w:pPr>
+        <w:pStyle w:val="NoSpacing"/>
+        <w:tabs>
+          <w:tab w:val="left" w:pos="360"/>
+        </w:tabs>
+        <w:rPr>
+          <w:rFonts w:eastAsiaTheme="minorEastAsia"/>
+        </w:rPr>
+      </w:pPr>
+    </w:p>
+    <w:p>
+      <w:pPr>
+        <w:pStyle w:val="NoSpacing"/>
+        <w:tabs>
+          <w:tab w:val="left" w:pos="360"/>
+        </w:tabs>
+        <w:rPr>
+          <w:rFonts w:eastAsiaTheme="minorEastAsia"/>
+        </w:rPr>
+      </w:pPr>
+      <w:r>
+        <w:rPr>
+          <w:rFonts w:eastAsiaTheme="minorEastAsia"/>
+        </w:rPr>
+        <w:tab/>
+        <w:t xml:space="preserve">Two additional general limitations of all planning languages are the qualification and ramification problems.  The </w:t>
+      </w:r>
+      <w:r>
+        <w:rPr>
+          <w:rFonts w:eastAsiaTheme="minorEastAsia"/>
+          <w:b/>
+        </w:rPr>
+        <w:t>qualification problem</w:t>
+      </w:r>
+      <w:r>
+        <w:rPr>
+          <w:rFonts w:eastAsiaTheme="minorEastAsia"/>
+          <w:b/>
+        </w:rPr>
+        <w:t xml:space="preserve"> </w:t>
+      </w:r>
+      <w:r>
+        <w:rPr>
+          <w:rFonts w:eastAsiaTheme="minorEastAsia"/>
+        </w:rPr>
+        <w:t xml:space="preserve">highlights that there are some aspects of the environment that may cause an action to fail.  What is more, these implicit and necessary preconditions for the success of an action can be innumerable and unknowable for practical purposes.  For example, the </w:t>
+      </w:r>
+      <m:oMath>
+        <m:r>
+          <w:rPr>
+            <w:rFonts w:ascii="Cambria Math" w:eastAsiaTheme="minorEastAsia" w:hAnsi="Cambria Math"/>
+          </w:rPr>
+          <m:t>Fly</m:t>
+        </m:r>
+      </m:oMath>
+      <w:r>
+        <w:rPr>
+          <w:rFonts w:eastAsiaTheme="minorEastAsia"/>
+        </w:rPr>
+        <w:t xml:space="preserve"> action in the “Air Cargo Transport” problem requires sufficient fuel in t</w:t>
+      </w:r>
+      <w:r>
+        <w:rPr>
+          <w:rFonts w:eastAsiaTheme="minorEastAsia"/>
+        </w:rPr>
+        <w:t xml:space="preserve">he tank, a competent pilot, good weather, no intentional sabotage, etc.; otherwise the </w:t>
+      </w:r>
+      <m:oMath>
+        <m:r>
+          <w:rPr>
+            <w:rFonts w:ascii="Cambria Math" w:eastAsiaTheme="minorEastAsia" w:hAnsi="Cambria Math"/>
+          </w:rPr>
+          <m:t>Fly</m:t>
+        </m:r>
+      </m:oMath>
+      <w:r>
+        <w:rPr>
+          <w:rFonts w:eastAsiaTheme="minorEastAsia"/>
+        </w:rPr>
+        <w:t xml:space="preserve"> action will fail.  However, the textbook’s PDDL description of t</w:t>
+      </w:r>
+      <w:r>
+        <w:rPr>
+          <w:rFonts w:eastAsiaTheme="minorEastAsia"/>
+        </w:rPr>
+        <w:t>his action does not capture these depend</w:t>
+      </w:r>
+      <w:r>
+        <w:rPr>
+          <w:rFonts w:eastAsiaTheme="minorEastAsia"/>
+        </w:rPr>
+        <w:t xml:space="preserve">.  </w:t>
+      </w:r>
+    </w:p>
+    <w:p>
+      <w:pPr>
+        <w:pStyle w:val="NoSpacing"/>
+        <w:tabs>
+          <w:tab w:val="left" w:pos="360"/>
+        </w:tabs>
+        <w:rPr>
+          <w:rFonts w:eastAsiaTheme="minorEastAsia"/>
+        </w:rPr>
+      </w:pPr>
+    </w:p>
+    <w:p>
+      <w:pPr>
+        <w:pStyle w:val="NoSpacing"/>
+        <w:tabs>
+          <w:tab w:val="left" w:pos="360"/>
+        </w:tabs>
+        <w:rPr>
+          <w:rFonts w:eastAsiaTheme="minorEastAsia"/>
+        </w:rPr>
+      </w:pPr>
+      <w:r>
+        <w:rPr>
+          <w:rFonts w:eastAsiaTheme="minorEastAsia"/>
+        </w:rPr>
+        <w:tab/>
+      </w:r>
+      <w:r>
+        <w:rPr>
+          <w:rFonts w:eastAsiaTheme="minorEastAsia"/>
+        </w:rPr>
+        <w:t xml:space="preserve">The </w:t>
+      </w:r>
+      <w:r>
+        <w:rPr>
+          <w:rFonts w:eastAsiaTheme="minorEastAsia"/>
+          <w:b/>
+        </w:rPr>
+        <w:t>ramification problem</w:t>
+      </w:r>
+      <w:r>
+        <w:rPr>
+          <w:rFonts w:eastAsiaTheme="minorEastAsia"/>
+        </w:rPr>
+        <w:t xml:space="preserve"> states that when performing an action, there are many secondary effects that are not </w:t>
+      </w:r>
+      <w:r>
+        <w:rPr>
+          <w:rFonts w:eastAsiaTheme="minorEastAsia"/>
+        </w:rPr>
+        <w:t>always captured</w:t>
+      </w:r>
+      <w:r>
+        <w:rPr>
+          <w:rFonts w:eastAsiaTheme="minorEastAsia"/>
+        </w:rPr>
+        <w:t xml:space="preserve">.  For example, when the </w:t>
+      </w:r>
+      <m:oMath>
+        <m:r>
+          <w:rPr>
+            <w:rFonts w:ascii="Cambria Math" w:eastAsiaTheme="minorEastAsia" w:hAnsi="Cambria Math"/>
+          </w:rPr>
+          <m:t>Fly</m:t>
+        </m:r>
+      </m:oMath>
+      <w:r>
+        <w:rPr>
+          <w:rFonts w:eastAsiaTheme="minorEastAsia"/>
+        </w:rPr>
+        <w:t xml:space="preserve"> action is performed, some of the airline’s gasoline reserve is consumed.  Moreover, after </w:t>
+      </w:r>
+      <w:proofErr w:type="gramStart"/>
+      <w:r>
+        <w:rPr>
+          <w:rFonts w:eastAsiaTheme="minorEastAsia"/>
+        </w:rPr>
+        <w:t>a</w:t>
+      </w:r>
+      <w:proofErr w:type="gramEnd"/>
+      <w:r>
+        <w:rPr>
+          <w:rFonts w:eastAsiaTheme="minorEastAsia"/>
+        </w:rPr>
+        <w:t xml:space="preserve"> </w:t>
+      </w:r>
+      <m:oMath>
+        <m:r>
+          <w:rPr>
+            <w:rFonts w:ascii="Cambria Math" w:eastAsiaTheme="minorEastAsia" w:hAnsi="Cambria Math"/>
+          </w:rPr>
+          <m:t>Fly</m:t>
+        </m:r>
+      </m:oMath>
+      <w:r>
+        <w:rPr>
+          <w:rFonts w:eastAsiaTheme="minorEastAsia"/>
+        </w:rPr>
+        <w:t xml:space="preserve"> action, in addition to the movement of a package, some airline staff as well as possibly customers are moved to a new location.  However, </w:t>
+      </w:r>
+      <w:r>
+        <w:rPr>
+          <w:rFonts w:eastAsiaTheme="minorEastAsia"/>
+        </w:rPr>
+        <w:t>these tertiary effects can not all be practically captured by the planning language.</w:t>
+      </w:r>
+    </w:p>
+    <w:sectPr>
+      <w:footerReference w:type="default" r:id="rId16"/>
+      <w:pgSz w:w="12240" w:h="15840"/>
+      <w:pgMar w:top="720" w:right="720" w:bottom="720" w:left="720" w:header="720" w:footer="720" w:gutter="0"/>
+      <w:cols w:space="720"/>
+      <w:docGrid w:linePitch="360"/>
+    </w:sectPr>
+  </w:body>
+</w:document>
+</file>
+
+<file path=word/endnotes.xml><?xml version="1.0" encoding="utf-8"?>
+<w:endnotes xmlns:ve="http://schemas.openxmlformats.org/markup-compatibility/2006" xmlns:o="urn:schemas-microsoft-com:office:office" xmlns:r="http://schemas.openxmlformats.org/officeDocument/2006/relationships" xmlns:m="http://schemas.openxmlformats.org/officeDocument/2006/math" xmlns:v="urn:schemas-microsoft-com:vml" xmlns:wp="http://schemas.openxmlformats.org/drawingml/2006/wordprocessingDrawing" xmlns:w10="urn:schemas-microsoft-com:office:word" xmlns:w="http://schemas.openxmlformats.org/wordprocessingml/2006/main" xmlns:wne="http://schemas.microsoft.com/office/word/2006/wordml">
+  <w:endnote w:type="separator" w:id="-1">
+    <w:p>
+      <w:r>
+        <w:separator/>
+      </w:r>
+    </w:p>
+  </w:endnote>
+  <w:endnote w:type="continuationSeparator" w:id="0">
+    <w:p>
+      <w:r>
+        <w:continuationSeparator/>
+      </w:r>
+    </w:p>
+  </w:endnote>
+</w:endnotes>
+</file>
+
+<file path=word/footer1.xml><?xml version="1.0" encoding="utf-8"?>
+<w:ftr xmlns:ve="http://schemas.openxmlformats.org/markup-compatibility/2006" xmlns:o="urn:schemas-microsoft-com:office:office" xmlns:r="http://schemas.openxmlformats.org/officeDocument/2006/relationships" xmlns:m="http://schemas.openxmlformats.org/officeDocument/2006/math" xmlns:v="urn:schemas-microsoft-com:vml" xmlns:wp="http://schemas.openxmlformats.org/drawingml/2006/wordprocessingDrawing" xmlns:w10="urn:schemas-microsoft-com:office:word" xmlns:w="http://schemas.openxmlformats.org/wordprocessingml/2006/main" xmlns:wne="http://schemas.microsoft.com/office/word/2006/wordml">
+  <w:p>
+    <w:pPr>
+      <w:pStyle w:val="Footer"/>
+    </w:pPr>
+    <w:r>
+      <w:pict>
+        <v:rect id="_x0000_i1029" style="width:540pt;height:1.5pt" o:hralign="center" o:hrstd="t" o:hrnoshade="t" o:hr="t" fillcolor="#7f7f7f [1612]" stroked="f"/>
+      </w:pict>
+    </w:r>
+  </w:p>
+  <w:p>
+    <w:pPr>
+      <w:pStyle w:val="Footer"/>
+    </w:pPr>
+    <w:r>
+      <w:t>Zayd Hammoudeh</w:t>
+    </w:r>
+    <w:r>
+      <w:ptab w:relativeTo="margin" w:alignment="center" w:leader="none"/>
+    </w:r>
+    <w:r>
+      <w:t>CS156 - Homework #4</w:t>
+    </w:r>
+    <w:r>
+      <w:ptab w:relativeTo="margin" w:alignment="right" w:leader="none"/>
+    </w:r>
+    <w:fldSimple w:instr=" PAGE   \* MERGEFORMAT ">
+      <w:r>
+        <w:rPr>
+          <w:noProof/>
+        </w:rPr>
+        <w:t>7</w:t>
+      </w:r>
+    </w:fldSimple>
+  </w:p>
+</w:ftr>
+</file>
+
+<file path=word/footnotes.xml><?xml version="1.0" encoding="utf-8"?>
+<w:footnotes xmlns:ve="http://schemas.openxmlformats.org/markup-compatibility/2006" xmlns:o="urn:schemas-microsoft-com:office:office" xmlns:r="http://schemas.openxmlformats.org/officeDocument/2006/relationships" xmlns:m="http://schemas.openxmlformats.org/officeDocument/2006/math" xmlns:v="urn:schemas-microsoft-com:vml" xmlns:wp="http://schemas.openxmlformats.org/drawingml/2006/wordprocessingDrawing" xmlns:w10="urn:schemas-microsoft-com:office:word" xmlns:w="http://schemas.openxmlformats.org/wordprocessingml/2006/main" xmlns:wne="http://schemas.microsoft.com/office/word/2006/wordml">
+  <w:footnote w:type="separator" w:id="-1">
+    <w:p>
+      <w:r>
+        <w:separator/>
+      </w:r>
+    </w:p>
+  </w:footnote>
+  <w:footnote w:type="continuationSeparator" w:id="0">
+    <w:p>
+      <w:r>
+        <w:continuationSeparator/>
+      </w:r>
+    </w:p>
+  </w:footnote>
+  <w:footnote w:id="1">
+    <w:p>
+      <w:pPr>
+        <w:pStyle w:val="FootnoteText"/>
+      </w:pPr>
+      <w:r>
+        <w:rPr>
+          <w:rStyle w:val="FootnoteReference"/>
+        </w:rPr>
+        <w:footnoteRef/>
+      </w:r>
+      <w:r>
+        <w:t xml:space="preserve"> B</w:t>
+      </w:r>
+      <w:r>
+        <w:rPr>
+          <w:rFonts w:eastAsiaTheme="minorEastAsia"/>
+        </w:rPr>
+        <w:t xml:space="preserve">lock </w:t>
+      </w:r>
+      <m:oMath>
+        <m:r>
+          <w:rPr>
+            <w:rFonts w:ascii="Cambria Math" w:eastAsiaTheme="minorEastAsia" w:hAnsi="Cambria Math"/>
+          </w:rPr>
+          <m:t>A</m:t>
+        </m:r>
+      </m:oMath>
+      <w:r>
+        <w:rPr>
+          <w:rFonts w:eastAsiaTheme="minorEastAsia"/>
+        </w:rPr>
+        <w:t xml:space="preserve"> in action </w:t>
+      </w:r>
+      <m:oMath>
+        <m:sSub>
+          <m:sSubPr>
+            <m:ctrlPr>
+              <w:rPr>
+                <w:rFonts w:ascii="Cambria Math" w:eastAsiaTheme="minorEastAsia" w:hAnsi="Cambria Math"/>
+                <w:i/>
+              </w:rPr>
+            </m:ctrlPr>
+          </m:sSubPr>
+          <m:e>
+            <m:r>
+              <w:rPr>
+                <w:rFonts w:ascii="Cambria Math" w:eastAsiaTheme="minorEastAsia" w:hAnsi="Cambria Math"/>
+              </w:rPr>
+              <m:t>A</m:t>
+            </m:r>
+          </m:e>
+          <m:sub>
+            <m:r>
+              <w:rPr>
+                <w:rFonts w:ascii="Cambria Math" w:eastAsiaTheme="minorEastAsia" w:hAnsi="Cambria Math"/>
+              </w:rPr>
+              <m:t>1</m:t>
+            </m:r>
+          </m:sub>
+        </m:sSub>
+      </m:oMath>
+      <w:r>
+        <w:rPr>
+          <w:rFonts w:eastAsiaTheme="minorEastAsia"/>
+        </w:rPr>
+        <w:t xml:space="preserve"> is an exception to this statement because </w:t>
+      </w:r>
+      <w:proofErr w:type="gramStart"/>
+      <w:r>
+        <w:rPr>
+          <w:rFonts w:eastAsiaTheme="minorEastAsia"/>
+        </w:rPr>
+        <w:t xml:space="preserve">after </w:t>
+      </w:r>
+      <m:oMath>
+        <w:proofErr w:type="gramEnd"/>
+        <m:sSub>
+          <m:sSubPr>
+            <m:ctrlPr>
+              <w:rPr>
+                <w:rFonts w:ascii="Cambria Math" w:eastAsiaTheme="minorEastAsia" w:hAnsi="Cambria Math"/>
+                <w:i/>
+              </w:rPr>
+            </m:ctrlPr>
+          </m:sSubPr>
+          <m:e>
+            <m:r>
+              <w:rPr>
+                <w:rFonts w:ascii="Cambria Math" w:eastAsiaTheme="minorEastAsia" w:hAnsi="Cambria Math"/>
+              </w:rPr>
+              <m:t>A</m:t>
+            </m:r>
+          </m:e>
+          <m:sub>
+            <m:r>
+              <w:rPr>
+                <w:rFonts w:ascii="Cambria Math" w:eastAsiaTheme="minorEastAsia" w:hAnsi="Cambria Math"/>
+              </w:rPr>
+              <m:t>0</m:t>
+            </m:r>
+          </m:sub>
+        </m:sSub>
+      </m:oMath>
+      <w:r>
+        <w:rPr>
+          <w:rFonts w:eastAsiaTheme="minorEastAsia"/>
+        </w:rPr>
+        <w:t xml:space="preserve">, block </w:t>
+      </w:r>
+      <m:oMath>
+        <m:r>
+          <w:rPr>
+            <w:rFonts w:ascii="Cambria Math" w:eastAsiaTheme="minorEastAsia" w:hAnsi="Cambria Math"/>
+          </w:rPr>
+          <m:t>A</m:t>
+        </m:r>
+      </m:oMath>
+      <w:r>
+        <w:rPr>
+          <w:rFonts w:eastAsiaTheme="minorEastAsia"/>
+        </w:rPr>
+        <w:t xml:space="preserve"> cannot perform the </w:t>
+      </w:r>
+      <m:oMath>
+        <m:r>
+          <w:rPr>
+            <w:rFonts w:ascii="Cambria Math" w:eastAsiaTheme="minorEastAsia" w:hAnsi="Cambria Math"/>
+          </w:rPr>
+          <m:t>MoveToTable</m:t>
+        </m:r>
+      </m:oMath>
+      <w:r>
+        <w:rPr>
+          <w:rFonts w:eastAsiaTheme="minorEastAsia"/>
+        </w:rPr>
+        <w:t xml:space="preserve"> action; this is because regardless of what </w:t>
       </w:r>
       <m:oMath>
         <m:sSub>
@@ -10141,68 +11418,6 @@
         <w:rPr>
           <w:rFonts w:eastAsiaTheme="minorEastAsia"/>
         </w:rPr>
-        <w:t xml:space="preserve">, block </w:t>
-      </w:r>
-      <m:oMath>
-        <m:r>
-          <w:rPr>
-            <w:rFonts w:ascii="Cambria Math" w:eastAsiaTheme="minorEastAsia" w:hAnsi="Cambria Math"/>
-          </w:rPr>
-          <m:t>A</m:t>
-        </m:r>
-      </m:oMath>
-      <w:r>
-        <w:rPr>
-          <w:rFonts w:eastAsiaTheme="minorEastAsia"/>
-        </w:rPr>
-        <w:t xml:space="preserve"> cannot perform the </w:t>
-      </w:r>
-      <m:oMath>
-        <m:r>
-          <w:rPr>
-            <w:rFonts w:ascii="Cambria Math" w:eastAsiaTheme="minorEastAsia" w:hAnsi="Cambria Math"/>
-          </w:rPr>
-          <m:t>MoveToTable</m:t>
-        </m:r>
-      </m:oMath>
-      <w:r>
-        <w:rPr>
-          <w:rFonts w:eastAsiaTheme="minorEastAsia"/>
-        </w:rPr>
-        <w:t xml:space="preserve"> action; this is because regardless of what </w:t>
-      </w:r>
-      <m:oMath>
-        <m:sSub>
-          <m:sSubPr>
-            <m:ctrlPr>
-              <w:rPr>
-                <w:rFonts w:ascii="Cambria Math" w:eastAsiaTheme="minorEastAsia" w:hAnsi="Cambria Math"/>
-                <w:i/>
-              </w:rPr>
-            </m:ctrlPr>
-          </m:sSubPr>
-          <m:e>
-            <m:r>
-              <w:rPr>
-                <w:rFonts w:ascii="Cambria Math" w:eastAsiaTheme="minorEastAsia" w:hAnsi="Cambria Math"/>
-              </w:rPr>
-              <m:t>A</m:t>
-            </m:r>
-          </m:e>
-          <m:sub>
-            <m:r>
-              <w:rPr>
-                <w:rFonts w:ascii="Cambria Math" w:eastAsiaTheme="minorEastAsia" w:hAnsi="Cambria Math"/>
-              </w:rPr>
-              <m:t>0</m:t>
-            </m:r>
-          </m:sub>
-        </m:sSub>
-      </m:oMath>
-      <w:r>
-        <w:rPr>
-          <w:rFonts w:eastAsiaTheme="minorEastAsia"/>
-        </w:rPr>
         <w:t xml:space="preserve"> was, block </w:t>
       </w:r>
       <m:oMath>
@@ -10287,9 +11502,17 @@
         <w:rPr>
           <w:rFonts w:eastAsiaTheme="minorEastAsia"/>
         </w:rPr>
-        <w:t xml:space="preserve"> is the </w:t>
+        <w:t xml:space="preserve"> is </w:t>
+      </w:r>
+      <w:proofErr w:type="gramStart"/>
+      <w:r>
+        <w:rPr>
+          <w:rFonts w:eastAsiaTheme="minorEastAsia"/>
+        </w:rPr>
+        <w:t xml:space="preserve">the </w:t>
       </w:r>
       <m:oMath>
+        <w:proofErr w:type="gramEnd"/>
         <m:r>
           <w:rPr>
             <w:rFonts w:ascii="Cambria Math" w:eastAsiaTheme="minorEastAsia" w:hAnsi="Cambria Math"/>
@@ -14155,7 +15378,7 @@
 </file>
 
 <file path=customXml/itemProps1.xml><?xml version="1.0" encoding="utf-8"?>
-<ds:datastoreItem xmlns:ds="http://schemas.openxmlformats.org/officeDocument/2006/customXml" ds:itemID="{88064796-E84E-4DB9-8968-2D73AC2479D5}">
+<ds:datastoreItem xmlns:ds="http://schemas.openxmlformats.org/officeDocument/2006/customXml" ds:itemID="{330AD6D4-0F2B-47EB-B62E-813E011857E2}">
   <ds:schemaRefs>
     <ds:schemaRef ds:uri="http://schemas.openxmlformats.org/officeDocument/2006/bibliography"/>
   </ds:schemaRefs>

</xml_diff>

<commit_message>
Uploading a modified version of the HW4 solution this time with the extensions for the Nixon Diamond more explicitly flushed out.
</commit_message>
<xml_diff>
--- a/Assignment #4/CS156 - Assignment #4 Written Questions.docx
+++ b/Assignment #4/CS156 - Assignment #4 Written Questions.docx
@@ -2117,13 +2117,7 @@
                 <w:rPr>
                   <w:rFonts w:ascii="Cambria Math" w:eastAsiaTheme="minorEastAsia" w:hAnsi="Cambria Math"/>
                 </w:rPr>
-                <m:t>⇒Ani</m:t>
-              </m:r>
-              <m:r>
-                <w:rPr>
-                  <w:rFonts w:ascii="Cambria Math" w:eastAsiaTheme="minorEastAsia" w:hAnsi="Cambria Math"/>
-                </w:rPr>
-                <m:t>mal</m:t>
+                <m:t>⇒Animal</m:t>
               </m:r>
               <m:d>
                 <m:dPr>
@@ -2376,7 +2370,13 @@
             <w:rPr>
               <w:rFonts w:ascii="Cambria Math" w:eastAsiaTheme="minorEastAsia" w:hAnsi="Cambria Math"/>
             </w:rPr>
-            <m:t>Premise⇒Conclusion</m:t>
+            <m:t>Premise⇒Conc</m:t>
+          </m:r>
+          <m:r>
+            <w:rPr>
+              <w:rFonts w:ascii="Cambria Math" w:eastAsiaTheme="minorEastAsia" w:hAnsi="Cambria Math"/>
+            </w:rPr>
+            <m:t>lusion</m:t>
           </m:r>
         </m:oMath>
       </m:oMathPara>
@@ -5425,7 +5425,7 @@
           <v:shape id="_x0000_i1025" type="#_x0000_t75" style="width:278.35pt;height:130.05pt" o:ole="">
             <v:imagedata r:id="rId8" o:title=""/>
           </v:shape>
-          <o:OLEObject Type="Embed" ProgID="Visio.Drawing.15" ShapeID="_x0000_i1025" DrawAspect="Content" ObjectID="_1477608702" r:id="rId9"/>
+          <o:OLEObject Type="Embed" ProgID="Visio.Drawing.15" ShapeID="_x0000_i1025" DrawAspect="Content" ObjectID="_1477710223" r:id="rId9"/>
         </w:object>
       </w:r>
     </w:p>
@@ -5642,7 +5642,13 @@
           <w:rPr>
             <w:rFonts w:ascii="Cambria Math" w:eastAsiaTheme="minorEastAsia" w:hAnsi="Cambria Math"/>
           </w:rPr>
-          <m:t>Block</m:t>
+          <m:t>Bl</m:t>
+        </m:r>
+        <m:r>
+          <w:rPr>
+            <w:rFonts w:ascii="Cambria Math" w:eastAsiaTheme="minorEastAsia" w:hAnsi="Cambria Math"/>
+          </w:rPr>
+          <m:t>ock</m:t>
         </m:r>
       </m:oMath>
       <w:r>
@@ -6388,7 +6394,7 @@
           <v:shape id="_x0000_i1026" type="#_x0000_t75" style="width:493.8pt;height:459.95pt" o:ole="">
             <v:imagedata r:id="rId10" o:title=""/>
           </v:shape>
-          <o:OLEObject Type="Embed" ProgID="Visio.Drawing.15" ShapeID="_x0000_i1026" DrawAspect="Content" ObjectID="_1477608703" r:id="rId11"/>
+          <o:OLEObject Type="Embed" ProgID="Visio.Drawing.15" ShapeID="_x0000_i1026" DrawAspect="Content" ObjectID="_1477710224" r:id="rId11"/>
         </w:object>
       </w:r>
     </w:p>
@@ -7794,7 +7800,7 @@
           <v:shape id="_x0000_i1027" type="#_x0000_t75" style="width:372.9pt;height:397.6pt" o:ole="">
             <v:imagedata r:id="rId12" o:title=""/>
           </v:shape>
-          <o:OLEObject Type="Embed" ProgID="Visio.Drawing.15" ShapeID="_x0000_i1027" DrawAspect="Content" ObjectID="_1477608704" r:id="rId13"/>
+          <o:OLEObject Type="Embed" ProgID="Visio.Drawing.15" ShapeID="_x0000_i1027" DrawAspect="Content" ObjectID="_1477710225" r:id="rId13"/>
         </w:object>
       </w:r>
     </w:p>
@@ -9991,7 +9997,7 @@
           <v:shape id="_x0000_i1028" type="#_x0000_t75" style="width:539.45pt;height:270.25pt" o:ole="">
             <v:imagedata r:id="rId14" o:title=""/>
           </v:shape>
-          <o:OLEObject Type="Embed" ProgID="Visio.Drawing.15" ShapeID="_x0000_i1028" DrawAspect="Content" ObjectID="_1477608705" r:id="rId15"/>
+          <o:OLEObject Type="Embed" ProgID="Visio.Drawing.15" ShapeID="_x0000_i1028" DrawAspect="Content" ObjectID="_1477710226" r:id="rId15"/>
         </w:object>
       </w:r>
     </w:p>
@@ -11566,13 +11572,7 @@
               <w:rPr>
                 <w:rFonts w:ascii="Cambria Math" w:eastAsiaTheme="minorEastAsia" w:hAnsi="Cambria Math"/>
               </w:rPr>
-              <m:t>Inclu</m:t>
-            </m:r>
-            <m:r>
-              <w:rPr>
-                <w:rFonts w:ascii="Cambria Math" w:eastAsiaTheme="minorEastAsia" w:hAnsi="Cambria Math"/>
-              </w:rPr>
-              <m:t>ded,Excluded</m:t>
+              <m:t>Included,Excluded</m:t>
             </m:r>
           </m:e>
         </m:d>
@@ -11853,7 +11853,19 @@
         <w:rPr>
           <w:rFonts w:eastAsiaTheme="minorEastAsia"/>
         </w:rPr>
-        <w:t xml:space="preserve"> for </w:t>
+        <w:t xml:space="preserve"> for</w:t>
+      </w:r>
+      <w:r>
+        <w:rPr>
+          <w:rFonts w:eastAsiaTheme="minorEastAsia"/>
+        </w:rPr>
+        <w:t xml:space="preserve"> actions</w:t>
+      </w:r>
+      <w:r>
+        <w:rPr>
+          <w:rFonts w:eastAsiaTheme="minorEastAsia"/>
+        </w:rPr>
+        <w:t xml:space="preserve"> </w:t>
       </w:r>
       <m:oMath>
         <m:sSub>
@@ -13675,7 +13687,13 @@
                 <w:rPr>
                   <w:rFonts w:ascii="Cambria Math" w:eastAsiaTheme="minorEastAsia" w:hAnsi="Cambria Math"/>
                 </w:rPr>
-                <m:t>VeteranColonel</m:t>
+                <m:t>VeteranCol</m:t>
+              </m:r>
+              <m:r>
+                <w:rPr>
+                  <w:rFonts w:ascii="Cambria Math" w:eastAsiaTheme="minorEastAsia" w:hAnsi="Cambria Math"/>
+                </w:rPr>
+                <m:t>onel</m:t>
               </m:r>
               <m:d>
                 <m:dPr>
@@ -13982,13 +14000,7 @@
                 <w:rPr>
                   <w:rFonts w:ascii="Cambria Math" w:eastAsiaTheme="minorEastAsia" w:hAnsi="Cambria Math"/>
                 </w:rPr>
-                <m:t>SuccessfulBusiness</m:t>
-              </m:r>
-              <m:r>
-                <w:rPr>
-                  <w:rFonts w:ascii="Cambria Math" w:eastAsiaTheme="minorEastAsia" w:hAnsi="Cambria Math"/>
-                </w:rPr>
-                <m:t>Person</m:t>
+                <m:t>SuccessfulBusinessPerson</m:t>
               </m:r>
               <m:d>
                 <m:dPr>
@@ -14092,13 +14104,7 @@
             <w:rPr>
               <w:rFonts w:ascii="Cambria Math" w:eastAsiaTheme="minorEastAsia" w:hAnsi="Cambria Math"/>
             </w:rPr>
-            <m:t>SuccessfulBusiness</m:t>
-          </m:r>
-          <m:r>
-            <w:rPr>
-              <w:rFonts w:ascii="Cambria Math" w:eastAsiaTheme="minorEastAsia" w:hAnsi="Cambria Math"/>
-            </w:rPr>
-            <m:t>Person</m:t>
+            <m:t>SuccessfulBusinessPerson</m:t>
           </m:r>
           <m:d>
             <m:dPr>
@@ -14277,13 +14283,7 @@
             <w:rPr>
               <w:rFonts w:ascii="Cambria Math" w:eastAsiaTheme="minorEastAsia" w:hAnsi="Cambria Math"/>
             </w:rPr>
-            <m:t>FastFoodEmploy</m:t>
-          </m:r>
-          <m:r>
-            <w:rPr>
-              <w:rFonts w:ascii="Cambria Math" w:eastAsiaTheme="minorEastAsia" w:hAnsi="Cambria Math"/>
-            </w:rPr>
-            <m:t>ee</m:t>
+            <m:t>FastFoodEmployee</m:t>
           </m:r>
           <m:d>
             <m:dPr>
@@ -14331,13 +14331,7 @@
             <w:rPr>
               <w:rFonts w:ascii="Cambria Math" w:eastAsiaTheme="minorEastAsia" w:hAnsi="Cambria Math"/>
             </w:rPr>
-            <m:t>∧SuccessfulBusiness</m:t>
-          </m:r>
-          <m:r>
-            <w:rPr>
-              <w:rFonts w:ascii="Cambria Math" w:eastAsiaTheme="minorEastAsia" w:hAnsi="Cambria Math"/>
-            </w:rPr>
-            <m:t>Person</m:t>
+            <m:t>∧SuccessfulBusinessPerson</m:t>
           </m:r>
           <m:d>
             <m:dPr>
@@ -14654,7 +14648,13 @@
           <w:rPr>
             <w:rFonts w:ascii="Cambria Math" w:eastAsiaTheme="minorEastAsia" w:hAnsi="Cambria Math"/>
           </w:rPr>
-          <m:t>Abnorma</m:t>
+          <m:t>A</m:t>
+        </m:r>
+        <m:r>
+          <w:rPr>
+            <w:rFonts w:ascii="Cambria Math" w:eastAsiaTheme="minorEastAsia" w:hAnsi="Cambria Math"/>
+          </w:rPr>
+          <m:t>bnorma</m:t>
         </m:r>
         <m:sSub>
           <m:sSubPr>
@@ -14707,6 +14707,148 @@
         </w:rPr>
         <w:t xml:space="preserve"> are true with all other predicates false.</w:t>
       </w:r>
+      <w:r>
+        <w:rPr>
+          <w:rFonts w:eastAsiaTheme="minorEastAsia"/>
+        </w:rPr>
+        <w:t xml:space="preserve">  This corresponds to extension:</w:t>
+      </w:r>
+    </w:p>
+    <w:p>
+      <w:pPr>
+        <w:pStyle w:val="NoSpacing"/>
+        <w:tabs>
+          <w:tab w:val="left" w:pos="360"/>
+        </w:tabs>
+        <w:rPr>
+          <w:rFonts w:eastAsiaTheme="minorEastAsia"/>
+        </w:rPr>
+      </w:pPr>
+    </w:p>
+    <w:p>
+      <w:pPr>
+        <w:pStyle w:val="NoSpacing"/>
+        <w:tabs>
+          <w:tab w:val="left" w:pos="360"/>
+        </w:tabs>
+        <w:rPr>
+          <w:rFonts w:eastAsiaTheme="minorEastAsia"/>
+        </w:rPr>
+      </w:pPr>
+      <m:oMathPara>
+        <m:oMath>
+          <m:d>
+            <m:dPr>
+              <m:begChr m:val="{"/>
+              <m:endChr m:val="}"/>
+              <m:ctrlPr>
+                <w:rPr>
+                  <w:rFonts w:ascii="Cambria Math" w:eastAsiaTheme="minorEastAsia" w:hAnsi="Cambria Math"/>
+                  <w:i/>
+                </w:rPr>
+              </m:ctrlPr>
+            </m:dPr>
+            <m:e>
+              <m:r>
+                <w:rPr>
+                  <w:rFonts w:ascii="Cambria Math" w:eastAsiaTheme="minorEastAsia" w:hAnsi="Cambria Math"/>
+                </w:rPr>
+                <m:t>FastFoodEmployee</m:t>
+              </m:r>
+              <m:d>
+                <m:dPr>
+                  <m:ctrlPr>
+                    <w:rPr>
+                      <w:rFonts w:ascii="Cambria Math" w:eastAsiaTheme="minorEastAsia" w:hAnsi="Cambria Math"/>
+                      <w:i/>
+                    </w:rPr>
+                  </m:ctrlPr>
+                </m:dPr>
+                <m:e>
+                  <m:r>
+                    <w:rPr>
+                      <w:rFonts w:ascii="Cambria Math" w:eastAsiaTheme="minorEastAsia" w:hAnsi="Cambria Math"/>
+                    </w:rPr>
+                    <m:t>DaveThomas</m:t>
+                  </m:r>
+                </m:e>
+              </m:d>
+              <m:r>
+                <w:rPr>
+                  <w:rFonts w:ascii="Cambria Math" w:eastAsiaTheme="minorEastAsia" w:hAnsi="Cambria Math"/>
+                </w:rPr>
+                <m:t>∧VeteranColonel</m:t>
+              </m:r>
+              <m:d>
+                <m:dPr>
+                  <m:ctrlPr>
+                    <w:rPr>
+                      <w:rFonts w:ascii="Cambria Math" w:eastAsiaTheme="minorEastAsia" w:hAnsi="Cambria Math"/>
+                      <w:i/>
+                    </w:rPr>
+                  </m:ctrlPr>
+                </m:dPr>
+                <m:e>
+                  <m:r>
+                    <w:rPr>
+                      <w:rFonts w:ascii="Cambria Math" w:eastAsiaTheme="minorEastAsia" w:hAnsi="Cambria Math"/>
+                    </w:rPr>
+                    <m:t>DaveThomas</m:t>
+                  </m:r>
+                </m:e>
+              </m:d>
+              <m:r>
+                <w:rPr>
+                  <w:rFonts w:ascii="Cambria Math" w:eastAsiaTheme="minorEastAsia" w:hAnsi="Cambria Math"/>
+                </w:rPr>
+                <m:t>∧SuccessfulBusinessPerson</m:t>
+              </m:r>
+              <m:d>
+                <m:dPr>
+                  <m:ctrlPr>
+                    <w:rPr>
+                      <w:rFonts w:ascii="Cambria Math" w:eastAsiaTheme="minorEastAsia" w:hAnsi="Cambria Math"/>
+                      <w:i/>
+                    </w:rPr>
+                  </m:ctrlPr>
+                </m:dPr>
+                <m:e>
+                  <m:r>
+                    <w:rPr>
+                      <w:rFonts w:ascii="Cambria Math" w:eastAsiaTheme="minorEastAsia" w:hAnsi="Cambria Math"/>
+                    </w:rPr>
+                    <m:t>DaveThomas</m:t>
+                  </m:r>
+                </m:e>
+              </m:d>
+              <m:r>
+                <w:rPr>
+                  <w:rFonts w:ascii="Cambria Math" w:eastAsiaTheme="minorEastAsia" w:hAnsi="Cambria Math"/>
+                </w:rPr>
+                <m:t>∧Poor</m:t>
+              </m:r>
+              <m:d>
+                <m:dPr>
+                  <m:ctrlPr>
+                    <w:rPr>
+                      <w:rFonts w:ascii="Cambria Math" w:eastAsiaTheme="minorEastAsia" w:hAnsi="Cambria Math"/>
+                      <w:i/>
+                    </w:rPr>
+                  </m:ctrlPr>
+                </m:dPr>
+                <m:e>
+                  <m:r>
+                    <w:rPr>
+                      <w:rFonts w:ascii="Cambria Math" w:eastAsiaTheme="minorEastAsia" w:hAnsi="Cambria Math"/>
+                    </w:rPr>
+                    <m:t>DaveThomas</m:t>
+                  </m:r>
+                </m:e>
+              </m:d>
+            </m:e>
+          </m:d>
+        </m:oMath>
+      </m:oMathPara>
     </w:p>
     <w:p>
       <w:pPr>
@@ -14882,6 +15024,156 @@
         </w:rPr>
         <w:t xml:space="preserve"> are true with all other predicates false.</w:t>
       </w:r>
+      <w:r>
+        <w:rPr>
+          <w:rFonts w:eastAsiaTheme="minorEastAsia"/>
+        </w:rPr>
+        <w:t xml:space="preserve">  This corresponds to extension:</w:t>
+      </w:r>
+    </w:p>
+    <w:p>
+      <w:pPr>
+        <w:pStyle w:val="NoSpacing"/>
+        <w:tabs>
+          <w:tab w:val="left" w:pos="360"/>
+        </w:tabs>
+        <w:ind w:left="360"/>
+        <w:rPr>
+          <w:rFonts w:eastAsiaTheme="minorEastAsia"/>
+        </w:rPr>
+      </w:pPr>
+    </w:p>
+    <w:p>
+      <w:pPr>
+        <w:pStyle w:val="NoSpacing"/>
+        <w:tabs>
+          <w:tab w:val="left" w:pos="360"/>
+        </w:tabs>
+        <w:ind w:left="360"/>
+        <w:rPr>
+          <w:rFonts w:eastAsiaTheme="minorEastAsia"/>
+        </w:rPr>
+      </w:pPr>
+      <m:oMathPara>
+        <m:oMath>
+          <m:d>
+            <m:dPr>
+              <m:begChr m:val="{"/>
+              <m:endChr m:val="}"/>
+              <m:ctrlPr>
+                <w:rPr>
+                  <w:rFonts w:ascii="Cambria Math" w:eastAsiaTheme="minorEastAsia" w:hAnsi="Cambria Math"/>
+                  <w:i/>
+                </w:rPr>
+              </m:ctrlPr>
+            </m:dPr>
+            <m:e>
+              <m:r>
+                <w:rPr>
+                  <w:rFonts w:ascii="Cambria Math" w:eastAsiaTheme="minorEastAsia" w:hAnsi="Cambria Math"/>
+                </w:rPr>
+                <m:t>FastFoodEmployee</m:t>
+              </m:r>
+              <m:d>
+                <m:dPr>
+                  <m:ctrlPr>
+                    <w:rPr>
+                      <w:rFonts w:ascii="Cambria Math" w:eastAsiaTheme="minorEastAsia" w:hAnsi="Cambria Math"/>
+                      <w:i/>
+                    </w:rPr>
+                  </m:ctrlPr>
+                </m:dPr>
+                <m:e>
+                  <m:r>
+                    <w:rPr>
+                      <w:rFonts w:ascii="Cambria Math" w:eastAsiaTheme="minorEastAsia" w:hAnsi="Cambria Math"/>
+                    </w:rPr>
+                    <m:t>DaveThomas</m:t>
+                  </m:r>
+                </m:e>
+              </m:d>
+              <m:r>
+                <w:rPr>
+                  <w:rFonts w:ascii="Cambria Math" w:eastAsiaTheme="minorEastAsia" w:hAnsi="Cambria Math"/>
+                </w:rPr>
+                <m:t>∧VeteranColonel</m:t>
+              </m:r>
+              <m:d>
+                <m:dPr>
+                  <m:ctrlPr>
+                    <w:rPr>
+                      <w:rFonts w:ascii="Cambria Math" w:eastAsiaTheme="minorEastAsia" w:hAnsi="Cambria Math"/>
+                      <w:i/>
+                    </w:rPr>
+                  </m:ctrlPr>
+                </m:dPr>
+                <m:e>
+                  <m:r>
+                    <w:rPr>
+                      <w:rFonts w:ascii="Cambria Math" w:eastAsiaTheme="minorEastAsia" w:hAnsi="Cambria Math"/>
+                    </w:rPr>
+                    <m:t>DaveThomas</m:t>
+                  </m:r>
+                </m:e>
+              </m:d>
+              <m:r>
+                <w:rPr>
+                  <w:rFonts w:ascii="Cambria Math" w:eastAsiaTheme="minorEastAsia" w:hAnsi="Cambria Math"/>
+                </w:rPr>
+                <m:t>∧SuccessfulBusinessPerson</m:t>
+              </m:r>
+              <m:d>
+                <m:dPr>
+                  <m:ctrlPr>
+                    <w:rPr>
+                      <w:rFonts w:ascii="Cambria Math" w:eastAsiaTheme="minorEastAsia" w:hAnsi="Cambria Math"/>
+                      <w:i/>
+                    </w:rPr>
+                  </m:ctrlPr>
+                </m:dPr>
+                <m:e>
+                  <m:r>
+                    <w:rPr>
+                      <w:rFonts w:ascii="Cambria Math" w:eastAsiaTheme="minorEastAsia" w:hAnsi="Cambria Math"/>
+                    </w:rPr>
+                    <m:t>DaveThomas</m:t>
+                  </m:r>
+                </m:e>
+              </m:d>
+              <m:r>
+                <w:rPr>
+                  <w:rFonts w:ascii="Cambria Math" w:eastAsiaTheme="minorEastAsia" w:hAnsi="Cambria Math"/>
+                </w:rPr>
+                <m:t>∧</m:t>
+              </m:r>
+              <m:r>
+                <w:rPr>
+                  <w:rFonts w:ascii="Cambria Math" w:eastAsiaTheme="minorEastAsia" w:hAnsi="Cambria Math"/>
+                </w:rPr>
+                <m:t>MiddleClass</m:t>
+              </m:r>
+              <m:d>
+                <m:dPr>
+                  <m:ctrlPr>
+                    <w:rPr>
+                      <w:rFonts w:ascii="Cambria Math" w:eastAsiaTheme="minorEastAsia" w:hAnsi="Cambria Math"/>
+                      <w:i/>
+                    </w:rPr>
+                  </m:ctrlPr>
+                </m:dPr>
+                <m:e>
+                  <m:r>
+                    <w:rPr>
+                      <w:rFonts w:ascii="Cambria Math" w:eastAsiaTheme="minorEastAsia" w:hAnsi="Cambria Math"/>
+                    </w:rPr>
+                    <m:t>DaveThomas</m:t>
+                  </m:r>
+                </m:e>
+              </m:d>
+            </m:e>
+          </m:d>
+        </m:oMath>
+      </m:oMathPara>
     </w:p>
     <w:p>
       <w:pPr>
@@ -15054,8 +15346,166 @@
         <w:rPr>
           <w:rFonts w:eastAsiaTheme="minorEastAsia"/>
         </w:rPr>
-        <w:t xml:space="preserve"> are true with all other predicates false.</w:t>
-      </w:r>
+        <w:t xml:space="preserve"> are true with all other predicates false</w:t>
+      </w:r>
+      <w:r>
+        <w:rPr>
+          <w:rFonts w:eastAsiaTheme="minorEastAsia"/>
+        </w:rPr>
+        <w:t>.</w:t>
+      </w:r>
+      <w:r>
+        <w:rPr>
+          <w:rFonts w:eastAsiaTheme="minorEastAsia"/>
+        </w:rPr>
+        <w:t xml:space="preserve"> </w:t>
+      </w:r>
+      <w:r>
+        <w:rPr>
+          <w:rFonts w:eastAsiaTheme="minorEastAsia"/>
+        </w:rPr>
+        <w:t xml:space="preserve">  This corresponds to extension:</w:t>
+      </w:r>
+    </w:p>
+    <w:p>
+      <w:pPr>
+        <w:pStyle w:val="NoSpacing"/>
+        <w:tabs>
+          <w:tab w:val="left" w:pos="360"/>
+        </w:tabs>
+        <w:ind w:left="720"/>
+        <w:rPr>
+          <w:rFonts w:eastAsiaTheme="minorEastAsia"/>
+        </w:rPr>
+      </w:pPr>
+    </w:p>
+    <w:p>
+      <w:pPr>
+        <w:pStyle w:val="NoSpacing"/>
+        <w:rPr>
+          <w:rFonts w:eastAsiaTheme="minorEastAsia"/>
+        </w:rPr>
+      </w:pPr>
+      <m:oMathPara>
+        <m:oMath>
+          <m:d>
+            <m:dPr>
+              <m:begChr m:val="{"/>
+              <m:endChr m:val="}"/>
+              <m:ctrlPr>
+                <w:rPr>
+                  <w:rFonts w:ascii="Cambria Math" w:eastAsiaTheme="minorEastAsia" w:hAnsi="Cambria Math"/>
+                  <w:i/>
+                </w:rPr>
+              </m:ctrlPr>
+            </m:dPr>
+            <m:e>
+              <m:r>
+                <w:rPr>
+                  <w:rFonts w:ascii="Cambria Math" w:eastAsiaTheme="minorEastAsia" w:hAnsi="Cambria Math"/>
+                </w:rPr>
+                <m:t>FastFoodEmployee</m:t>
+              </m:r>
+              <m:d>
+                <m:dPr>
+                  <m:ctrlPr>
+                    <w:rPr>
+                      <w:rFonts w:ascii="Cambria Math" w:eastAsiaTheme="minorEastAsia" w:hAnsi="Cambria Math"/>
+                      <w:i/>
+                    </w:rPr>
+                  </m:ctrlPr>
+                </m:dPr>
+                <m:e>
+                  <m:r>
+                    <w:rPr>
+                      <w:rFonts w:ascii="Cambria Math" w:eastAsiaTheme="minorEastAsia" w:hAnsi="Cambria Math"/>
+                    </w:rPr>
+                    <m:t>DaveThomas</m:t>
+                  </m:r>
+                </m:e>
+              </m:d>
+              <m:r>
+                <w:rPr>
+                  <w:rFonts w:ascii="Cambria Math" w:eastAsiaTheme="minorEastAsia" w:hAnsi="Cambria Math"/>
+                </w:rPr>
+                <m:t>∧VeteranColonel</m:t>
+              </m:r>
+              <m:d>
+                <m:dPr>
+                  <m:ctrlPr>
+                    <w:rPr>
+                      <w:rFonts w:ascii="Cambria Math" w:eastAsiaTheme="minorEastAsia" w:hAnsi="Cambria Math"/>
+                      <w:i/>
+                    </w:rPr>
+                  </m:ctrlPr>
+                </m:dPr>
+                <m:e>
+                  <m:r>
+                    <w:rPr>
+                      <w:rFonts w:ascii="Cambria Math" w:eastAsiaTheme="minorEastAsia" w:hAnsi="Cambria Math"/>
+                    </w:rPr>
+                    <m:t>DaveThomas</m:t>
+                  </m:r>
+                </m:e>
+              </m:d>
+              <m:r>
+                <w:rPr>
+                  <w:rFonts w:ascii="Cambria Math" w:eastAsiaTheme="minorEastAsia" w:hAnsi="Cambria Math"/>
+                </w:rPr>
+                <m:t>∧SuccessfulBusinessPerson</m:t>
+              </m:r>
+              <m:d>
+                <m:dPr>
+                  <m:ctrlPr>
+                    <w:rPr>
+                      <w:rFonts w:ascii="Cambria Math" w:eastAsiaTheme="minorEastAsia" w:hAnsi="Cambria Math"/>
+                      <w:i/>
+                    </w:rPr>
+                  </m:ctrlPr>
+                </m:dPr>
+                <m:e>
+                  <m:r>
+                    <w:rPr>
+                      <w:rFonts w:ascii="Cambria Math" w:eastAsiaTheme="minorEastAsia" w:hAnsi="Cambria Math"/>
+                    </w:rPr>
+                    <m:t>DaveThomas</m:t>
+                  </m:r>
+                </m:e>
+              </m:d>
+              <m:r>
+                <w:rPr>
+                  <w:rFonts w:ascii="Cambria Math" w:eastAsiaTheme="minorEastAsia" w:hAnsi="Cambria Math"/>
+                </w:rPr>
+                <m:t>∧</m:t>
+              </m:r>
+              <m:r>
+                <w:rPr>
+                  <w:rFonts w:ascii="Cambria Math" w:eastAsiaTheme="minorEastAsia" w:hAnsi="Cambria Math"/>
+                </w:rPr>
+                <m:t>Rich</m:t>
+              </m:r>
+              <m:d>
+                <m:dPr>
+                  <m:ctrlPr>
+                    <w:rPr>
+                      <w:rFonts w:ascii="Cambria Math" w:eastAsiaTheme="minorEastAsia" w:hAnsi="Cambria Math"/>
+                      <w:i/>
+                    </w:rPr>
+                  </m:ctrlPr>
+                </m:dPr>
+                <m:e>
+                  <m:r>
+                    <w:rPr>
+                      <w:rFonts w:ascii="Cambria Math" w:eastAsiaTheme="minorEastAsia" w:hAnsi="Cambria Math"/>
+                    </w:rPr>
+                    <m:t>DaveThomas</m:t>
+                  </m:r>
+                </m:e>
+              </m:d>
+            </m:e>
+          </m:d>
+        </m:oMath>
+      </m:oMathPara>
     </w:p>
     <w:p>
       <w:pPr>
@@ -15276,7 +15726,7 @@
               <w:rPr>
                 <w:noProof/>
               </w:rPr>
-              <w:t>8</w:t>
+              <w:t>9</w:t>
             </w:r>
           </w:fldSimple>
         </w:p>
@@ -19924,7 +20374,7 @@
 </file>
 
 <file path=customXml/itemProps1.xml><?xml version="1.0" encoding="utf-8"?>
-<ds:datastoreItem xmlns:ds="http://schemas.openxmlformats.org/officeDocument/2006/customXml" ds:itemID="{0B6C57C9-AEED-412B-A89E-D6BA518B75BC}">
+<ds:datastoreItem xmlns:ds="http://schemas.openxmlformats.org/officeDocument/2006/customXml" ds:itemID="{E8A7FCF7-FD4F-4340-92F7-EA7E74391218}">
   <ds:schemaRefs>
     <ds:schemaRef ds:uri="http://schemas.openxmlformats.org/officeDocument/2006/bibliography"/>
   </ds:schemaRefs>

</xml_diff>